<commit_message>
Add inventory list, site map, 5 user questions
Completed team agreed upon inventory list, completed sitemap, 5 user questions
</commit_message>
<xml_diff>
--- a/documents/IA_ID.docx
+++ b/documents/IA_ID.docx
@@ -915,6 +915,530 @@
               <w:jc w:val="center"/>
               <w:rPr>
                 <w:rFonts w:ascii="Roboto" w:eastAsia="Roboto" w:hAnsi="Roboto" w:cs="Roboto"/>
+                <w:i/>
+                <w:iCs/>
+                <w:color w:val="1D2125"/>
+                <w:sz w:val="24"/>
+                <w:szCs w:val="24"/>
+                <w:lang w:val="en-US"/>
+              </w:rPr>
+            </w:pPr>
+            <w:r>
+              <w:rPr>
+                <w:rFonts w:ascii="Roboto" w:eastAsia="Roboto" w:hAnsi="Roboto" w:cs="Roboto"/>
+                <w:i/>
+                <w:iCs/>
+                <w:color w:val="1D2125"/>
+                <w:sz w:val="24"/>
+                <w:szCs w:val="24"/>
+                <w:lang w:val="en-US"/>
+              </w:rPr>
+              <w:t>Heather McConnell</w:t>
+            </w:r>
+          </w:p>
+        </w:tc>
+        <w:tc>
+          <w:tcPr>
+            <w:tcW w:w="360" w:type="dxa"/>
+          </w:tcPr>
+          <w:p/>
+        </w:tc>
+      </w:tr>
+      <w:tr>
+        <w:trPr>
+          <w:trHeight w:val="600"/>
+        </w:trPr>
+        <w:tc>
+          <w:tcPr>
+            <w:tcW w:w="9360" w:type="dxa"/>
+          </w:tcPr>
+          <w:p>
+            <w:r>
+              <w:t>Home page</w:t>
+            </w:r>
+          </w:p>
+          <w:p>
+            <w:pPr>
+              <w:pStyle w:val="ListParagraph"/>
+              <w:numPr>
+                <w:ilvl w:val="0"/>
+                <w:numId w:val="2"/>
+              </w:numPr>
+              <w:spacing w:after="160" w:line="259" w:lineRule="auto"/>
+            </w:pPr>
+            <w:r>
+              <w:t>Resources</w:t>
+            </w:r>
+          </w:p>
+          <w:p>
+            <w:pPr>
+              <w:pStyle w:val="ListParagraph"/>
+              <w:numPr>
+                <w:ilvl w:val="0"/>
+                <w:numId w:val="2"/>
+              </w:numPr>
+              <w:spacing w:after="160" w:line="259" w:lineRule="auto"/>
+            </w:pPr>
+            <w:r>
+              <w:t>Forum</w:t>
+            </w:r>
+          </w:p>
+          <w:p>
+            <w:pPr>
+              <w:pStyle w:val="ListParagraph"/>
+              <w:numPr>
+                <w:ilvl w:val="0"/>
+                <w:numId w:val="2"/>
+              </w:numPr>
+              <w:spacing w:after="160" w:line="259" w:lineRule="auto"/>
+            </w:pPr>
+            <w:r>
+              <w:t>Support</w:t>
+            </w:r>
+          </w:p>
+          <w:p>
+            <w:pPr>
+              <w:pStyle w:val="ListParagraph"/>
+              <w:numPr>
+                <w:ilvl w:val="0"/>
+                <w:numId w:val="2"/>
+              </w:numPr>
+              <w:spacing w:after="160" w:line="259" w:lineRule="auto"/>
+            </w:pPr>
+            <w:r>
+              <w:t>Contact us</w:t>
+            </w:r>
+          </w:p>
+          <w:p>
+            <w:pPr>
+              <w:pStyle w:val="ListParagraph"/>
+              <w:numPr>
+                <w:ilvl w:val="0"/>
+                <w:numId w:val="2"/>
+              </w:numPr>
+              <w:spacing w:after="160" w:line="259" w:lineRule="auto"/>
+            </w:pPr>
+            <w:r>
+              <w:t>User login?</w:t>
+            </w:r>
+          </w:p>
+          <w:p>
+            <w:r>
+              <w:t>Resources</w:t>
+            </w:r>
+          </w:p>
+          <w:p>
+            <w:pPr>
+              <w:pStyle w:val="ListParagraph"/>
+              <w:numPr>
+                <w:ilvl w:val="0"/>
+                <w:numId w:val="8"/>
+              </w:numPr>
+              <w:spacing w:after="160" w:line="259" w:lineRule="auto"/>
+            </w:pPr>
+            <w:r>
+              <w:t>Articles</w:t>
+            </w:r>
+          </w:p>
+          <w:p>
+            <w:pPr>
+              <w:pStyle w:val="ListParagraph"/>
+              <w:numPr>
+                <w:ilvl w:val="1"/>
+                <w:numId w:val="8"/>
+              </w:numPr>
+              <w:spacing w:after="160" w:line="259" w:lineRule="auto"/>
+            </w:pPr>
+            <w:r>
+              <w:t>“</w:t>
+            </w:r>
+            <w:proofErr w:type="gramStart"/>
+            <w:r>
+              <w:t>build</w:t>
+            </w:r>
+            <w:proofErr w:type="gramEnd"/>
+            <w:r>
+              <w:t xml:space="preserve"> strength in your 60s</w:t>
+            </w:r>
+          </w:p>
+          <w:p>
+            <w:pPr>
+              <w:pStyle w:val="ListParagraph"/>
+              <w:numPr>
+                <w:ilvl w:val="1"/>
+                <w:numId w:val="8"/>
+              </w:numPr>
+              <w:spacing w:after="160" w:line="259" w:lineRule="auto"/>
+            </w:pPr>
+            <w:r>
+              <w:t>Healthiest foods for building muscle</w:t>
+            </w:r>
+          </w:p>
+          <w:p>
+            <w:pPr>
+              <w:pStyle w:val="ListParagraph"/>
+              <w:numPr>
+                <w:ilvl w:val="1"/>
+                <w:numId w:val="8"/>
+              </w:numPr>
+              <w:spacing w:after="160" w:line="259" w:lineRule="auto"/>
+            </w:pPr>
+            <w:r>
+              <w:t>Daily yoga moves</w:t>
+            </w:r>
+          </w:p>
+          <w:p>
+            <w:pPr>
+              <w:pStyle w:val="ListParagraph"/>
+              <w:numPr>
+                <w:ilvl w:val="1"/>
+                <w:numId w:val="8"/>
+              </w:numPr>
+              <w:spacing w:after="160" w:line="259" w:lineRule="auto"/>
+            </w:pPr>
+            <w:r>
+              <w:t>Diet and nutrition</w:t>
+            </w:r>
+          </w:p>
+          <w:p>
+            <w:pPr>
+              <w:pStyle w:val="ListParagraph"/>
+              <w:numPr>
+                <w:ilvl w:val="0"/>
+                <w:numId w:val="8"/>
+              </w:numPr>
+              <w:spacing w:after="160" w:line="259" w:lineRule="auto"/>
+            </w:pPr>
+            <w:r>
+              <w:t>Videos</w:t>
+            </w:r>
+          </w:p>
+          <w:p>
+            <w:pPr>
+              <w:pStyle w:val="ListParagraph"/>
+              <w:numPr>
+                <w:ilvl w:val="1"/>
+                <w:numId w:val="8"/>
+              </w:numPr>
+              <w:spacing w:after="160" w:line="259" w:lineRule="auto"/>
+            </w:pPr>
+            <w:proofErr w:type="spellStart"/>
+            <w:r>
+              <w:lastRenderedPageBreak/>
+              <w:t>Begginers</w:t>
+            </w:r>
+            <w:proofErr w:type="spellEnd"/>
+            <w:r>
+              <w:t xml:space="preserve"> yoga</w:t>
+            </w:r>
+          </w:p>
+          <w:p>
+            <w:pPr>
+              <w:pStyle w:val="ListParagraph"/>
+              <w:numPr>
+                <w:ilvl w:val="1"/>
+                <w:numId w:val="8"/>
+              </w:numPr>
+              <w:spacing w:after="160" w:line="259" w:lineRule="auto"/>
+            </w:pPr>
+            <w:r>
+              <w:t>Meal preparation</w:t>
+            </w:r>
+          </w:p>
+          <w:p>
+            <w:pPr>
+              <w:ind w:left="1080"/>
+            </w:pPr>
+          </w:p>
+          <w:p>
+            <w:r>
+              <w:t>Forum</w:t>
+            </w:r>
+          </w:p>
+          <w:p>
+            <w:pPr>
+              <w:pStyle w:val="ListParagraph"/>
+              <w:numPr>
+                <w:ilvl w:val="0"/>
+                <w:numId w:val="3"/>
+              </w:numPr>
+              <w:spacing w:after="160" w:line="259" w:lineRule="auto"/>
+            </w:pPr>
+            <w:r>
+              <w:t>Create new post</w:t>
+            </w:r>
+          </w:p>
+          <w:p>
+            <w:pPr>
+              <w:pStyle w:val="ListParagraph"/>
+              <w:numPr>
+                <w:ilvl w:val="0"/>
+                <w:numId w:val="3"/>
+              </w:numPr>
+              <w:spacing w:after="160" w:line="259" w:lineRule="auto"/>
+            </w:pPr>
+            <w:r>
+              <w:t>Search bar</w:t>
+            </w:r>
+          </w:p>
+          <w:p>
+            <w:pPr>
+              <w:pStyle w:val="ListParagraph"/>
+              <w:numPr>
+                <w:ilvl w:val="0"/>
+                <w:numId w:val="3"/>
+              </w:numPr>
+              <w:spacing w:after="160" w:line="259" w:lineRule="auto"/>
+            </w:pPr>
+          </w:p>
+          <w:p>
+            <w:r>
+              <w:t>Support</w:t>
+            </w:r>
+          </w:p>
+          <w:p>
+            <w:pPr>
+              <w:pStyle w:val="ListParagraph"/>
+              <w:numPr>
+                <w:ilvl w:val="0"/>
+                <w:numId w:val="4"/>
+              </w:numPr>
+              <w:spacing w:after="160" w:line="259" w:lineRule="auto"/>
+            </w:pPr>
+            <w:r>
+              <w:t>Get help</w:t>
+            </w:r>
+          </w:p>
+          <w:p>
+            <w:pPr>
+              <w:pStyle w:val="ListParagraph"/>
+              <w:numPr>
+                <w:ilvl w:val="0"/>
+                <w:numId w:val="4"/>
+              </w:numPr>
+              <w:spacing w:after="160" w:line="259" w:lineRule="auto"/>
+            </w:pPr>
+            <w:r>
+              <w:t>FAQ</w:t>
+            </w:r>
+          </w:p>
+          <w:p>
+            <w:pPr>
+              <w:pStyle w:val="ListParagraph"/>
+              <w:numPr>
+                <w:ilvl w:val="0"/>
+                <w:numId w:val="4"/>
+              </w:numPr>
+              <w:spacing w:after="160" w:line="259" w:lineRule="auto"/>
+            </w:pPr>
+            <w:r>
+              <w:t>How to use this website</w:t>
+            </w:r>
+          </w:p>
+          <w:p>
+            <w:pPr>
+              <w:pStyle w:val="ListParagraph"/>
+              <w:numPr>
+                <w:ilvl w:val="1"/>
+                <w:numId w:val="4"/>
+              </w:numPr>
+              <w:spacing w:after="160" w:line="259" w:lineRule="auto"/>
+            </w:pPr>
+            <w:r>
+              <w:t>tutorial</w:t>
+            </w:r>
+          </w:p>
+          <w:p>
+            <w:r>
+              <w:t>Contact us</w:t>
+            </w:r>
+          </w:p>
+          <w:p>
+            <w:pPr>
+              <w:pStyle w:val="ListParagraph"/>
+              <w:numPr>
+                <w:ilvl w:val="0"/>
+                <w:numId w:val="5"/>
+              </w:numPr>
+              <w:spacing w:after="160" w:line="259" w:lineRule="auto"/>
+            </w:pPr>
+            <w:r>
+              <w:t>mission statement</w:t>
+            </w:r>
+          </w:p>
+          <w:p>
+            <w:pPr>
+              <w:pStyle w:val="ListParagraph"/>
+              <w:numPr>
+                <w:ilvl w:val="0"/>
+                <w:numId w:val="5"/>
+              </w:numPr>
+              <w:spacing w:after="160" w:line="259" w:lineRule="auto"/>
+            </w:pPr>
+            <w:r>
+              <w:t>email</w:t>
+            </w:r>
+          </w:p>
+          <w:p>
+            <w:pPr>
+              <w:pStyle w:val="ListParagraph"/>
+              <w:numPr>
+                <w:ilvl w:val="0"/>
+                <w:numId w:val="5"/>
+              </w:numPr>
+              <w:spacing w:after="160" w:line="259" w:lineRule="auto"/>
+            </w:pPr>
+            <w:r>
+              <w:t>feedback</w:t>
+            </w:r>
+          </w:p>
+          <w:p>
+            <w:pPr>
+              <w:pStyle w:val="ListParagraph"/>
+              <w:numPr>
+                <w:ilvl w:val="0"/>
+                <w:numId w:val="5"/>
+              </w:numPr>
+              <w:spacing w:after="160" w:line="259" w:lineRule="auto"/>
+            </w:pPr>
+            <w:r>
+              <w:t>reviews</w:t>
+            </w:r>
+          </w:p>
+          <w:p>
+            <w:r>
+              <w:t>User login</w:t>
+            </w:r>
+          </w:p>
+          <w:p>
+            <w:pPr>
+              <w:pStyle w:val="ListParagraph"/>
+              <w:numPr>
+                <w:ilvl w:val="0"/>
+                <w:numId w:val="6"/>
+              </w:numPr>
+              <w:spacing w:after="160" w:line="259" w:lineRule="auto"/>
+            </w:pPr>
+            <w:r>
+              <w:t>create account</w:t>
+            </w:r>
+          </w:p>
+          <w:p>
+            <w:pPr>
+              <w:pStyle w:val="ListParagraph"/>
+              <w:ind w:left="1440"/>
+            </w:pPr>
+            <w:r>
+              <w:t>Fields:</w:t>
+            </w:r>
+          </w:p>
+          <w:p>
+            <w:pPr>
+              <w:pStyle w:val="ListParagraph"/>
+              <w:numPr>
+                <w:ilvl w:val="1"/>
+                <w:numId w:val="6"/>
+              </w:numPr>
+              <w:spacing w:after="160" w:line="259" w:lineRule="auto"/>
+            </w:pPr>
+            <w:proofErr w:type="gramStart"/>
+            <w:r>
+              <w:t>fist</w:t>
+            </w:r>
+            <w:proofErr w:type="gramEnd"/>
+            <w:r>
+              <w:t xml:space="preserve"> name, </w:t>
+            </w:r>
+            <w:proofErr w:type="spellStart"/>
+            <w:r>
+              <w:t>lastname</w:t>
+            </w:r>
+            <w:proofErr w:type="spellEnd"/>
+            <w:r>
+              <w:t xml:space="preserve">, username, email address, password, confirm password, terms and conditions </w:t>
+            </w:r>
+            <w:proofErr w:type="spellStart"/>
+            <w:r>
+              <w:t>aggrement</w:t>
+            </w:r>
+            <w:proofErr w:type="spellEnd"/>
+          </w:p>
+          <w:p>
+            <w:pPr>
+              <w:pStyle w:val="ListParagraph"/>
+              <w:numPr>
+                <w:ilvl w:val="0"/>
+                <w:numId w:val="6"/>
+              </w:numPr>
+              <w:spacing w:after="160" w:line="259" w:lineRule="auto"/>
+            </w:pPr>
+            <w:r>
+              <w:t>login</w:t>
+            </w:r>
+          </w:p>
+          <w:p>
+            <w:pPr>
+              <w:pStyle w:val="ListParagraph"/>
+              <w:numPr>
+                <w:ilvl w:val="1"/>
+                <w:numId w:val="6"/>
+              </w:numPr>
+              <w:spacing w:after="160" w:line="259" w:lineRule="auto"/>
+            </w:pPr>
+            <w:r>
+              <w:t>username</w:t>
+            </w:r>
+          </w:p>
+          <w:p>
+            <w:pPr>
+              <w:pStyle w:val="ListParagraph"/>
+              <w:numPr>
+                <w:ilvl w:val="1"/>
+                <w:numId w:val="6"/>
+              </w:numPr>
+              <w:spacing w:after="160" w:line="259" w:lineRule="auto"/>
+            </w:pPr>
+            <w:r>
+              <w:t>password</w:t>
+            </w:r>
+          </w:p>
+          <w:p>
+            <w:pPr>
+              <w:pStyle w:val="ListParagraph"/>
+              <w:spacing w:after="160" w:line="259" w:lineRule="auto"/>
+              <w:ind w:left="1440"/>
+              <w:rPr>
+                <w:rFonts w:ascii="Roboto" w:eastAsia="Roboto" w:hAnsi="Roboto" w:cs="Roboto"/>
+                <w:i/>
+                <w:iCs/>
+                <w:color w:val="1D2125"/>
+                <w:sz w:val="24"/>
+                <w:szCs w:val="24"/>
+                <w:lang w:val="en-US"/>
+              </w:rPr>
+            </w:pPr>
+          </w:p>
+        </w:tc>
+        <w:tc>
+          <w:tcPr>
+            <w:tcW w:w="360" w:type="dxa"/>
+          </w:tcPr>
+          <w:p/>
+        </w:tc>
+      </w:tr>
+      <w:tr>
+        <w:trPr>
+          <w:trHeight w:val="600"/>
+        </w:trPr>
+        <w:tc>
+          <w:tcPr>
+            <w:tcW w:w="9360" w:type="dxa"/>
+          </w:tcPr>
+          <w:p>
+            <w:pPr>
+              <w:jc w:val="center"/>
+              <w:rPr>
+                <w:rFonts w:ascii="Roboto" w:eastAsia="Roboto" w:hAnsi="Roboto" w:cs="Roboto"/>
                 <w:b/>
                 <w:bCs/>
                 <w:color w:val="1D2125"/>
@@ -954,18 +1478,471 @@
           </w:tcPr>
           <w:p>
             <w:r>
-              <w:rPr>
-                <w:rFonts w:ascii="Roboto" w:eastAsia="Roboto" w:hAnsi="Roboto" w:cs="Roboto"/>
-                <w:i/>
-                <w:iCs/>
-                <w:color w:val="1D2125"/>
-                <w:sz w:val="24"/>
-                <w:szCs w:val="24"/>
-                <w:lang w:val="en-US"/>
-              </w:rPr>
-              <w:t>List the final list of content/services you will provide on the website.  All the team members should discuss and generate this list taking input from each member’s content list.</w:t>
-            </w:r>
-          </w:p>
+              <w:t>Home page</w:t>
+            </w:r>
+          </w:p>
+          <w:p>
+            <w:pPr>
+              <w:pStyle w:val="ListParagraph"/>
+              <w:numPr>
+                <w:ilvl w:val="0"/>
+                <w:numId w:val="2"/>
+              </w:numPr>
+              <w:spacing w:after="160" w:line="259" w:lineRule="auto"/>
+            </w:pPr>
+            <w:r>
+              <w:t>Forum</w:t>
+            </w:r>
+          </w:p>
+          <w:p>
+            <w:pPr>
+              <w:pStyle w:val="ListParagraph"/>
+              <w:numPr>
+                <w:ilvl w:val="0"/>
+                <w:numId w:val="2"/>
+              </w:numPr>
+              <w:spacing w:after="160" w:line="259" w:lineRule="auto"/>
+            </w:pPr>
+            <w:r>
+              <w:t>Support</w:t>
+            </w:r>
+          </w:p>
+          <w:p>
+            <w:pPr>
+              <w:pStyle w:val="ListParagraph"/>
+              <w:numPr>
+                <w:ilvl w:val="0"/>
+                <w:numId w:val="2"/>
+              </w:numPr>
+              <w:spacing w:after="160" w:line="259" w:lineRule="auto"/>
+            </w:pPr>
+            <w:r>
+              <w:t>Contact us</w:t>
+            </w:r>
+          </w:p>
+          <w:p>
+            <w:pPr>
+              <w:pStyle w:val="ListParagraph"/>
+              <w:numPr>
+                <w:ilvl w:val="0"/>
+                <w:numId w:val="2"/>
+              </w:numPr>
+              <w:spacing w:after="160" w:line="259" w:lineRule="auto"/>
+            </w:pPr>
+            <w:r>
+              <w:t>User login</w:t>
+            </w:r>
+          </w:p>
+          <w:p>
+            <w:pPr>
+              <w:pStyle w:val="ListParagraph"/>
+            </w:pPr>
+          </w:p>
+          <w:p>
+            <w:pPr>
+              <w:pStyle w:val="ListParagraph"/>
+              <w:numPr>
+                <w:ilvl w:val="0"/>
+                <w:numId w:val="2"/>
+              </w:numPr>
+              <w:spacing w:after="160" w:line="259" w:lineRule="auto"/>
+            </w:pPr>
+            <w:r>
+              <w:t>Diet</w:t>
+            </w:r>
+          </w:p>
+          <w:p>
+            <w:pPr>
+              <w:pStyle w:val="ListParagraph"/>
+              <w:numPr>
+                <w:ilvl w:val="1"/>
+                <w:numId w:val="7"/>
+              </w:numPr>
+              <w:spacing w:after="160" w:line="259" w:lineRule="auto"/>
+            </w:pPr>
+            <w:r>
+              <w:t>Diet article</w:t>
+            </w:r>
+          </w:p>
+          <w:p>
+            <w:pPr>
+              <w:pStyle w:val="ListParagraph"/>
+              <w:numPr>
+                <w:ilvl w:val="1"/>
+                <w:numId w:val="7"/>
+              </w:numPr>
+              <w:spacing w:after="160" w:line="259" w:lineRule="auto"/>
+            </w:pPr>
+            <w:r>
+              <w:t>videos</w:t>
+            </w:r>
+          </w:p>
+          <w:p>
+            <w:pPr>
+              <w:pStyle w:val="ListParagraph"/>
+              <w:numPr>
+                <w:ilvl w:val="0"/>
+                <w:numId w:val="7"/>
+              </w:numPr>
+              <w:spacing w:after="160" w:line="259" w:lineRule="auto"/>
+            </w:pPr>
+            <w:r>
+              <w:t>Fitness</w:t>
+            </w:r>
+          </w:p>
+          <w:p>
+            <w:pPr>
+              <w:pStyle w:val="ListParagraph"/>
+              <w:numPr>
+                <w:ilvl w:val="1"/>
+                <w:numId w:val="7"/>
+              </w:numPr>
+              <w:spacing w:after="160" w:line="259" w:lineRule="auto"/>
+            </w:pPr>
+            <w:r>
+              <w:t>Fitness article</w:t>
+            </w:r>
+          </w:p>
+          <w:p>
+            <w:pPr>
+              <w:pStyle w:val="ListParagraph"/>
+              <w:numPr>
+                <w:ilvl w:val="1"/>
+                <w:numId w:val="7"/>
+              </w:numPr>
+              <w:spacing w:after="160" w:line="259" w:lineRule="auto"/>
+            </w:pPr>
+            <w:r>
+              <w:t>video</w:t>
+            </w:r>
+          </w:p>
+          <w:p>
+            <w:pPr>
+              <w:pStyle w:val="ListParagraph"/>
+              <w:numPr>
+                <w:ilvl w:val="0"/>
+                <w:numId w:val="7"/>
+              </w:numPr>
+              <w:spacing w:after="160" w:line="259" w:lineRule="auto"/>
+            </w:pPr>
+            <w:r>
+              <w:t>Health</w:t>
+            </w:r>
+          </w:p>
+          <w:p>
+            <w:pPr>
+              <w:pStyle w:val="ListParagraph"/>
+              <w:numPr>
+                <w:ilvl w:val="1"/>
+                <w:numId w:val="7"/>
+              </w:numPr>
+              <w:spacing w:after="160" w:line="259" w:lineRule="auto"/>
+            </w:pPr>
+            <w:r>
+              <w:t>Article name</w:t>
+            </w:r>
+          </w:p>
+          <w:p>
+            <w:pPr>
+              <w:pStyle w:val="ListParagraph"/>
+              <w:numPr>
+                <w:ilvl w:val="1"/>
+                <w:numId w:val="7"/>
+              </w:numPr>
+              <w:spacing w:after="160" w:line="259" w:lineRule="auto"/>
+            </w:pPr>
+            <w:r>
+              <w:t>video</w:t>
+            </w:r>
+          </w:p>
+          <w:p/>
+          <w:p>
+            <w:r>
+              <w:t>Forum</w:t>
+            </w:r>
+          </w:p>
+          <w:p>
+            <w:pPr>
+              <w:pStyle w:val="ListParagraph"/>
+              <w:numPr>
+                <w:ilvl w:val="0"/>
+                <w:numId w:val="3"/>
+              </w:numPr>
+              <w:spacing w:after="160" w:line="259" w:lineRule="auto"/>
+            </w:pPr>
+            <w:r>
+              <w:t>Create new post</w:t>
+            </w:r>
+          </w:p>
+          <w:p>
+            <w:pPr>
+              <w:pStyle w:val="ListParagraph"/>
+              <w:numPr>
+                <w:ilvl w:val="0"/>
+                <w:numId w:val="3"/>
+              </w:numPr>
+              <w:spacing w:after="160" w:line="259" w:lineRule="auto"/>
+            </w:pPr>
+            <w:r>
+              <w:t>Search bar</w:t>
+            </w:r>
+          </w:p>
+          <w:p>
+            <w:pPr>
+              <w:pStyle w:val="ListParagraph"/>
+              <w:numPr>
+                <w:ilvl w:val="0"/>
+                <w:numId w:val="3"/>
+              </w:numPr>
+              <w:spacing w:after="160" w:line="259" w:lineRule="auto"/>
+            </w:pPr>
+            <w:r>
+              <w:t>Diet/ nutrition</w:t>
+            </w:r>
+          </w:p>
+          <w:p>
+            <w:pPr>
+              <w:pStyle w:val="ListParagraph"/>
+              <w:numPr>
+                <w:ilvl w:val="0"/>
+                <w:numId w:val="3"/>
+              </w:numPr>
+              <w:spacing w:after="160" w:line="259" w:lineRule="auto"/>
+            </w:pPr>
+            <w:r>
+              <w:t>Health</w:t>
+            </w:r>
+          </w:p>
+          <w:p>
+            <w:pPr>
+              <w:pStyle w:val="ListParagraph"/>
+              <w:numPr>
+                <w:ilvl w:val="0"/>
+                <w:numId w:val="3"/>
+              </w:numPr>
+              <w:spacing w:after="160" w:line="259" w:lineRule="auto"/>
+            </w:pPr>
+            <w:r>
+              <w:t>Fitness</w:t>
+            </w:r>
+          </w:p>
+          <w:p>
+            <w:pPr>
+              <w:pStyle w:val="ListParagraph"/>
+              <w:numPr>
+                <w:ilvl w:val="0"/>
+                <w:numId w:val="3"/>
+              </w:numPr>
+              <w:spacing w:after="160" w:line="259" w:lineRule="auto"/>
+            </w:pPr>
+            <w:r>
+              <w:t>General discussion</w:t>
+            </w:r>
+          </w:p>
+          <w:p>
+            <w:pPr>
+              <w:pStyle w:val="ListParagraph"/>
+            </w:pPr>
+          </w:p>
+          <w:p>
+            <w:r>
+              <w:t>Help</w:t>
+            </w:r>
+          </w:p>
+          <w:p>
+            <w:pPr>
+              <w:pStyle w:val="ListParagraph"/>
+              <w:numPr>
+                <w:ilvl w:val="0"/>
+                <w:numId w:val="4"/>
+              </w:numPr>
+              <w:spacing w:after="160" w:line="259" w:lineRule="auto"/>
+            </w:pPr>
+            <w:r>
+              <w:t>FAQ</w:t>
+            </w:r>
+          </w:p>
+          <w:p>
+            <w:pPr>
+              <w:pStyle w:val="ListParagraph"/>
+              <w:numPr>
+                <w:ilvl w:val="0"/>
+                <w:numId w:val="4"/>
+              </w:numPr>
+              <w:spacing w:after="160" w:line="259" w:lineRule="auto"/>
+            </w:pPr>
+            <w:r>
+              <w:t>How to use this website</w:t>
+            </w:r>
+          </w:p>
+          <w:p>
+            <w:pPr>
+              <w:pStyle w:val="ListParagraph"/>
+              <w:numPr>
+                <w:ilvl w:val="1"/>
+                <w:numId w:val="4"/>
+              </w:numPr>
+              <w:spacing w:after="160" w:line="259" w:lineRule="auto"/>
+            </w:pPr>
+            <w:r>
+              <w:t>tutorials</w:t>
+            </w:r>
+          </w:p>
+          <w:p>
+            <w:r>
+              <w:t>Contact us</w:t>
+            </w:r>
+          </w:p>
+          <w:p>
+            <w:pPr>
+              <w:pStyle w:val="ListParagraph"/>
+              <w:numPr>
+                <w:ilvl w:val="0"/>
+                <w:numId w:val="5"/>
+              </w:numPr>
+              <w:spacing w:after="160" w:line="259" w:lineRule="auto"/>
+            </w:pPr>
+            <w:r>
+              <w:t>mission statement</w:t>
+            </w:r>
+          </w:p>
+          <w:p>
+            <w:pPr>
+              <w:pStyle w:val="ListParagraph"/>
+              <w:numPr>
+                <w:ilvl w:val="0"/>
+                <w:numId w:val="5"/>
+              </w:numPr>
+              <w:spacing w:after="160" w:line="259" w:lineRule="auto"/>
+            </w:pPr>
+            <w:r>
+              <w:t>email</w:t>
+            </w:r>
+          </w:p>
+          <w:p>
+            <w:pPr>
+              <w:pStyle w:val="ListParagraph"/>
+              <w:numPr>
+                <w:ilvl w:val="0"/>
+                <w:numId w:val="5"/>
+              </w:numPr>
+              <w:spacing w:after="160" w:line="259" w:lineRule="auto"/>
+            </w:pPr>
+            <w:r>
+              <w:t>feedback</w:t>
+            </w:r>
+          </w:p>
+          <w:p>
+            <w:pPr>
+              <w:pStyle w:val="ListParagraph"/>
+              <w:numPr>
+                <w:ilvl w:val="0"/>
+                <w:numId w:val="5"/>
+              </w:numPr>
+              <w:spacing w:after="160" w:line="259" w:lineRule="auto"/>
+            </w:pPr>
+            <w:r>
+              <w:t>reviews</w:t>
+            </w:r>
+          </w:p>
+          <w:p>
+            <w:r>
+              <w:t>User login</w:t>
+            </w:r>
+          </w:p>
+          <w:p>
+            <w:pPr>
+              <w:pStyle w:val="ListParagraph"/>
+              <w:numPr>
+                <w:ilvl w:val="0"/>
+                <w:numId w:val="6"/>
+              </w:numPr>
+              <w:spacing w:after="160" w:line="259" w:lineRule="auto"/>
+            </w:pPr>
+            <w:r>
+              <w:t>create account</w:t>
+            </w:r>
+          </w:p>
+          <w:p>
+            <w:pPr>
+              <w:pStyle w:val="ListParagraph"/>
+              <w:ind w:left="1440"/>
+            </w:pPr>
+            <w:r>
+              <w:t>Fields:</w:t>
+            </w:r>
+          </w:p>
+          <w:p>
+            <w:pPr>
+              <w:pStyle w:val="ListParagraph"/>
+              <w:numPr>
+                <w:ilvl w:val="1"/>
+                <w:numId w:val="6"/>
+              </w:numPr>
+              <w:spacing w:after="160" w:line="259" w:lineRule="auto"/>
+            </w:pPr>
+            <w:proofErr w:type="gramStart"/>
+            <w:r>
+              <w:t>fist</w:t>
+            </w:r>
+            <w:proofErr w:type="gramEnd"/>
+            <w:r>
+              <w:t xml:space="preserve"> name, </w:t>
+            </w:r>
+            <w:proofErr w:type="spellStart"/>
+            <w:r>
+              <w:t>lastname</w:t>
+            </w:r>
+            <w:proofErr w:type="spellEnd"/>
+            <w:r>
+              <w:t xml:space="preserve">, username, email address, password, confirm password, terms and conditions </w:t>
+            </w:r>
+            <w:proofErr w:type="spellStart"/>
+            <w:r>
+              <w:t>aggrement</w:t>
+            </w:r>
+            <w:proofErr w:type="spellEnd"/>
+          </w:p>
+          <w:p>
+            <w:pPr>
+              <w:pStyle w:val="ListParagraph"/>
+              <w:numPr>
+                <w:ilvl w:val="0"/>
+                <w:numId w:val="6"/>
+              </w:numPr>
+              <w:spacing w:after="160" w:line="259" w:lineRule="auto"/>
+            </w:pPr>
+            <w:r>
+              <w:t>login</w:t>
+            </w:r>
+          </w:p>
+          <w:p>
+            <w:pPr>
+              <w:pStyle w:val="ListParagraph"/>
+              <w:numPr>
+                <w:ilvl w:val="1"/>
+                <w:numId w:val="6"/>
+              </w:numPr>
+              <w:spacing w:after="160" w:line="259" w:lineRule="auto"/>
+            </w:pPr>
+            <w:r>
+              <w:t>username</w:t>
+            </w:r>
+          </w:p>
+          <w:p>
+            <w:pPr>
+              <w:pStyle w:val="ListParagraph"/>
+              <w:numPr>
+                <w:ilvl w:val="1"/>
+                <w:numId w:val="6"/>
+              </w:numPr>
+              <w:spacing w:after="160" w:line="259" w:lineRule="auto"/>
+            </w:pPr>
+            <w:r>
+              <w:t>password</w:t>
+            </w:r>
+          </w:p>
+          <w:p/>
         </w:tc>
         <w:tc>
           <w:tcPr>
@@ -1060,6 +2037,78 @@
               </w:rPr>
               <w:t>Insert the sitemap (image) here</w:t>
             </w:r>
+            <w:r>
+              <w:rPr>
+                <w:rFonts w:ascii="Roboto" w:eastAsia="Roboto" w:hAnsi="Roboto" w:cs="Roboto"/>
+                <w:i/>
+                <w:iCs/>
+                <w:color w:val="1D2125"/>
+                <w:sz w:val="24"/>
+                <w:szCs w:val="24"/>
+                <w:lang w:val="en-US"/>
+              </w:rPr>
+              <w:t>:</w:t>
+            </w:r>
+          </w:p>
+          <w:p>
+            <w:pPr>
+              <w:rPr>
+                <w:rFonts w:ascii="Roboto" w:eastAsia="Roboto" w:hAnsi="Roboto" w:cs="Roboto"/>
+                <w:i/>
+                <w:iCs/>
+                <w:color w:val="1D2125"/>
+                <w:sz w:val="24"/>
+                <w:szCs w:val="24"/>
+                <w:lang w:val="en-US"/>
+              </w:rPr>
+            </w:pPr>
+            <w:r>
+              <w:rPr>
+                <w:rFonts w:ascii="Roboto" w:eastAsia="Roboto" w:hAnsi="Roboto" w:cs="Roboto"/>
+                <w:i/>
+                <w:iCs/>
+                <w:color w:val="1D2125"/>
+                <w:sz w:val="24"/>
+                <w:szCs w:val="24"/>
+                <w:lang w:val="en-US"/>
+              </w:rPr>
+              <w:lastRenderedPageBreak/>
+              <w:drawing>
+                <wp:inline distT="0" distB="0" distL="0" distR="0" wp14:anchorId="4B8E86F9" wp14:editId="35DCD9F2">
+                  <wp:extent cx="5581015" cy="2967990"/>
+                  <wp:effectExtent l="0" t="0" r="635" b="3810"/>
+                  <wp:docPr id="1557024963" name="Picture 1"/>
+                  <wp:cNvGraphicFramePr>
+                    <a:graphicFrameLocks xmlns:a="http://schemas.openxmlformats.org/drawingml/2006/main" noChangeAspect="1"/>
+                  </wp:cNvGraphicFramePr>
+                  <a:graphic xmlns:a="http://schemas.openxmlformats.org/drawingml/2006/main">
+                    <a:graphicData uri="http://schemas.openxmlformats.org/drawingml/2006/picture">
+                      <pic:pic xmlns:pic="http://schemas.openxmlformats.org/drawingml/2006/picture">
+                        <pic:nvPicPr>
+                          <pic:cNvPr id="1557024963" name=""/>
+                          <pic:cNvPicPr/>
+                        </pic:nvPicPr>
+                        <pic:blipFill>
+                          <a:blip r:embed="rId5"/>
+                          <a:stretch>
+                            <a:fillRect/>
+                          </a:stretch>
+                        </pic:blipFill>
+                        <pic:spPr>
+                          <a:xfrm>
+                            <a:off x="0" y="0"/>
+                            <a:ext cx="5581015" cy="2967990"/>
+                          </a:xfrm>
+                          <a:prstGeom prst="rect">
+                            <a:avLst/>
+                          </a:prstGeom>
+                        </pic:spPr>
+                      </pic:pic>
+                    </a:graphicData>
+                  </a:graphic>
+                </wp:inline>
+              </w:drawing>
+            </w:r>
           </w:p>
         </w:tc>
       </w:tr>
@@ -1097,6 +2146,7 @@
                 <w:szCs w:val="24"/>
                 <w:lang w:val="en-US"/>
               </w:rPr>
+              <w:lastRenderedPageBreak/>
               <w:t>Tree</w:t>
             </w:r>
             <w:proofErr w:type="gramEnd"/>
@@ -1147,7 +2197,6 @@
                 <w:szCs w:val="24"/>
                 <w:lang w:val="en-US"/>
               </w:rPr>
-              <w:lastRenderedPageBreak/>
               <w:t xml:space="preserve">List the 5 tasks you will have the users do here.  Make sure tasks are about finding a particular item from the sitemap you created.  Each member will run </w:t>
             </w:r>
             <w:proofErr w:type="gramStart"/>
@@ -1176,6 +2225,96 @@
               </w:rPr>
               <w:t xml:space="preserve"> Test using these tasks.  This list must be generated by the whole team.</w:t>
             </w:r>
+            <w:r>
+              <w:rPr>
+                <w:rFonts w:ascii="Roboto" w:eastAsia="Roboto" w:hAnsi="Roboto" w:cs="Roboto"/>
+                <w:i/>
+                <w:iCs/>
+                <w:color w:val="1D2125"/>
+                <w:sz w:val="24"/>
+                <w:szCs w:val="24"/>
+                <w:lang w:val="en-US"/>
+              </w:rPr>
+              <w:br/>
+            </w:r>
+          </w:p>
+          <w:p>
+            <w:pPr>
+              <w:pStyle w:val="ListParagraph"/>
+              <w:numPr>
+                <w:ilvl w:val="0"/>
+                <w:numId w:val="9"/>
+              </w:numPr>
+              <w:spacing w:after="160" w:line="259" w:lineRule="auto"/>
+            </w:pPr>
+            <w:r>
+              <w:t>Where would you go to find information on dietary supplements?</w:t>
+            </w:r>
+          </w:p>
+          <w:p>
+            <w:pPr>
+              <w:pStyle w:val="ListParagraph"/>
+              <w:numPr>
+                <w:ilvl w:val="0"/>
+                <w:numId w:val="9"/>
+              </w:numPr>
+              <w:spacing w:after="160" w:line="259" w:lineRule="auto"/>
+            </w:pPr>
+            <w:r>
+              <w:t>Where would you go to find Frequently Asked Questions?</w:t>
+            </w:r>
+          </w:p>
+          <w:p>
+            <w:pPr>
+              <w:pStyle w:val="ListParagraph"/>
+              <w:numPr>
+                <w:ilvl w:val="0"/>
+                <w:numId w:val="9"/>
+              </w:numPr>
+              <w:spacing w:after="160" w:line="259" w:lineRule="auto"/>
+            </w:pPr>
+            <w:r>
+              <w:t>Where would you go to find people who have had the same issues as you?</w:t>
+            </w:r>
+          </w:p>
+          <w:p>
+            <w:pPr>
+              <w:pStyle w:val="ListParagraph"/>
+              <w:numPr>
+                <w:ilvl w:val="0"/>
+                <w:numId w:val="9"/>
+              </w:numPr>
+              <w:spacing w:after="160" w:line="259" w:lineRule="auto"/>
+            </w:pPr>
+            <w:r>
+              <w:t>Where would you go to find yoga instruction?</w:t>
+            </w:r>
+          </w:p>
+          <w:p>
+            <w:pPr>
+              <w:pStyle w:val="ListParagraph"/>
+              <w:numPr>
+                <w:ilvl w:val="0"/>
+                <w:numId w:val="9"/>
+              </w:numPr>
+              <w:spacing w:after="160" w:line="259" w:lineRule="auto"/>
+            </w:pPr>
+            <w:r>
+              <w:t>Where would you go to find information on difficulty breathing?</w:t>
+            </w:r>
+          </w:p>
+          <w:p>
+            <w:pPr>
+              <w:rPr>
+                <w:rFonts w:ascii="Roboto" w:eastAsia="Roboto" w:hAnsi="Roboto" w:cs="Roboto"/>
+                <w:i/>
+                <w:iCs/>
+                <w:color w:val="1D2125"/>
+                <w:sz w:val="24"/>
+                <w:szCs w:val="24"/>
+                <w:lang w:val="en-US"/>
+              </w:rPr>
+            </w:pPr>
           </w:p>
         </w:tc>
       </w:tr>
@@ -1371,7 +2510,7 @@
         <w:trPr>
           <w:gridAfter w:val="1"/>
           <w:wAfter w:w="355" w:type="dxa"/>
-          <w:trHeight w:val="300"/>
+          <w:trHeight w:val="645"/>
         </w:trPr>
         <w:tc>
           <w:tcPr>
@@ -1382,25 +2521,62 @@
               <w:jc w:val="center"/>
               <w:rPr>
                 <w:rFonts w:ascii="Roboto" w:eastAsia="Roboto" w:hAnsi="Roboto" w:cs="Roboto"/>
-                <w:b/>
-                <w:bCs/>
-                <w:color w:val="1D2125"/>
-                <w:sz w:val="24"/>
-                <w:szCs w:val="24"/>
-                <w:lang w:val="en-US"/>
-              </w:rPr>
-            </w:pPr>
-            <w:r>
-              <w:rPr>
-                <w:rFonts w:ascii="Roboto" w:eastAsia="Roboto" w:hAnsi="Roboto" w:cs="Roboto"/>
-                <w:b/>
-                <w:bCs/>
-                <w:color w:val="1D2125"/>
-                <w:sz w:val="24"/>
-                <w:szCs w:val="24"/>
-                <w:lang w:val="en-US"/>
-              </w:rPr>
-              <w:t>Tree test interview questions and answers</w:t>
+                <w:i/>
+                <w:iCs/>
+                <w:color w:val="1D2125"/>
+                <w:sz w:val="24"/>
+                <w:szCs w:val="24"/>
+                <w:lang w:val="en-US"/>
+              </w:rPr>
+            </w:pPr>
+            <w:r>
+              <w:rPr>
+                <w:rFonts w:ascii="Roboto" w:eastAsia="Roboto" w:hAnsi="Roboto" w:cs="Roboto"/>
+                <w:i/>
+                <w:iCs/>
+                <w:color w:val="1D2125"/>
+                <w:sz w:val="24"/>
+                <w:szCs w:val="24"/>
+                <w:lang w:val="en-US"/>
+              </w:rPr>
+              <w:t>Heather McConnell</w:t>
+            </w:r>
+          </w:p>
+        </w:tc>
+      </w:tr>
+      <w:tr>
+        <w:trPr>
+          <w:gridAfter w:val="1"/>
+          <w:wAfter w:w="355" w:type="dxa"/>
+          <w:trHeight w:val="645"/>
+        </w:trPr>
+        <w:tc>
+          <w:tcPr>
+            <w:tcW w:w="9360" w:type="dxa"/>
+          </w:tcPr>
+          <w:p>
+            <w:pPr>
+              <w:rPr>
+                <w:rFonts w:ascii="Roboto" w:eastAsia="Roboto" w:hAnsi="Roboto" w:cs="Roboto"/>
+                <w:i/>
+                <w:iCs/>
+                <w:color w:val="1D2125"/>
+                <w:sz w:val="24"/>
+                <w:szCs w:val="24"/>
+                <w:lang w:val="en-US"/>
+              </w:rPr>
+            </w:pPr>
+            <w:r>
+              <w:rPr>
+                <w:rFonts w:ascii="Roboto" w:eastAsia="Roboto" w:hAnsi="Roboto" w:cs="Roboto"/>
+                <w:i/>
+                <w:iCs/>
+                <w:color w:val="1D2125"/>
+                <w:sz w:val="24"/>
+                <w:szCs w:val="24"/>
+                <w:lang w:val="en-US"/>
+              </w:rPr>
+              <w:t>Insert the time taken for each of the 5 tasks here</w:t>
             </w:r>
           </w:p>
         </w:tc>
@@ -1438,7 +2614,7 @@
                 <w:szCs w:val="24"/>
                 <w:lang w:val="en-US"/>
               </w:rPr>
-              <w:t>Member 1 name here</w:t>
+              <w:t>Tree test interview questions and answers</w:t>
             </w:r>
           </w:p>
         </w:tc>
@@ -1455,56 +2631,7 @@
           </w:tcPr>
           <w:p>
             <w:pPr>
-              <w:rPr>
-                <w:rFonts w:ascii="Roboto" w:eastAsia="Roboto" w:hAnsi="Roboto" w:cs="Roboto"/>
-                <w:i/>
-                <w:iCs/>
-                <w:color w:val="1D2125"/>
-                <w:sz w:val="24"/>
-                <w:szCs w:val="24"/>
-                <w:lang w:val="en-US"/>
-              </w:rPr>
-            </w:pPr>
-            <w:r>
-              <w:rPr>
-                <w:rFonts w:ascii="Roboto" w:eastAsia="Roboto" w:hAnsi="Roboto" w:cs="Roboto"/>
-                <w:i/>
-                <w:iCs/>
-                <w:color w:val="1D2125"/>
-                <w:sz w:val="24"/>
-                <w:szCs w:val="24"/>
-                <w:lang w:val="en-US"/>
-              </w:rPr>
-              <w:t xml:space="preserve">List the answers you received from the user after Tree test below - </w:t>
-            </w:r>
-          </w:p>
-          <w:p>
-            <w:pPr>
-              <w:pStyle w:val="ListParagraph"/>
-              <w:numPr>
-                <w:ilvl w:val="0"/>
-                <w:numId w:val="1"/>
-              </w:numPr>
-              <w:shd w:val="clear" w:color="auto" w:fill="F8F9FA"/>
-              <w:spacing w:line="240" w:lineRule="auto"/>
-              <w:jc w:val="both"/>
-              <w:rPr>
-                <w:rFonts w:ascii="Roboto" w:eastAsia="Roboto" w:hAnsi="Roboto" w:cs="Roboto"/>
-                <w:color w:val="1D2125"/>
-                <w:lang w:val="en-US"/>
-              </w:rPr>
-            </w:pPr>
-            <w:r>
-              <w:rPr>
-                <w:rFonts w:ascii="Roboto" w:eastAsia="Roboto" w:hAnsi="Roboto" w:cs="Roboto"/>
-                <w:color w:val="1D2125"/>
-                <w:sz w:val="24"/>
-                <w:szCs w:val="24"/>
-                <w:lang w:val="en-US"/>
-              </w:rPr>
-              <w:t xml:space="preserve">Did you find the pages where you thought they should?  If not, which pages were not where you expected them to be in the menu hierarchy?  </w:t>
-            </w:r>
-            <w:r>
+              <w:jc w:val="center"/>
               <w:rPr>
                 <w:rFonts w:ascii="Roboto" w:eastAsia="Roboto" w:hAnsi="Roboto" w:cs="Roboto"/>
                 <w:b/>
@@ -1514,35 +2641,7 @@
                 <w:szCs w:val="24"/>
                 <w:lang w:val="en-US"/>
               </w:rPr>
-              <w:t>ANS:</w:t>
-            </w:r>
-          </w:p>
-          <w:p>
-            <w:pPr>
-              <w:pStyle w:val="ListParagraph"/>
-              <w:numPr>
-                <w:ilvl w:val="0"/>
-                <w:numId w:val="1"/>
-              </w:numPr>
-              <w:shd w:val="clear" w:color="auto" w:fill="F8F9FA"/>
-              <w:spacing w:line="240" w:lineRule="auto"/>
-              <w:jc w:val="both"/>
-              <w:rPr>
-                <w:rFonts w:ascii="Roboto" w:eastAsia="Roboto" w:hAnsi="Roboto" w:cs="Roboto"/>
-                <w:color w:val="1D2125"/>
-                <w:lang w:val="en-US"/>
-              </w:rPr>
-            </w:pPr>
-            <w:r>
-              <w:rPr>
-                <w:rFonts w:ascii="Roboto" w:eastAsia="Roboto" w:hAnsi="Roboto" w:cs="Roboto"/>
-                <w:color w:val="1D2125"/>
-                <w:sz w:val="24"/>
-                <w:szCs w:val="24"/>
-                <w:lang w:val="en-US"/>
-              </w:rPr>
-              <w:t>Did it take more time than you thought it would take?  If so, why do you think it took longer?</w:t>
-            </w:r>
+            </w:pPr>
             <w:r>
               <w:rPr>
                 <w:rFonts w:ascii="Roboto" w:eastAsia="Roboto" w:hAnsi="Roboto" w:cs="Roboto"/>
@@ -1553,107 +2652,7 @@
                 <w:szCs w:val="24"/>
                 <w:lang w:val="en-US"/>
               </w:rPr>
-              <w:t xml:space="preserve"> ANS:</w:t>
-            </w:r>
-          </w:p>
-          <w:p>
-            <w:pPr>
-              <w:pStyle w:val="ListParagraph"/>
-              <w:numPr>
-                <w:ilvl w:val="0"/>
-                <w:numId w:val="1"/>
-              </w:numPr>
-              <w:shd w:val="clear" w:color="auto" w:fill="F8F9FA"/>
-              <w:spacing w:line="240" w:lineRule="auto"/>
-              <w:jc w:val="both"/>
-              <w:rPr>
-                <w:rFonts w:ascii="Roboto" w:eastAsia="Roboto" w:hAnsi="Roboto" w:cs="Roboto"/>
-                <w:color w:val="1D2125"/>
-                <w:lang w:val="en-US"/>
-              </w:rPr>
-            </w:pPr>
-            <w:r>
-              <w:rPr>
-                <w:rFonts w:ascii="Roboto" w:eastAsia="Roboto" w:hAnsi="Roboto" w:cs="Roboto"/>
-                <w:color w:val="1D2125"/>
-                <w:sz w:val="24"/>
-                <w:szCs w:val="24"/>
-                <w:lang w:val="en-US"/>
-              </w:rPr>
-              <w:t xml:space="preserve">Were </w:t>
-            </w:r>
-            <w:proofErr w:type="gramStart"/>
-            <w:r>
-              <w:rPr>
-                <w:rFonts w:ascii="Roboto" w:eastAsia="Roboto" w:hAnsi="Roboto" w:cs="Roboto"/>
-                <w:color w:val="1D2125"/>
-                <w:sz w:val="24"/>
-                <w:szCs w:val="24"/>
-                <w:lang w:val="en-US"/>
-              </w:rPr>
-              <w:t>menu</w:t>
-            </w:r>
-            <w:proofErr w:type="gramEnd"/>
-            <w:r>
-              <w:rPr>
-                <w:rFonts w:ascii="Roboto" w:eastAsia="Roboto" w:hAnsi="Roboto" w:cs="Roboto"/>
-                <w:color w:val="1D2125"/>
-                <w:sz w:val="24"/>
-                <w:szCs w:val="24"/>
-                <w:lang w:val="en-US"/>
-              </w:rPr>
-              <w:t xml:space="preserve"> items labeled properly to indicate relevant resources?  If not, what was mislabeled and how would you correct it?</w:t>
-            </w:r>
-            <w:r>
-              <w:rPr>
-                <w:rFonts w:ascii="Roboto" w:eastAsia="Roboto" w:hAnsi="Roboto" w:cs="Roboto"/>
-                <w:b/>
-                <w:bCs/>
-                <w:color w:val="1D2125"/>
-                <w:sz w:val="24"/>
-                <w:szCs w:val="24"/>
-                <w:lang w:val="en-US"/>
-              </w:rPr>
-              <w:t xml:space="preserve"> ANS:</w:t>
-            </w:r>
-          </w:p>
-          <w:p>
-            <w:pPr>
-              <w:pStyle w:val="ListParagraph"/>
-              <w:numPr>
-                <w:ilvl w:val="0"/>
-                <w:numId w:val="1"/>
-              </w:numPr>
-              <w:shd w:val="clear" w:color="auto" w:fill="F8F9FA"/>
-              <w:spacing w:line="240" w:lineRule="auto"/>
-              <w:jc w:val="both"/>
-              <w:rPr>
-                <w:rFonts w:ascii="Roboto" w:eastAsia="Roboto" w:hAnsi="Roboto" w:cs="Roboto"/>
-                <w:color w:val="1D2125"/>
-                <w:lang w:val="en-US"/>
-              </w:rPr>
-            </w:pPr>
-            <w:r>
-              <w:rPr>
-                <w:rFonts w:ascii="Roboto" w:eastAsia="Roboto" w:hAnsi="Roboto" w:cs="Roboto"/>
-                <w:color w:val="1D2125"/>
-                <w:sz w:val="24"/>
-                <w:szCs w:val="24"/>
-                <w:lang w:val="en-US"/>
-              </w:rPr>
-              <w:t>Do you have any suggestions to make the site navigation easier?</w:t>
-            </w:r>
-            <w:r>
-              <w:rPr>
-                <w:rFonts w:ascii="Roboto" w:eastAsia="Roboto" w:hAnsi="Roboto" w:cs="Roboto"/>
-                <w:b/>
-                <w:bCs/>
-                <w:color w:val="1D2125"/>
-                <w:sz w:val="24"/>
-                <w:szCs w:val="24"/>
-                <w:lang w:val="en-US"/>
-              </w:rPr>
-              <w:t xml:space="preserve"> ANS:</w:t>
+              <w:t>Member 1 name here</w:t>
             </w:r>
           </w:p>
         </w:tc>
@@ -1670,7 +2669,56 @@
           </w:tcPr>
           <w:p>
             <w:pPr>
-              <w:jc w:val="center"/>
+              <w:rPr>
+                <w:rFonts w:ascii="Roboto" w:eastAsia="Roboto" w:hAnsi="Roboto" w:cs="Roboto"/>
+                <w:i/>
+                <w:iCs/>
+                <w:color w:val="1D2125"/>
+                <w:sz w:val="24"/>
+                <w:szCs w:val="24"/>
+                <w:lang w:val="en-US"/>
+              </w:rPr>
+            </w:pPr>
+            <w:r>
+              <w:rPr>
+                <w:rFonts w:ascii="Roboto" w:eastAsia="Roboto" w:hAnsi="Roboto" w:cs="Roboto"/>
+                <w:i/>
+                <w:iCs/>
+                <w:color w:val="1D2125"/>
+                <w:sz w:val="24"/>
+                <w:szCs w:val="24"/>
+                <w:lang w:val="en-US"/>
+              </w:rPr>
+              <w:t xml:space="preserve">List the answers you received from the user after Tree test below - </w:t>
+            </w:r>
+          </w:p>
+          <w:p>
+            <w:pPr>
+              <w:pStyle w:val="ListParagraph"/>
+              <w:numPr>
+                <w:ilvl w:val="0"/>
+                <w:numId w:val="1"/>
+              </w:numPr>
+              <w:shd w:val="clear" w:color="auto" w:fill="F8F9FA"/>
+              <w:spacing w:line="240" w:lineRule="auto"/>
+              <w:jc w:val="both"/>
+              <w:rPr>
+                <w:rFonts w:ascii="Roboto" w:eastAsia="Roboto" w:hAnsi="Roboto" w:cs="Roboto"/>
+                <w:color w:val="1D2125"/>
+                <w:lang w:val="en-US"/>
+              </w:rPr>
+            </w:pPr>
+            <w:r>
+              <w:rPr>
+                <w:rFonts w:ascii="Roboto" w:eastAsia="Roboto" w:hAnsi="Roboto" w:cs="Roboto"/>
+                <w:color w:val="1D2125"/>
+                <w:sz w:val="24"/>
+                <w:szCs w:val="24"/>
+                <w:lang w:val="en-US"/>
+              </w:rPr>
+              <w:t xml:space="preserve">Did you find the pages where you thought they should?  If not, which pages were not where you expected them to be in the menu hierarchy?  </w:t>
+            </w:r>
+            <w:r>
               <w:rPr>
                 <w:rFonts w:ascii="Roboto" w:eastAsia="Roboto" w:hAnsi="Roboto" w:cs="Roboto"/>
                 <w:b/>
@@ -1680,7 +2728,36 @@
                 <w:szCs w:val="24"/>
                 <w:lang w:val="en-US"/>
               </w:rPr>
-            </w:pPr>
+              <w:t>ANS:</w:t>
+            </w:r>
+          </w:p>
+          <w:p>
+            <w:pPr>
+              <w:pStyle w:val="ListParagraph"/>
+              <w:numPr>
+                <w:ilvl w:val="0"/>
+                <w:numId w:val="1"/>
+              </w:numPr>
+              <w:shd w:val="clear" w:color="auto" w:fill="F8F9FA"/>
+              <w:spacing w:line="240" w:lineRule="auto"/>
+              <w:jc w:val="both"/>
+              <w:rPr>
+                <w:rFonts w:ascii="Roboto" w:eastAsia="Roboto" w:hAnsi="Roboto" w:cs="Roboto"/>
+                <w:color w:val="1D2125"/>
+                <w:lang w:val="en-US"/>
+              </w:rPr>
+            </w:pPr>
+            <w:r>
+              <w:rPr>
+                <w:rFonts w:ascii="Roboto" w:eastAsia="Roboto" w:hAnsi="Roboto" w:cs="Roboto"/>
+                <w:color w:val="1D2125"/>
+                <w:sz w:val="24"/>
+                <w:szCs w:val="24"/>
+                <w:lang w:val="en-US"/>
+              </w:rPr>
+              <w:lastRenderedPageBreak/>
+              <w:t>Did it take more time than you thought it would take?  If so, why do you think it took longer?</w:t>
+            </w:r>
             <w:r>
               <w:rPr>
                 <w:rFonts w:ascii="Roboto" w:eastAsia="Roboto" w:hAnsi="Roboto" w:cs="Roboto"/>
@@ -1691,7 +2768,107 @@
                 <w:szCs w:val="24"/>
                 <w:lang w:val="en-US"/>
               </w:rPr>
-              <w:t>Member 2 name here</w:t>
+              <w:t xml:space="preserve"> ANS:</w:t>
+            </w:r>
+          </w:p>
+          <w:p>
+            <w:pPr>
+              <w:pStyle w:val="ListParagraph"/>
+              <w:numPr>
+                <w:ilvl w:val="0"/>
+                <w:numId w:val="1"/>
+              </w:numPr>
+              <w:shd w:val="clear" w:color="auto" w:fill="F8F9FA"/>
+              <w:spacing w:line="240" w:lineRule="auto"/>
+              <w:jc w:val="both"/>
+              <w:rPr>
+                <w:rFonts w:ascii="Roboto" w:eastAsia="Roboto" w:hAnsi="Roboto" w:cs="Roboto"/>
+                <w:color w:val="1D2125"/>
+                <w:lang w:val="en-US"/>
+              </w:rPr>
+            </w:pPr>
+            <w:r>
+              <w:rPr>
+                <w:rFonts w:ascii="Roboto" w:eastAsia="Roboto" w:hAnsi="Roboto" w:cs="Roboto"/>
+                <w:color w:val="1D2125"/>
+                <w:sz w:val="24"/>
+                <w:szCs w:val="24"/>
+                <w:lang w:val="en-US"/>
+              </w:rPr>
+              <w:t xml:space="preserve">Were </w:t>
+            </w:r>
+            <w:proofErr w:type="gramStart"/>
+            <w:r>
+              <w:rPr>
+                <w:rFonts w:ascii="Roboto" w:eastAsia="Roboto" w:hAnsi="Roboto" w:cs="Roboto"/>
+                <w:color w:val="1D2125"/>
+                <w:sz w:val="24"/>
+                <w:szCs w:val="24"/>
+                <w:lang w:val="en-US"/>
+              </w:rPr>
+              <w:t>menu</w:t>
+            </w:r>
+            <w:proofErr w:type="gramEnd"/>
+            <w:r>
+              <w:rPr>
+                <w:rFonts w:ascii="Roboto" w:eastAsia="Roboto" w:hAnsi="Roboto" w:cs="Roboto"/>
+                <w:color w:val="1D2125"/>
+                <w:sz w:val="24"/>
+                <w:szCs w:val="24"/>
+                <w:lang w:val="en-US"/>
+              </w:rPr>
+              <w:t xml:space="preserve"> items labeled properly to indicate relevant resources?  If not, what was mislabeled and how would you correct it?</w:t>
+            </w:r>
+            <w:r>
+              <w:rPr>
+                <w:rFonts w:ascii="Roboto" w:eastAsia="Roboto" w:hAnsi="Roboto" w:cs="Roboto"/>
+                <w:b/>
+                <w:bCs/>
+                <w:color w:val="1D2125"/>
+                <w:sz w:val="24"/>
+                <w:szCs w:val="24"/>
+                <w:lang w:val="en-US"/>
+              </w:rPr>
+              <w:t xml:space="preserve"> ANS:</w:t>
+            </w:r>
+          </w:p>
+          <w:p>
+            <w:pPr>
+              <w:pStyle w:val="ListParagraph"/>
+              <w:numPr>
+                <w:ilvl w:val="0"/>
+                <w:numId w:val="1"/>
+              </w:numPr>
+              <w:shd w:val="clear" w:color="auto" w:fill="F8F9FA"/>
+              <w:spacing w:line="240" w:lineRule="auto"/>
+              <w:jc w:val="both"/>
+              <w:rPr>
+                <w:rFonts w:ascii="Roboto" w:eastAsia="Roboto" w:hAnsi="Roboto" w:cs="Roboto"/>
+                <w:color w:val="1D2125"/>
+                <w:lang w:val="en-US"/>
+              </w:rPr>
+            </w:pPr>
+            <w:r>
+              <w:rPr>
+                <w:rFonts w:ascii="Roboto" w:eastAsia="Roboto" w:hAnsi="Roboto" w:cs="Roboto"/>
+                <w:color w:val="1D2125"/>
+                <w:sz w:val="24"/>
+                <w:szCs w:val="24"/>
+                <w:lang w:val="en-US"/>
+              </w:rPr>
+              <w:t>Do you have any suggestions to make the site navigation easier?</w:t>
+            </w:r>
+            <w:r>
+              <w:rPr>
+                <w:rFonts w:ascii="Roboto" w:eastAsia="Roboto" w:hAnsi="Roboto" w:cs="Roboto"/>
+                <w:b/>
+                <w:bCs/>
+                <w:color w:val="1D2125"/>
+                <w:sz w:val="24"/>
+                <w:szCs w:val="24"/>
+                <w:lang w:val="en-US"/>
+              </w:rPr>
+              <w:t xml:space="preserve"> ANS:</w:t>
             </w:r>
           </w:p>
         </w:tc>
@@ -1708,6 +2885,45 @@
           </w:tcPr>
           <w:p>
             <w:pPr>
+              <w:jc w:val="center"/>
+              <w:rPr>
+                <w:rFonts w:ascii="Roboto" w:eastAsia="Roboto" w:hAnsi="Roboto" w:cs="Roboto"/>
+                <w:b/>
+                <w:bCs/>
+                <w:color w:val="1D2125"/>
+                <w:sz w:val="24"/>
+                <w:szCs w:val="24"/>
+                <w:lang w:val="en-US"/>
+              </w:rPr>
+            </w:pPr>
+            <w:r>
+              <w:rPr>
+                <w:rFonts w:ascii="Roboto" w:eastAsia="Roboto" w:hAnsi="Roboto" w:cs="Roboto"/>
+                <w:b/>
+                <w:bCs/>
+                <w:color w:val="1D2125"/>
+                <w:sz w:val="24"/>
+                <w:szCs w:val="24"/>
+                <w:lang w:val="en-US"/>
+              </w:rPr>
+              <w:lastRenderedPageBreak/>
+              <w:t>Member 2 name here</w:t>
+            </w:r>
+          </w:p>
+        </w:tc>
+      </w:tr>
+      <w:tr>
+        <w:trPr>
+          <w:gridAfter w:val="1"/>
+          <w:wAfter w:w="355" w:type="dxa"/>
+          <w:trHeight w:val="300"/>
+        </w:trPr>
+        <w:tc>
+          <w:tcPr>
+            <w:tcW w:w="9360" w:type="dxa"/>
+          </w:tcPr>
+          <w:p>
+            <w:pPr>
               <w:rPr>
                 <w:rFonts w:ascii="Roboto" w:eastAsia="Roboto" w:hAnsi="Roboto" w:cs="Roboto"/>
                 <w:i/>
@@ -1878,6 +3094,256 @@
               <w:rPr>
                 <w:rFonts w:ascii="Roboto" w:eastAsia="Roboto" w:hAnsi="Roboto" w:cs="Roboto"/>
                 <w:color w:val="1D2125"/>
+                <w:lang w:val="en-US"/>
+              </w:rPr>
+            </w:pPr>
+            <w:r>
+              <w:rPr>
+                <w:rFonts w:ascii="Roboto" w:eastAsia="Roboto" w:hAnsi="Roboto" w:cs="Roboto"/>
+                <w:color w:val="1D2125"/>
+                <w:sz w:val="24"/>
+                <w:szCs w:val="24"/>
+                <w:lang w:val="en-US"/>
+              </w:rPr>
+              <w:t>Do you have any suggestions to make the site navigation easier?</w:t>
+            </w:r>
+            <w:r>
+              <w:rPr>
+                <w:rFonts w:ascii="Roboto" w:eastAsia="Roboto" w:hAnsi="Roboto" w:cs="Roboto"/>
+                <w:b/>
+                <w:bCs/>
+                <w:color w:val="1D2125"/>
+                <w:sz w:val="24"/>
+                <w:szCs w:val="24"/>
+                <w:lang w:val="en-US"/>
+              </w:rPr>
+              <w:t xml:space="preserve"> ANS:</w:t>
+            </w:r>
+          </w:p>
+        </w:tc>
+      </w:tr>
+      <w:tr>
+        <w:trPr>
+          <w:gridAfter w:val="1"/>
+          <w:wAfter w:w="355" w:type="dxa"/>
+          <w:trHeight w:val="300"/>
+        </w:trPr>
+        <w:tc>
+          <w:tcPr>
+            <w:tcW w:w="9360" w:type="dxa"/>
+          </w:tcPr>
+          <w:p>
+            <w:pPr>
+              <w:jc w:val="center"/>
+              <w:rPr>
+                <w:rFonts w:ascii="Roboto" w:eastAsia="Roboto" w:hAnsi="Roboto" w:cs="Roboto"/>
+                <w:i/>
+                <w:iCs/>
+                <w:color w:val="1D2125"/>
+                <w:sz w:val="24"/>
+                <w:szCs w:val="24"/>
+                <w:lang w:val="en-US"/>
+              </w:rPr>
+            </w:pPr>
+            <w:r>
+              <w:rPr>
+                <w:rFonts w:ascii="Roboto" w:eastAsia="Roboto" w:hAnsi="Roboto" w:cs="Roboto"/>
+                <w:i/>
+                <w:iCs/>
+                <w:color w:val="1D2125"/>
+                <w:sz w:val="24"/>
+                <w:szCs w:val="24"/>
+                <w:lang w:val="en-US"/>
+              </w:rPr>
+              <w:t>Heather McConnell</w:t>
+            </w:r>
+          </w:p>
+        </w:tc>
+      </w:tr>
+      <w:tr>
+        <w:trPr>
+          <w:gridAfter w:val="1"/>
+          <w:wAfter w:w="355" w:type="dxa"/>
+          <w:trHeight w:val="300"/>
+        </w:trPr>
+        <w:tc>
+          <w:tcPr>
+            <w:tcW w:w="9360" w:type="dxa"/>
+          </w:tcPr>
+          <w:p>
+            <w:pPr>
+              <w:rPr>
+                <w:rFonts w:ascii="Roboto" w:eastAsia="Roboto" w:hAnsi="Roboto" w:cs="Roboto"/>
+                <w:i/>
+                <w:iCs/>
+                <w:color w:val="1D2125"/>
+                <w:sz w:val="24"/>
+                <w:szCs w:val="24"/>
+                <w:lang w:val="en-US"/>
+              </w:rPr>
+            </w:pPr>
+            <w:r>
+              <w:rPr>
+                <w:rFonts w:ascii="Roboto" w:eastAsia="Roboto" w:hAnsi="Roboto" w:cs="Roboto"/>
+                <w:i/>
+                <w:iCs/>
+                <w:color w:val="1D2125"/>
+                <w:sz w:val="24"/>
+                <w:szCs w:val="24"/>
+                <w:lang w:val="en-US"/>
+              </w:rPr>
+              <w:t xml:space="preserve">List the answers you received from the user after Tree test below - </w:t>
+            </w:r>
+          </w:p>
+          <w:p>
+            <w:pPr>
+              <w:pStyle w:val="ListParagraph"/>
+              <w:numPr>
+                <w:ilvl w:val="0"/>
+                <w:numId w:val="10"/>
+              </w:numPr>
+              <w:shd w:val="clear" w:color="auto" w:fill="F8F9FA"/>
+              <w:spacing w:line="240" w:lineRule="auto"/>
+              <w:jc w:val="both"/>
+              <w:rPr>
+                <w:rFonts w:ascii="Roboto" w:eastAsia="Roboto" w:hAnsi="Roboto" w:cs="Roboto"/>
+                <w:color w:val="1D2125"/>
+                <w:lang w:val="en-US"/>
+              </w:rPr>
+            </w:pPr>
+            <w:r>
+              <w:rPr>
+                <w:rFonts w:ascii="Roboto" w:eastAsia="Roboto" w:hAnsi="Roboto" w:cs="Roboto"/>
+                <w:color w:val="1D2125"/>
+                <w:sz w:val="24"/>
+                <w:szCs w:val="24"/>
+                <w:lang w:val="en-US"/>
+              </w:rPr>
+              <w:t xml:space="preserve">Did you find the pages where you thought they should?  If not, which pages were not where you expected them to be in the menu hierarchy?  </w:t>
+            </w:r>
+            <w:r>
+              <w:rPr>
+                <w:rFonts w:ascii="Roboto" w:eastAsia="Roboto" w:hAnsi="Roboto" w:cs="Roboto"/>
+                <w:b/>
+                <w:bCs/>
+                <w:color w:val="1D2125"/>
+                <w:sz w:val="24"/>
+                <w:szCs w:val="24"/>
+                <w:lang w:val="en-US"/>
+              </w:rPr>
+              <w:t>ANS:</w:t>
+            </w:r>
+          </w:p>
+          <w:p>
+            <w:pPr>
+              <w:pStyle w:val="ListParagraph"/>
+              <w:numPr>
+                <w:ilvl w:val="0"/>
+                <w:numId w:val="10"/>
+              </w:numPr>
+              <w:shd w:val="clear" w:color="auto" w:fill="F8F9FA"/>
+              <w:spacing w:line="240" w:lineRule="auto"/>
+              <w:jc w:val="both"/>
+              <w:rPr>
+                <w:rFonts w:ascii="Roboto" w:eastAsia="Roboto" w:hAnsi="Roboto" w:cs="Roboto"/>
+                <w:color w:val="1D2125"/>
+                <w:lang w:val="en-US"/>
+              </w:rPr>
+            </w:pPr>
+            <w:r>
+              <w:rPr>
+                <w:rFonts w:ascii="Roboto" w:eastAsia="Roboto" w:hAnsi="Roboto" w:cs="Roboto"/>
+                <w:color w:val="1D2125"/>
+                <w:sz w:val="24"/>
+                <w:szCs w:val="24"/>
+                <w:lang w:val="en-US"/>
+              </w:rPr>
+              <w:t>Did it take more time than you thought it would take?  If so, why do you think it took longer?</w:t>
+            </w:r>
+            <w:r>
+              <w:rPr>
+                <w:rFonts w:ascii="Roboto" w:eastAsia="Roboto" w:hAnsi="Roboto" w:cs="Roboto"/>
+                <w:b/>
+                <w:bCs/>
+                <w:color w:val="1D2125"/>
+                <w:sz w:val="24"/>
+                <w:szCs w:val="24"/>
+                <w:lang w:val="en-US"/>
+              </w:rPr>
+              <w:t xml:space="preserve"> ANS:</w:t>
+            </w:r>
+          </w:p>
+          <w:p>
+            <w:pPr>
+              <w:pStyle w:val="ListParagraph"/>
+              <w:numPr>
+                <w:ilvl w:val="0"/>
+                <w:numId w:val="10"/>
+              </w:numPr>
+              <w:shd w:val="clear" w:color="auto" w:fill="F8F9FA"/>
+              <w:spacing w:line="240" w:lineRule="auto"/>
+              <w:jc w:val="both"/>
+              <w:rPr>
+                <w:rFonts w:ascii="Roboto" w:eastAsia="Roboto" w:hAnsi="Roboto" w:cs="Roboto"/>
+                <w:color w:val="1D2125"/>
+                <w:lang w:val="en-US"/>
+              </w:rPr>
+            </w:pPr>
+            <w:r>
+              <w:rPr>
+                <w:rFonts w:ascii="Roboto" w:eastAsia="Roboto" w:hAnsi="Roboto" w:cs="Roboto"/>
+                <w:color w:val="1D2125"/>
+                <w:sz w:val="24"/>
+                <w:szCs w:val="24"/>
+                <w:lang w:val="en-US"/>
+              </w:rPr>
+              <w:t xml:space="preserve">Were </w:t>
+            </w:r>
+            <w:proofErr w:type="gramStart"/>
+            <w:r>
+              <w:rPr>
+                <w:rFonts w:ascii="Roboto" w:eastAsia="Roboto" w:hAnsi="Roboto" w:cs="Roboto"/>
+                <w:color w:val="1D2125"/>
+                <w:sz w:val="24"/>
+                <w:szCs w:val="24"/>
+                <w:lang w:val="en-US"/>
+              </w:rPr>
+              <w:t>menu</w:t>
+            </w:r>
+            <w:proofErr w:type="gramEnd"/>
+            <w:r>
+              <w:rPr>
+                <w:rFonts w:ascii="Roboto" w:eastAsia="Roboto" w:hAnsi="Roboto" w:cs="Roboto"/>
+                <w:color w:val="1D2125"/>
+                <w:sz w:val="24"/>
+                <w:szCs w:val="24"/>
+                <w:lang w:val="en-US"/>
+              </w:rPr>
+              <w:t xml:space="preserve"> items labeled properly to indicate relevant resources?  If not, what was mislabeled and how would you correct it?</w:t>
+            </w:r>
+            <w:r>
+              <w:rPr>
+                <w:rFonts w:ascii="Roboto" w:eastAsia="Roboto" w:hAnsi="Roboto" w:cs="Roboto"/>
+                <w:b/>
+                <w:bCs/>
+                <w:color w:val="1D2125"/>
+                <w:sz w:val="24"/>
+                <w:szCs w:val="24"/>
+                <w:lang w:val="en-US"/>
+              </w:rPr>
+              <w:t xml:space="preserve"> ANS:</w:t>
+            </w:r>
+          </w:p>
+          <w:p>
+            <w:pPr>
+              <w:jc w:val="center"/>
+              <w:rPr>
+                <w:rFonts w:ascii="Roboto" w:eastAsia="Roboto" w:hAnsi="Roboto" w:cs="Roboto"/>
+                <w:i/>
+                <w:iCs/>
+                <w:color w:val="1D2125"/>
+                <w:sz w:val="24"/>
+                <w:szCs w:val="24"/>
                 <w:lang w:val="en-US"/>
               </w:rPr>
             </w:pPr>
@@ -2086,6 +3552,345 @@
 <file path=word/numbering.xml><?xml version="1.0" encoding="utf-8"?>
 <w:numbering xmlns:wpc="http://schemas.microsoft.com/office/word/2010/wordprocessingCanvas" xmlns:cx="http://schemas.microsoft.com/office/drawing/2014/chartex" xmlns:cx1="http://schemas.microsoft.com/office/drawing/2015/9/8/chartex" xmlns:cx2="http://schemas.microsoft.com/office/drawing/2015/10/21/chartex" xmlns:cx3="http://schemas.microsoft.com/office/drawing/2016/5/9/chartex" xmlns:cx4="http://schemas.microsoft.com/office/drawing/2016/5/10/chartex" xmlns:cx5="http://schemas.microsoft.com/office/drawing/2016/5/11/chartex" xmlns:cx6="http://schemas.microsoft.com/office/drawing/2016/5/12/chartex" xmlns:cx7="http://schemas.microsoft.com/office/drawing/2016/5/13/chartex" xmlns:cx8="http://schemas.microsoft.com/office/drawing/2016/5/14/chartex" xmlns:mc="http://schemas.openxmlformats.org/markup-compatibility/2006" xmlns:aink="http://schemas.microsoft.com/office/drawing/2016/ink" xmlns:am3d="http://schemas.microsoft.com/office/drawing/2017/model3d" xmlns:o="urn:schemas-microsoft-com:office:office" xmlns:oel="http://schemas.microsoft.com/office/2019/extlst" xmlns:r="http://schemas.openxmlformats.org/officeDocument/2006/relationships" xmlns:m="http://schemas.openxmlformats.org/officeDocument/2006/math" xmlns:v="urn:schemas-microsoft-com:vml" xmlns:wp14="http://schemas.microsoft.com/office/word/2010/wordprocessingDrawing" xmlns:wp="http://schemas.openxmlformats.org/drawingml/2006/wordprocessingDrawing" xmlns:w10="urn:schemas-microsoft-com:office:word" xmlns:w="http://schemas.openxmlformats.org/wordprocessingml/2006/main" xmlns:w14="http://schemas.microsoft.com/office/word/2010/wordml" xmlns:w15="http://schemas.microsoft.com/office/word/2012/wordml" xmlns:w16cex="http://schemas.microsoft.com/office/word/2018/wordml/cex" xmlns:w16cid="http://schemas.microsoft.com/office/word/2016/wordml/cid" xmlns:w16="http://schemas.microsoft.com/office/word/2018/wordml" xmlns:w16du="http://schemas.microsoft.com/office/word/2023/wordml/word16du" xmlns:w16sdtdh="http://schemas.microsoft.com/office/word/2020/wordml/sdtdatahash" xmlns:w16sdtfl="http://schemas.microsoft.com/office/word/2024/wordml/sdtformatlock" xmlns:w16se="http://schemas.microsoft.com/office/word/2015/wordml/symex" xmlns:wpg="http://schemas.microsoft.com/office/word/2010/wordprocessingGroup" xmlns:wpi="http://schemas.microsoft.com/office/word/2010/wordprocessingInk" xmlns:wne="http://schemas.microsoft.com/office/word/2006/wordml" xmlns:wps="http://schemas.microsoft.com/office/word/2010/wordprocessingShape" mc:Ignorable="w14 w15 w16se w16cid w16 w16cex w16sdtdh w16sdtfl w16du wp14">
   <w:abstractNum w:abstractNumId="0" w15:restartNumberingAfterBreak="0">
+    <w:nsid w:val="16380BFB"/>
+    <w:multiLevelType w:val="hybridMultilevel"/>
+    <w:tmpl w:val="7AB8822E"/>
+    <w:lvl w:ilvl="0" w:tplc="04090001">
+      <w:start w:val="1"/>
+      <w:numFmt w:val="bullet"/>
+      <w:lvlText w:val=""/>
+      <w:lvlJc w:val="left"/>
+      <w:pPr>
+        <w:ind w:left="720" w:hanging="360"/>
+      </w:pPr>
+      <w:rPr>
+        <w:rFonts w:ascii="Symbol" w:hAnsi="Symbol" w:hint="default"/>
+      </w:rPr>
+    </w:lvl>
+    <w:lvl w:ilvl="1" w:tplc="04090003">
+      <w:start w:val="1"/>
+      <w:numFmt w:val="bullet"/>
+      <w:lvlText w:val="o"/>
+      <w:lvlJc w:val="left"/>
+      <w:pPr>
+        <w:ind w:left="1440" w:hanging="360"/>
+      </w:pPr>
+      <w:rPr>
+        <w:rFonts w:ascii="Courier New" w:hAnsi="Courier New" w:cs="Courier New" w:hint="default"/>
+      </w:rPr>
+    </w:lvl>
+    <w:lvl w:ilvl="2" w:tplc="04090005" w:tentative="1">
+      <w:start w:val="1"/>
+      <w:numFmt w:val="bullet"/>
+      <w:lvlText w:val=""/>
+      <w:lvlJc w:val="left"/>
+      <w:pPr>
+        <w:ind w:left="2160" w:hanging="360"/>
+      </w:pPr>
+      <w:rPr>
+        <w:rFonts w:ascii="Wingdings" w:hAnsi="Wingdings" w:hint="default"/>
+      </w:rPr>
+    </w:lvl>
+    <w:lvl w:ilvl="3" w:tplc="04090001" w:tentative="1">
+      <w:start w:val="1"/>
+      <w:numFmt w:val="bullet"/>
+      <w:lvlText w:val=""/>
+      <w:lvlJc w:val="left"/>
+      <w:pPr>
+        <w:ind w:left="2880" w:hanging="360"/>
+      </w:pPr>
+      <w:rPr>
+        <w:rFonts w:ascii="Symbol" w:hAnsi="Symbol" w:hint="default"/>
+      </w:rPr>
+    </w:lvl>
+    <w:lvl w:ilvl="4" w:tplc="04090003" w:tentative="1">
+      <w:start w:val="1"/>
+      <w:numFmt w:val="bullet"/>
+      <w:lvlText w:val="o"/>
+      <w:lvlJc w:val="left"/>
+      <w:pPr>
+        <w:ind w:left="3600" w:hanging="360"/>
+      </w:pPr>
+      <w:rPr>
+        <w:rFonts w:ascii="Courier New" w:hAnsi="Courier New" w:cs="Courier New" w:hint="default"/>
+      </w:rPr>
+    </w:lvl>
+    <w:lvl w:ilvl="5" w:tplc="04090005" w:tentative="1">
+      <w:start w:val="1"/>
+      <w:numFmt w:val="bullet"/>
+      <w:lvlText w:val=""/>
+      <w:lvlJc w:val="left"/>
+      <w:pPr>
+        <w:ind w:left="4320" w:hanging="360"/>
+      </w:pPr>
+      <w:rPr>
+        <w:rFonts w:ascii="Wingdings" w:hAnsi="Wingdings" w:hint="default"/>
+      </w:rPr>
+    </w:lvl>
+    <w:lvl w:ilvl="6" w:tplc="04090001" w:tentative="1">
+      <w:start w:val="1"/>
+      <w:numFmt w:val="bullet"/>
+      <w:lvlText w:val=""/>
+      <w:lvlJc w:val="left"/>
+      <w:pPr>
+        <w:ind w:left="5040" w:hanging="360"/>
+      </w:pPr>
+      <w:rPr>
+        <w:rFonts w:ascii="Symbol" w:hAnsi="Symbol" w:hint="default"/>
+      </w:rPr>
+    </w:lvl>
+    <w:lvl w:ilvl="7" w:tplc="04090003" w:tentative="1">
+      <w:start w:val="1"/>
+      <w:numFmt w:val="bullet"/>
+      <w:lvlText w:val="o"/>
+      <w:lvlJc w:val="left"/>
+      <w:pPr>
+        <w:ind w:left="5760" w:hanging="360"/>
+      </w:pPr>
+      <w:rPr>
+        <w:rFonts w:ascii="Courier New" w:hAnsi="Courier New" w:cs="Courier New" w:hint="default"/>
+      </w:rPr>
+    </w:lvl>
+    <w:lvl w:ilvl="8" w:tplc="04090005" w:tentative="1">
+      <w:start w:val="1"/>
+      <w:numFmt w:val="bullet"/>
+      <w:lvlText w:val=""/>
+      <w:lvlJc w:val="left"/>
+      <w:pPr>
+        <w:ind w:left="6480" w:hanging="360"/>
+      </w:pPr>
+      <w:rPr>
+        <w:rFonts w:ascii="Wingdings" w:hAnsi="Wingdings" w:hint="default"/>
+      </w:rPr>
+    </w:lvl>
+  </w:abstractNum>
+  <w:abstractNum w:abstractNumId="1" w15:restartNumberingAfterBreak="0">
+    <w:nsid w:val="34B12773"/>
+    <w:multiLevelType w:val="hybridMultilevel"/>
+    <w:tmpl w:val="51BC30B2"/>
+    <w:lvl w:ilvl="0" w:tplc="04090001">
+      <w:start w:val="1"/>
+      <w:numFmt w:val="bullet"/>
+      <w:lvlText w:val=""/>
+      <w:lvlJc w:val="left"/>
+      <w:pPr>
+        <w:ind w:left="720" w:hanging="360"/>
+      </w:pPr>
+      <w:rPr>
+        <w:rFonts w:ascii="Symbol" w:hAnsi="Symbol" w:hint="default"/>
+      </w:rPr>
+    </w:lvl>
+    <w:lvl w:ilvl="1" w:tplc="04090003">
+      <w:start w:val="1"/>
+      <w:numFmt w:val="bullet"/>
+      <w:lvlText w:val="o"/>
+      <w:lvlJc w:val="left"/>
+      <w:pPr>
+        <w:ind w:left="1440" w:hanging="360"/>
+      </w:pPr>
+      <w:rPr>
+        <w:rFonts w:ascii="Courier New" w:hAnsi="Courier New" w:cs="Courier New" w:hint="default"/>
+      </w:rPr>
+    </w:lvl>
+    <w:lvl w:ilvl="2" w:tplc="04090005" w:tentative="1">
+      <w:start w:val="1"/>
+      <w:numFmt w:val="bullet"/>
+      <w:lvlText w:val=""/>
+      <w:lvlJc w:val="left"/>
+      <w:pPr>
+        <w:ind w:left="2160" w:hanging="360"/>
+      </w:pPr>
+      <w:rPr>
+        <w:rFonts w:ascii="Wingdings" w:hAnsi="Wingdings" w:hint="default"/>
+      </w:rPr>
+    </w:lvl>
+    <w:lvl w:ilvl="3" w:tplc="04090001" w:tentative="1">
+      <w:start w:val="1"/>
+      <w:numFmt w:val="bullet"/>
+      <w:lvlText w:val=""/>
+      <w:lvlJc w:val="left"/>
+      <w:pPr>
+        <w:ind w:left="2880" w:hanging="360"/>
+      </w:pPr>
+      <w:rPr>
+        <w:rFonts w:ascii="Symbol" w:hAnsi="Symbol" w:hint="default"/>
+      </w:rPr>
+    </w:lvl>
+    <w:lvl w:ilvl="4" w:tplc="04090003" w:tentative="1">
+      <w:start w:val="1"/>
+      <w:numFmt w:val="bullet"/>
+      <w:lvlText w:val="o"/>
+      <w:lvlJc w:val="left"/>
+      <w:pPr>
+        <w:ind w:left="3600" w:hanging="360"/>
+      </w:pPr>
+      <w:rPr>
+        <w:rFonts w:ascii="Courier New" w:hAnsi="Courier New" w:cs="Courier New" w:hint="default"/>
+      </w:rPr>
+    </w:lvl>
+    <w:lvl w:ilvl="5" w:tplc="04090005" w:tentative="1">
+      <w:start w:val="1"/>
+      <w:numFmt w:val="bullet"/>
+      <w:lvlText w:val=""/>
+      <w:lvlJc w:val="left"/>
+      <w:pPr>
+        <w:ind w:left="4320" w:hanging="360"/>
+      </w:pPr>
+      <w:rPr>
+        <w:rFonts w:ascii="Wingdings" w:hAnsi="Wingdings" w:hint="default"/>
+      </w:rPr>
+    </w:lvl>
+    <w:lvl w:ilvl="6" w:tplc="04090001" w:tentative="1">
+      <w:start w:val="1"/>
+      <w:numFmt w:val="bullet"/>
+      <w:lvlText w:val=""/>
+      <w:lvlJc w:val="left"/>
+      <w:pPr>
+        <w:ind w:left="5040" w:hanging="360"/>
+      </w:pPr>
+      <w:rPr>
+        <w:rFonts w:ascii="Symbol" w:hAnsi="Symbol" w:hint="default"/>
+      </w:rPr>
+    </w:lvl>
+    <w:lvl w:ilvl="7" w:tplc="04090003" w:tentative="1">
+      <w:start w:val="1"/>
+      <w:numFmt w:val="bullet"/>
+      <w:lvlText w:val="o"/>
+      <w:lvlJc w:val="left"/>
+      <w:pPr>
+        <w:ind w:left="5760" w:hanging="360"/>
+      </w:pPr>
+      <w:rPr>
+        <w:rFonts w:ascii="Courier New" w:hAnsi="Courier New" w:cs="Courier New" w:hint="default"/>
+      </w:rPr>
+    </w:lvl>
+    <w:lvl w:ilvl="8" w:tplc="04090005" w:tentative="1">
+      <w:start w:val="1"/>
+      <w:numFmt w:val="bullet"/>
+      <w:lvlText w:val=""/>
+      <w:lvlJc w:val="left"/>
+      <w:pPr>
+        <w:ind w:left="6480" w:hanging="360"/>
+      </w:pPr>
+      <w:rPr>
+        <w:rFonts w:ascii="Wingdings" w:hAnsi="Wingdings" w:hint="default"/>
+      </w:rPr>
+    </w:lvl>
+  </w:abstractNum>
+  <w:abstractNum w:abstractNumId="2" w15:restartNumberingAfterBreak="0">
+    <w:nsid w:val="4559390E"/>
+    <w:multiLevelType w:val="hybridMultilevel"/>
+    <w:tmpl w:val="FF90DBC4"/>
+    <w:lvl w:ilvl="0" w:tplc="04090001">
+      <w:start w:val="1"/>
+      <w:numFmt w:val="bullet"/>
+      <w:lvlText w:val=""/>
+      <w:lvlJc w:val="left"/>
+      <w:pPr>
+        <w:ind w:left="720" w:hanging="360"/>
+      </w:pPr>
+      <w:rPr>
+        <w:rFonts w:ascii="Symbol" w:hAnsi="Symbol" w:hint="default"/>
+      </w:rPr>
+    </w:lvl>
+    <w:lvl w:ilvl="1" w:tplc="04090003" w:tentative="1">
+      <w:start w:val="1"/>
+      <w:numFmt w:val="bullet"/>
+      <w:lvlText w:val="o"/>
+      <w:lvlJc w:val="left"/>
+      <w:pPr>
+        <w:ind w:left="1440" w:hanging="360"/>
+      </w:pPr>
+      <w:rPr>
+        <w:rFonts w:ascii="Courier New" w:hAnsi="Courier New" w:cs="Courier New" w:hint="default"/>
+      </w:rPr>
+    </w:lvl>
+    <w:lvl w:ilvl="2" w:tplc="04090005" w:tentative="1">
+      <w:start w:val="1"/>
+      <w:numFmt w:val="bullet"/>
+      <w:lvlText w:val=""/>
+      <w:lvlJc w:val="left"/>
+      <w:pPr>
+        <w:ind w:left="2160" w:hanging="360"/>
+      </w:pPr>
+      <w:rPr>
+        <w:rFonts w:ascii="Wingdings" w:hAnsi="Wingdings" w:hint="default"/>
+      </w:rPr>
+    </w:lvl>
+    <w:lvl w:ilvl="3" w:tplc="04090001" w:tentative="1">
+      <w:start w:val="1"/>
+      <w:numFmt w:val="bullet"/>
+      <w:lvlText w:val=""/>
+      <w:lvlJc w:val="left"/>
+      <w:pPr>
+        <w:ind w:left="2880" w:hanging="360"/>
+      </w:pPr>
+      <w:rPr>
+        <w:rFonts w:ascii="Symbol" w:hAnsi="Symbol" w:hint="default"/>
+      </w:rPr>
+    </w:lvl>
+    <w:lvl w:ilvl="4" w:tplc="04090003" w:tentative="1">
+      <w:start w:val="1"/>
+      <w:numFmt w:val="bullet"/>
+      <w:lvlText w:val="o"/>
+      <w:lvlJc w:val="left"/>
+      <w:pPr>
+        <w:ind w:left="3600" w:hanging="360"/>
+      </w:pPr>
+      <w:rPr>
+        <w:rFonts w:ascii="Courier New" w:hAnsi="Courier New" w:cs="Courier New" w:hint="default"/>
+      </w:rPr>
+    </w:lvl>
+    <w:lvl w:ilvl="5" w:tplc="04090005" w:tentative="1">
+      <w:start w:val="1"/>
+      <w:numFmt w:val="bullet"/>
+      <w:lvlText w:val=""/>
+      <w:lvlJc w:val="left"/>
+      <w:pPr>
+        <w:ind w:left="4320" w:hanging="360"/>
+      </w:pPr>
+      <w:rPr>
+        <w:rFonts w:ascii="Wingdings" w:hAnsi="Wingdings" w:hint="default"/>
+      </w:rPr>
+    </w:lvl>
+    <w:lvl w:ilvl="6" w:tplc="04090001" w:tentative="1">
+      <w:start w:val="1"/>
+      <w:numFmt w:val="bullet"/>
+      <w:lvlText w:val=""/>
+      <w:lvlJc w:val="left"/>
+      <w:pPr>
+        <w:ind w:left="5040" w:hanging="360"/>
+      </w:pPr>
+      <w:rPr>
+        <w:rFonts w:ascii="Symbol" w:hAnsi="Symbol" w:hint="default"/>
+      </w:rPr>
+    </w:lvl>
+    <w:lvl w:ilvl="7" w:tplc="04090003" w:tentative="1">
+      <w:start w:val="1"/>
+      <w:numFmt w:val="bullet"/>
+      <w:lvlText w:val="o"/>
+      <w:lvlJc w:val="left"/>
+      <w:pPr>
+        <w:ind w:left="5760" w:hanging="360"/>
+      </w:pPr>
+      <w:rPr>
+        <w:rFonts w:ascii="Courier New" w:hAnsi="Courier New" w:cs="Courier New" w:hint="default"/>
+      </w:rPr>
+    </w:lvl>
+    <w:lvl w:ilvl="8" w:tplc="04090005" w:tentative="1">
+      <w:start w:val="1"/>
+      <w:numFmt w:val="bullet"/>
+      <w:lvlText w:val=""/>
+      <w:lvlJc w:val="left"/>
+      <w:pPr>
+        <w:ind w:left="6480" w:hanging="360"/>
+      </w:pPr>
+      <w:rPr>
+        <w:rFonts w:ascii="Wingdings" w:hAnsi="Wingdings" w:hint="default"/>
+      </w:rPr>
+    </w:lvl>
+  </w:abstractNum>
+  <w:abstractNum w:abstractNumId="3" w15:restartNumberingAfterBreak="0">
     <w:nsid w:val="46B88349"/>
     <w:multiLevelType w:val="hybridMultilevel"/>
     <w:tmpl w:val="FFFFFFFF"/>
@@ -2171,8 +3976,662 @@
       </w:pPr>
     </w:lvl>
   </w:abstractNum>
+  <w:abstractNum w:abstractNumId="4" w15:restartNumberingAfterBreak="0">
+    <w:nsid w:val="49ED4154"/>
+    <w:multiLevelType w:val="hybridMultilevel"/>
+    <w:tmpl w:val="BDB8B8BC"/>
+    <w:lvl w:ilvl="0" w:tplc="0409000F">
+      <w:start w:val="1"/>
+      <w:numFmt w:val="decimal"/>
+      <w:lvlText w:val="%1."/>
+      <w:lvlJc w:val="left"/>
+      <w:pPr>
+        <w:ind w:left="720" w:hanging="360"/>
+      </w:pPr>
+      <w:rPr>
+        <w:rFonts w:hint="default"/>
+      </w:rPr>
+    </w:lvl>
+    <w:lvl w:ilvl="1" w:tplc="04090019" w:tentative="1">
+      <w:start w:val="1"/>
+      <w:numFmt w:val="lowerLetter"/>
+      <w:lvlText w:val="%2."/>
+      <w:lvlJc w:val="left"/>
+      <w:pPr>
+        <w:ind w:left="1440" w:hanging="360"/>
+      </w:pPr>
+    </w:lvl>
+    <w:lvl w:ilvl="2" w:tplc="0409001B" w:tentative="1">
+      <w:start w:val="1"/>
+      <w:numFmt w:val="lowerRoman"/>
+      <w:lvlText w:val="%3."/>
+      <w:lvlJc w:val="right"/>
+      <w:pPr>
+        <w:ind w:left="2160" w:hanging="180"/>
+      </w:pPr>
+    </w:lvl>
+    <w:lvl w:ilvl="3" w:tplc="0409000F" w:tentative="1">
+      <w:start w:val="1"/>
+      <w:numFmt w:val="decimal"/>
+      <w:lvlText w:val="%4."/>
+      <w:lvlJc w:val="left"/>
+      <w:pPr>
+        <w:ind w:left="2880" w:hanging="360"/>
+      </w:pPr>
+    </w:lvl>
+    <w:lvl w:ilvl="4" w:tplc="04090019" w:tentative="1">
+      <w:start w:val="1"/>
+      <w:numFmt w:val="lowerLetter"/>
+      <w:lvlText w:val="%5."/>
+      <w:lvlJc w:val="left"/>
+      <w:pPr>
+        <w:ind w:left="3600" w:hanging="360"/>
+      </w:pPr>
+    </w:lvl>
+    <w:lvl w:ilvl="5" w:tplc="0409001B" w:tentative="1">
+      <w:start w:val="1"/>
+      <w:numFmt w:val="lowerRoman"/>
+      <w:lvlText w:val="%6."/>
+      <w:lvlJc w:val="right"/>
+      <w:pPr>
+        <w:ind w:left="4320" w:hanging="180"/>
+      </w:pPr>
+    </w:lvl>
+    <w:lvl w:ilvl="6" w:tplc="0409000F" w:tentative="1">
+      <w:start w:val="1"/>
+      <w:numFmt w:val="decimal"/>
+      <w:lvlText w:val="%7."/>
+      <w:lvlJc w:val="left"/>
+      <w:pPr>
+        <w:ind w:left="5040" w:hanging="360"/>
+      </w:pPr>
+    </w:lvl>
+    <w:lvl w:ilvl="7" w:tplc="04090019" w:tentative="1">
+      <w:start w:val="1"/>
+      <w:numFmt w:val="lowerLetter"/>
+      <w:lvlText w:val="%8."/>
+      <w:lvlJc w:val="left"/>
+      <w:pPr>
+        <w:ind w:left="5760" w:hanging="360"/>
+      </w:pPr>
+    </w:lvl>
+    <w:lvl w:ilvl="8" w:tplc="0409001B" w:tentative="1">
+      <w:start w:val="1"/>
+      <w:numFmt w:val="lowerRoman"/>
+      <w:lvlText w:val="%9."/>
+      <w:lvlJc w:val="right"/>
+      <w:pPr>
+        <w:ind w:left="6480" w:hanging="180"/>
+      </w:pPr>
+    </w:lvl>
+  </w:abstractNum>
+  <w:abstractNum w:abstractNumId="5" w15:restartNumberingAfterBreak="0">
+    <w:nsid w:val="62442577"/>
+    <w:multiLevelType w:val="hybridMultilevel"/>
+    <w:tmpl w:val="074C649C"/>
+    <w:lvl w:ilvl="0" w:tplc="04090001">
+      <w:start w:val="1"/>
+      <w:numFmt w:val="bullet"/>
+      <w:lvlText w:val=""/>
+      <w:lvlJc w:val="left"/>
+      <w:pPr>
+        <w:ind w:left="720" w:hanging="360"/>
+      </w:pPr>
+      <w:rPr>
+        <w:rFonts w:ascii="Symbol" w:hAnsi="Symbol" w:hint="default"/>
+      </w:rPr>
+    </w:lvl>
+    <w:lvl w:ilvl="1" w:tplc="04090003" w:tentative="1">
+      <w:start w:val="1"/>
+      <w:numFmt w:val="bullet"/>
+      <w:lvlText w:val="o"/>
+      <w:lvlJc w:val="left"/>
+      <w:pPr>
+        <w:ind w:left="1440" w:hanging="360"/>
+      </w:pPr>
+      <w:rPr>
+        <w:rFonts w:ascii="Courier New" w:hAnsi="Courier New" w:cs="Courier New" w:hint="default"/>
+      </w:rPr>
+    </w:lvl>
+    <w:lvl w:ilvl="2" w:tplc="04090005" w:tentative="1">
+      <w:start w:val="1"/>
+      <w:numFmt w:val="bullet"/>
+      <w:lvlText w:val=""/>
+      <w:lvlJc w:val="left"/>
+      <w:pPr>
+        <w:ind w:left="2160" w:hanging="360"/>
+      </w:pPr>
+      <w:rPr>
+        <w:rFonts w:ascii="Wingdings" w:hAnsi="Wingdings" w:hint="default"/>
+      </w:rPr>
+    </w:lvl>
+    <w:lvl w:ilvl="3" w:tplc="04090001" w:tentative="1">
+      <w:start w:val="1"/>
+      <w:numFmt w:val="bullet"/>
+      <w:lvlText w:val=""/>
+      <w:lvlJc w:val="left"/>
+      <w:pPr>
+        <w:ind w:left="2880" w:hanging="360"/>
+      </w:pPr>
+      <w:rPr>
+        <w:rFonts w:ascii="Symbol" w:hAnsi="Symbol" w:hint="default"/>
+      </w:rPr>
+    </w:lvl>
+    <w:lvl w:ilvl="4" w:tplc="04090003" w:tentative="1">
+      <w:start w:val="1"/>
+      <w:numFmt w:val="bullet"/>
+      <w:lvlText w:val="o"/>
+      <w:lvlJc w:val="left"/>
+      <w:pPr>
+        <w:ind w:left="3600" w:hanging="360"/>
+      </w:pPr>
+      <w:rPr>
+        <w:rFonts w:ascii="Courier New" w:hAnsi="Courier New" w:cs="Courier New" w:hint="default"/>
+      </w:rPr>
+    </w:lvl>
+    <w:lvl w:ilvl="5" w:tplc="04090005" w:tentative="1">
+      <w:start w:val="1"/>
+      <w:numFmt w:val="bullet"/>
+      <w:lvlText w:val=""/>
+      <w:lvlJc w:val="left"/>
+      <w:pPr>
+        <w:ind w:left="4320" w:hanging="360"/>
+      </w:pPr>
+      <w:rPr>
+        <w:rFonts w:ascii="Wingdings" w:hAnsi="Wingdings" w:hint="default"/>
+      </w:rPr>
+    </w:lvl>
+    <w:lvl w:ilvl="6" w:tplc="04090001" w:tentative="1">
+      <w:start w:val="1"/>
+      <w:numFmt w:val="bullet"/>
+      <w:lvlText w:val=""/>
+      <w:lvlJc w:val="left"/>
+      <w:pPr>
+        <w:ind w:left="5040" w:hanging="360"/>
+      </w:pPr>
+      <w:rPr>
+        <w:rFonts w:ascii="Symbol" w:hAnsi="Symbol" w:hint="default"/>
+      </w:rPr>
+    </w:lvl>
+    <w:lvl w:ilvl="7" w:tplc="04090003" w:tentative="1">
+      <w:start w:val="1"/>
+      <w:numFmt w:val="bullet"/>
+      <w:lvlText w:val="o"/>
+      <w:lvlJc w:val="left"/>
+      <w:pPr>
+        <w:ind w:left="5760" w:hanging="360"/>
+      </w:pPr>
+      <w:rPr>
+        <w:rFonts w:ascii="Courier New" w:hAnsi="Courier New" w:cs="Courier New" w:hint="default"/>
+      </w:rPr>
+    </w:lvl>
+    <w:lvl w:ilvl="8" w:tplc="04090005" w:tentative="1">
+      <w:start w:val="1"/>
+      <w:numFmt w:val="bullet"/>
+      <w:lvlText w:val=""/>
+      <w:lvlJc w:val="left"/>
+      <w:pPr>
+        <w:ind w:left="6480" w:hanging="360"/>
+      </w:pPr>
+      <w:rPr>
+        <w:rFonts w:ascii="Wingdings" w:hAnsi="Wingdings" w:hint="default"/>
+      </w:rPr>
+    </w:lvl>
+  </w:abstractNum>
+  <w:abstractNum w:abstractNumId="6" w15:restartNumberingAfterBreak="0">
+    <w:nsid w:val="669E01D1"/>
+    <w:multiLevelType w:val="hybridMultilevel"/>
+    <w:tmpl w:val="B0E8275A"/>
+    <w:lvl w:ilvl="0" w:tplc="04090001">
+      <w:start w:val="1"/>
+      <w:numFmt w:val="bullet"/>
+      <w:lvlText w:val=""/>
+      <w:lvlJc w:val="left"/>
+      <w:pPr>
+        <w:ind w:left="720" w:hanging="360"/>
+      </w:pPr>
+      <w:rPr>
+        <w:rFonts w:ascii="Symbol" w:hAnsi="Symbol" w:hint="default"/>
+      </w:rPr>
+    </w:lvl>
+    <w:lvl w:ilvl="1" w:tplc="04090003">
+      <w:start w:val="1"/>
+      <w:numFmt w:val="bullet"/>
+      <w:lvlText w:val="o"/>
+      <w:lvlJc w:val="left"/>
+      <w:pPr>
+        <w:ind w:left="1440" w:hanging="360"/>
+      </w:pPr>
+      <w:rPr>
+        <w:rFonts w:ascii="Courier New" w:hAnsi="Courier New" w:cs="Courier New" w:hint="default"/>
+      </w:rPr>
+    </w:lvl>
+    <w:lvl w:ilvl="2" w:tplc="04090005" w:tentative="1">
+      <w:start w:val="1"/>
+      <w:numFmt w:val="bullet"/>
+      <w:lvlText w:val=""/>
+      <w:lvlJc w:val="left"/>
+      <w:pPr>
+        <w:ind w:left="2160" w:hanging="360"/>
+      </w:pPr>
+      <w:rPr>
+        <w:rFonts w:ascii="Wingdings" w:hAnsi="Wingdings" w:hint="default"/>
+      </w:rPr>
+    </w:lvl>
+    <w:lvl w:ilvl="3" w:tplc="04090001" w:tentative="1">
+      <w:start w:val="1"/>
+      <w:numFmt w:val="bullet"/>
+      <w:lvlText w:val=""/>
+      <w:lvlJc w:val="left"/>
+      <w:pPr>
+        <w:ind w:left="2880" w:hanging="360"/>
+      </w:pPr>
+      <w:rPr>
+        <w:rFonts w:ascii="Symbol" w:hAnsi="Symbol" w:hint="default"/>
+      </w:rPr>
+    </w:lvl>
+    <w:lvl w:ilvl="4" w:tplc="04090003" w:tentative="1">
+      <w:start w:val="1"/>
+      <w:numFmt w:val="bullet"/>
+      <w:lvlText w:val="o"/>
+      <w:lvlJc w:val="left"/>
+      <w:pPr>
+        <w:ind w:left="3600" w:hanging="360"/>
+      </w:pPr>
+      <w:rPr>
+        <w:rFonts w:ascii="Courier New" w:hAnsi="Courier New" w:cs="Courier New" w:hint="default"/>
+      </w:rPr>
+    </w:lvl>
+    <w:lvl w:ilvl="5" w:tplc="04090005" w:tentative="1">
+      <w:start w:val="1"/>
+      <w:numFmt w:val="bullet"/>
+      <w:lvlText w:val=""/>
+      <w:lvlJc w:val="left"/>
+      <w:pPr>
+        <w:ind w:left="4320" w:hanging="360"/>
+      </w:pPr>
+      <w:rPr>
+        <w:rFonts w:ascii="Wingdings" w:hAnsi="Wingdings" w:hint="default"/>
+      </w:rPr>
+    </w:lvl>
+    <w:lvl w:ilvl="6" w:tplc="04090001" w:tentative="1">
+      <w:start w:val="1"/>
+      <w:numFmt w:val="bullet"/>
+      <w:lvlText w:val=""/>
+      <w:lvlJc w:val="left"/>
+      <w:pPr>
+        <w:ind w:left="5040" w:hanging="360"/>
+      </w:pPr>
+      <w:rPr>
+        <w:rFonts w:ascii="Symbol" w:hAnsi="Symbol" w:hint="default"/>
+      </w:rPr>
+    </w:lvl>
+    <w:lvl w:ilvl="7" w:tplc="04090003" w:tentative="1">
+      <w:start w:val="1"/>
+      <w:numFmt w:val="bullet"/>
+      <w:lvlText w:val="o"/>
+      <w:lvlJc w:val="left"/>
+      <w:pPr>
+        <w:ind w:left="5760" w:hanging="360"/>
+      </w:pPr>
+      <w:rPr>
+        <w:rFonts w:ascii="Courier New" w:hAnsi="Courier New" w:cs="Courier New" w:hint="default"/>
+      </w:rPr>
+    </w:lvl>
+    <w:lvl w:ilvl="8" w:tplc="04090005" w:tentative="1">
+      <w:start w:val="1"/>
+      <w:numFmt w:val="bullet"/>
+      <w:lvlText w:val=""/>
+      <w:lvlJc w:val="left"/>
+      <w:pPr>
+        <w:ind w:left="6480" w:hanging="360"/>
+      </w:pPr>
+      <w:rPr>
+        <w:rFonts w:ascii="Wingdings" w:hAnsi="Wingdings" w:hint="default"/>
+      </w:rPr>
+    </w:lvl>
+  </w:abstractNum>
+  <w:abstractNum w:abstractNumId="7" w15:restartNumberingAfterBreak="0">
+    <w:nsid w:val="7DD650F7"/>
+    <w:multiLevelType w:val="hybridMultilevel"/>
+    <w:tmpl w:val="FFFFFFFF"/>
+    <w:lvl w:ilvl="0" w:tplc="FFFFFFFF">
+      <w:start w:val="1"/>
+      <w:numFmt w:val="decimal"/>
+      <w:lvlText w:val="%1."/>
+      <w:lvlJc w:val="left"/>
+      <w:pPr>
+        <w:ind w:left="720" w:hanging="360"/>
+      </w:pPr>
+    </w:lvl>
+    <w:lvl w:ilvl="1" w:tplc="FFFFFFFF">
+      <w:start w:val="1"/>
+      <w:numFmt w:val="lowerLetter"/>
+      <w:lvlText w:val="%2."/>
+      <w:lvlJc w:val="left"/>
+      <w:pPr>
+        <w:ind w:left="1440" w:hanging="360"/>
+      </w:pPr>
+    </w:lvl>
+    <w:lvl w:ilvl="2" w:tplc="FFFFFFFF">
+      <w:start w:val="1"/>
+      <w:numFmt w:val="lowerRoman"/>
+      <w:lvlText w:val="%3."/>
+      <w:lvlJc w:val="right"/>
+      <w:pPr>
+        <w:ind w:left="2160" w:hanging="180"/>
+      </w:pPr>
+    </w:lvl>
+    <w:lvl w:ilvl="3" w:tplc="FFFFFFFF">
+      <w:start w:val="1"/>
+      <w:numFmt w:val="decimal"/>
+      <w:lvlText w:val="%4."/>
+      <w:lvlJc w:val="left"/>
+      <w:pPr>
+        <w:ind w:left="2880" w:hanging="360"/>
+      </w:pPr>
+    </w:lvl>
+    <w:lvl w:ilvl="4" w:tplc="FFFFFFFF">
+      <w:start w:val="1"/>
+      <w:numFmt w:val="lowerLetter"/>
+      <w:lvlText w:val="%5."/>
+      <w:lvlJc w:val="left"/>
+      <w:pPr>
+        <w:ind w:left="3600" w:hanging="360"/>
+      </w:pPr>
+    </w:lvl>
+    <w:lvl w:ilvl="5" w:tplc="FFFFFFFF">
+      <w:start w:val="1"/>
+      <w:numFmt w:val="lowerRoman"/>
+      <w:lvlText w:val="%6."/>
+      <w:lvlJc w:val="right"/>
+      <w:pPr>
+        <w:ind w:left="4320" w:hanging="180"/>
+      </w:pPr>
+    </w:lvl>
+    <w:lvl w:ilvl="6" w:tplc="FFFFFFFF">
+      <w:start w:val="1"/>
+      <w:numFmt w:val="decimal"/>
+      <w:lvlText w:val="%7."/>
+      <w:lvlJc w:val="left"/>
+      <w:pPr>
+        <w:ind w:left="5040" w:hanging="360"/>
+      </w:pPr>
+    </w:lvl>
+    <w:lvl w:ilvl="7" w:tplc="FFFFFFFF">
+      <w:start w:val="1"/>
+      <w:numFmt w:val="lowerLetter"/>
+      <w:lvlText w:val="%8."/>
+      <w:lvlJc w:val="left"/>
+      <w:pPr>
+        <w:ind w:left="5760" w:hanging="360"/>
+      </w:pPr>
+    </w:lvl>
+    <w:lvl w:ilvl="8" w:tplc="FFFFFFFF">
+      <w:start w:val="1"/>
+      <w:numFmt w:val="lowerRoman"/>
+      <w:lvlText w:val="%9."/>
+      <w:lvlJc w:val="right"/>
+      <w:pPr>
+        <w:ind w:left="6480" w:hanging="180"/>
+      </w:pPr>
+    </w:lvl>
+  </w:abstractNum>
+  <w:abstractNum w:abstractNumId="8" w15:restartNumberingAfterBreak="0">
+    <w:nsid w:val="7E281A34"/>
+    <w:multiLevelType w:val="hybridMultilevel"/>
+    <w:tmpl w:val="DD606BF4"/>
+    <w:lvl w:ilvl="0" w:tplc="04090001">
+      <w:start w:val="1"/>
+      <w:numFmt w:val="bullet"/>
+      <w:lvlText w:val=""/>
+      <w:lvlJc w:val="left"/>
+      <w:pPr>
+        <w:ind w:left="720" w:hanging="360"/>
+      </w:pPr>
+      <w:rPr>
+        <w:rFonts w:ascii="Symbol" w:hAnsi="Symbol" w:hint="default"/>
+      </w:rPr>
+    </w:lvl>
+    <w:lvl w:ilvl="1" w:tplc="04090003" w:tentative="1">
+      <w:start w:val="1"/>
+      <w:numFmt w:val="bullet"/>
+      <w:lvlText w:val="o"/>
+      <w:lvlJc w:val="left"/>
+      <w:pPr>
+        <w:ind w:left="1440" w:hanging="360"/>
+      </w:pPr>
+      <w:rPr>
+        <w:rFonts w:ascii="Courier New" w:hAnsi="Courier New" w:cs="Courier New" w:hint="default"/>
+      </w:rPr>
+    </w:lvl>
+    <w:lvl w:ilvl="2" w:tplc="04090005" w:tentative="1">
+      <w:start w:val="1"/>
+      <w:numFmt w:val="bullet"/>
+      <w:lvlText w:val=""/>
+      <w:lvlJc w:val="left"/>
+      <w:pPr>
+        <w:ind w:left="2160" w:hanging="360"/>
+      </w:pPr>
+      <w:rPr>
+        <w:rFonts w:ascii="Wingdings" w:hAnsi="Wingdings" w:hint="default"/>
+      </w:rPr>
+    </w:lvl>
+    <w:lvl w:ilvl="3" w:tplc="04090001" w:tentative="1">
+      <w:start w:val="1"/>
+      <w:numFmt w:val="bullet"/>
+      <w:lvlText w:val=""/>
+      <w:lvlJc w:val="left"/>
+      <w:pPr>
+        <w:ind w:left="2880" w:hanging="360"/>
+      </w:pPr>
+      <w:rPr>
+        <w:rFonts w:ascii="Symbol" w:hAnsi="Symbol" w:hint="default"/>
+      </w:rPr>
+    </w:lvl>
+    <w:lvl w:ilvl="4" w:tplc="04090003" w:tentative="1">
+      <w:start w:val="1"/>
+      <w:numFmt w:val="bullet"/>
+      <w:lvlText w:val="o"/>
+      <w:lvlJc w:val="left"/>
+      <w:pPr>
+        <w:ind w:left="3600" w:hanging="360"/>
+      </w:pPr>
+      <w:rPr>
+        <w:rFonts w:ascii="Courier New" w:hAnsi="Courier New" w:cs="Courier New" w:hint="default"/>
+      </w:rPr>
+    </w:lvl>
+    <w:lvl w:ilvl="5" w:tplc="04090005" w:tentative="1">
+      <w:start w:val="1"/>
+      <w:numFmt w:val="bullet"/>
+      <w:lvlText w:val=""/>
+      <w:lvlJc w:val="left"/>
+      <w:pPr>
+        <w:ind w:left="4320" w:hanging="360"/>
+      </w:pPr>
+      <w:rPr>
+        <w:rFonts w:ascii="Wingdings" w:hAnsi="Wingdings" w:hint="default"/>
+      </w:rPr>
+    </w:lvl>
+    <w:lvl w:ilvl="6" w:tplc="04090001" w:tentative="1">
+      <w:start w:val="1"/>
+      <w:numFmt w:val="bullet"/>
+      <w:lvlText w:val=""/>
+      <w:lvlJc w:val="left"/>
+      <w:pPr>
+        <w:ind w:left="5040" w:hanging="360"/>
+      </w:pPr>
+      <w:rPr>
+        <w:rFonts w:ascii="Symbol" w:hAnsi="Symbol" w:hint="default"/>
+      </w:rPr>
+    </w:lvl>
+    <w:lvl w:ilvl="7" w:tplc="04090003" w:tentative="1">
+      <w:start w:val="1"/>
+      <w:numFmt w:val="bullet"/>
+      <w:lvlText w:val="o"/>
+      <w:lvlJc w:val="left"/>
+      <w:pPr>
+        <w:ind w:left="5760" w:hanging="360"/>
+      </w:pPr>
+      <w:rPr>
+        <w:rFonts w:ascii="Courier New" w:hAnsi="Courier New" w:cs="Courier New" w:hint="default"/>
+      </w:rPr>
+    </w:lvl>
+    <w:lvl w:ilvl="8" w:tplc="04090005" w:tentative="1">
+      <w:start w:val="1"/>
+      <w:numFmt w:val="bullet"/>
+      <w:lvlText w:val=""/>
+      <w:lvlJc w:val="left"/>
+      <w:pPr>
+        <w:ind w:left="6480" w:hanging="360"/>
+      </w:pPr>
+      <w:rPr>
+        <w:rFonts w:ascii="Wingdings" w:hAnsi="Wingdings" w:hint="default"/>
+      </w:rPr>
+    </w:lvl>
+  </w:abstractNum>
+  <w:abstractNum w:abstractNumId="9" w15:restartNumberingAfterBreak="0">
+    <w:nsid w:val="7ECE6B46"/>
+    <w:multiLevelType w:val="hybridMultilevel"/>
+    <w:tmpl w:val="31760750"/>
+    <w:lvl w:ilvl="0" w:tplc="04090001">
+      <w:start w:val="1"/>
+      <w:numFmt w:val="bullet"/>
+      <w:lvlText w:val=""/>
+      <w:lvlJc w:val="left"/>
+      <w:pPr>
+        <w:ind w:left="720" w:hanging="360"/>
+      </w:pPr>
+      <w:rPr>
+        <w:rFonts w:ascii="Symbol" w:hAnsi="Symbol" w:hint="default"/>
+      </w:rPr>
+    </w:lvl>
+    <w:lvl w:ilvl="1" w:tplc="04090003">
+      <w:start w:val="1"/>
+      <w:numFmt w:val="bullet"/>
+      <w:lvlText w:val="o"/>
+      <w:lvlJc w:val="left"/>
+      <w:pPr>
+        <w:ind w:left="1440" w:hanging="360"/>
+      </w:pPr>
+      <w:rPr>
+        <w:rFonts w:ascii="Courier New" w:hAnsi="Courier New" w:cs="Courier New" w:hint="default"/>
+      </w:rPr>
+    </w:lvl>
+    <w:lvl w:ilvl="2" w:tplc="04090005">
+      <w:start w:val="1"/>
+      <w:numFmt w:val="bullet"/>
+      <w:lvlText w:val=""/>
+      <w:lvlJc w:val="left"/>
+      <w:pPr>
+        <w:ind w:left="2160" w:hanging="360"/>
+      </w:pPr>
+      <w:rPr>
+        <w:rFonts w:ascii="Wingdings" w:hAnsi="Wingdings" w:hint="default"/>
+      </w:rPr>
+    </w:lvl>
+    <w:lvl w:ilvl="3" w:tplc="04090001" w:tentative="1">
+      <w:start w:val="1"/>
+      <w:numFmt w:val="bullet"/>
+      <w:lvlText w:val=""/>
+      <w:lvlJc w:val="left"/>
+      <w:pPr>
+        <w:ind w:left="2880" w:hanging="360"/>
+      </w:pPr>
+      <w:rPr>
+        <w:rFonts w:ascii="Symbol" w:hAnsi="Symbol" w:hint="default"/>
+      </w:rPr>
+    </w:lvl>
+    <w:lvl w:ilvl="4" w:tplc="04090003" w:tentative="1">
+      <w:start w:val="1"/>
+      <w:numFmt w:val="bullet"/>
+      <w:lvlText w:val="o"/>
+      <w:lvlJc w:val="left"/>
+      <w:pPr>
+        <w:ind w:left="3600" w:hanging="360"/>
+      </w:pPr>
+      <w:rPr>
+        <w:rFonts w:ascii="Courier New" w:hAnsi="Courier New" w:cs="Courier New" w:hint="default"/>
+      </w:rPr>
+    </w:lvl>
+    <w:lvl w:ilvl="5" w:tplc="04090005" w:tentative="1">
+      <w:start w:val="1"/>
+      <w:numFmt w:val="bullet"/>
+      <w:lvlText w:val=""/>
+      <w:lvlJc w:val="left"/>
+      <w:pPr>
+        <w:ind w:left="4320" w:hanging="360"/>
+      </w:pPr>
+      <w:rPr>
+        <w:rFonts w:ascii="Wingdings" w:hAnsi="Wingdings" w:hint="default"/>
+      </w:rPr>
+    </w:lvl>
+    <w:lvl w:ilvl="6" w:tplc="04090001" w:tentative="1">
+      <w:start w:val="1"/>
+      <w:numFmt w:val="bullet"/>
+      <w:lvlText w:val=""/>
+      <w:lvlJc w:val="left"/>
+      <w:pPr>
+        <w:ind w:left="5040" w:hanging="360"/>
+      </w:pPr>
+      <w:rPr>
+        <w:rFonts w:ascii="Symbol" w:hAnsi="Symbol" w:hint="default"/>
+      </w:rPr>
+    </w:lvl>
+    <w:lvl w:ilvl="7" w:tplc="04090003" w:tentative="1">
+      <w:start w:val="1"/>
+      <w:numFmt w:val="bullet"/>
+      <w:lvlText w:val="o"/>
+      <w:lvlJc w:val="left"/>
+      <w:pPr>
+        <w:ind w:left="5760" w:hanging="360"/>
+      </w:pPr>
+      <w:rPr>
+        <w:rFonts w:ascii="Courier New" w:hAnsi="Courier New" w:cs="Courier New" w:hint="default"/>
+      </w:rPr>
+    </w:lvl>
+    <w:lvl w:ilvl="8" w:tplc="04090005" w:tentative="1">
+      <w:start w:val="1"/>
+      <w:numFmt w:val="bullet"/>
+      <w:lvlText w:val=""/>
+      <w:lvlJc w:val="left"/>
+      <w:pPr>
+        <w:ind w:left="6480" w:hanging="360"/>
+      </w:pPr>
+      <w:rPr>
+        <w:rFonts w:ascii="Wingdings" w:hAnsi="Wingdings" w:hint="default"/>
+      </w:rPr>
+    </w:lvl>
+  </w:abstractNum>
   <w:num w:numId="1" w16cid:durableId="2121561117">
+    <w:abstractNumId w:val="3"/>
+  </w:num>
+  <w:num w:numId="2" w16cid:durableId="1655526331">
+    <w:abstractNumId w:val="8"/>
+  </w:num>
+  <w:num w:numId="3" w16cid:durableId="956912400">
+    <w:abstractNumId w:val="2"/>
+  </w:num>
+  <w:num w:numId="4" w16cid:durableId="798953840">
+    <w:abstractNumId w:val="1"/>
+  </w:num>
+  <w:num w:numId="5" w16cid:durableId="1526406067">
+    <w:abstractNumId w:val="5"/>
+  </w:num>
+  <w:num w:numId="6" w16cid:durableId="418409331">
+    <w:abstractNumId w:val="6"/>
+  </w:num>
+  <w:num w:numId="7" w16cid:durableId="2023703162">
+    <w:abstractNumId w:val="9"/>
+  </w:num>
+  <w:num w:numId="8" w16cid:durableId="341510785">
     <w:abstractNumId w:val="0"/>
+  </w:num>
+  <w:num w:numId="9" w16cid:durableId="18822873">
+    <w:abstractNumId w:val="4"/>
+  </w:num>
+  <w:num w:numId="10" w16cid:durableId="1799177519">
+    <w:abstractNumId w:val="7"/>
   </w:num>
 </w:numbering>
 </file>

</xml_diff>

<commit_message>
I added my content inventory
</commit_message>
<xml_diff>
--- a/documents/IA_ID.docx
+++ b/documents/IA_ID.docx
@@ -333,7 +333,6 @@
           <w:lang w:val="en-US"/>
         </w:rPr>
       </w:pPr>
-      <w:proofErr w:type="spellStart"/>
       <w:r>
         <w:rPr>
           <w:rFonts w:ascii="Roboto" w:eastAsia="Roboto" w:hAnsi="Roboto" w:cs="Roboto"/>
@@ -344,20 +343,7 @@
           <w:szCs w:val="24"/>
           <w:lang w:val="en-US"/>
         </w:rPr>
-        <w:t>Github</w:t>
-      </w:r>
-      <w:proofErr w:type="spellEnd"/>
-      <w:r>
-        <w:rPr>
-          <w:rFonts w:ascii="Roboto" w:eastAsia="Roboto" w:hAnsi="Roboto" w:cs="Roboto"/>
-          <w:b/>
-          <w:bCs/>
-          <w:color w:val="1D2125"/>
-          <w:sz w:val="24"/>
-          <w:szCs w:val="24"/>
-          <w:lang w:val="en-US"/>
-        </w:rPr>
-        <w:t xml:space="preserve"> repo URL: </w:t>
+        <w:t xml:space="preserve">Github repo URL: </w:t>
       </w:r>
       <w:r>
         <w:rPr>
@@ -607,33 +593,7 @@
           <w:szCs w:val="24"/>
           <w:lang w:val="en-US"/>
         </w:rPr>
-        <w:t xml:space="preserve">All the </w:t>
-      </w:r>
-      <w:proofErr w:type="gramStart"/>
-      <w:r>
-        <w:rPr>
-          <w:rFonts w:ascii="Roboto" w:eastAsia="Roboto" w:hAnsi="Roboto" w:cs="Roboto"/>
-          <w:b/>
-          <w:bCs/>
-          <w:color w:val="1D2125"/>
-          <w:sz w:val="24"/>
-          <w:szCs w:val="24"/>
-          <w:lang w:val="en-US"/>
-        </w:rPr>
-        <w:t>works</w:t>
-      </w:r>
-      <w:proofErr w:type="gramEnd"/>
-      <w:r>
-        <w:rPr>
-          <w:rFonts w:ascii="Roboto" w:eastAsia="Roboto" w:hAnsi="Roboto" w:cs="Roboto"/>
-          <w:b/>
-          <w:bCs/>
-          <w:color w:val="1D2125"/>
-          <w:sz w:val="24"/>
-          <w:szCs w:val="24"/>
-          <w:lang w:val="en-US"/>
-        </w:rPr>
-        <w:t xml:space="preserve"> of all the team members</w:t>
+        <w:t>All the works of all the team members</w:t>
       </w:r>
     </w:p>
     <w:tbl>
@@ -727,7 +687,7 @@
                 <w:szCs w:val="24"/>
                 <w:lang w:val="en-US"/>
               </w:rPr>
-              <w:t>Member 1 name here</w:t>
+              <w:t>Member 1 name</w:t>
             </w:r>
           </w:p>
         </w:tc>
@@ -743,55 +703,31 @@
             <w:tcW w:w="9360" w:type="dxa"/>
           </w:tcPr>
           <w:p>
-            <w:pPr>
-              <w:rPr>
-                <w:rFonts w:ascii="Roboto" w:eastAsia="Roboto" w:hAnsi="Roboto" w:cs="Roboto"/>
-                <w:i/>
-                <w:iCs/>
-                <w:color w:val="1D2125"/>
-                <w:sz w:val="24"/>
-                <w:szCs w:val="24"/>
-                <w:lang w:val="en-US"/>
-              </w:rPr>
-            </w:pPr>
-            <w:r>
-              <w:rPr>
-                <w:rFonts w:ascii="Roboto" w:eastAsia="Roboto" w:hAnsi="Roboto" w:cs="Roboto"/>
-                <w:i/>
-                <w:iCs/>
-                <w:color w:val="1D2125"/>
-                <w:sz w:val="24"/>
-                <w:szCs w:val="24"/>
-                <w:lang w:val="en-US"/>
-              </w:rPr>
-              <w:t xml:space="preserve">List all the content/services you will provide on the website the team is developing. Member 1 </w:t>
-            </w:r>
-            <w:proofErr w:type="gramStart"/>
-            <w:r>
-              <w:rPr>
-                <w:rFonts w:ascii="Roboto" w:eastAsia="Roboto" w:hAnsi="Roboto" w:cs="Roboto"/>
-                <w:i/>
-                <w:iCs/>
-                <w:color w:val="1D2125"/>
-                <w:sz w:val="24"/>
-                <w:szCs w:val="24"/>
-                <w:lang w:val="en-US"/>
-              </w:rPr>
-              <w:t>has to</w:t>
-            </w:r>
-            <w:proofErr w:type="gramEnd"/>
-            <w:r>
-              <w:rPr>
-                <w:rFonts w:ascii="Roboto" w:eastAsia="Roboto" w:hAnsi="Roboto" w:cs="Roboto"/>
-                <w:i/>
-                <w:iCs/>
-                <w:color w:val="1D2125"/>
-                <w:sz w:val="24"/>
-                <w:szCs w:val="24"/>
-                <w:lang w:val="en-US"/>
-              </w:rPr>
-              <w:t xml:space="preserve"> put in his/her list of content here.  </w:t>
-            </w:r>
+            <w:r>
+              <w:rPr>
+                <w:rFonts w:ascii="Roboto" w:eastAsia="Roboto" w:hAnsi="Roboto" w:cs="Roboto"/>
+                <w:i/>
+                <w:iCs/>
+                <w:color w:val="1D2125"/>
+                <w:sz w:val="24"/>
+                <w:szCs w:val="24"/>
+                <w:lang w:val="en-US"/>
+              </w:rPr>
+              <w:t>List all the content/services you will provide on the website the team is developing. Member 2 has to put in his/her list of content here.</w:t>
+            </w:r>
+          </w:p>
+          <w:p>
+            <w:pPr>
+              <w:rPr>
+                <w:rFonts w:ascii="Roboto" w:eastAsia="Roboto" w:hAnsi="Roboto" w:cs="Roboto"/>
+                <w:i/>
+                <w:iCs/>
+                <w:color w:val="1D2125"/>
+                <w:sz w:val="24"/>
+                <w:szCs w:val="24"/>
+                <w:lang w:val="en-US"/>
+              </w:rPr>
+            </w:pPr>
           </w:p>
         </w:tc>
       </w:tr>
@@ -828,7 +764,7 @@
                 <w:szCs w:val="24"/>
                 <w:lang w:val="en-US"/>
               </w:rPr>
-              <w:t>Member 2 name here</w:t>
+              <w:t>Patrick Muorah</w:t>
             </w:r>
           </w:p>
         </w:tc>
@@ -842,43 +778,791 @@
             <w:tcW w:w="9360" w:type="dxa"/>
           </w:tcPr>
           <w:p>
-            <w:r>
-              <w:rPr>
-                <w:rFonts w:ascii="Roboto" w:eastAsia="Roboto" w:hAnsi="Roboto" w:cs="Roboto"/>
-                <w:i/>
-                <w:iCs/>
-                <w:color w:val="1D2125"/>
-                <w:sz w:val="24"/>
-                <w:szCs w:val="24"/>
-                <w:lang w:val="en-US"/>
-              </w:rPr>
-              <w:t xml:space="preserve">List all the content/services you will provide on the website the team is developing. Member 2 </w:t>
-            </w:r>
-            <w:proofErr w:type="gramStart"/>
-            <w:r>
-              <w:rPr>
-                <w:rFonts w:ascii="Roboto" w:eastAsia="Roboto" w:hAnsi="Roboto" w:cs="Roboto"/>
-                <w:i/>
-                <w:iCs/>
-                <w:color w:val="1D2125"/>
-                <w:sz w:val="24"/>
-                <w:szCs w:val="24"/>
-                <w:lang w:val="en-US"/>
-              </w:rPr>
-              <w:t>has to</w:t>
-            </w:r>
-            <w:proofErr w:type="gramEnd"/>
-            <w:r>
-              <w:rPr>
-                <w:rFonts w:ascii="Roboto" w:eastAsia="Roboto" w:hAnsi="Roboto" w:cs="Roboto"/>
-                <w:i/>
-                <w:iCs/>
-                <w:color w:val="1D2125"/>
-                <w:sz w:val="24"/>
-                <w:szCs w:val="24"/>
-                <w:lang w:val="en-US"/>
-              </w:rPr>
-              <w:t xml:space="preserve"> put in his/her list of content here.</w:t>
+            <w:pPr>
+              <w:rPr>
+                <w:rFonts w:ascii="Roboto" w:eastAsia="Roboto" w:hAnsi="Roboto" w:cs="Roboto"/>
+                <w:i/>
+                <w:iCs/>
+                <w:color w:val="1D2125"/>
+                <w:sz w:val="24"/>
+                <w:szCs w:val="24"/>
+                <w:lang w:val="en-US"/>
+              </w:rPr>
+            </w:pPr>
+            <w:r>
+              <w:rPr>
+                <w:rFonts w:ascii="Roboto" w:eastAsia="Roboto" w:hAnsi="Roboto" w:cs="Roboto"/>
+                <w:i/>
+                <w:iCs/>
+                <w:color w:val="1D2125"/>
+                <w:sz w:val="24"/>
+                <w:szCs w:val="24"/>
+                <w:lang w:val="en-US"/>
+              </w:rPr>
+              <w:t>Home Page (For general information</w:t>
+            </w:r>
+            <w:r>
+              <w:rPr>
+                <w:rFonts w:ascii="Roboto" w:eastAsia="Roboto" w:hAnsi="Roboto" w:cs="Roboto"/>
+                <w:i/>
+                <w:iCs/>
+                <w:color w:val="1D2125"/>
+                <w:sz w:val="24"/>
+                <w:szCs w:val="24"/>
+                <w:lang w:val="en-US"/>
+              </w:rPr>
+              <w:t>)</w:t>
+            </w:r>
+          </w:p>
+          <w:p>
+            <w:pPr>
+              <w:rPr>
+                <w:rFonts w:ascii="Roboto" w:eastAsia="Roboto" w:hAnsi="Roboto" w:cs="Roboto"/>
+                <w:i/>
+                <w:iCs/>
+                <w:color w:val="1D2125"/>
+                <w:sz w:val="24"/>
+                <w:szCs w:val="24"/>
+                <w:lang w:val="en-US"/>
+              </w:rPr>
+            </w:pPr>
+            <w:r>
+              <w:rPr>
+                <w:rFonts w:ascii="Roboto" w:eastAsia="Roboto" w:hAnsi="Roboto" w:cs="Roboto"/>
+                <w:i/>
+                <w:iCs/>
+                <w:color w:val="1D2125"/>
+                <w:sz w:val="24"/>
+                <w:szCs w:val="24"/>
+                <w:lang w:val="en-US"/>
+              </w:rPr>
+              <w:t>Articles</w:t>
+            </w:r>
+          </w:p>
+          <w:p>
+            <w:pPr>
+              <w:pStyle w:val="ListParagraph"/>
+              <w:numPr>
+                <w:ilvl w:val="0"/>
+                <w:numId w:val="17"/>
+              </w:numPr>
+              <w:rPr>
+                <w:rFonts w:ascii="Roboto" w:eastAsia="Roboto" w:hAnsi="Roboto" w:cs="Roboto"/>
+                <w:i/>
+                <w:iCs/>
+                <w:color w:val="1D2125"/>
+                <w:sz w:val="24"/>
+                <w:szCs w:val="24"/>
+                <w:lang w:val="en-US"/>
+              </w:rPr>
+            </w:pPr>
+            <w:r>
+              <w:rPr>
+                <w:rFonts w:ascii="Roboto" w:eastAsia="Roboto" w:hAnsi="Roboto" w:cs="Roboto"/>
+                <w:i/>
+                <w:iCs/>
+                <w:color w:val="1D2125"/>
+                <w:sz w:val="24"/>
+                <w:szCs w:val="24"/>
+                <w:lang w:val="en-US"/>
+              </w:rPr>
+              <w:t>Health topics</w:t>
+            </w:r>
+          </w:p>
+          <w:p>
+            <w:pPr>
+              <w:pStyle w:val="ListParagraph"/>
+              <w:numPr>
+                <w:ilvl w:val="0"/>
+                <w:numId w:val="17"/>
+              </w:numPr>
+              <w:rPr>
+                <w:rFonts w:ascii="Roboto" w:eastAsia="Roboto" w:hAnsi="Roboto" w:cs="Roboto"/>
+                <w:i/>
+                <w:iCs/>
+                <w:color w:val="1D2125"/>
+                <w:sz w:val="24"/>
+                <w:szCs w:val="24"/>
+                <w:lang w:val="en-US"/>
+              </w:rPr>
+            </w:pPr>
+            <w:r>
+              <w:rPr>
+                <w:rFonts w:ascii="Roboto" w:eastAsia="Roboto" w:hAnsi="Roboto" w:cs="Roboto"/>
+                <w:i/>
+                <w:iCs/>
+                <w:color w:val="1D2125"/>
+                <w:sz w:val="24"/>
+                <w:szCs w:val="24"/>
+                <w:lang w:val="en-US"/>
+              </w:rPr>
+              <w:t>Lifestyle</w:t>
+            </w:r>
+          </w:p>
+          <w:p>
+            <w:pPr>
+              <w:pStyle w:val="ListParagraph"/>
+              <w:numPr>
+                <w:ilvl w:val="0"/>
+                <w:numId w:val="17"/>
+              </w:numPr>
+              <w:rPr>
+                <w:rFonts w:ascii="Roboto" w:eastAsia="Roboto" w:hAnsi="Roboto" w:cs="Roboto"/>
+                <w:i/>
+                <w:iCs/>
+                <w:color w:val="1D2125"/>
+                <w:sz w:val="24"/>
+                <w:szCs w:val="24"/>
+                <w:lang w:val="en-US"/>
+              </w:rPr>
+            </w:pPr>
+            <w:r>
+              <w:rPr>
+                <w:rFonts w:ascii="Roboto" w:eastAsia="Roboto" w:hAnsi="Roboto" w:cs="Roboto"/>
+                <w:i/>
+                <w:iCs/>
+                <w:color w:val="1D2125"/>
+                <w:sz w:val="24"/>
+                <w:szCs w:val="24"/>
+                <w:lang w:val="en-US"/>
+              </w:rPr>
+              <w:t>Financial health</w:t>
+            </w:r>
+          </w:p>
+          <w:p>
+            <w:pPr>
+              <w:rPr>
+                <w:rFonts w:ascii="Roboto" w:eastAsia="Roboto" w:hAnsi="Roboto" w:cs="Roboto"/>
+                <w:i/>
+                <w:iCs/>
+                <w:color w:val="1D2125"/>
+                <w:sz w:val="24"/>
+                <w:szCs w:val="24"/>
+                <w:lang w:val="en-US"/>
+              </w:rPr>
+            </w:pPr>
+            <w:r>
+              <w:rPr>
+                <w:rFonts w:ascii="Roboto" w:eastAsia="Roboto" w:hAnsi="Roboto" w:cs="Roboto"/>
+                <w:i/>
+                <w:iCs/>
+                <w:color w:val="1D2125"/>
+                <w:sz w:val="24"/>
+                <w:szCs w:val="24"/>
+                <w:lang w:val="en-US"/>
+              </w:rPr>
+              <w:t>Videos</w:t>
+            </w:r>
+          </w:p>
+          <w:p>
+            <w:pPr>
+              <w:pStyle w:val="ListParagraph"/>
+              <w:numPr>
+                <w:ilvl w:val="0"/>
+                <w:numId w:val="17"/>
+              </w:numPr>
+              <w:rPr>
+                <w:rFonts w:ascii="Roboto" w:eastAsia="Roboto" w:hAnsi="Roboto" w:cs="Roboto"/>
+                <w:i/>
+                <w:iCs/>
+                <w:color w:val="1D2125"/>
+                <w:sz w:val="24"/>
+                <w:szCs w:val="24"/>
+                <w:lang w:val="en-US"/>
+              </w:rPr>
+            </w:pPr>
+            <w:r>
+              <w:rPr>
+                <w:rFonts w:ascii="Roboto" w:eastAsia="Roboto" w:hAnsi="Roboto" w:cs="Roboto"/>
+                <w:i/>
+                <w:iCs/>
+                <w:color w:val="1D2125"/>
+                <w:sz w:val="24"/>
+                <w:szCs w:val="24"/>
+                <w:lang w:val="en-US"/>
+              </w:rPr>
+              <w:t>Health topics</w:t>
+            </w:r>
+          </w:p>
+          <w:p>
+            <w:pPr>
+              <w:pStyle w:val="ListParagraph"/>
+              <w:numPr>
+                <w:ilvl w:val="0"/>
+                <w:numId w:val="17"/>
+              </w:numPr>
+              <w:rPr>
+                <w:rFonts w:ascii="Roboto" w:eastAsia="Roboto" w:hAnsi="Roboto" w:cs="Roboto"/>
+                <w:i/>
+                <w:iCs/>
+                <w:color w:val="1D2125"/>
+                <w:sz w:val="24"/>
+                <w:szCs w:val="24"/>
+                <w:lang w:val="en-US"/>
+              </w:rPr>
+            </w:pPr>
+            <w:r>
+              <w:rPr>
+                <w:rFonts w:ascii="Roboto" w:eastAsia="Roboto" w:hAnsi="Roboto" w:cs="Roboto"/>
+                <w:i/>
+                <w:iCs/>
+                <w:color w:val="1D2125"/>
+                <w:sz w:val="24"/>
+                <w:szCs w:val="24"/>
+                <w:lang w:val="en-US"/>
+              </w:rPr>
+              <w:t>Lifestyle</w:t>
+            </w:r>
+          </w:p>
+          <w:p>
+            <w:pPr>
+              <w:pStyle w:val="ListParagraph"/>
+              <w:numPr>
+                <w:ilvl w:val="0"/>
+                <w:numId w:val="17"/>
+              </w:numPr>
+              <w:rPr>
+                <w:rFonts w:ascii="Roboto" w:eastAsia="Roboto" w:hAnsi="Roboto" w:cs="Roboto"/>
+                <w:i/>
+                <w:iCs/>
+                <w:color w:val="1D2125"/>
+                <w:sz w:val="24"/>
+                <w:szCs w:val="24"/>
+                <w:lang w:val="en-US"/>
+              </w:rPr>
+            </w:pPr>
+            <w:r>
+              <w:rPr>
+                <w:rFonts w:ascii="Roboto" w:eastAsia="Roboto" w:hAnsi="Roboto" w:cs="Roboto"/>
+                <w:i/>
+                <w:iCs/>
+                <w:color w:val="1D2125"/>
+                <w:sz w:val="24"/>
+                <w:szCs w:val="24"/>
+                <w:lang w:val="en-US"/>
+              </w:rPr>
+              <w:t>Financial health</w:t>
+            </w:r>
+          </w:p>
+          <w:p>
+            <w:pPr>
+              <w:rPr>
+                <w:rFonts w:ascii="Roboto" w:eastAsia="Roboto" w:hAnsi="Roboto" w:cs="Roboto"/>
+                <w:i/>
+                <w:iCs/>
+                <w:color w:val="1D2125"/>
+                <w:sz w:val="24"/>
+                <w:szCs w:val="24"/>
+                <w:lang w:val="en-US"/>
+              </w:rPr>
+            </w:pPr>
+            <w:r>
+              <w:rPr>
+                <w:rFonts w:ascii="Roboto" w:eastAsia="Roboto" w:hAnsi="Roboto" w:cs="Roboto"/>
+                <w:i/>
+                <w:iCs/>
+                <w:color w:val="1D2125"/>
+                <w:sz w:val="24"/>
+                <w:szCs w:val="24"/>
+                <w:lang w:val="en-US"/>
+              </w:rPr>
+              <w:t>Help</w:t>
+            </w:r>
+          </w:p>
+          <w:p>
+            <w:pPr>
+              <w:pStyle w:val="ListParagraph"/>
+              <w:numPr>
+                <w:ilvl w:val="0"/>
+                <w:numId w:val="13"/>
+              </w:numPr>
+              <w:rPr>
+                <w:rFonts w:ascii="Roboto" w:eastAsia="Roboto" w:hAnsi="Roboto" w:cs="Roboto"/>
+                <w:i/>
+                <w:iCs/>
+                <w:color w:val="1D2125"/>
+                <w:sz w:val="24"/>
+                <w:szCs w:val="24"/>
+                <w:lang w:val="en-US"/>
+              </w:rPr>
+            </w:pPr>
+            <w:r>
+              <w:rPr>
+                <w:rFonts w:ascii="Roboto" w:eastAsia="Roboto" w:hAnsi="Roboto" w:cs="Roboto"/>
+                <w:i/>
+                <w:iCs/>
+                <w:color w:val="1D2125"/>
+                <w:sz w:val="24"/>
+                <w:szCs w:val="24"/>
+                <w:lang w:val="en-US"/>
+              </w:rPr>
+              <w:t>FAQs</w:t>
+            </w:r>
+          </w:p>
+          <w:p>
+            <w:pPr>
+              <w:pStyle w:val="ListParagraph"/>
+              <w:numPr>
+                <w:ilvl w:val="0"/>
+                <w:numId w:val="13"/>
+              </w:numPr>
+              <w:rPr>
+                <w:rFonts w:ascii="Roboto" w:eastAsia="Roboto" w:hAnsi="Roboto" w:cs="Roboto"/>
+                <w:i/>
+                <w:iCs/>
+                <w:color w:val="1D2125"/>
+                <w:sz w:val="24"/>
+                <w:szCs w:val="24"/>
+                <w:lang w:val="en-US"/>
+              </w:rPr>
+            </w:pPr>
+            <w:r>
+              <w:rPr>
+                <w:rFonts w:ascii="Roboto" w:eastAsia="Roboto" w:hAnsi="Roboto" w:cs="Roboto"/>
+                <w:i/>
+                <w:iCs/>
+                <w:color w:val="1D2125"/>
+                <w:sz w:val="24"/>
+                <w:szCs w:val="24"/>
+                <w:lang w:val="en-US"/>
+              </w:rPr>
+              <w:t>Technical support</w:t>
+            </w:r>
+          </w:p>
+          <w:p>
+            <w:pPr>
+              <w:pStyle w:val="ListParagraph"/>
+              <w:numPr>
+                <w:ilvl w:val="0"/>
+                <w:numId w:val="13"/>
+              </w:numPr>
+              <w:rPr>
+                <w:rFonts w:ascii="Roboto" w:eastAsia="Roboto" w:hAnsi="Roboto" w:cs="Roboto"/>
+                <w:i/>
+                <w:iCs/>
+                <w:color w:val="1D2125"/>
+                <w:sz w:val="24"/>
+                <w:szCs w:val="24"/>
+                <w:lang w:val="en-US"/>
+              </w:rPr>
+            </w:pPr>
+            <w:r>
+              <w:rPr>
+                <w:rFonts w:ascii="Roboto" w:eastAsia="Roboto" w:hAnsi="Roboto" w:cs="Roboto"/>
+                <w:i/>
+                <w:iCs/>
+                <w:color w:val="1D2125"/>
+                <w:sz w:val="24"/>
+                <w:szCs w:val="24"/>
+                <w:lang w:val="en-US"/>
+              </w:rPr>
+              <w:t>Website Navigation Tutorial</w:t>
+            </w:r>
+          </w:p>
+          <w:p>
+            <w:pPr>
+              <w:rPr>
+                <w:rFonts w:ascii="Roboto" w:eastAsia="Roboto" w:hAnsi="Roboto" w:cs="Roboto"/>
+                <w:i/>
+                <w:iCs/>
+                <w:color w:val="1D2125"/>
+                <w:sz w:val="24"/>
+                <w:szCs w:val="24"/>
+                <w:lang w:val="en-US"/>
+              </w:rPr>
+            </w:pPr>
+            <w:r>
+              <w:rPr>
+                <w:rFonts w:ascii="Roboto" w:eastAsia="Roboto" w:hAnsi="Roboto" w:cs="Roboto"/>
+                <w:i/>
+                <w:iCs/>
+                <w:color w:val="1D2125"/>
+                <w:sz w:val="24"/>
+                <w:szCs w:val="24"/>
+                <w:lang w:val="en-US"/>
+              </w:rPr>
+              <w:t>Forum</w:t>
+            </w:r>
+          </w:p>
+          <w:p>
+            <w:pPr>
+              <w:pStyle w:val="ListParagraph"/>
+              <w:numPr>
+                <w:ilvl w:val="0"/>
+                <w:numId w:val="14"/>
+              </w:numPr>
+              <w:rPr>
+                <w:rFonts w:ascii="Roboto" w:eastAsia="Roboto" w:hAnsi="Roboto" w:cs="Roboto"/>
+                <w:i/>
+                <w:iCs/>
+                <w:color w:val="1D2125"/>
+                <w:sz w:val="24"/>
+                <w:szCs w:val="24"/>
+                <w:lang w:val="en-US"/>
+              </w:rPr>
+            </w:pPr>
+            <w:r>
+              <w:rPr>
+                <w:rFonts w:ascii="Roboto" w:eastAsia="Roboto" w:hAnsi="Roboto" w:cs="Roboto"/>
+                <w:i/>
+                <w:iCs/>
+                <w:color w:val="1D2125"/>
+                <w:sz w:val="24"/>
+                <w:szCs w:val="24"/>
+                <w:lang w:val="en-US"/>
+              </w:rPr>
+              <w:t>Start a discussion</w:t>
+            </w:r>
+          </w:p>
+          <w:p>
+            <w:pPr>
+              <w:pStyle w:val="ListParagraph"/>
+              <w:numPr>
+                <w:ilvl w:val="0"/>
+                <w:numId w:val="14"/>
+              </w:numPr>
+              <w:rPr>
+                <w:rFonts w:ascii="Roboto" w:eastAsia="Roboto" w:hAnsi="Roboto" w:cs="Roboto"/>
+                <w:i/>
+                <w:iCs/>
+                <w:color w:val="1D2125"/>
+                <w:sz w:val="24"/>
+                <w:szCs w:val="24"/>
+                <w:lang w:val="en-US"/>
+              </w:rPr>
+            </w:pPr>
+            <w:r>
+              <w:rPr>
+                <w:rFonts w:ascii="Roboto" w:eastAsia="Roboto" w:hAnsi="Roboto" w:cs="Roboto"/>
+                <w:i/>
+                <w:iCs/>
+                <w:color w:val="1D2125"/>
+                <w:sz w:val="24"/>
+                <w:szCs w:val="24"/>
+                <w:lang w:val="en-US"/>
+              </w:rPr>
+              <w:lastRenderedPageBreak/>
+              <w:t>Search for a category of discussion</w:t>
+            </w:r>
+          </w:p>
+          <w:p>
+            <w:pPr>
+              <w:pStyle w:val="ListParagraph"/>
+              <w:numPr>
+                <w:ilvl w:val="0"/>
+                <w:numId w:val="14"/>
+              </w:numPr>
+              <w:rPr>
+                <w:rFonts w:ascii="Roboto" w:eastAsia="Roboto" w:hAnsi="Roboto" w:cs="Roboto"/>
+                <w:i/>
+                <w:iCs/>
+                <w:color w:val="1D2125"/>
+                <w:sz w:val="24"/>
+                <w:szCs w:val="24"/>
+                <w:lang w:val="en-US"/>
+              </w:rPr>
+            </w:pPr>
+            <w:r>
+              <w:rPr>
+                <w:rFonts w:ascii="Roboto" w:eastAsia="Roboto" w:hAnsi="Roboto" w:cs="Roboto"/>
+                <w:i/>
+                <w:iCs/>
+                <w:color w:val="1D2125"/>
+                <w:sz w:val="24"/>
+                <w:szCs w:val="24"/>
+                <w:lang w:val="en-US"/>
+              </w:rPr>
+              <w:t>Reply to a post</w:t>
+            </w:r>
+          </w:p>
+          <w:p>
+            <w:pPr>
+              <w:rPr>
+                <w:rFonts w:ascii="Roboto" w:eastAsia="Roboto" w:hAnsi="Roboto" w:cs="Roboto"/>
+                <w:i/>
+                <w:iCs/>
+                <w:color w:val="1D2125"/>
+                <w:sz w:val="24"/>
+                <w:szCs w:val="24"/>
+                <w:lang w:val="en-US"/>
+              </w:rPr>
+            </w:pPr>
+            <w:r>
+              <w:rPr>
+                <w:rFonts w:ascii="Roboto" w:eastAsia="Roboto" w:hAnsi="Roboto" w:cs="Roboto"/>
+                <w:i/>
+                <w:iCs/>
+                <w:color w:val="1D2125"/>
+                <w:sz w:val="24"/>
+                <w:szCs w:val="24"/>
+                <w:lang w:val="en-US"/>
+              </w:rPr>
+              <w:t>User Login</w:t>
+            </w:r>
+          </w:p>
+          <w:p>
+            <w:pPr>
+              <w:pStyle w:val="ListParagraph"/>
+              <w:numPr>
+                <w:ilvl w:val="0"/>
+                <w:numId w:val="15"/>
+              </w:numPr>
+              <w:rPr>
+                <w:rFonts w:ascii="Roboto" w:eastAsia="Roboto" w:hAnsi="Roboto" w:cs="Roboto"/>
+                <w:i/>
+                <w:iCs/>
+                <w:color w:val="1D2125"/>
+                <w:sz w:val="24"/>
+                <w:szCs w:val="24"/>
+                <w:lang w:val="en-US"/>
+              </w:rPr>
+            </w:pPr>
+            <w:r>
+              <w:rPr>
+                <w:rFonts w:ascii="Roboto" w:eastAsia="Roboto" w:hAnsi="Roboto" w:cs="Roboto"/>
+                <w:i/>
+                <w:iCs/>
+                <w:color w:val="1D2125"/>
+                <w:sz w:val="24"/>
+                <w:szCs w:val="24"/>
+                <w:lang w:val="en-US"/>
+              </w:rPr>
+              <w:t>Sign in</w:t>
+            </w:r>
+          </w:p>
+          <w:p>
+            <w:pPr>
+              <w:pStyle w:val="ListParagraph"/>
+              <w:numPr>
+                <w:ilvl w:val="0"/>
+                <w:numId w:val="15"/>
+              </w:numPr>
+              <w:rPr>
+                <w:rFonts w:ascii="Roboto" w:eastAsia="Roboto" w:hAnsi="Roboto" w:cs="Roboto"/>
+                <w:i/>
+                <w:iCs/>
+                <w:color w:val="1D2125"/>
+                <w:sz w:val="24"/>
+                <w:szCs w:val="24"/>
+                <w:lang w:val="en-US"/>
+              </w:rPr>
+            </w:pPr>
+            <w:r>
+              <w:rPr>
+                <w:rFonts w:ascii="Roboto" w:eastAsia="Roboto" w:hAnsi="Roboto" w:cs="Roboto"/>
+                <w:i/>
+                <w:iCs/>
+                <w:color w:val="1D2125"/>
+                <w:sz w:val="24"/>
+                <w:szCs w:val="24"/>
+                <w:lang w:val="en-US"/>
+              </w:rPr>
+              <w:t>Sign out</w:t>
+            </w:r>
+          </w:p>
+          <w:p>
+            <w:pPr>
+              <w:pStyle w:val="ListParagraph"/>
+              <w:numPr>
+                <w:ilvl w:val="0"/>
+                <w:numId w:val="15"/>
+              </w:numPr>
+              <w:rPr>
+                <w:rFonts w:ascii="Roboto" w:eastAsia="Roboto" w:hAnsi="Roboto" w:cs="Roboto"/>
+                <w:i/>
+                <w:iCs/>
+                <w:color w:val="1D2125"/>
+                <w:sz w:val="24"/>
+                <w:szCs w:val="24"/>
+                <w:lang w:val="en-US"/>
+              </w:rPr>
+            </w:pPr>
+            <w:r>
+              <w:rPr>
+                <w:rFonts w:ascii="Roboto" w:eastAsia="Roboto" w:hAnsi="Roboto" w:cs="Roboto"/>
+                <w:i/>
+                <w:iCs/>
+                <w:color w:val="1D2125"/>
+                <w:sz w:val="24"/>
+                <w:szCs w:val="24"/>
+                <w:lang w:val="en-US"/>
+              </w:rPr>
+              <w:t>Sign up</w:t>
+            </w:r>
+          </w:p>
+          <w:p>
+            <w:pPr>
+              <w:rPr>
+                <w:rFonts w:ascii="Roboto" w:eastAsia="Roboto" w:hAnsi="Roboto" w:cs="Roboto"/>
+                <w:i/>
+                <w:iCs/>
+                <w:color w:val="1D2125"/>
+                <w:sz w:val="24"/>
+                <w:szCs w:val="24"/>
+                <w:lang w:val="en-US"/>
+              </w:rPr>
+            </w:pPr>
+            <w:r>
+              <w:rPr>
+                <w:rFonts w:ascii="Roboto" w:eastAsia="Roboto" w:hAnsi="Roboto" w:cs="Roboto"/>
+                <w:i/>
+                <w:iCs/>
+                <w:color w:val="1D2125"/>
+                <w:sz w:val="24"/>
+                <w:szCs w:val="24"/>
+                <w:lang w:val="en-US"/>
+              </w:rPr>
+              <w:t>Contact us</w:t>
+            </w:r>
+          </w:p>
+          <w:p>
+            <w:pPr>
+              <w:pStyle w:val="ListParagraph"/>
+              <w:numPr>
+                <w:ilvl w:val="0"/>
+                <w:numId w:val="16"/>
+              </w:numPr>
+              <w:rPr>
+                <w:rFonts w:ascii="Roboto" w:eastAsia="Roboto" w:hAnsi="Roboto" w:cs="Roboto"/>
+                <w:i/>
+                <w:iCs/>
+                <w:color w:val="1D2125"/>
+                <w:sz w:val="24"/>
+                <w:szCs w:val="24"/>
+                <w:lang w:val="en-US"/>
+              </w:rPr>
+            </w:pPr>
+            <w:r>
+              <w:rPr>
+                <w:rFonts w:ascii="Roboto" w:eastAsia="Roboto" w:hAnsi="Roboto" w:cs="Roboto"/>
+                <w:i/>
+                <w:iCs/>
+                <w:color w:val="1D2125"/>
+                <w:sz w:val="24"/>
+                <w:szCs w:val="24"/>
+                <w:lang w:val="en-US"/>
+              </w:rPr>
+              <w:t xml:space="preserve">Email us </w:t>
+            </w:r>
+          </w:p>
+          <w:p>
+            <w:pPr>
+              <w:pStyle w:val="ListParagraph"/>
+              <w:numPr>
+                <w:ilvl w:val="0"/>
+                <w:numId w:val="16"/>
+              </w:numPr>
+              <w:rPr>
+                <w:rFonts w:ascii="Roboto" w:eastAsia="Roboto" w:hAnsi="Roboto" w:cs="Roboto"/>
+                <w:i/>
+                <w:iCs/>
+                <w:color w:val="1D2125"/>
+                <w:sz w:val="24"/>
+                <w:szCs w:val="24"/>
+                <w:lang w:val="en-US"/>
+              </w:rPr>
+            </w:pPr>
+            <w:r>
+              <w:rPr>
+                <w:rFonts w:ascii="Roboto" w:eastAsia="Roboto" w:hAnsi="Roboto" w:cs="Roboto"/>
+                <w:i/>
+                <w:iCs/>
+                <w:color w:val="1D2125"/>
+                <w:sz w:val="24"/>
+                <w:szCs w:val="24"/>
+                <w:lang w:val="en-US"/>
+              </w:rPr>
+              <w:t>Submit Form</w:t>
+            </w:r>
+          </w:p>
+          <w:p>
+            <w:pPr>
+              <w:pStyle w:val="ListParagraph"/>
+              <w:numPr>
+                <w:ilvl w:val="0"/>
+                <w:numId w:val="16"/>
+              </w:numPr>
+              <w:rPr>
+                <w:rFonts w:ascii="Roboto" w:eastAsia="Roboto" w:hAnsi="Roboto" w:cs="Roboto"/>
+                <w:i/>
+                <w:iCs/>
+                <w:color w:val="1D2125"/>
+                <w:sz w:val="24"/>
+                <w:szCs w:val="24"/>
+                <w:lang w:val="en-US"/>
+              </w:rPr>
+            </w:pPr>
+            <w:r>
+              <w:rPr>
+                <w:rFonts w:ascii="Roboto" w:eastAsia="Roboto" w:hAnsi="Roboto" w:cs="Roboto"/>
+                <w:i/>
+                <w:iCs/>
+                <w:color w:val="1D2125"/>
+                <w:sz w:val="24"/>
+                <w:szCs w:val="24"/>
+                <w:lang w:val="en-US"/>
+              </w:rPr>
+              <w:t>Review</w:t>
+            </w:r>
+          </w:p>
+          <w:p>
+            <w:pPr>
+              <w:pStyle w:val="ListParagraph"/>
+              <w:numPr>
+                <w:ilvl w:val="0"/>
+                <w:numId w:val="16"/>
+              </w:numPr>
+              <w:rPr>
+                <w:rFonts w:ascii="Roboto" w:eastAsia="Roboto" w:hAnsi="Roboto" w:cs="Roboto"/>
+                <w:i/>
+                <w:iCs/>
+                <w:color w:val="1D2125"/>
+                <w:sz w:val="24"/>
+                <w:szCs w:val="24"/>
+                <w:lang w:val="en-US"/>
+              </w:rPr>
+            </w:pPr>
+            <w:r>
+              <w:rPr>
+                <w:rFonts w:ascii="Roboto" w:eastAsia="Roboto" w:hAnsi="Roboto" w:cs="Roboto"/>
+                <w:i/>
+                <w:iCs/>
+                <w:color w:val="1D2125"/>
+                <w:sz w:val="24"/>
+                <w:szCs w:val="24"/>
+                <w:lang w:val="en-US"/>
+              </w:rPr>
+              <w:t>Phone us</w:t>
+            </w:r>
+          </w:p>
+          <w:p>
+            <w:pPr>
+              <w:pStyle w:val="ListParagraph"/>
+              <w:numPr>
+                <w:ilvl w:val="0"/>
+                <w:numId w:val="16"/>
+              </w:numPr>
+              <w:rPr>
+                <w:rFonts w:ascii="Roboto" w:eastAsia="Roboto" w:hAnsi="Roboto" w:cs="Roboto"/>
+                <w:i/>
+                <w:iCs/>
+                <w:color w:val="1D2125"/>
+                <w:sz w:val="24"/>
+                <w:szCs w:val="24"/>
+                <w:lang w:val="en-US"/>
+              </w:rPr>
+            </w:pPr>
+            <w:r>
+              <w:rPr>
+                <w:rFonts w:ascii="Roboto" w:eastAsia="Roboto" w:hAnsi="Roboto" w:cs="Roboto"/>
+                <w:i/>
+                <w:iCs/>
+                <w:color w:val="1D2125"/>
+                <w:sz w:val="24"/>
+                <w:szCs w:val="24"/>
+                <w:lang w:val="en-US"/>
+              </w:rPr>
+              <w:t>Social media</w:t>
             </w:r>
           </w:p>
           <w:p>
@@ -1121,7 +1805,6 @@
               <w:spacing w:after="160" w:line="259" w:lineRule="auto"/>
             </w:pPr>
             <w:r>
-              <w:lastRenderedPageBreak/>
               <w:t>Beginner’s</w:t>
             </w:r>
             <w:r>
@@ -1272,6 +1955,7 @@
               <w:spacing w:after="160" w:line="259" w:lineRule="auto"/>
             </w:pPr>
             <w:r>
+              <w:lastRenderedPageBreak/>
               <w:t>email</w:t>
             </w:r>
           </w:p>
@@ -1337,27 +2021,9 @@
               </w:numPr>
               <w:spacing w:after="160" w:line="259" w:lineRule="auto"/>
             </w:pPr>
-            <w:proofErr w:type="gramStart"/>
-            <w:r>
-              <w:t>fist</w:t>
-            </w:r>
-            <w:proofErr w:type="gramEnd"/>
-            <w:r>
-              <w:t xml:space="preserve"> name, </w:t>
-            </w:r>
-            <w:proofErr w:type="spellStart"/>
-            <w:r>
-              <w:t>lastname</w:t>
-            </w:r>
-            <w:proofErr w:type="spellEnd"/>
-            <w:r>
-              <w:t xml:space="preserve">, username, email address, password, confirm password, terms and conditions </w:t>
-            </w:r>
-            <w:proofErr w:type="spellStart"/>
-            <w:r>
-              <w:t>aggrement</w:t>
-            </w:r>
-            <w:proofErr w:type="spellEnd"/>
+            <w:r>
+              <w:t>fist name, lastname, username, email address, password, confirm password, terms and conditions aggrement</w:t>
+            </w:r>
           </w:p>
           <w:p>
             <w:pPr>
@@ -1400,9 +2066,7 @@
           </w:p>
           <w:p>
             <w:pPr>
-              <w:pStyle w:val="ListParagraph"/>
               <w:spacing w:after="160" w:line="259" w:lineRule="auto"/>
-              <w:ind w:left="1440"/>
               <w:rPr>
                 <w:rFonts w:ascii="Roboto" w:eastAsia="Roboto" w:hAnsi="Roboto" w:cs="Roboto"/>
                 <w:i/>
@@ -1812,6 +2476,7 @@
               <w:spacing w:after="160" w:line="259" w:lineRule="auto"/>
             </w:pPr>
             <w:r>
+              <w:lastRenderedPageBreak/>
               <w:t>email</w:t>
             </w:r>
           </w:p>
@@ -1877,27 +2542,9 @@
               </w:numPr>
               <w:spacing w:after="160" w:line="259" w:lineRule="auto"/>
             </w:pPr>
-            <w:proofErr w:type="gramStart"/>
-            <w:r>
-              <w:t>fist</w:t>
-            </w:r>
-            <w:proofErr w:type="gramEnd"/>
-            <w:r>
-              <w:t xml:space="preserve"> name, </w:t>
-            </w:r>
-            <w:proofErr w:type="spellStart"/>
-            <w:r>
-              <w:t>lastname</w:t>
-            </w:r>
-            <w:proofErr w:type="spellEnd"/>
-            <w:r>
-              <w:t xml:space="preserve">, username, email address, password, confirm password, terms and conditions </w:t>
-            </w:r>
-            <w:proofErr w:type="spellStart"/>
-            <w:r>
-              <w:t>aggrement</w:t>
-            </w:r>
-            <w:proofErr w:type="spellEnd"/>
+            <w:r>
+              <w:t>fist name, lastname, username, email address, password, confirm password, terms and conditions aggrement</w:t>
+            </w:r>
           </w:p>
           <w:p>
             <w:pPr>
@@ -2063,12 +2710,12 @@
                 <w:rFonts w:ascii="Roboto" w:eastAsia="Roboto" w:hAnsi="Roboto" w:cs="Roboto"/>
                 <w:i/>
                 <w:iCs/>
-                <w:color w:val="1D2125"/>
-                <w:sz w:val="24"/>
-                <w:szCs w:val="24"/>
-                <w:lang w:val="en-US"/>
-              </w:rPr>
-              <w:lastRenderedPageBreak/>
+                <w:noProof/>
+                <w:color w:val="1D2125"/>
+                <w:sz w:val="24"/>
+                <w:szCs w:val="24"/>
+                <w:lang w:val="en-US"/>
+              </w:rPr>
               <w:drawing>
                 <wp:inline distT="0" distB="0" distL="0" distR="0" wp14:anchorId="4B8E86F9" wp14:editId="35DCD9F2">
                   <wp:extent cx="5581015" cy="2967990"/>
@@ -2131,7 +2778,6 @@
                 <w:lang w:val="en-US"/>
               </w:rPr>
             </w:pPr>
-            <w:proofErr w:type="gramStart"/>
             <w:r>
               <w:rPr>
                 <w:rFonts w:ascii="Roboto" w:eastAsia="Roboto" w:hAnsi="Roboto" w:cs="Roboto"/>
@@ -2142,21 +2788,7 @@
                 <w:szCs w:val="24"/>
                 <w:lang w:val="en-US"/>
               </w:rPr>
-              <w:lastRenderedPageBreak/>
-              <w:t>Tree</w:t>
-            </w:r>
-            <w:proofErr w:type="gramEnd"/>
-            <w:r>
-              <w:rPr>
-                <w:rFonts w:ascii="Roboto" w:eastAsia="Roboto" w:hAnsi="Roboto" w:cs="Roboto"/>
-                <w:b/>
-                <w:bCs/>
-                <w:color w:val="1D2125"/>
-                <w:sz w:val="24"/>
-                <w:szCs w:val="24"/>
-                <w:lang w:val="en-US"/>
-              </w:rPr>
-              <w:t xml:space="preserve"> test tasks decided by the team</w:t>
+              <w:t>Tree test tasks decided by the team</w:t>
             </w:r>
           </w:p>
         </w:tc>
@@ -2193,33 +2825,7 @@
                 <w:szCs w:val="24"/>
                 <w:lang w:val="en-US"/>
               </w:rPr>
-              <w:t xml:space="preserve">List the 5 tasks you will have the users do here.  Make sure tasks are about finding a particular item from the sitemap you created.  Each member will run </w:t>
-            </w:r>
-            <w:proofErr w:type="gramStart"/>
-            <w:r>
-              <w:rPr>
-                <w:rFonts w:ascii="Roboto" w:eastAsia="Roboto" w:hAnsi="Roboto" w:cs="Roboto"/>
-                <w:i/>
-                <w:iCs/>
-                <w:color w:val="1D2125"/>
-                <w:sz w:val="24"/>
-                <w:szCs w:val="24"/>
-                <w:lang w:val="en-US"/>
-              </w:rPr>
-              <w:t>Tree</w:t>
-            </w:r>
-            <w:proofErr w:type="gramEnd"/>
-            <w:r>
-              <w:rPr>
-                <w:rFonts w:ascii="Roboto" w:eastAsia="Roboto" w:hAnsi="Roboto" w:cs="Roboto"/>
-                <w:i/>
-                <w:iCs/>
-                <w:color w:val="1D2125"/>
-                <w:sz w:val="24"/>
-                <w:szCs w:val="24"/>
-                <w:lang w:val="en-US"/>
-              </w:rPr>
-              <w:t xml:space="preserve"> Test using these tasks.  This list must be generated by the whole team.</w:t>
+              <w:t>List the 5 tasks you will have the users do here.  Make sure tasks are about finding a particular item from the sitemap you created.  Each member will run Tree Test using these tasks.  This list must be generated by the whole team.</w:t>
             </w:r>
             <w:r>
               <w:rPr>
@@ -2385,6 +2991,7 @@
                 <w:szCs w:val="24"/>
                 <w:lang w:val="en-US"/>
               </w:rPr>
+              <w:lastRenderedPageBreak/>
               <w:t>Member 1 name</w:t>
             </w:r>
           </w:p>
@@ -2751,7 +3358,6 @@
                 <w:szCs w:val="24"/>
                 <w:lang w:val="en-US"/>
               </w:rPr>
-              <w:lastRenderedPageBreak/>
               <w:t>Did it take more time than you thought it would take?  If so, why do you think it took longer?</w:t>
             </w:r>
             <w:r>
@@ -2791,29 +3397,7 @@
                 <w:szCs w:val="24"/>
                 <w:lang w:val="en-US"/>
               </w:rPr>
-              <w:t xml:space="preserve">Were </w:t>
-            </w:r>
-            <w:proofErr w:type="gramStart"/>
-            <w:r>
-              <w:rPr>
-                <w:rFonts w:ascii="Roboto" w:eastAsia="Roboto" w:hAnsi="Roboto" w:cs="Roboto"/>
-                <w:color w:val="1D2125"/>
-                <w:sz w:val="24"/>
-                <w:szCs w:val="24"/>
-                <w:lang w:val="en-US"/>
-              </w:rPr>
-              <w:t>menu</w:t>
-            </w:r>
-            <w:proofErr w:type="gramEnd"/>
-            <w:r>
-              <w:rPr>
-                <w:rFonts w:ascii="Roboto" w:eastAsia="Roboto" w:hAnsi="Roboto" w:cs="Roboto"/>
-                <w:color w:val="1D2125"/>
-                <w:sz w:val="24"/>
-                <w:szCs w:val="24"/>
-                <w:lang w:val="en-US"/>
-              </w:rPr>
-              <w:t xml:space="preserve"> items labeled properly to indicate relevant resources?  If not, what was mislabeled and how would you correct it?</w:t>
+              <w:t>Were menu items labeled properly to indicate relevant resources?  If not, what was mislabeled and how would you correct it?</w:t>
             </w:r>
             <w:r>
               <w:rPr>
@@ -2902,7 +3486,6 @@
                 <w:szCs w:val="24"/>
                 <w:lang w:val="en-US"/>
               </w:rPr>
-              <w:lastRenderedPageBreak/>
               <w:t>Member 2 name here</w:t>
             </w:r>
           </w:p>
@@ -3045,29 +3628,7 @@
                 <w:szCs w:val="24"/>
                 <w:lang w:val="en-US"/>
               </w:rPr>
-              <w:t xml:space="preserve">Were </w:t>
-            </w:r>
-            <w:proofErr w:type="gramStart"/>
-            <w:r>
-              <w:rPr>
-                <w:rFonts w:ascii="Roboto" w:eastAsia="Roboto" w:hAnsi="Roboto" w:cs="Roboto"/>
-                <w:color w:val="1D2125"/>
-                <w:sz w:val="24"/>
-                <w:szCs w:val="24"/>
-                <w:lang w:val="en-US"/>
-              </w:rPr>
-              <w:t>menu</w:t>
-            </w:r>
-            <w:proofErr w:type="gramEnd"/>
-            <w:r>
-              <w:rPr>
-                <w:rFonts w:ascii="Roboto" w:eastAsia="Roboto" w:hAnsi="Roboto" w:cs="Roboto"/>
-                <w:color w:val="1D2125"/>
-                <w:sz w:val="24"/>
-                <w:szCs w:val="24"/>
-                <w:lang w:val="en-US"/>
-              </w:rPr>
-              <w:t xml:space="preserve"> items labeled properly to indicate relevant resources?  If not, what was mislabeled and how would you correct it?</w:t>
+              <w:t>Were menu items labeled properly to indicate relevant resources?  If not, what was mislabeled and how would you correct it?</w:t>
             </w:r>
             <w:r>
               <w:rPr>
@@ -3293,29 +3854,7 @@
                 <w:szCs w:val="24"/>
                 <w:lang w:val="en-US"/>
               </w:rPr>
-              <w:t xml:space="preserve">Were </w:t>
-            </w:r>
-            <w:proofErr w:type="gramStart"/>
-            <w:r>
-              <w:rPr>
-                <w:rFonts w:ascii="Roboto" w:eastAsia="Roboto" w:hAnsi="Roboto" w:cs="Roboto"/>
-                <w:color w:val="1D2125"/>
-                <w:sz w:val="24"/>
-                <w:szCs w:val="24"/>
-                <w:lang w:val="en-US"/>
-              </w:rPr>
-              <w:t>menu</w:t>
-            </w:r>
-            <w:proofErr w:type="gramEnd"/>
-            <w:r>
-              <w:rPr>
-                <w:rFonts w:ascii="Roboto" w:eastAsia="Roboto" w:hAnsi="Roboto" w:cs="Roboto"/>
-                <w:color w:val="1D2125"/>
-                <w:sz w:val="24"/>
-                <w:szCs w:val="24"/>
-                <w:lang w:val="en-US"/>
-              </w:rPr>
-              <w:t xml:space="preserve"> items labeled properly to indicate relevant resources?  If not, what was mislabeled and how would you correct it?</w:t>
+              <w:t>Were menu items labeled properly to indicate relevant resources?  If not, what was mislabeled and how would you correct it?</w:t>
             </w:r>
             <w:r>
               <w:rPr>
@@ -3459,6 +3998,7 @@
                 <w:szCs w:val="24"/>
                 <w:lang w:val="en-US"/>
               </w:rPr>
+              <w:lastRenderedPageBreak/>
               <w:t>Insert the team’s assessment of the sitemap generated based on the Tree Testing.  Include any weaknesses, strengths, and any possible modifications here.</w:t>
             </w:r>
           </w:p>
@@ -3548,6 +4088,119 @@
 <file path=word/numbering.xml><?xml version="1.0" encoding="utf-8"?>
 <w:numbering xmlns:wpc="http://schemas.microsoft.com/office/word/2010/wordprocessingCanvas" xmlns:cx="http://schemas.microsoft.com/office/drawing/2014/chartex" xmlns:cx1="http://schemas.microsoft.com/office/drawing/2015/9/8/chartex" xmlns:cx2="http://schemas.microsoft.com/office/drawing/2015/10/21/chartex" xmlns:cx3="http://schemas.microsoft.com/office/drawing/2016/5/9/chartex" xmlns:cx4="http://schemas.microsoft.com/office/drawing/2016/5/10/chartex" xmlns:cx5="http://schemas.microsoft.com/office/drawing/2016/5/11/chartex" xmlns:cx6="http://schemas.microsoft.com/office/drawing/2016/5/12/chartex" xmlns:cx7="http://schemas.microsoft.com/office/drawing/2016/5/13/chartex" xmlns:cx8="http://schemas.microsoft.com/office/drawing/2016/5/14/chartex" xmlns:mc="http://schemas.openxmlformats.org/markup-compatibility/2006" xmlns:aink="http://schemas.microsoft.com/office/drawing/2016/ink" xmlns:am3d="http://schemas.microsoft.com/office/drawing/2017/model3d" xmlns:o="urn:schemas-microsoft-com:office:office" xmlns:oel="http://schemas.microsoft.com/office/2019/extlst" xmlns:r="http://schemas.openxmlformats.org/officeDocument/2006/relationships" xmlns:m="http://schemas.openxmlformats.org/officeDocument/2006/math" xmlns:v="urn:schemas-microsoft-com:vml" xmlns:wp14="http://schemas.microsoft.com/office/word/2010/wordprocessingDrawing" xmlns:wp="http://schemas.openxmlformats.org/drawingml/2006/wordprocessingDrawing" xmlns:w10="urn:schemas-microsoft-com:office:word" xmlns:w="http://schemas.openxmlformats.org/wordprocessingml/2006/main" xmlns:w14="http://schemas.microsoft.com/office/word/2010/wordml" xmlns:w15="http://schemas.microsoft.com/office/word/2012/wordml" xmlns:w16cex="http://schemas.microsoft.com/office/word/2018/wordml/cex" xmlns:w16cid="http://schemas.microsoft.com/office/word/2016/wordml/cid" xmlns:w16="http://schemas.microsoft.com/office/word/2018/wordml" xmlns:w16du="http://schemas.microsoft.com/office/word/2023/wordml/word16du" xmlns:w16sdtdh="http://schemas.microsoft.com/office/word/2020/wordml/sdtdatahash" xmlns:w16sdtfl="http://schemas.microsoft.com/office/word/2024/wordml/sdtformatlock" xmlns:w16se="http://schemas.microsoft.com/office/word/2015/wordml/symex" xmlns:wpg="http://schemas.microsoft.com/office/word/2010/wordprocessingGroup" xmlns:wpi="http://schemas.microsoft.com/office/word/2010/wordprocessingInk" xmlns:wne="http://schemas.microsoft.com/office/word/2006/wordml" xmlns:wps="http://schemas.microsoft.com/office/word/2010/wordprocessingShape" mc:Ignorable="w14 w15 w16se w16cid w16 w16cex w16sdtdh w16sdtfl w16du wp14">
   <w:abstractNum w:abstractNumId="0" w15:restartNumberingAfterBreak="0">
+    <w:nsid w:val="15B744E1"/>
+    <w:multiLevelType w:val="hybridMultilevel"/>
+    <w:tmpl w:val="51709514"/>
+    <w:lvl w:ilvl="0" w:tplc="04090001">
+      <w:start w:val="1"/>
+      <w:numFmt w:val="bullet"/>
+      <w:lvlText w:val=""/>
+      <w:lvlJc w:val="left"/>
+      <w:pPr>
+        <w:ind w:left="720" w:hanging="360"/>
+      </w:pPr>
+      <w:rPr>
+        <w:rFonts w:ascii="Symbol" w:hAnsi="Symbol" w:hint="default"/>
+      </w:rPr>
+    </w:lvl>
+    <w:lvl w:ilvl="1" w:tplc="04090003" w:tentative="1">
+      <w:start w:val="1"/>
+      <w:numFmt w:val="bullet"/>
+      <w:lvlText w:val="o"/>
+      <w:lvlJc w:val="left"/>
+      <w:pPr>
+        <w:ind w:left="1440" w:hanging="360"/>
+      </w:pPr>
+      <w:rPr>
+        <w:rFonts w:ascii="Courier New" w:hAnsi="Courier New" w:cs="Courier New" w:hint="default"/>
+      </w:rPr>
+    </w:lvl>
+    <w:lvl w:ilvl="2" w:tplc="04090005" w:tentative="1">
+      <w:start w:val="1"/>
+      <w:numFmt w:val="bullet"/>
+      <w:lvlText w:val=""/>
+      <w:lvlJc w:val="left"/>
+      <w:pPr>
+        <w:ind w:left="2160" w:hanging="360"/>
+      </w:pPr>
+      <w:rPr>
+        <w:rFonts w:ascii="Wingdings" w:hAnsi="Wingdings" w:hint="default"/>
+      </w:rPr>
+    </w:lvl>
+    <w:lvl w:ilvl="3" w:tplc="04090001" w:tentative="1">
+      <w:start w:val="1"/>
+      <w:numFmt w:val="bullet"/>
+      <w:lvlText w:val=""/>
+      <w:lvlJc w:val="left"/>
+      <w:pPr>
+        <w:ind w:left="2880" w:hanging="360"/>
+      </w:pPr>
+      <w:rPr>
+        <w:rFonts w:ascii="Symbol" w:hAnsi="Symbol" w:hint="default"/>
+      </w:rPr>
+    </w:lvl>
+    <w:lvl w:ilvl="4" w:tplc="04090003" w:tentative="1">
+      <w:start w:val="1"/>
+      <w:numFmt w:val="bullet"/>
+      <w:lvlText w:val="o"/>
+      <w:lvlJc w:val="left"/>
+      <w:pPr>
+        <w:ind w:left="3600" w:hanging="360"/>
+      </w:pPr>
+      <w:rPr>
+        <w:rFonts w:ascii="Courier New" w:hAnsi="Courier New" w:cs="Courier New" w:hint="default"/>
+      </w:rPr>
+    </w:lvl>
+    <w:lvl w:ilvl="5" w:tplc="04090005" w:tentative="1">
+      <w:start w:val="1"/>
+      <w:numFmt w:val="bullet"/>
+      <w:lvlText w:val=""/>
+      <w:lvlJc w:val="left"/>
+      <w:pPr>
+        <w:ind w:left="4320" w:hanging="360"/>
+      </w:pPr>
+      <w:rPr>
+        <w:rFonts w:ascii="Wingdings" w:hAnsi="Wingdings" w:hint="default"/>
+      </w:rPr>
+    </w:lvl>
+    <w:lvl w:ilvl="6" w:tplc="04090001" w:tentative="1">
+      <w:start w:val="1"/>
+      <w:numFmt w:val="bullet"/>
+      <w:lvlText w:val=""/>
+      <w:lvlJc w:val="left"/>
+      <w:pPr>
+        <w:ind w:left="5040" w:hanging="360"/>
+      </w:pPr>
+      <w:rPr>
+        <w:rFonts w:ascii="Symbol" w:hAnsi="Symbol" w:hint="default"/>
+      </w:rPr>
+    </w:lvl>
+    <w:lvl w:ilvl="7" w:tplc="04090003" w:tentative="1">
+      <w:start w:val="1"/>
+      <w:numFmt w:val="bullet"/>
+      <w:lvlText w:val="o"/>
+      <w:lvlJc w:val="left"/>
+      <w:pPr>
+        <w:ind w:left="5760" w:hanging="360"/>
+      </w:pPr>
+      <w:rPr>
+        <w:rFonts w:ascii="Courier New" w:hAnsi="Courier New" w:cs="Courier New" w:hint="default"/>
+      </w:rPr>
+    </w:lvl>
+    <w:lvl w:ilvl="8" w:tplc="04090005" w:tentative="1">
+      <w:start w:val="1"/>
+      <w:numFmt w:val="bullet"/>
+      <w:lvlText w:val=""/>
+      <w:lvlJc w:val="left"/>
+      <w:pPr>
+        <w:ind w:left="6480" w:hanging="360"/>
+      </w:pPr>
+      <w:rPr>
+        <w:rFonts w:ascii="Wingdings" w:hAnsi="Wingdings" w:hint="default"/>
+      </w:rPr>
+    </w:lvl>
+  </w:abstractNum>
+  <w:abstractNum w:abstractNumId="1" w15:restartNumberingAfterBreak="0">
     <w:nsid w:val="16380BFB"/>
     <w:multiLevelType w:val="hybridMultilevel"/>
     <w:tmpl w:val="7AB8822E"/>
@@ -3660,7 +4313,120 @@
       </w:rPr>
     </w:lvl>
   </w:abstractNum>
-  <w:abstractNum w:abstractNumId="1" w15:restartNumberingAfterBreak="0">
+  <w:abstractNum w:abstractNumId="2" w15:restartNumberingAfterBreak="0">
+    <w:nsid w:val="287B33D4"/>
+    <w:multiLevelType w:val="hybridMultilevel"/>
+    <w:tmpl w:val="05B443AA"/>
+    <w:lvl w:ilvl="0" w:tplc="04090001">
+      <w:start w:val="1"/>
+      <w:numFmt w:val="bullet"/>
+      <w:lvlText w:val=""/>
+      <w:lvlJc w:val="left"/>
+      <w:pPr>
+        <w:ind w:left="720" w:hanging="360"/>
+      </w:pPr>
+      <w:rPr>
+        <w:rFonts w:ascii="Symbol" w:hAnsi="Symbol" w:hint="default"/>
+      </w:rPr>
+    </w:lvl>
+    <w:lvl w:ilvl="1" w:tplc="04090003" w:tentative="1">
+      <w:start w:val="1"/>
+      <w:numFmt w:val="bullet"/>
+      <w:lvlText w:val="o"/>
+      <w:lvlJc w:val="left"/>
+      <w:pPr>
+        <w:ind w:left="1440" w:hanging="360"/>
+      </w:pPr>
+      <w:rPr>
+        <w:rFonts w:ascii="Courier New" w:hAnsi="Courier New" w:cs="Courier New" w:hint="default"/>
+      </w:rPr>
+    </w:lvl>
+    <w:lvl w:ilvl="2" w:tplc="04090005" w:tentative="1">
+      <w:start w:val="1"/>
+      <w:numFmt w:val="bullet"/>
+      <w:lvlText w:val=""/>
+      <w:lvlJc w:val="left"/>
+      <w:pPr>
+        <w:ind w:left="2160" w:hanging="360"/>
+      </w:pPr>
+      <w:rPr>
+        <w:rFonts w:ascii="Wingdings" w:hAnsi="Wingdings" w:hint="default"/>
+      </w:rPr>
+    </w:lvl>
+    <w:lvl w:ilvl="3" w:tplc="04090001" w:tentative="1">
+      <w:start w:val="1"/>
+      <w:numFmt w:val="bullet"/>
+      <w:lvlText w:val=""/>
+      <w:lvlJc w:val="left"/>
+      <w:pPr>
+        <w:ind w:left="2880" w:hanging="360"/>
+      </w:pPr>
+      <w:rPr>
+        <w:rFonts w:ascii="Symbol" w:hAnsi="Symbol" w:hint="default"/>
+      </w:rPr>
+    </w:lvl>
+    <w:lvl w:ilvl="4" w:tplc="04090003" w:tentative="1">
+      <w:start w:val="1"/>
+      <w:numFmt w:val="bullet"/>
+      <w:lvlText w:val="o"/>
+      <w:lvlJc w:val="left"/>
+      <w:pPr>
+        <w:ind w:left="3600" w:hanging="360"/>
+      </w:pPr>
+      <w:rPr>
+        <w:rFonts w:ascii="Courier New" w:hAnsi="Courier New" w:cs="Courier New" w:hint="default"/>
+      </w:rPr>
+    </w:lvl>
+    <w:lvl w:ilvl="5" w:tplc="04090005" w:tentative="1">
+      <w:start w:val="1"/>
+      <w:numFmt w:val="bullet"/>
+      <w:lvlText w:val=""/>
+      <w:lvlJc w:val="left"/>
+      <w:pPr>
+        <w:ind w:left="4320" w:hanging="360"/>
+      </w:pPr>
+      <w:rPr>
+        <w:rFonts w:ascii="Wingdings" w:hAnsi="Wingdings" w:hint="default"/>
+      </w:rPr>
+    </w:lvl>
+    <w:lvl w:ilvl="6" w:tplc="04090001" w:tentative="1">
+      <w:start w:val="1"/>
+      <w:numFmt w:val="bullet"/>
+      <w:lvlText w:val=""/>
+      <w:lvlJc w:val="left"/>
+      <w:pPr>
+        <w:ind w:left="5040" w:hanging="360"/>
+      </w:pPr>
+      <w:rPr>
+        <w:rFonts w:ascii="Symbol" w:hAnsi="Symbol" w:hint="default"/>
+      </w:rPr>
+    </w:lvl>
+    <w:lvl w:ilvl="7" w:tplc="04090003" w:tentative="1">
+      <w:start w:val="1"/>
+      <w:numFmt w:val="bullet"/>
+      <w:lvlText w:val="o"/>
+      <w:lvlJc w:val="left"/>
+      <w:pPr>
+        <w:ind w:left="5760" w:hanging="360"/>
+      </w:pPr>
+      <w:rPr>
+        <w:rFonts w:ascii="Courier New" w:hAnsi="Courier New" w:cs="Courier New" w:hint="default"/>
+      </w:rPr>
+    </w:lvl>
+    <w:lvl w:ilvl="8" w:tplc="04090005" w:tentative="1">
+      <w:start w:val="1"/>
+      <w:numFmt w:val="bullet"/>
+      <w:lvlText w:val=""/>
+      <w:lvlJc w:val="left"/>
+      <w:pPr>
+        <w:ind w:left="6480" w:hanging="360"/>
+      </w:pPr>
+      <w:rPr>
+        <w:rFonts w:ascii="Wingdings" w:hAnsi="Wingdings" w:hint="default"/>
+      </w:rPr>
+    </w:lvl>
+  </w:abstractNum>
+  <w:abstractNum w:abstractNumId="3" w15:restartNumberingAfterBreak="0">
     <w:nsid w:val="34B12773"/>
     <w:multiLevelType w:val="hybridMultilevel"/>
     <w:tmpl w:val="51BC30B2"/>
@@ -3773,7 +4539,120 @@
       </w:rPr>
     </w:lvl>
   </w:abstractNum>
-  <w:abstractNum w:abstractNumId="2" w15:restartNumberingAfterBreak="0">
+  <w:abstractNum w:abstractNumId="4" w15:restartNumberingAfterBreak="0">
+    <w:nsid w:val="42725330"/>
+    <w:multiLevelType w:val="hybridMultilevel"/>
+    <w:tmpl w:val="5F580810"/>
+    <w:lvl w:ilvl="0" w:tplc="04090001">
+      <w:start w:val="1"/>
+      <w:numFmt w:val="bullet"/>
+      <w:lvlText w:val=""/>
+      <w:lvlJc w:val="left"/>
+      <w:pPr>
+        <w:ind w:left="720" w:hanging="360"/>
+      </w:pPr>
+      <w:rPr>
+        <w:rFonts w:ascii="Symbol" w:hAnsi="Symbol" w:hint="default"/>
+      </w:rPr>
+    </w:lvl>
+    <w:lvl w:ilvl="1" w:tplc="04090003" w:tentative="1">
+      <w:start w:val="1"/>
+      <w:numFmt w:val="bullet"/>
+      <w:lvlText w:val="o"/>
+      <w:lvlJc w:val="left"/>
+      <w:pPr>
+        <w:ind w:left="1440" w:hanging="360"/>
+      </w:pPr>
+      <w:rPr>
+        <w:rFonts w:ascii="Courier New" w:hAnsi="Courier New" w:cs="Courier New" w:hint="default"/>
+      </w:rPr>
+    </w:lvl>
+    <w:lvl w:ilvl="2" w:tplc="04090005" w:tentative="1">
+      <w:start w:val="1"/>
+      <w:numFmt w:val="bullet"/>
+      <w:lvlText w:val=""/>
+      <w:lvlJc w:val="left"/>
+      <w:pPr>
+        <w:ind w:left="2160" w:hanging="360"/>
+      </w:pPr>
+      <w:rPr>
+        <w:rFonts w:ascii="Wingdings" w:hAnsi="Wingdings" w:hint="default"/>
+      </w:rPr>
+    </w:lvl>
+    <w:lvl w:ilvl="3" w:tplc="04090001" w:tentative="1">
+      <w:start w:val="1"/>
+      <w:numFmt w:val="bullet"/>
+      <w:lvlText w:val=""/>
+      <w:lvlJc w:val="left"/>
+      <w:pPr>
+        <w:ind w:left="2880" w:hanging="360"/>
+      </w:pPr>
+      <w:rPr>
+        <w:rFonts w:ascii="Symbol" w:hAnsi="Symbol" w:hint="default"/>
+      </w:rPr>
+    </w:lvl>
+    <w:lvl w:ilvl="4" w:tplc="04090003" w:tentative="1">
+      <w:start w:val="1"/>
+      <w:numFmt w:val="bullet"/>
+      <w:lvlText w:val="o"/>
+      <w:lvlJc w:val="left"/>
+      <w:pPr>
+        <w:ind w:left="3600" w:hanging="360"/>
+      </w:pPr>
+      <w:rPr>
+        <w:rFonts w:ascii="Courier New" w:hAnsi="Courier New" w:cs="Courier New" w:hint="default"/>
+      </w:rPr>
+    </w:lvl>
+    <w:lvl w:ilvl="5" w:tplc="04090005" w:tentative="1">
+      <w:start w:val="1"/>
+      <w:numFmt w:val="bullet"/>
+      <w:lvlText w:val=""/>
+      <w:lvlJc w:val="left"/>
+      <w:pPr>
+        <w:ind w:left="4320" w:hanging="360"/>
+      </w:pPr>
+      <w:rPr>
+        <w:rFonts w:ascii="Wingdings" w:hAnsi="Wingdings" w:hint="default"/>
+      </w:rPr>
+    </w:lvl>
+    <w:lvl w:ilvl="6" w:tplc="04090001" w:tentative="1">
+      <w:start w:val="1"/>
+      <w:numFmt w:val="bullet"/>
+      <w:lvlText w:val=""/>
+      <w:lvlJc w:val="left"/>
+      <w:pPr>
+        <w:ind w:left="5040" w:hanging="360"/>
+      </w:pPr>
+      <w:rPr>
+        <w:rFonts w:ascii="Symbol" w:hAnsi="Symbol" w:hint="default"/>
+      </w:rPr>
+    </w:lvl>
+    <w:lvl w:ilvl="7" w:tplc="04090003" w:tentative="1">
+      <w:start w:val="1"/>
+      <w:numFmt w:val="bullet"/>
+      <w:lvlText w:val="o"/>
+      <w:lvlJc w:val="left"/>
+      <w:pPr>
+        <w:ind w:left="5760" w:hanging="360"/>
+      </w:pPr>
+      <w:rPr>
+        <w:rFonts w:ascii="Courier New" w:hAnsi="Courier New" w:cs="Courier New" w:hint="default"/>
+      </w:rPr>
+    </w:lvl>
+    <w:lvl w:ilvl="8" w:tplc="04090005" w:tentative="1">
+      <w:start w:val="1"/>
+      <w:numFmt w:val="bullet"/>
+      <w:lvlText w:val=""/>
+      <w:lvlJc w:val="left"/>
+      <w:pPr>
+        <w:ind w:left="6480" w:hanging="360"/>
+      </w:pPr>
+      <w:rPr>
+        <w:rFonts w:ascii="Wingdings" w:hAnsi="Wingdings" w:hint="default"/>
+      </w:rPr>
+    </w:lvl>
+  </w:abstractNum>
+  <w:abstractNum w:abstractNumId="5" w15:restartNumberingAfterBreak="0">
     <w:nsid w:val="4559390E"/>
     <w:multiLevelType w:val="hybridMultilevel"/>
     <w:tmpl w:val="FF90DBC4"/>
@@ -3886,7 +4765,7 @@
       </w:rPr>
     </w:lvl>
   </w:abstractNum>
-  <w:abstractNum w:abstractNumId="3" w15:restartNumberingAfterBreak="0">
+  <w:abstractNum w:abstractNumId="6" w15:restartNumberingAfterBreak="0">
     <w:nsid w:val="46B88349"/>
     <w:multiLevelType w:val="hybridMultilevel"/>
     <w:tmpl w:val="FFFFFFFF"/>
@@ -3972,7 +4851,7 @@
       </w:pPr>
     </w:lvl>
   </w:abstractNum>
-  <w:abstractNum w:abstractNumId="4" w15:restartNumberingAfterBreak="0">
+  <w:abstractNum w:abstractNumId="7" w15:restartNumberingAfterBreak="0">
     <w:nsid w:val="49ED4154"/>
     <w:multiLevelType w:val="hybridMultilevel"/>
     <w:tmpl w:val="BDB8B8BC"/>
@@ -4061,7 +4940,346 @@
       </w:pPr>
     </w:lvl>
   </w:abstractNum>
-  <w:abstractNum w:abstractNumId="5" w15:restartNumberingAfterBreak="0">
+  <w:abstractNum w:abstractNumId="8" w15:restartNumberingAfterBreak="0">
+    <w:nsid w:val="4F80350D"/>
+    <w:multiLevelType w:val="hybridMultilevel"/>
+    <w:tmpl w:val="DC822584"/>
+    <w:lvl w:ilvl="0" w:tplc="04090001">
+      <w:start w:val="1"/>
+      <w:numFmt w:val="bullet"/>
+      <w:lvlText w:val=""/>
+      <w:lvlJc w:val="left"/>
+      <w:pPr>
+        <w:ind w:left="780" w:hanging="360"/>
+      </w:pPr>
+      <w:rPr>
+        <w:rFonts w:ascii="Symbol" w:hAnsi="Symbol" w:hint="default"/>
+      </w:rPr>
+    </w:lvl>
+    <w:lvl w:ilvl="1" w:tplc="04090003" w:tentative="1">
+      <w:start w:val="1"/>
+      <w:numFmt w:val="bullet"/>
+      <w:lvlText w:val="o"/>
+      <w:lvlJc w:val="left"/>
+      <w:pPr>
+        <w:ind w:left="1500" w:hanging="360"/>
+      </w:pPr>
+      <w:rPr>
+        <w:rFonts w:ascii="Courier New" w:hAnsi="Courier New" w:cs="Courier New" w:hint="default"/>
+      </w:rPr>
+    </w:lvl>
+    <w:lvl w:ilvl="2" w:tplc="04090005" w:tentative="1">
+      <w:start w:val="1"/>
+      <w:numFmt w:val="bullet"/>
+      <w:lvlText w:val=""/>
+      <w:lvlJc w:val="left"/>
+      <w:pPr>
+        <w:ind w:left="2220" w:hanging="360"/>
+      </w:pPr>
+      <w:rPr>
+        <w:rFonts w:ascii="Wingdings" w:hAnsi="Wingdings" w:hint="default"/>
+      </w:rPr>
+    </w:lvl>
+    <w:lvl w:ilvl="3" w:tplc="04090001" w:tentative="1">
+      <w:start w:val="1"/>
+      <w:numFmt w:val="bullet"/>
+      <w:lvlText w:val=""/>
+      <w:lvlJc w:val="left"/>
+      <w:pPr>
+        <w:ind w:left="2940" w:hanging="360"/>
+      </w:pPr>
+      <w:rPr>
+        <w:rFonts w:ascii="Symbol" w:hAnsi="Symbol" w:hint="default"/>
+      </w:rPr>
+    </w:lvl>
+    <w:lvl w:ilvl="4" w:tplc="04090003" w:tentative="1">
+      <w:start w:val="1"/>
+      <w:numFmt w:val="bullet"/>
+      <w:lvlText w:val="o"/>
+      <w:lvlJc w:val="left"/>
+      <w:pPr>
+        <w:ind w:left="3660" w:hanging="360"/>
+      </w:pPr>
+      <w:rPr>
+        <w:rFonts w:ascii="Courier New" w:hAnsi="Courier New" w:cs="Courier New" w:hint="default"/>
+      </w:rPr>
+    </w:lvl>
+    <w:lvl w:ilvl="5" w:tplc="04090005" w:tentative="1">
+      <w:start w:val="1"/>
+      <w:numFmt w:val="bullet"/>
+      <w:lvlText w:val=""/>
+      <w:lvlJc w:val="left"/>
+      <w:pPr>
+        <w:ind w:left="4380" w:hanging="360"/>
+      </w:pPr>
+      <w:rPr>
+        <w:rFonts w:ascii="Wingdings" w:hAnsi="Wingdings" w:hint="default"/>
+      </w:rPr>
+    </w:lvl>
+    <w:lvl w:ilvl="6" w:tplc="04090001" w:tentative="1">
+      <w:start w:val="1"/>
+      <w:numFmt w:val="bullet"/>
+      <w:lvlText w:val=""/>
+      <w:lvlJc w:val="left"/>
+      <w:pPr>
+        <w:ind w:left="5100" w:hanging="360"/>
+      </w:pPr>
+      <w:rPr>
+        <w:rFonts w:ascii="Symbol" w:hAnsi="Symbol" w:hint="default"/>
+      </w:rPr>
+    </w:lvl>
+    <w:lvl w:ilvl="7" w:tplc="04090003" w:tentative="1">
+      <w:start w:val="1"/>
+      <w:numFmt w:val="bullet"/>
+      <w:lvlText w:val="o"/>
+      <w:lvlJc w:val="left"/>
+      <w:pPr>
+        <w:ind w:left="5820" w:hanging="360"/>
+      </w:pPr>
+      <w:rPr>
+        <w:rFonts w:ascii="Courier New" w:hAnsi="Courier New" w:cs="Courier New" w:hint="default"/>
+      </w:rPr>
+    </w:lvl>
+    <w:lvl w:ilvl="8" w:tplc="04090005" w:tentative="1">
+      <w:start w:val="1"/>
+      <w:numFmt w:val="bullet"/>
+      <w:lvlText w:val=""/>
+      <w:lvlJc w:val="left"/>
+      <w:pPr>
+        <w:ind w:left="6540" w:hanging="360"/>
+      </w:pPr>
+      <w:rPr>
+        <w:rFonts w:ascii="Wingdings" w:hAnsi="Wingdings" w:hint="default"/>
+      </w:rPr>
+    </w:lvl>
+  </w:abstractNum>
+  <w:abstractNum w:abstractNumId="9" w15:restartNumberingAfterBreak="0">
+    <w:nsid w:val="54B6037E"/>
+    <w:multiLevelType w:val="hybridMultilevel"/>
+    <w:tmpl w:val="5BCADA20"/>
+    <w:lvl w:ilvl="0" w:tplc="04090001">
+      <w:start w:val="1"/>
+      <w:numFmt w:val="bullet"/>
+      <w:lvlText w:val=""/>
+      <w:lvlJc w:val="left"/>
+      <w:pPr>
+        <w:ind w:left="720" w:hanging="360"/>
+      </w:pPr>
+      <w:rPr>
+        <w:rFonts w:ascii="Symbol" w:hAnsi="Symbol" w:hint="default"/>
+      </w:rPr>
+    </w:lvl>
+    <w:lvl w:ilvl="1" w:tplc="04090003" w:tentative="1">
+      <w:start w:val="1"/>
+      <w:numFmt w:val="bullet"/>
+      <w:lvlText w:val="o"/>
+      <w:lvlJc w:val="left"/>
+      <w:pPr>
+        <w:ind w:left="1440" w:hanging="360"/>
+      </w:pPr>
+      <w:rPr>
+        <w:rFonts w:ascii="Courier New" w:hAnsi="Courier New" w:cs="Courier New" w:hint="default"/>
+      </w:rPr>
+    </w:lvl>
+    <w:lvl w:ilvl="2" w:tplc="04090005" w:tentative="1">
+      <w:start w:val="1"/>
+      <w:numFmt w:val="bullet"/>
+      <w:lvlText w:val=""/>
+      <w:lvlJc w:val="left"/>
+      <w:pPr>
+        <w:ind w:left="2160" w:hanging="360"/>
+      </w:pPr>
+      <w:rPr>
+        <w:rFonts w:ascii="Wingdings" w:hAnsi="Wingdings" w:hint="default"/>
+      </w:rPr>
+    </w:lvl>
+    <w:lvl w:ilvl="3" w:tplc="04090001" w:tentative="1">
+      <w:start w:val="1"/>
+      <w:numFmt w:val="bullet"/>
+      <w:lvlText w:val=""/>
+      <w:lvlJc w:val="left"/>
+      <w:pPr>
+        <w:ind w:left="2880" w:hanging="360"/>
+      </w:pPr>
+      <w:rPr>
+        <w:rFonts w:ascii="Symbol" w:hAnsi="Symbol" w:hint="default"/>
+      </w:rPr>
+    </w:lvl>
+    <w:lvl w:ilvl="4" w:tplc="04090003" w:tentative="1">
+      <w:start w:val="1"/>
+      <w:numFmt w:val="bullet"/>
+      <w:lvlText w:val="o"/>
+      <w:lvlJc w:val="left"/>
+      <w:pPr>
+        <w:ind w:left="3600" w:hanging="360"/>
+      </w:pPr>
+      <w:rPr>
+        <w:rFonts w:ascii="Courier New" w:hAnsi="Courier New" w:cs="Courier New" w:hint="default"/>
+      </w:rPr>
+    </w:lvl>
+    <w:lvl w:ilvl="5" w:tplc="04090005" w:tentative="1">
+      <w:start w:val="1"/>
+      <w:numFmt w:val="bullet"/>
+      <w:lvlText w:val=""/>
+      <w:lvlJc w:val="left"/>
+      <w:pPr>
+        <w:ind w:left="4320" w:hanging="360"/>
+      </w:pPr>
+      <w:rPr>
+        <w:rFonts w:ascii="Wingdings" w:hAnsi="Wingdings" w:hint="default"/>
+      </w:rPr>
+    </w:lvl>
+    <w:lvl w:ilvl="6" w:tplc="04090001" w:tentative="1">
+      <w:start w:val="1"/>
+      <w:numFmt w:val="bullet"/>
+      <w:lvlText w:val=""/>
+      <w:lvlJc w:val="left"/>
+      <w:pPr>
+        <w:ind w:left="5040" w:hanging="360"/>
+      </w:pPr>
+      <w:rPr>
+        <w:rFonts w:ascii="Symbol" w:hAnsi="Symbol" w:hint="default"/>
+      </w:rPr>
+    </w:lvl>
+    <w:lvl w:ilvl="7" w:tplc="04090003" w:tentative="1">
+      <w:start w:val="1"/>
+      <w:numFmt w:val="bullet"/>
+      <w:lvlText w:val="o"/>
+      <w:lvlJc w:val="left"/>
+      <w:pPr>
+        <w:ind w:left="5760" w:hanging="360"/>
+      </w:pPr>
+      <w:rPr>
+        <w:rFonts w:ascii="Courier New" w:hAnsi="Courier New" w:cs="Courier New" w:hint="default"/>
+      </w:rPr>
+    </w:lvl>
+    <w:lvl w:ilvl="8" w:tplc="04090005" w:tentative="1">
+      <w:start w:val="1"/>
+      <w:numFmt w:val="bullet"/>
+      <w:lvlText w:val=""/>
+      <w:lvlJc w:val="left"/>
+      <w:pPr>
+        <w:ind w:left="6480" w:hanging="360"/>
+      </w:pPr>
+      <w:rPr>
+        <w:rFonts w:ascii="Wingdings" w:hAnsi="Wingdings" w:hint="default"/>
+      </w:rPr>
+    </w:lvl>
+  </w:abstractNum>
+  <w:abstractNum w:abstractNumId="10" w15:restartNumberingAfterBreak="0">
+    <w:nsid w:val="581B5414"/>
+    <w:multiLevelType w:val="hybridMultilevel"/>
+    <w:tmpl w:val="72440FCC"/>
+    <w:lvl w:ilvl="0" w:tplc="04090001">
+      <w:start w:val="1"/>
+      <w:numFmt w:val="bullet"/>
+      <w:lvlText w:val=""/>
+      <w:lvlJc w:val="left"/>
+      <w:pPr>
+        <w:ind w:left="720" w:hanging="360"/>
+      </w:pPr>
+      <w:rPr>
+        <w:rFonts w:ascii="Symbol" w:hAnsi="Symbol" w:hint="default"/>
+      </w:rPr>
+    </w:lvl>
+    <w:lvl w:ilvl="1" w:tplc="04090003" w:tentative="1">
+      <w:start w:val="1"/>
+      <w:numFmt w:val="bullet"/>
+      <w:lvlText w:val="o"/>
+      <w:lvlJc w:val="left"/>
+      <w:pPr>
+        <w:ind w:left="1440" w:hanging="360"/>
+      </w:pPr>
+      <w:rPr>
+        <w:rFonts w:ascii="Courier New" w:hAnsi="Courier New" w:cs="Courier New" w:hint="default"/>
+      </w:rPr>
+    </w:lvl>
+    <w:lvl w:ilvl="2" w:tplc="04090005" w:tentative="1">
+      <w:start w:val="1"/>
+      <w:numFmt w:val="bullet"/>
+      <w:lvlText w:val=""/>
+      <w:lvlJc w:val="left"/>
+      <w:pPr>
+        <w:ind w:left="2160" w:hanging="360"/>
+      </w:pPr>
+      <w:rPr>
+        <w:rFonts w:ascii="Wingdings" w:hAnsi="Wingdings" w:hint="default"/>
+      </w:rPr>
+    </w:lvl>
+    <w:lvl w:ilvl="3" w:tplc="04090001" w:tentative="1">
+      <w:start w:val="1"/>
+      <w:numFmt w:val="bullet"/>
+      <w:lvlText w:val=""/>
+      <w:lvlJc w:val="left"/>
+      <w:pPr>
+        <w:ind w:left="2880" w:hanging="360"/>
+      </w:pPr>
+      <w:rPr>
+        <w:rFonts w:ascii="Symbol" w:hAnsi="Symbol" w:hint="default"/>
+      </w:rPr>
+    </w:lvl>
+    <w:lvl w:ilvl="4" w:tplc="04090003" w:tentative="1">
+      <w:start w:val="1"/>
+      <w:numFmt w:val="bullet"/>
+      <w:lvlText w:val="o"/>
+      <w:lvlJc w:val="left"/>
+      <w:pPr>
+        <w:ind w:left="3600" w:hanging="360"/>
+      </w:pPr>
+      <w:rPr>
+        <w:rFonts w:ascii="Courier New" w:hAnsi="Courier New" w:cs="Courier New" w:hint="default"/>
+      </w:rPr>
+    </w:lvl>
+    <w:lvl w:ilvl="5" w:tplc="04090005" w:tentative="1">
+      <w:start w:val="1"/>
+      <w:numFmt w:val="bullet"/>
+      <w:lvlText w:val=""/>
+      <w:lvlJc w:val="left"/>
+      <w:pPr>
+        <w:ind w:left="4320" w:hanging="360"/>
+      </w:pPr>
+      <w:rPr>
+        <w:rFonts w:ascii="Wingdings" w:hAnsi="Wingdings" w:hint="default"/>
+      </w:rPr>
+    </w:lvl>
+    <w:lvl w:ilvl="6" w:tplc="04090001" w:tentative="1">
+      <w:start w:val="1"/>
+      <w:numFmt w:val="bullet"/>
+      <w:lvlText w:val=""/>
+      <w:lvlJc w:val="left"/>
+      <w:pPr>
+        <w:ind w:left="5040" w:hanging="360"/>
+      </w:pPr>
+      <w:rPr>
+        <w:rFonts w:ascii="Symbol" w:hAnsi="Symbol" w:hint="default"/>
+      </w:rPr>
+    </w:lvl>
+    <w:lvl w:ilvl="7" w:tplc="04090003" w:tentative="1">
+      <w:start w:val="1"/>
+      <w:numFmt w:val="bullet"/>
+      <w:lvlText w:val="o"/>
+      <w:lvlJc w:val="left"/>
+      <w:pPr>
+        <w:ind w:left="5760" w:hanging="360"/>
+      </w:pPr>
+      <w:rPr>
+        <w:rFonts w:ascii="Courier New" w:hAnsi="Courier New" w:cs="Courier New" w:hint="default"/>
+      </w:rPr>
+    </w:lvl>
+    <w:lvl w:ilvl="8" w:tplc="04090005" w:tentative="1">
+      <w:start w:val="1"/>
+      <w:numFmt w:val="bullet"/>
+      <w:lvlText w:val=""/>
+      <w:lvlJc w:val="left"/>
+      <w:pPr>
+        <w:ind w:left="6480" w:hanging="360"/>
+      </w:pPr>
+      <w:rPr>
+        <w:rFonts w:ascii="Wingdings" w:hAnsi="Wingdings" w:hint="default"/>
+      </w:rPr>
+    </w:lvl>
+  </w:abstractNum>
+  <w:abstractNum w:abstractNumId="11" w15:restartNumberingAfterBreak="0">
     <w:nsid w:val="62442577"/>
     <w:multiLevelType w:val="hybridMultilevel"/>
     <w:tmpl w:val="074C649C"/>
@@ -4174,7 +5392,7 @@
       </w:rPr>
     </w:lvl>
   </w:abstractNum>
-  <w:abstractNum w:abstractNumId="6" w15:restartNumberingAfterBreak="0">
+  <w:abstractNum w:abstractNumId="12" w15:restartNumberingAfterBreak="0">
     <w:nsid w:val="669E01D1"/>
     <w:multiLevelType w:val="hybridMultilevel"/>
     <w:tmpl w:val="B0E8275A"/>
@@ -4287,7 +5505,120 @@
       </w:rPr>
     </w:lvl>
   </w:abstractNum>
-  <w:abstractNum w:abstractNumId="7" w15:restartNumberingAfterBreak="0">
+  <w:abstractNum w:abstractNumId="13" w15:restartNumberingAfterBreak="0">
+    <w:nsid w:val="6B63747D"/>
+    <w:multiLevelType w:val="hybridMultilevel"/>
+    <w:tmpl w:val="61406520"/>
+    <w:lvl w:ilvl="0" w:tplc="04090001">
+      <w:start w:val="1"/>
+      <w:numFmt w:val="bullet"/>
+      <w:lvlText w:val=""/>
+      <w:lvlJc w:val="left"/>
+      <w:pPr>
+        <w:ind w:left="720" w:hanging="360"/>
+      </w:pPr>
+      <w:rPr>
+        <w:rFonts w:ascii="Symbol" w:hAnsi="Symbol" w:hint="default"/>
+      </w:rPr>
+    </w:lvl>
+    <w:lvl w:ilvl="1" w:tplc="04090003" w:tentative="1">
+      <w:start w:val="1"/>
+      <w:numFmt w:val="bullet"/>
+      <w:lvlText w:val="o"/>
+      <w:lvlJc w:val="left"/>
+      <w:pPr>
+        <w:ind w:left="1440" w:hanging="360"/>
+      </w:pPr>
+      <w:rPr>
+        <w:rFonts w:ascii="Courier New" w:hAnsi="Courier New" w:cs="Courier New" w:hint="default"/>
+      </w:rPr>
+    </w:lvl>
+    <w:lvl w:ilvl="2" w:tplc="04090005" w:tentative="1">
+      <w:start w:val="1"/>
+      <w:numFmt w:val="bullet"/>
+      <w:lvlText w:val=""/>
+      <w:lvlJc w:val="left"/>
+      <w:pPr>
+        <w:ind w:left="2160" w:hanging="360"/>
+      </w:pPr>
+      <w:rPr>
+        <w:rFonts w:ascii="Wingdings" w:hAnsi="Wingdings" w:hint="default"/>
+      </w:rPr>
+    </w:lvl>
+    <w:lvl w:ilvl="3" w:tplc="04090001" w:tentative="1">
+      <w:start w:val="1"/>
+      <w:numFmt w:val="bullet"/>
+      <w:lvlText w:val=""/>
+      <w:lvlJc w:val="left"/>
+      <w:pPr>
+        <w:ind w:left="2880" w:hanging="360"/>
+      </w:pPr>
+      <w:rPr>
+        <w:rFonts w:ascii="Symbol" w:hAnsi="Symbol" w:hint="default"/>
+      </w:rPr>
+    </w:lvl>
+    <w:lvl w:ilvl="4" w:tplc="04090003" w:tentative="1">
+      <w:start w:val="1"/>
+      <w:numFmt w:val="bullet"/>
+      <w:lvlText w:val="o"/>
+      <w:lvlJc w:val="left"/>
+      <w:pPr>
+        <w:ind w:left="3600" w:hanging="360"/>
+      </w:pPr>
+      <w:rPr>
+        <w:rFonts w:ascii="Courier New" w:hAnsi="Courier New" w:cs="Courier New" w:hint="default"/>
+      </w:rPr>
+    </w:lvl>
+    <w:lvl w:ilvl="5" w:tplc="04090005" w:tentative="1">
+      <w:start w:val="1"/>
+      <w:numFmt w:val="bullet"/>
+      <w:lvlText w:val=""/>
+      <w:lvlJc w:val="left"/>
+      <w:pPr>
+        <w:ind w:left="4320" w:hanging="360"/>
+      </w:pPr>
+      <w:rPr>
+        <w:rFonts w:ascii="Wingdings" w:hAnsi="Wingdings" w:hint="default"/>
+      </w:rPr>
+    </w:lvl>
+    <w:lvl w:ilvl="6" w:tplc="04090001" w:tentative="1">
+      <w:start w:val="1"/>
+      <w:numFmt w:val="bullet"/>
+      <w:lvlText w:val=""/>
+      <w:lvlJc w:val="left"/>
+      <w:pPr>
+        <w:ind w:left="5040" w:hanging="360"/>
+      </w:pPr>
+      <w:rPr>
+        <w:rFonts w:ascii="Symbol" w:hAnsi="Symbol" w:hint="default"/>
+      </w:rPr>
+    </w:lvl>
+    <w:lvl w:ilvl="7" w:tplc="04090003" w:tentative="1">
+      <w:start w:val="1"/>
+      <w:numFmt w:val="bullet"/>
+      <w:lvlText w:val="o"/>
+      <w:lvlJc w:val="left"/>
+      <w:pPr>
+        <w:ind w:left="5760" w:hanging="360"/>
+      </w:pPr>
+      <w:rPr>
+        <w:rFonts w:ascii="Courier New" w:hAnsi="Courier New" w:cs="Courier New" w:hint="default"/>
+      </w:rPr>
+    </w:lvl>
+    <w:lvl w:ilvl="8" w:tplc="04090005" w:tentative="1">
+      <w:start w:val="1"/>
+      <w:numFmt w:val="bullet"/>
+      <w:lvlText w:val=""/>
+      <w:lvlJc w:val="left"/>
+      <w:pPr>
+        <w:ind w:left="6480" w:hanging="360"/>
+      </w:pPr>
+      <w:rPr>
+        <w:rFonts w:ascii="Wingdings" w:hAnsi="Wingdings" w:hint="default"/>
+      </w:rPr>
+    </w:lvl>
+  </w:abstractNum>
+  <w:abstractNum w:abstractNumId="14" w15:restartNumberingAfterBreak="0">
     <w:nsid w:val="7DD650F7"/>
     <w:multiLevelType w:val="hybridMultilevel"/>
     <w:tmpl w:val="FFFFFFFF"/>
@@ -4373,7 +5704,7 @@
       </w:pPr>
     </w:lvl>
   </w:abstractNum>
-  <w:abstractNum w:abstractNumId="8" w15:restartNumberingAfterBreak="0">
+  <w:abstractNum w:abstractNumId="15" w15:restartNumberingAfterBreak="0">
     <w:nsid w:val="7E281A34"/>
     <w:multiLevelType w:val="hybridMultilevel"/>
     <w:tmpl w:val="DD606BF4"/>
@@ -4486,7 +5817,7 @@
       </w:rPr>
     </w:lvl>
   </w:abstractNum>
-  <w:abstractNum w:abstractNumId="9" w15:restartNumberingAfterBreak="0">
+  <w:abstractNum w:abstractNumId="16" w15:restartNumberingAfterBreak="0">
     <w:nsid w:val="7ECE6B46"/>
     <w:multiLevelType w:val="hybridMultilevel"/>
     <w:tmpl w:val="31760750"/>
@@ -4600,34 +5931,55 @@
     </w:lvl>
   </w:abstractNum>
   <w:num w:numId="1" w16cid:durableId="2121561117">
+    <w:abstractNumId w:val="6"/>
+  </w:num>
+  <w:num w:numId="2" w16cid:durableId="1655526331">
+    <w:abstractNumId w:val="15"/>
+  </w:num>
+  <w:num w:numId="3" w16cid:durableId="956912400">
+    <w:abstractNumId w:val="5"/>
+  </w:num>
+  <w:num w:numId="4" w16cid:durableId="798953840">
     <w:abstractNumId w:val="3"/>
   </w:num>
-  <w:num w:numId="2" w16cid:durableId="1655526331">
+  <w:num w:numId="5" w16cid:durableId="1526406067">
+    <w:abstractNumId w:val="11"/>
+  </w:num>
+  <w:num w:numId="6" w16cid:durableId="418409331">
+    <w:abstractNumId w:val="12"/>
+  </w:num>
+  <w:num w:numId="7" w16cid:durableId="2023703162">
+    <w:abstractNumId w:val="16"/>
+  </w:num>
+  <w:num w:numId="8" w16cid:durableId="341510785">
+    <w:abstractNumId w:val="1"/>
+  </w:num>
+  <w:num w:numId="9" w16cid:durableId="18822873">
+    <w:abstractNumId w:val="7"/>
+  </w:num>
+  <w:num w:numId="10" w16cid:durableId="1799177519">
+    <w:abstractNumId w:val="14"/>
+  </w:num>
+  <w:num w:numId="11" w16cid:durableId="1008600195">
+    <w:abstractNumId w:val="4"/>
+  </w:num>
+  <w:num w:numId="12" w16cid:durableId="910042516">
     <w:abstractNumId w:val="8"/>
   </w:num>
-  <w:num w:numId="3" w16cid:durableId="956912400">
+  <w:num w:numId="13" w16cid:durableId="833762909">
+    <w:abstractNumId w:val="10"/>
+  </w:num>
+  <w:num w:numId="14" w16cid:durableId="786312655">
+    <w:abstractNumId w:val="0"/>
+  </w:num>
+  <w:num w:numId="15" w16cid:durableId="832792778">
+    <w:abstractNumId w:val="13"/>
+  </w:num>
+  <w:num w:numId="16" w16cid:durableId="598099656">
     <w:abstractNumId w:val="2"/>
   </w:num>
-  <w:num w:numId="4" w16cid:durableId="798953840">
-    <w:abstractNumId w:val="1"/>
-  </w:num>
-  <w:num w:numId="5" w16cid:durableId="1526406067">
-    <w:abstractNumId w:val="5"/>
-  </w:num>
-  <w:num w:numId="6" w16cid:durableId="418409331">
-    <w:abstractNumId w:val="6"/>
-  </w:num>
-  <w:num w:numId="7" w16cid:durableId="2023703162">
+  <w:num w:numId="17" w16cid:durableId="1265921957">
     <w:abstractNumId w:val="9"/>
-  </w:num>
-  <w:num w:numId="8" w16cid:durableId="341510785">
-    <w:abstractNumId w:val="0"/>
-  </w:num>
-  <w:num w:numId="9" w16cid:durableId="18822873">
-    <w:abstractNumId w:val="4"/>
-  </w:num>
-  <w:num w:numId="10" w16cid:durableId="1799177519">
-    <w:abstractNumId w:val="7"/>
   </w:num>
 </w:numbering>
 </file>

</xml_diff>

<commit_message>
Heather Update tree testing
</commit_message>
<xml_diff>
--- a/documents/IA_ID.docx
+++ b/documents/IA_ID.docx
@@ -333,6 +333,7 @@
           <w:lang w:val="en-US"/>
         </w:rPr>
       </w:pPr>
+      <w:proofErr w:type="spellStart"/>
       <w:r>
         <w:rPr>
           <w:rFonts w:ascii="Roboto" w:eastAsia="Roboto" w:hAnsi="Roboto" w:cs="Roboto"/>
@@ -343,7 +344,20 @@
           <w:szCs w:val="24"/>
           <w:lang w:val="en-US"/>
         </w:rPr>
-        <w:t xml:space="preserve">Github repo URL: </w:t>
+        <w:t>Github</w:t>
+      </w:r>
+      <w:proofErr w:type="spellEnd"/>
+      <w:r>
+        <w:rPr>
+          <w:rFonts w:ascii="Roboto" w:eastAsia="Roboto" w:hAnsi="Roboto" w:cs="Roboto"/>
+          <w:b/>
+          <w:bCs/>
+          <w:color w:val="1D2125"/>
+          <w:sz w:val="24"/>
+          <w:szCs w:val="24"/>
+          <w:lang w:val="en-US"/>
+        </w:rPr>
+        <w:t xml:space="preserve"> repo URL: </w:t>
       </w:r>
       <w:r>
         <w:rPr>
@@ -593,7 +607,33 @@
           <w:szCs w:val="24"/>
           <w:lang w:val="en-US"/>
         </w:rPr>
-        <w:t>All the works of all the team members</w:t>
+        <w:t xml:space="preserve">All the </w:t>
+      </w:r>
+      <w:proofErr w:type="gramStart"/>
+      <w:r>
+        <w:rPr>
+          <w:rFonts w:ascii="Roboto" w:eastAsia="Roboto" w:hAnsi="Roboto" w:cs="Roboto"/>
+          <w:b/>
+          <w:bCs/>
+          <w:color w:val="1D2125"/>
+          <w:sz w:val="24"/>
+          <w:szCs w:val="24"/>
+          <w:lang w:val="en-US"/>
+        </w:rPr>
+        <w:t>works</w:t>
+      </w:r>
+      <w:proofErr w:type="gramEnd"/>
+      <w:r>
+        <w:rPr>
+          <w:rFonts w:ascii="Roboto" w:eastAsia="Roboto" w:hAnsi="Roboto" w:cs="Roboto"/>
+          <w:b/>
+          <w:bCs/>
+          <w:color w:val="1D2125"/>
+          <w:sz w:val="24"/>
+          <w:szCs w:val="24"/>
+          <w:lang w:val="en-US"/>
+        </w:rPr>
+        <w:t xml:space="preserve"> of all the team members</w:t>
       </w:r>
     </w:p>
     <w:tbl>
@@ -713,7 +753,33 @@
                 <w:szCs w:val="24"/>
                 <w:lang w:val="en-US"/>
               </w:rPr>
-              <w:t>List all the content/services you will provide on the website the team is developing. Member 2 has to put in his/her list of content here.</w:t>
+              <w:t xml:space="preserve">List all the content/services you will provide on the website the team is developing. Member 2 </w:t>
+            </w:r>
+            <w:proofErr w:type="gramStart"/>
+            <w:r>
+              <w:rPr>
+                <w:rFonts w:ascii="Roboto" w:eastAsia="Roboto" w:hAnsi="Roboto" w:cs="Roboto"/>
+                <w:i/>
+                <w:iCs/>
+                <w:color w:val="1D2125"/>
+                <w:sz w:val="24"/>
+                <w:szCs w:val="24"/>
+                <w:lang w:val="en-US"/>
+              </w:rPr>
+              <w:t>has to</w:t>
+            </w:r>
+            <w:proofErr w:type="gramEnd"/>
+            <w:r>
+              <w:rPr>
+                <w:rFonts w:ascii="Roboto" w:eastAsia="Roboto" w:hAnsi="Roboto" w:cs="Roboto"/>
+                <w:i/>
+                <w:iCs/>
+                <w:color w:val="1D2125"/>
+                <w:sz w:val="24"/>
+                <w:szCs w:val="24"/>
+                <w:lang w:val="en-US"/>
+              </w:rPr>
+              <w:t xml:space="preserve"> put in his/her list of content here.</w:t>
             </w:r>
           </w:p>
           <w:p>
@@ -764,8 +830,22 @@
                 <w:szCs w:val="24"/>
                 <w:lang w:val="en-US"/>
               </w:rPr>
-              <w:t>Patrick Muorah</w:t>
-            </w:r>
+              <w:t xml:space="preserve">Patrick </w:t>
+            </w:r>
+            <w:proofErr w:type="spellStart"/>
+            <w:r>
+              <w:rPr>
+                <w:rFonts w:ascii="Roboto" w:eastAsia="Roboto" w:hAnsi="Roboto" w:cs="Roboto"/>
+                <w:b/>
+                <w:bCs/>
+                <w:color w:val="1D2125"/>
+                <w:sz w:val="24"/>
+                <w:szCs w:val="24"/>
+                <w:lang w:val="en-US"/>
+              </w:rPr>
+              <w:t>Muorah</w:t>
+            </w:r>
+            <w:proofErr w:type="spellEnd"/>
           </w:p>
         </w:tc>
       </w:tr>
@@ -2021,9 +2101,27 @@
               </w:numPr>
               <w:spacing w:after="160" w:line="259" w:lineRule="auto"/>
             </w:pPr>
-            <w:r>
-              <w:t>fist name, lastname, username, email address, password, confirm password, terms and conditions aggrement</w:t>
-            </w:r>
+            <w:proofErr w:type="gramStart"/>
+            <w:r>
+              <w:t>fist</w:t>
+            </w:r>
+            <w:proofErr w:type="gramEnd"/>
+            <w:r>
+              <w:t xml:space="preserve"> name, </w:t>
+            </w:r>
+            <w:proofErr w:type="spellStart"/>
+            <w:r>
+              <w:t>lastname</w:t>
+            </w:r>
+            <w:proofErr w:type="spellEnd"/>
+            <w:r>
+              <w:t xml:space="preserve">, username, email address, password, confirm password, terms and conditions </w:t>
+            </w:r>
+            <w:proofErr w:type="spellStart"/>
+            <w:r>
+              <w:t>aggrement</w:t>
+            </w:r>
+            <w:proofErr w:type="spellEnd"/>
           </w:p>
           <w:p>
             <w:pPr>
@@ -2542,9 +2640,27 @@
               </w:numPr>
               <w:spacing w:after="160" w:line="259" w:lineRule="auto"/>
             </w:pPr>
-            <w:r>
-              <w:t>fist name, lastname, username, email address, password, confirm password, terms and conditions aggrement</w:t>
-            </w:r>
+            <w:proofErr w:type="gramStart"/>
+            <w:r>
+              <w:t>fist</w:t>
+            </w:r>
+            <w:proofErr w:type="gramEnd"/>
+            <w:r>
+              <w:t xml:space="preserve"> name, </w:t>
+            </w:r>
+            <w:proofErr w:type="spellStart"/>
+            <w:r>
+              <w:t>lastname</w:t>
+            </w:r>
+            <w:proofErr w:type="spellEnd"/>
+            <w:r>
+              <w:t xml:space="preserve">, username, email address, password, confirm password, terms and conditions </w:t>
+            </w:r>
+            <w:proofErr w:type="spellStart"/>
+            <w:r>
+              <w:t>aggrement</w:t>
+            </w:r>
+            <w:proofErr w:type="spellEnd"/>
           </w:p>
           <w:p>
             <w:pPr>
@@ -2778,6 +2894,7 @@
                 <w:lang w:val="en-US"/>
               </w:rPr>
             </w:pPr>
+            <w:proofErr w:type="gramStart"/>
             <w:r>
               <w:rPr>
                 <w:rFonts w:ascii="Roboto" w:eastAsia="Roboto" w:hAnsi="Roboto" w:cs="Roboto"/>
@@ -2788,7 +2905,20 @@
                 <w:szCs w:val="24"/>
                 <w:lang w:val="en-US"/>
               </w:rPr>
-              <w:t>Tree test tasks decided by the team</w:t>
+              <w:t>Tree</w:t>
+            </w:r>
+            <w:proofErr w:type="gramEnd"/>
+            <w:r>
+              <w:rPr>
+                <w:rFonts w:ascii="Roboto" w:eastAsia="Roboto" w:hAnsi="Roboto" w:cs="Roboto"/>
+                <w:b/>
+                <w:bCs/>
+                <w:color w:val="1D2125"/>
+                <w:sz w:val="24"/>
+                <w:szCs w:val="24"/>
+                <w:lang w:val="en-US"/>
+              </w:rPr>
+              <w:t xml:space="preserve"> test tasks decided by the team</w:t>
             </w:r>
           </w:p>
         </w:tc>
@@ -2825,7 +2955,33 @@
                 <w:szCs w:val="24"/>
                 <w:lang w:val="en-US"/>
               </w:rPr>
-              <w:t>List the 5 tasks you will have the users do here.  Make sure tasks are about finding a particular item from the sitemap you created.  Each member will run Tree Test using these tasks.  This list must be generated by the whole team.</w:t>
+              <w:t xml:space="preserve">List the 5 tasks you will have the users do here.  Make sure tasks are about finding a particular item from the sitemap you created.  Each member will run </w:t>
+            </w:r>
+            <w:proofErr w:type="gramStart"/>
+            <w:r>
+              <w:rPr>
+                <w:rFonts w:ascii="Roboto" w:eastAsia="Roboto" w:hAnsi="Roboto" w:cs="Roboto"/>
+                <w:i/>
+                <w:iCs/>
+                <w:color w:val="1D2125"/>
+                <w:sz w:val="24"/>
+                <w:szCs w:val="24"/>
+                <w:lang w:val="en-US"/>
+              </w:rPr>
+              <w:t>Tree</w:t>
+            </w:r>
+            <w:proofErr w:type="gramEnd"/>
+            <w:r>
+              <w:rPr>
+                <w:rFonts w:ascii="Roboto" w:eastAsia="Roboto" w:hAnsi="Roboto" w:cs="Roboto"/>
+                <w:i/>
+                <w:iCs/>
+                <w:color w:val="1D2125"/>
+                <w:sz w:val="24"/>
+                <w:szCs w:val="24"/>
+                <w:lang w:val="en-US"/>
+              </w:rPr>
+              <w:t xml:space="preserve"> Test using these tasks.  This list must be generated by the whole team.</w:t>
             </w:r>
             <w:r>
               <w:rPr>
@@ -3181,6 +3337,239 @@
               </w:rPr>
               <w:t>Insert the time taken for each of the 5 tasks here</w:t>
             </w:r>
+            <w:r>
+              <w:rPr>
+                <w:rFonts w:ascii="Roboto" w:eastAsia="Roboto" w:hAnsi="Roboto" w:cs="Roboto"/>
+                <w:i/>
+                <w:iCs/>
+                <w:color w:val="1D2125"/>
+                <w:sz w:val="24"/>
+                <w:szCs w:val="24"/>
+                <w:lang w:val="en-US"/>
+              </w:rPr>
+              <w:t>:</w:t>
+            </w:r>
+          </w:p>
+          <w:p>
+            <w:pPr>
+              <w:rPr>
+                <w:rFonts w:ascii="Roboto" w:eastAsia="Roboto" w:hAnsi="Roboto" w:cs="Roboto"/>
+                <w:i/>
+                <w:iCs/>
+                <w:color w:val="1D2125"/>
+                <w:sz w:val="24"/>
+                <w:szCs w:val="24"/>
+                <w:lang w:val="en-US"/>
+              </w:rPr>
+            </w:pPr>
+            <w:r>
+              <w:rPr>
+                <w:rFonts w:ascii="Roboto" w:eastAsia="Roboto" w:hAnsi="Roboto" w:cs="Roboto"/>
+                <w:i/>
+                <w:iCs/>
+                <w:color w:val="1D2125"/>
+                <w:sz w:val="24"/>
+                <w:szCs w:val="24"/>
+                <w:lang w:val="en-US"/>
+              </w:rPr>
+              <w:t>Task 1: Less than 5 seconds</w:t>
+            </w:r>
+          </w:p>
+          <w:p>
+            <w:pPr>
+              <w:rPr>
+                <w:rFonts w:ascii="Roboto" w:eastAsia="Roboto" w:hAnsi="Roboto" w:cs="Roboto"/>
+                <w:i/>
+                <w:iCs/>
+                <w:color w:val="1D2125"/>
+                <w:sz w:val="24"/>
+                <w:szCs w:val="24"/>
+                <w:lang w:val="en-US"/>
+              </w:rPr>
+            </w:pPr>
+            <w:r>
+              <w:rPr>
+                <w:rFonts w:ascii="Roboto" w:eastAsia="Roboto" w:hAnsi="Roboto" w:cs="Roboto"/>
+                <w:i/>
+                <w:iCs/>
+                <w:color w:val="1D2125"/>
+                <w:sz w:val="24"/>
+                <w:szCs w:val="24"/>
+                <w:lang w:val="en-US"/>
+              </w:rPr>
+              <w:t xml:space="preserve">Task </w:t>
+            </w:r>
+            <w:r>
+              <w:rPr>
+                <w:rFonts w:ascii="Roboto" w:eastAsia="Roboto" w:hAnsi="Roboto" w:cs="Roboto"/>
+                <w:i/>
+                <w:iCs/>
+                <w:color w:val="1D2125"/>
+                <w:sz w:val="24"/>
+                <w:szCs w:val="24"/>
+                <w:lang w:val="en-US"/>
+              </w:rPr>
+              <w:t>2</w:t>
+            </w:r>
+            <w:r>
+              <w:rPr>
+                <w:rFonts w:ascii="Roboto" w:eastAsia="Roboto" w:hAnsi="Roboto" w:cs="Roboto"/>
+                <w:i/>
+                <w:iCs/>
+                <w:color w:val="1D2125"/>
+                <w:sz w:val="24"/>
+                <w:szCs w:val="24"/>
+                <w:lang w:val="en-US"/>
+              </w:rPr>
+              <w:t>: Less than 5 seconds</w:t>
+            </w:r>
+          </w:p>
+          <w:p>
+            <w:pPr>
+              <w:rPr>
+                <w:rFonts w:ascii="Roboto" w:eastAsia="Roboto" w:hAnsi="Roboto" w:cs="Roboto"/>
+                <w:i/>
+                <w:iCs/>
+                <w:color w:val="1D2125"/>
+                <w:sz w:val="24"/>
+                <w:szCs w:val="24"/>
+                <w:lang w:val="en-US"/>
+              </w:rPr>
+            </w:pPr>
+            <w:r>
+              <w:rPr>
+                <w:rFonts w:ascii="Roboto" w:eastAsia="Roboto" w:hAnsi="Roboto" w:cs="Roboto"/>
+                <w:i/>
+                <w:iCs/>
+                <w:color w:val="1D2125"/>
+                <w:sz w:val="24"/>
+                <w:szCs w:val="24"/>
+                <w:lang w:val="en-US"/>
+              </w:rPr>
+              <w:t xml:space="preserve">Task </w:t>
+            </w:r>
+            <w:r>
+              <w:rPr>
+                <w:rFonts w:ascii="Roboto" w:eastAsia="Roboto" w:hAnsi="Roboto" w:cs="Roboto"/>
+                <w:i/>
+                <w:iCs/>
+                <w:color w:val="1D2125"/>
+                <w:sz w:val="24"/>
+                <w:szCs w:val="24"/>
+                <w:lang w:val="en-US"/>
+              </w:rPr>
+              <w:t>3</w:t>
+            </w:r>
+            <w:r>
+              <w:rPr>
+                <w:rFonts w:ascii="Roboto" w:eastAsia="Roboto" w:hAnsi="Roboto" w:cs="Roboto"/>
+                <w:i/>
+                <w:iCs/>
+                <w:color w:val="1D2125"/>
+                <w:sz w:val="24"/>
+                <w:szCs w:val="24"/>
+                <w:lang w:val="en-US"/>
+              </w:rPr>
+              <w:t>: Less than 5 seconds</w:t>
+            </w:r>
+          </w:p>
+          <w:p>
+            <w:pPr>
+              <w:rPr>
+                <w:rFonts w:ascii="Roboto" w:eastAsia="Roboto" w:hAnsi="Roboto" w:cs="Roboto"/>
+                <w:i/>
+                <w:iCs/>
+                <w:color w:val="1D2125"/>
+                <w:sz w:val="24"/>
+                <w:szCs w:val="24"/>
+                <w:lang w:val="en-US"/>
+              </w:rPr>
+            </w:pPr>
+            <w:r>
+              <w:rPr>
+                <w:rFonts w:ascii="Roboto" w:eastAsia="Roboto" w:hAnsi="Roboto" w:cs="Roboto"/>
+                <w:i/>
+                <w:iCs/>
+                <w:color w:val="1D2125"/>
+                <w:sz w:val="24"/>
+                <w:szCs w:val="24"/>
+                <w:lang w:val="en-US"/>
+              </w:rPr>
+              <w:t xml:space="preserve">Task </w:t>
+            </w:r>
+            <w:r>
+              <w:rPr>
+                <w:rFonts w:ascii="Roboto" w:eastAsia="Roboto" w:hAnsi="Roboto" w:cs="Roboto"/>
+                <w:i/>
+                <w:iCs/>
+                <w:color w:val="1D2125"/>
+                <w:sz w:val="24"/>
+                <w:szCs w:val="24"/>
+                <w:lang w:val="en-US"/>
+              </w:rPr>
+              <w:t>4</w:t>
+            </w:r>
+            <w:r>
+              <w:rPr>
+                <w:rFonts w:ascii="Roboto" w:eastAsia="Roboto" w:hAnsi="Roboto" w:cs="Roboto"/>
+                <w:i/>
+                <w:iCs/>
+                <w:color w:val="1D2125"/>
+                <w:sz w:val="24"/>
+                <w:szCs w:val="24"/>
+                <w:lang w:val="en-US"/>
+              </w:rPr>
+              <w:t>: Less than 5 seconds</w:t>
+            </w:r>
+          </w:p>
+          <w:p>
+            <w:pPr>
+              <w:rPr>
+                <w:rFonts w:ascii="Roboto" w:eastAsia="Roboto" w:hAnsi="Roboto" w:cs="Roboto"/>
+                <w:i/>
+                <w:iCs/>
+                <w:color w:val="1D2125"/>
+                <w:sz w:val="24"/>
+                <w:szCs w:val="24"/>
+                <w:lang w:val="en-US"/>
+              </w:rPr>
+            </w:pPr>
+            <w:r>
+              <w:rPr>
+                <w:rFonts w:ascii="Roboto" w:eastAsia="Roboto" w:hAnsi="Roboto" w:cs="Roboto"/>
+                <w:i/>
+                <w:iCs/>
+                <w:color w:val="1D2125"/>
+                <w:sz w:val="24"/>
+                <w:szCs w:val="24"/>
+                <w:lang w:val="en-US"/>
+              </w:rPr>
+              <w:t xml:space="preserve">Task </w:t>
+            </w:r>
+            <w:r>
+              <w:rPr>
+                <w:rFonts w:ascii="Roboto" w:eastAsia="Roboto" w:hAnsi="Roboto" w:cs="Roboto"/>
+                <w:i/>
+                <w:iCs/>
+                <w:color w:val="1D2125"/>
+                <w:sz w:val="24"/>
+                <w:szCs w:val="24"/>
+                <w:lang w:val="en-US"/>
+              </w:rPr>
+              <w:t>5</w:t>
+            </w:r>
+            <w:r>
+              <w:rPr>
+                <w:rFonts w:ascii="Roboto" w:eastAsia="Roboto" w:hAnsi="Roboto" w:cs="Roboto"/>
+                <w:i/>
+                <w:iCs/>
+                <w:color w:val="1D2125"/>
+                <w:sz w:val="24"/>
+                <w:szCs w:val="24"/>
+                <w:lang w:val="en-US"/>
+              </w:rPr>
+              <w:t>: Less than 5 seconds</w:t>
+            </w:r>
           </w:p>
         </w:tc>
       </w:tr>
@@ -3397,7 +3786,29 @@
                 <w:szCs w:val="24"/>
                 <w:lang w:val="en-US"/>
               </w:rPr>
-              <w:t>Were menu items labeled properly to indicate relevant resources?  If not, what was mislabeled and how would you correct it?</w:t>
+              <w:t xml:space="preserve">Were </w:t>
+            </w:r>
+            <w:proofErr w:type="gramStart"/>
+            <w:r>
+              <w:rPr>
+                <w:rFonts w:ascii="Roboto" w:eastAsia="Roboto" w:hAnsi="Roboto" w:cs="Roboto"/>
+                <w:color w:val="1D2125"/>
+                <w:sz w:val="24"/>
+                <w:szCs w:val="24"/>
+                <w:lang w:val="en-US"/>
+              </w:rPr>
+              <w:t>menu</w:t>
+            </w:r>
+            <w:proofErr w:type="gramEnd"/>
+            <w:r>
+              <w:rPr>
+                <w:rFonts w:ascii="Roboto" w:eastAsia="Roboto" w:hAnsi="Roboto" w:cs="Roboto"/>
+                <w:color w:val="1D2125"/>
+                <w:sz w:val="24"/>
+                <w:szCs w:val="24"/>
+                <w:lang w:val="en-US"/>
+              </w:rPr>
+              <w:t xml:space="preserve"> items labeled properly to indicate relevant resources?  If not, what was mislabeled and how would you correct it?</w:t>
             </w:r>
             <w:r>
               <w:rPr>
@@ -3628,7 +4039,29 @@
                 <w:szCs w:val="24"/>
                 <w:lang w:val="en-US"/>
               </w:rPr>
-              <w:t>Were menu items labeled properly to indicate relevant resources?  If not, what was mislabeled and how would you correct it?</w:t>
+              <w:t xml:space="preserve">Were </w:t>
+            </w:r>
+            <w:proofErr w:type="gramStart"/>
+            <w:r>
+              <w:rPr>
+                <w:rFonts w:ascii="Roboto" w:eastAsia="Roboto" w:hAnsi="Roboto" w:cs="Roboto"/>
+                <w:color w:val="1D2125"/>
+                <w:sz w:val="24"/>
+                <w:szCs w:val="24"/>
+                <w:lang w:val="en-US"/>
+              </w:rPr>
+              <w:t>menu</w:t>
+            </w:r>
+            <w:proofErr w:type="gramEnd"/>
+            <w:r>
+              <w:rPr>
+                <w:rFonts w:ascii="Roboto" w:eastAsia="Roboto" w:hAnsi="Roboto" w:cs="Roboto"/>
+                <w:color w:val="1D2125"/>
+                <w:sz w:val="24"/>
+                <w:szCs w:val="24"/>
+                <w:lang w:val="en-US"/>
+              </w:rPr>
+              <w:t xml:space="preserve"> items labeled properly to indicate relevant resources?  If not, what was mislabeled and how would you correct it?</w:t>
             </w:r>
             <w:r>
               <w:rPr>
@@ -3790,6 +4223,18 @@
               </w:rPr>
               <w:t>ANS:</w:t>
             </w:r>
+            <w:r>
+              <w:rPr>
+                <w:rFonts w:ascii="Roboto" w:eastAsia="Roboto" w:hAnsi="Roboto" w:cs="Roboto"/>
+                <w:b/>
+                <w:bCs/>
+                <w:color w:val="1D2125"/>
+                <w:sz w:val="24"/>
+                <w:szCs w:val="24"/>
+                <w:lang w:val="en-US"/>
+              </w:rPr>
+              <w:t xml:space="preserve"> Yes, navigation was quick and intuitive</w:t>
+            </w:r>
           </w:p>
           <w:p>
             <w:pPr>
@@ -3829,6 +4274,18 @@
               </w:rPr>
               <w:t xml:space="preserve"> ANS:</w:t>
             </w:r>
+            <w:r>
+              <w:rPr>
+                <w:rFonts w:ascii="Roboto" w:eastAsia="Roboto" w:hAnsi="Roboto" w:cs="Roboto"/>
+                <w:b/>
+                <w:bCs/>
+                <w:color w:val="1D2125"/>
+                <w:sz w:val="24"/>
+                <w:szCs w:val="24"/>
+                <w:lang w:val="en-US"/>
+              </w:rPr>
+              <w:t xml:space="preserve"> No, I found it instantly.</w:t>
+            </w:r>
           </w:p>
           <w:p>
             <w:pPr>
@@ -3854,7 +4311,29 @@
                 <w:szCs w:val="24"/>
                 <w:lang w:val="en-US"/>
               </w:rPr>
-              <w:t>Were menu items labeled properly to indicate relevant resources?  If not, what was mislabeled and how would you correct it?</w:t>
+              <w:t xml:space="preserve">Were </w:t>
+            </w:r>
+            <w:proofErr w:type="gramStart"/>
+            <w:r>
+              <w:rPr>
+                <w:rFonts w:ascii="Roboto" w:eastAsia="Roboto" w:hAnsi="Roboto" w:cs="Roboto"/>
+                <w:color w:val="1D2125"/>
+                <w:sz w:val="24"/>
+                <w:szCs w:val="24"/>
+                <w:lang w:val="en-US"/>
+              </w:rPr>
+              <w:t>menu</w:t>
+            </w:r>
+            <w:proofErr w:type="gramEnd"/>
+            <w:r>
+              <w:rPr>
+                <w:rFonts w:ascii="Roboto" w:eastAsia="Roboto" w:hAnsi="Roboto" w:cs="Roboto"/>
+                <w:color w:val="1D2125"/>
+                <w:sz w:val="24"/>
+                <w:szCs w:val="24"/>
+                <w:lang w:val="en-US"/>
+              </w:rPr>
+              <w:t xml:space="preserve"> items labeled properly to indicate relevant resources?  If not, what was mislabeled and how would you correct it?</w:t>
             </w:r>
             <w:r>
               <w:rPr>
@@ -3868,30 +4347,6 @@
               </w:rPr>
               <w:t xml:space="preserve"> ANS:</w:t>
             </w:r>
-          </w:p>
-          <w:p>
-            <w:pPr>
-              <w:jc w:val="center"/>
-              <w:rPr>
-                <w:rFonts w:ascii="Roboto" w:eastAsia="Roboto" w:hAnsi="Roboto" w:cs="Roboto"/>
-                <w:i/>
-                <w:iCs/>
-                <w:color w:val="1D2125"/>
-                <w:sz w:val="24"/>
-                <w:szCs w:val="24"/>
-                <w:lang w:val="en-US"/>
-              </w:rPr>
-            </w:pPr>
-            <w:r>
-              <w:rPr>
-                <w:rFonts w:ascii="Roboto" w:eastAsia="Roboto" w:hAnsi="Roboto" w:cs="Roboto"/>
-                <w:color w:val="1D2125"/>
-                <w:sz w:val="24"/>
-                <w:szCs w:val="24"/>
-                <w:lang w:val="en-US"/>
-              </w:rPr>
-              <w:t>Do you have any suggestions to make the site navigation easier?</w:t>
-            </w:r>
             <w:r>
               <w:rPr>
                 <w:rFonts w:ascii="Roboto" w:eastAsia="Roboto" w:hAnsi="Roboto" w:cs="Roboto"/>
@@ -3902,7 +4357,56 @@
                 <w:szCs w:val="24"/>
                 <w:lang w:val="en-US"/>
               </w:rPr>
+              <w:t xml:space="preserve"> Yes, very intuitive labeling.</w:t>
+            </w:r>
+          </w:p>
+          <w:p>
+            <w:pPr>
+              <w:jc w:val="center"/>
+              <w:rPr>
+                <w:rFonts w:ascii="Roboto" w:eastAsia="Roboto" w:hAnsi="Roboto" w:cs="Roboto"/>
+                <w:i/>
+                <w:iCs/>
+                <w:color w:val="1D2125"/>
+                <w:sz w:val="24"/>
+                <w:szCs w:val="24"/>
+                <w:lang w:val="en-US"/>
+              </w:rPr>
+            </w:pPr>
+            <w:r>
+              <w:rPr>
+                <w:rFonts w:ascii="Roboto" w:eastAsia="Roboto" w:hAnsi="Roboto" w:cs="Roboto"/>
+                <w:color w:val="1D2125"/>
+                <w:sz w:val="24"/>
+                <w:szCs w:val="24"/>
+                <w:lang w:val="en-US"/>
+              </w:rPr>
+              <w:lastRenderedPageBreak/>
+              <w:t>Do you have any suggestions to make the site navigation easier?</w:t>
+            </w:r>
+            <w:r>
+              <w:rPr>
+                <w:rFonts w:ascii="Roboto" w:eastAsia="Roboto" w:hAnsi="Roboto" w:cs="Roboto"/>
+                <w:b/>
+                <w:bCs/>
+                <w:color w:val="1D2125"/>
+                <w:sz w:val="24"/>
+                <w:szCs w:val="24"/>
+                <w:lang w:val="en-US"/>
+              </w:rPr>
               <w:t xml:space="preserve"> ANS:</w:t>
+            </w:r>
+            <w:r>
+              <w:rPr>
+                <w:rFonts w:ascii="Roboto" w:eastAsia="Roboto" w:hAnsi="Roboto" w:cs="Roboto"/>
+                <w:b/>
+                <w:bCs/>
+                <w:color w:val="1D2125"/>
+                <w:sz w:val="24"/>
+                <w:szCs w:val="24"/>
+                <w:lang w:val="en-US"/>
+              </w:rPr>
+              <w:t xml:space="preserve"> Maybe include icons for site navigation. For example: a question mark for Help, speech bubble for Contact Us, silhouette of a person for User Login, Diet could be a carrot, a dumbbell for fitness, a heart for health.</w:t>
             </w:r>
           </w:p>
         </w:tc>
@@ -3998,7 +4502,6 @@
                 <w:szCs w:val="24"/>
                 <w:lang w:val="en-US"/>
               </w:rPr>
-              <w:lastRenderedPageBreak/>
               <w:t>Insert the team’s assessment of the sitemap generated based on the Tree Testing.  Include any weaknesses, strengths, and any possible modifications here.</w:t>
             </w:r>
           </w:p>

</xml_diff>

<commit_message>
Uploaded my parts of the IA_ID document
</commit_message>
<xml_diff>
--- a/documents/IA_ID.docx
+++ b/documents/IA_ID.docx
@@ -333,7 +333,6 @@
           <w:lang w:val="en-US"/>
         </w:rPr>
       </w:pPr>
-      <w:proofErr w:type="spellStart"/>
       <w:r>
         <w:rPr>
           <w:rFonts w:ascii="Roboto" w:eastAsia="Roboto" w:hAnsi="Roboto" w:cs="Roboto"/>
@@ -344,20 +343,7 @@
           <w:szCs w:val="24"/>
           <w:lang w:val="en-US"/>
         </w:rPr>
-        <w:t>Github</w:t>
-      </w:r>
-      <w:proofErr w:type="spellEnd"/>
-      <w:r>
-        <w:rPr>
-          <w:rFonts w:ascii="Roboto" w:eastAsia="Roboto" w:hAnsi="Roboto" w:cs="Roboto"/>
-          <w:b/>
-          <w:bCs/>
-          <w:color w:val="1D2125"/>
-          <w:sz w:val="24"/>
-          <w:szCs w:val="24"/>
-          <w:lang w:val="en-US"/>
-        </w:rPr>
-        <w:t xml:space="preserve"> repo URL: </w:t>
+        <w:t xml:space="preserve">Github repo URL: </w:t>
       </w:r>
       <w:r>
         <w:rPr>
@@ -607,33 +593,7 @@
           <w:szCs w:val="24"/>
           <w:lang w:val="en-US"/>
         </w:rPr>
-        <w:t xml:space="preserve">All the </w:t>
-      </w:r>
-      <w:proofErr w:type="gramStart"/>
-      <w:r>
-        <w:rPr>
-          <w:rFonts w:ascii="Roboto" w:eastAsia="Roboto" w:hAnsi="Roboto" w:cs="Roboto"/>
-          <w:b/>
-          <w:bCs/>
-          <w:color w:val="1D2125"/>
-          <w:sz w:val="24"/>
-          <w:szCs w:val="24"/>
-          <w:lang w:val="en-US"/>
-        </w:rPr>
-        <w:t>works</w:t>
-      </w:r>
-      <w:proofErr w:type="gramEnd"/>
-      <w:r>
-        <w:rPr>
-          <w:rFonts w:ascii="Roboto" w:eastAsia="Roboto" w:hAnsi="Roboto" w:cs="Roboto"/>
-          <w:b/>
-          <w:bCs/>
-          <w:color w:val="1D2125"/>
-          <w:sz w:val="24"/>
-          <w:szCs w:val="24"/>
-          <w:lang w:val="en-US"/>
-        </w:rPr>
-        <w:t xml:space="preserve"> of all the team members</w:t>
+        <w:t>All the works of all the team members</w:t>
       </w:r>
     </w:p>
     <w:tbl>
@@ -727,7 +687,7 @@
                 <w:szCs w:val="24"/>
                 <w:lang w:val="en-US"/>
               </w:rPr>
-              <w:t>Member 1 name</w:t>
+              <w:t>Harrison Benton</w:t>
             </w:r>
           </w:p>
         </w:tc>
@@ -743,57 +703,1015 @@
             <w:tcW w:w="9360" w:type="dxa"/>
           </w:tcPr>
           <w:p>
-            <w:r>
-              <w:rPr>
-                <w:rFonts w:ascii="Roboto" w:eastAsia="Roboto" w:hAnsi="Roboto" w:cs="Roboto"/>
-                <w:i/>
-                <w:iCs/>
-                <w:color w:val="1D2125"/>
-                <w:sz w:val="24"/>
-                <w:szCs w:val="24"/>
-                <w:lang w:val="en-US"/>
-              </w:rPr>
-              <w:t xml:space="preserve">List all the content/services you will provide on the website the team is developing. Member 2 </w:t>
-            </w:r>
-            <w:proofErr w:type="gramStart"/>
-            <w:r>
-              <w:rPr>
-                <w:rFonts w:ascii="Roboto" w:eastAsia="Roboto" w:hAnsi="Roboto" w:cs="Roboto"/>
-                <w:i/>
-                <w:iCs/>
-                <w:color w:val="1D2125"/>
-                <w:sz w:val="24"/>
-                <w:szCs w:val="24"/>
-                <w:lang w:val="en-US"/>
-              </w:rPr>
-              <w:t>has to</w:t>
-            </w:r>
-            <w:proofErr w:type="gramEnd"/>
-            <w:r>
-              <w:rPr>
-                <w:rFonts w:ascii="Roboto" w:eastAsia="Roboto" w:hAnsi="Roboto" w:cs="Roboto"/>
-                <w:i/>
-                <w:iCs/>
-                <w:color w:val="1D2125"/>
-                <w:sz w:val="24"/>
-                <w:szCs w:val="24"/>
-                <w:lang w:val="en-US"/>
-              </w:rPr>
-              <w:t xml:space="preserve"> put in his/her list of content here.</w:t>
-            </w:r>
-          </w:p>
-          <w:p>
-            <w:pPr>
-              <w:rPr>
-                <w:rFonts w:ascii="Roboto" w:eastAsia="Roboto" w:hAnsi="Roboto" w:cs="Roboto"/>
-                <w:i/>
-                <w:iCs/>
-                <w:color w:val="1D2125"/>
-                <w:sz w:val="24"/>
-                <w:szCs w:val="24"/>
-                <w:lang w:val="en-US"/>
-              </w:rPr>
-            </w:pPr>
+            <w:pPr>
+              <w:rPr>
+                <w:rFonts w:ascii="Roboto" w:eastAsia="Roboto" w:hAnsi="Roboto" w:cs="Roboto"/>
+                <w:i/>
+                <w:iCs/>
+                <w:color w:val="1D2125"/>
+                <w:sz w:val="24"/>
+                <w:szCs w:val="24"/>
+                <w:lang w:val="en-US"/>
+              </w:rPr>
+            </w:pPr>
+            <w:r>
+              <w:rPr>
+                <w:rFonts w:ascii="Roboto" w:eastAsia="Roboto" w:hAnsi="Roboto" w:cs="Roboto"/>
+                <w:i/>
+                <w:iCs/>
+                <w:color w:val="1D2125"/>
+                <w:sz w:val="24"/>
+                <w:szCs w:val="24"/>
+                <w:lang w:val="en-US"/>
+              </w:rPr>
+              <w:t>Home Page</w:t>
+            </w:r>
+          </w:p>
+          <w:p>
+            <w:pPr>
+              <w:pStyle w:val="ListParagraph"/>
+              <w:numPr>
+                <w:ilvl w:val="0"/>
+                <w:numId w:val="18"/>
+              </w:numPr>
+              <w:rPr>
+                <w:rFonts w:ascii="Roboto" w:eastAsia="Roboto" w:hAnsi="Roboto" w:cs="Roboto"/>
+                <w:i/>
+                <w:iCs/>
+                <w:color w:val="1D2125"/>
+                <w:sz w:val="24"/>
+                <w:szCs w:val="24"/>
+                <w:lang w:val="en-US"/>
+              </w:rPr>
+            </w:pPr>
+            <w:r>
+              <w:rPr>
+                <w:rFonts w:ascii="Roboto" w:eastAsia="Roboto" w:hAnsi="Roboto" w:cs="Roboto"/>
+                <w:i/>
+                <w:iCs/>
+                <w:color w:val="1D2125"/>
+                <w:sz w:val="24"/>
+                <w:szCs w:val="24"/>
+                <w:lang w:val="en-US"/>
+              </w:rPr>
+              <w:t>Welcome message</w:t>
+            </w:r>
+          </w:p>
+          <w:p>
+            <w:pPr>
+              <w:pStyle w:val="ListParagraph"/>
+              <w:numPr>
+                <w:ilvl w:val="0"/>
+                <w:numId w:val="18"/>
+              </w:numPr>
+              <w:rPr>
+                <w:rFonts w:ascii="Roboto" w:eastAsia="Roboto" w:hAnsi="Roboto" w:cs="Roboto"/>
+                <w:i/>
+                <w:iCs/>
+                <w:color w:val="1D2125"/>
+                <w:sz w:val="24"/>
+                <w:szCs w:val="24"/>
+                <w:lang w:val="en-US"/>
+              </w:rPr>
+            </w:pPr>
+            <w:r>
+              <w:rPr>
+                <w:rFonts w:ascii="Roboto" w:eastAsia="Roboto" w:hAnsi="Roboto" w:cs="Roboto"/>
+                <w:i/>
+                <w:iCs/>
+                <w:color w:val="1D2125"/>
+                <w:sz w:val="24"/>
+                <w:szCs w:val="24"/>
+                <w:lang w:val="en-US"/>
+              </w:rPr>
+              <w:t>Featured member</w:t>
+            </w:r>
+          </w:p>
+          <w:p>
+            <w:pPr>
+              <w:rPr>
+                <w:rFonts w:ascii="Roboto" w:eastAsia="Roboto" w:hAnsi="Roboto" w:cs="Roboto"/>
+                <w:i/>
+                <w:iCs/>
+                <w:color w:val="1D2125"/>
+                <w:sz w:val="24"/>
+                <w:szCs w:val="24"/>
+                <w:lang w:val="en-US"/>
+              </w:rPr>
+            </w:pPr>
+            <w:r>
+              <w:rPr>
+                <w:rFonts w:ascii="Roboto" w:eastAsia="Roboto" w:hAnsi="Roboto" w:cs="Roboto"/>
+                <w:i/>
+                <w:iCs/>
+                <w:color w:val="1D2125"/>
+                <w:sz w:val="24"/>
+                <w:szCs w:val="24"/>
+                <w:lang w:val="en-US"/>
+              </w:rPr>
+              <w:t>Diet</w:t>
+            </w:r>
+          </w:p>
+          <w:p>
+            <w:pPr>
+              <w:pStyle w:val="ListParagraph"/>
+              <w:numPr>
+                <w:ilvl w:val="0"/>
+                <w:numId w:val="19"/>
+              </w:numPr>
+              <w:rPr>
+                <w:rFonts w:ascii="Roboto" w:eastAsia="Roboto" w:hAnsi="Roboto" w:cs="Roboto"/>
+                <w:i/>
+                <w:iCs/>
+                <w:color w:val="1D2125"/>
+                <w:sz w:val="24"/>
+                <w:szCs w:val="24"/>
+                <w:lang w:val="en-US"/>
+              </w:rPr>
+            </w:pPr>
+            <w:r>
+              <w:rPr>
+                <w:rFonts w:ascii="Roboto" w:eastAsia="Roboto" w:hAnsi="Roboto" w:cs="Roboto"/>
+                <w:i/>
+                <w:iCs/>
+                <w:color w:val="1D2125"/>
+                <w:sz w:val="24"/>
+                <w:szCs w:val="24"/>
+                <w:lang w:val="en-US"/>
+              </w:rPr>
+              <w:t>Articles</w:t>
+            </w:r>
+          </w:p>
+          <w:p>
+            <w:pPr>
+              <w:pStyle w:val="ListParagraph"/>
+              <w:numPr>
+                <w:ilvl w:val="0"/>
+                <w:numId w:val="19"/>
+              </w:numPr>
+              <w:rPr>
+                <w:rFonts w:ascii="Roboto" w:eastAsia="Roboto" w:hAnsi="Roboto" w:cs="Roboto"/>
+                <w:i/>
+                <w:iCs/>
+                <w:color w:val="1D2125"/>
+                <w:sz w:val="24"/>
+                <w:szCs w:val="24"/>
+                <w:lang w:val="en-US"/>
+              </w:rPr>
+            </w:pPr>
+            <w:r>
+              <w:rPr>
+                <w:rFonts w:ascii="Roboto" w:eastAsia="Roboto" w:hAnsi="Roboto" w:cs="Roboto"/>
+                <w:i/>
+                <w:iCs/>
+                <w:color w:val="1D2125"/>
+                <w:sz w:val="24"/>
+                <w:szCs w:val="24"/>
+                <w:lang w:val="en-US"/>
+              </w:rPr>
+              <w:t>Videos</w:t>
+            </w:r>
+          </w:p>
+          <w:p>
+            <w:pPr>
+              <w:pStyle w:val="ListParagraph"/>
+              <w:numPr>
+                <w:ilvl w:val="0"/>
+                <w:numId w:val="19"/>
+              </w:numPr>
+              <w:rPr>
+                <w:rFonts w:ascii="Roboto" w:eastAsia="Roboto" w:hAnsi="Roboto" w:cs="Roboto"/>
+                <w:i/>
+                <w:iCs/>
+                <w:color w:val="1D2125"/>
+                <w:sz w:val="24"/>
+                <w:szCs w:val="24"/>
+                <w:lang w:val="en-US"/>
+              </w:rPr>
+            </w:pPr>
+            <w:r>
+              <w:rPr>
+                <w:rFonts w:ascii="Roboto" w:eastAsia="Roboto" w:hAnsi="Roboto" w:cs="Roboto"/>
+                <w:i/>
+                <w:iCs/>
+                <w:color w:val="1D2125"/>
+                <w:sz w:val="24"/>
+                <w:szCs w:val="24"/>
+                <w:lang w:val="en-US"/>
+              </w:rPr>
+              <w:t>Suggestions</w:t>
+            </w:r>
+          </w:p>
+          <w:p>
+            <w:pPr>
+              <w:rPr>
+                <w:rFonts w:ascii="Roboto" w:eastAsia="Roboto" w:hAnsi="Roboto" w:cs="Roboto"/>
+                <w:i/>
+                <w:iCs/>
+                <w:color w:val="1D2125"/>
+                <w:sz w:val="24"/>
+                <w:szCs w:val="24"/>
+                <w:lang w:val="en-US"/>
+              </w:rPr>
+            </w:pPr>
+            <w:r>
+              <w:rPr>
+                <w:rFonts w:ascii="Roboto" w:eastAsia="Roboto" w:hAnsi="Roboto" w:cs="Roboto"/>
+                <w:i/>
+                <w:iCs/>
+                <w:color w:val="1D2125"/>
+                <w:sz w:val="24"/>
+                <w:szCs w:val="24"/>
+                <w:lang w:val="en-US"/>
+              </w:rPr>
+              <w:t>Health</w:t>
+            </w:r>
+          </w:p>
+          <w:p>
+            <w:pPr>
+              <w:pStyle w:val="ListParagraph"/>
+              <w:numPr>
+                <w:ilvl w:val="0"/>
+                <w:numId w:val="19"/>
+              </w:numPr>
+              <w:rPr>
+                <w:rFonts w:ascii="Roboto" w:eastAsia="Roboto" w:hAnsi="Roboto" w:cs="Roboto"/>
+                <w:i/>
+                <w:iCs/>
+                <w:color w:val="1D2125"/>
+                <w:sz w:val="24"/>
+                <w:szCs w:val="24"/>
+                <w:lang w:val="en-US"/>
+              </w:rPr>
+            </w:pPr>
+            <w:r>
+              <w:rPr>
+                <w:rFonts w:ascii="Roboto" w:eastAsia="Roboto" w:hAnsi="Roboto" w:cs="Roboto"/>
+                <w:i/>
+                <w:iCs/>
+                <w:color w:val="1D2125"/>
+                <w:sz w:val="24"/>
+                <w:szCs w:val="24"/>
+                <w:lang w:val="en-US"/>
+              </w:rPr>
+              <w:t>Articles</w:t>
+            </w:r>
+          </w:p>
+          <w:p>
+            <w:pPr>
+              <w:pStyle w:val="ListParagraph"/>
+              <w:numPr>
+                <w:ilvl w:val="0"/>
+                <w:numId w:val="19"/>
+              </w:numPr>
+              <w:rPr>
+                <w:rFonts w:ascii="Roboto" w:eastAsia="Roboto" w:hAnsi="Roboto" w:cs="Roboto"/>
+                <w:i/>
+                <w:iCs/>
+                <w:color w:val="1D2125"/>
+                <w:sz w:val="24"/>
+                <w:szCs w:val="24"/>
+                <w:lang w:val="en-US"/>
+              </w:rPr>
+            </w:pPr>
+            <w:r>
+              <w:rPr>
+                <w:rFonts w:ascii="Roboto" w:eastAsia="Roboto" w:hAnsi="Roboto" w:cs="Roboto"/>
+                <w:i/>
+                <w:iCs/>
+                <w:color w:val="1D2125"/>
+                <w:sz w:val="24"/>
+                <w:szCs w:val="24"/>
+                <w:lang w:val="en-US"/>
+              </w:rPr>
+              <w:t>Videos</w:t>
+            </w:r>
+          </w:p>
+          <w:p>
+            <w:pPr>
+              <w:pStyle w:val="ListParagraph"/>
+              <w:numPr>
+                <w:ilvl w:val="0"/>
+                <w:numId w:val="19"/>
+              </w:numPr>
+              <w:rPr>
+                <w:rFonts w:ascii="Roboto" w:eastAsia="Roboto" w:hAnsi="Roboto" w:cs="Roboto"/>
+                <w:i/>
+                <w:iCs/>
+                <w:color w:val="1D2125"/>
+                <w:sz w:val="24"/>
+                <w:szCs w:val="24"/>
+                <w:lang w:val="en-US"/>
+              </w:rPr>
+            </w:pPr>
+            <w:r>
+              <w:rPr>
+                <w:rFonts w:ascii="Roboto" w:eastAsia="Roboto" w:hAnsi="Roboto" w:cs="Roboto"/>
+                <w:i/>
+                <w:iCs/>
+                <w:color w:val="1D2125"/>
+                <w:sz w:val="24"/>
+                <w:szCs w:val="24"/>
+                <w:lang w:val="en-US"/>
+              </w:rPr>
+              <w:t>Suggestions</w:t>
+            </w:r>
+          </w:p>
+          <w:p>
+            <w:pPr>
+              <w:rPr>
+                <w:rFonts w:ascii="Roboto" w:eastAsia="Roboto" w:hAnsi="Roboto" w:cs="Roboto"/>
+                <w:i/>
+                <w:iCs/>
+                <w:color w:val="1D2125"/>
+                <w:sz w:val="24"/>
+                <w:szCs w:val="24"/>
+                <w:lang w:val="en-US"/>
+              </w:rPr>
+            </w:pPr>
+            <w:r>
+              <w:rPr>
+                <w:rFonts w:ascii="Roboto" w:eastAsia="Roboto" w:hAnsi="Roboto" w:cs="Roboto"/>
+                <w:i/>
+                <w:iCs/>
+                <w:color w:val="1D2125"/>
+                <w:sz w:val="24"/>
+                <w:szCs w:val="24"/>
+                <w:lang w:val="en-US"/>
+              </w:rPr>
+              <w:t>Fitness</w:t>
+            </w:r>
+          </w:p>
+          <w:p>
+            <w:pPr>
+              <w:pStyle w:val="ListParagraph"/>
+              <w:numPr>
+                <w:ilvl w:val="0"/>
+                <w:numId w:val="19"/>
+              </w:numPr>
+              <w:rPr>
+                <w:rFonts w:ascii="Roboto" w:eastAsia="Roboto" w:hAnsi="Roboto" w:cs="Roboto"/>
+                <w:i/>
+                <w:iCs/>
+                <w:color w:val="1D2125"/>
+                <w:sz w:val="24"/>
+                <w:szCs w:val="24"/>
+                <w:lang w:val="en-US"/>
+              </w:rPr>
+            </w:pPr>
+            <w:r>
+              <w:rPr>
+                <w:rFonts w:ascii="Roboto" w:eastAsia="Roboto" w:hAnsi="Roboto" w:cs="Roboto"/>
+                <w:i/>
+                <w:iCs/>
+                <w:color w:val="1D2125"/>
+                <w:sz w:val="24"/>
+                <w:szCs w:val="24"/>
+                <w:lang w:val="en-US"/>
+              </w:rPr>
+              <w:t>Articles</w:t>
+            </w:r>
+          </w:p>
+          <w:p>
+            <w:pPr>
+              <w:pStyle w:val="ListParagraph"/>
+              <w:numPr>
+                <w:ilvl w:val="0"/>
+                <w:numId w:val="19"/>
+              </w:numPr>
+              <w:rPr>
+                <w:rFonts w:ascii="Roboto" w:eastAsia="Roboto" w:hAnsi="Roboto" w:cs="Roboto"/>
+                <w:i/>
+                <w:iCs/>
+                <w:color w:val="1D2125"/>
+                <w:sz w:val="24"/>
+                <w:szCs w:val="24"/>
+                <w:lang w:val="en-US"/>
+              </w:rPr>
+            </w:pPr>
+            <w:r>
+              <w:rPr>
+                <w:rFonts w:ascii="Roboto" w:eastAsia="Roboto" w:hAnsi="Roboto" w:cs="Roboto"/>
+                <w:i/>
+                <w:iCs/>
+                <w:color w:val="1D2125"/>
+                <w:sz w:val="24"/>
+                <w:szCs w:val="24"/>
+                <w:lang w:val="en-US"/>
+              </w:rPr>
+              <w:t>Videos</w:t>
+            </w:r>
+          </w:p>
+          <w:p>
+            <w:pPr>
+              <w:pStyle w:val="ListParagraph"/>
+              <w:numPr>
+                <w:ilvl w:val="0"/>
+                <w:numId w:val="19"/>
+              </w:numPr>
+              <w:rPr>
+                <w:rFonts w:ascii="Roboto" w:eastAsia="Roboto" w:hAnsi="Roboto" w:cs="Roboto"/>
+                <w:i/>
+                <w:iCs/>
+                <w:color w:val="1D2125"/>
+                <w:sz w:val="24"/>
+                <w:szCs w:val="24"/>
+                <w:lang w:val="en-US"/>
+              </w:rPr>
+            </w:pPr>
+            <w:r>
+              <w:rPr>
+                <w:rFonts w:ascii="Roboto" w:eastAsia="Roboto" w:hAnsi="Roboto" w:cs="Roboto"/>
+                <w:i/>
+                <w:iCs/>
+                <w:color w:val="1D2125"/>
+                <w:sz w:val="24"/>
+                <w:szCs w:val="24"/>
+                <w:lang w:val="en-US"/>
+              </w:rPr>
+              <w:t>Suggestions</w:t>
+            </w:r>
+          </w:p>
+          <w:p>
+            <w:pPr>
+              <w:rPr>
+                <w:rFonts w:ascii="Roboto" w:eastAsia="Roboto" w:hAnsi="Roboto" w:cs="Roboto"/>
+                <w:i/>
+                <w:iCs/>
+                <w:color w:val="1D2125"/>
+                <w:sz w:val="24"/>
+                <w:szCs w:val="24"/>
+                <w:lang w:val="en-US"/>
+              </w:rPr>
+            </w:pPr>
+            <w:r>
+              <w:rPr>
+                <w:rFonts w:ascii="Roboto" w:eastAsia="Roboto" w:hAnsi="Roboto" w:cs="Roboto"/>
+                <w:i/>
+                <w:iCs/>
+                <w:color w:val="1D2125"/>
+                <w:sz w:val="24"/>
+                <w:szCs w:val="24"/>
+                <w:lang w:val="en-US"/>
+              </w:rPr>
+              <w:t>Forum</w:t>
+            </w:r>
+          </w:p>
+          <w:p>
+            <w:pPr>
+              <w:pStyle w:val="ListParagraph"/>
+              <w:numPr>
+                <w:ilvl w:val="0"/>
+                <w:numId w:val="20"/>
+              </w:numPr>
+              <w:rPr>
+                <w:rFonts w:ascii="Roboto" w:eastAsia="Roboto" w:hAnsi="Roboto" w:cs="Roboto"/>
+                <w:i/>
+                <w:iCs/>
+                <w:color w:val="1D2125"/>
+                <w:sz w:val="24"/>
+                <w:szCs w:val="24"/>
+                <w:lang w:val="en-US"/>
+              </w:rPr>
+            </w:pPr>
+            <w:r>
+              <w:rPr>
+                <w:rFonts w:ascii="Roboto" w:eastAsia="Roboto" w:hAnsi="Roboto" w:cs="Roboto"/>
+                <w:i/>
+                <w:iCs/>
+                <w:color w:val="1D2125"/>
+                <w:sz w:val="24"/>
+                <w:szCs w:val="24"/>
+                <w:lang w:val="en-US"/>
+              </w:rPr>
+              <w:t>Create post</w:t>
+            </w:r>
+          </w:p>
+          <w:p>
+            <w:pPr>
+              <w:pStyle w:val="ListParagraph"/>
+              <w:numPr>
+                <w:ilvl w:val="0"/>
+                <w:numId w:val="20"/>
+              </w:numPr>
+              <w:rPr>
+                <w:rFonts w:ascii="Roboto" w:eastAsia="Roboto" w:hAnsi="Roboto" w:cs="Roboto"/>
+                <w:i/>
+                <w:iCs/>
+                <w:color w:val="1D2125"/>
+                <w:sz w:val="24"/>
+                <w:szCs w:val="24"/>
+                <w:lang w:val="en-US"/>
+              </w:rPr>
+            </w:pPr>
+            <w:r>
+              <w:rPr>
+                <w:rFonts w:ascii="Roboto" w:eastAsia="Roboto" w:hAnsi="Roboto" w:cs="Roboto"/>
+                <w:i/>
+                <w:iCs/>
+                <w:color w:val="1D2125"/>
+                <w:sz w:val="24"/>
+                <w:szCs w:val="24"/>
+                <w:lang w:val="en-US"/>
+              </w:rPr>
+              <w:t>Search for specific topics</w:t>
+            </w:r>
+          </w:p>
+          <w:p>
+            <w:pPr>
+              <w:pStyle w:val="ListParagraph"/>
+              <w:numPr>
+                <w:ilvl w:val="0"/>
+                <w:numId w:val="20"/>
+              </w:numPr>
+              <w:rPr>
+                <w:rFonts w:ascii="Roboto" w:eastAsia="Roboto" w:hAnsi="Roboto" w:cs="Roboto"/>
+                <w:i/>
+                <w:iCs/>
+                <w:color w:val="1D2125"/>
+                <w:sz w:val="24"/>
+                <w:szCs w:val="24"/>
+                <w:lang w:val="en-US"/>
+              </w:rPr>
+            </w:pPr>
+            <w:r>
+              <w:rPr>
+                <w:rFonts w:ascii="Roboto" w:eastAsia="Roboto" w:hAnsi="Roboto" w:cs="Roboto"/>
+                <w:i/>
+                <w:iCs/>
+                <w:color w:val="1D2125"/>
+                <w:sz w:val="24"/>
+                <w:szCs w:val="24"/>
+                <w:lang w:val="en-US"/>
+              </w:rPr>
+              <w:t>Popular Threads</w:t>
+            </w:r>
+          </w:p>
+          <w:p>
+            <w:pPr>
+              <w:rPr>
+                <w:rFonts w:ascii="Roboto" w:eastAsia="Roboto" w:hAnsi="Roboto" w:cs="Roboto"/>
+                <w:i/>
+                <w:iCs/>
+                <w:color w:val="1D2125"/>
+                <w:sz w:val="24"/>
+                <w:szCs w:val="24"/>
+                <w:lang w:val="en-US"/>
+              </w:rPr>
+            </w:pPr>
+            <w:r>
+              <w:rPr>
+                <w:rFonts w:ascii="Roboto" w:eastAsia="Roboto" w:hAnsi="Roboto" w:cs="Roboto"/>
+                <w:i/>
+                <w:iCs/>
+                <w:color w:val="1D2125"/>
+                <w:sz w:val="24"/>
+                <w:szCs w:val="24"/>
+                <w:lang w:val="en-US"/>
+              </w:rPr>
+              <w:lastRenderedPageBreak/>
+              <w:t>Help</w:t>
+            </w:r>
+          </w:p>
+          <w:p>
+            <w:pPr>
+              <w:pStyle w:val="ListParagraph"/>
+              <w:numPr>
+                <w:ilvl w:val="0"/>
+                <w:numId w:val="22"/>
+              </w:numPr>
+              <w:rPr>
+                <w:rFonts w:ascii="Roboto" w:eastAsia="Roboto" w:hAnsi="Roboto" w:cs="Roboto"/>
+                <w:i/>
+                <w:iCs/>
+                <w:color w:val="1D2125"/>
+                <w:sz w:val="24"/>
+                <w:szCs w:val="24"/>
+                <w:lang w:val="en-US"/>
+              </w:rPr>
+            </w:pPr>
+            <w:r>
+              <w:rPr>
+                <w:rFonts w:ascii="Roboto" w:eastAsia="Roboto" w:hAnsi="Roboto" w:cs="Roboto"/>
+                <w:i/>
+                <w:iCs/>
+                <w:color w:val="1D2125"/>
+                <w:sz w:val="24"/>
+                <w:szCs w:val="24"/>
+                <w:lang w:val="en-US"/>
+              </w:rPr>
+              <w:t>FAQ</w:t>
+            </w:r>
+          </w:p>
+          <w:p>
+            <w:pPr>
+              <w:pStyle w:val="ListParagraph"/>
+              <w:numPr>
+                <w:ilvl w:val="0"/>
+                <w:numId w:val="22"/>
+              </w:numPr>
+              <w:rPr>
+                <w:rFonts w:ascii="Roboto" w:eastAsia="Roboto" w:hAnsi="Roboto" w:cs="Roboto"/>
+                <w:i/>
+                <w:iCs/>
+                <w:color w:val="1D2125"/>
+                <w:sz w:val="24"/>
+                <w:szCs w:val="24"/>
+                <w:lang w:val="en-US"/>
+              </w:rPr>
+            </w:pPr>
+            <w:r>
+              <w:rPr>
+                <w:rFonts w:ascii="Roboto" w:eastAsia="Roboto" w:hAnsi="Roboto" w:cs="Roboto"/>
+                <w:i/>
+                <w:iCs/>
+                <w:color w:val="1D2125"/>
+                <w:sz w:val="24"/>
+                <w:szCs w:val="24"/>
+                <w:lang w:val="en-US"/>
+              </w:rPr>
+              <w:t>Tutorial videos</w:t>
+            </w:r>
+          </w:p>
+          <w:p>
+            <w:pPr>
+              <w:pStyle w:val="ListParagraph"/>
+              <w:numPr>
+                <w:ilvl w:val="0"/>
+                <w:numId w:val="22"/>
+              </w:numPr>
+              <w:rPr>
+                <w:rFonts w:ascii="Roboto" w:eastAsia="Roboto" w:hAnsi="Roboto" w:cs="Roboto"/>
+                <w:i/>
+                <w:iCs/>
+                <w:color w:val="1D2125"/>
+                <w:sz w:val="24"/>
+                <w:szCs w:val="24"/>
+                <w:lang w:val="en-US"/>
+              </w:rPr>
+            </w:pPr>
+            <w:r>
+              <w:rPr>
+                <w:rFonts w:ascii="Roboto" w:eastAsia="Roboto" w:hAnsi="Roboto" w:cs="Roboto"/>
+                <w:i/>
+                <w:iCs/>
+                <w:color w:val="1D2125"/>
+                <w:sz w:val="24"/>
+                <w:szCs w:val="24"/>
+                <w:lang w:val="en-US"/>
+              </w:rPr>
+              <w:t>Live chat option</w:t>
+            </w:r>
+          </w:p>
+          <w:p>
+            <w:pPr>
+              <w:pStyle w:val="ListParagraph"/>
+              <w:numPr>
+                <w:ilvl w:val="0"/>
+                <w:numId w:val="22"/>
+              </w:numPr>
+              <w:rPr>
+                <w:rFonts w:ascii="Roboto" w:eastAsia="Roboto" w:hAnsi="Roboto" w:cs="Roboto"/>
+                <w:i/>
+                <w:iCs/>
+                <w:color w:val="1D2125"/>
+                <w:sz w:val="24"/>
+                <w:szCs w:val="24"/>
+                <w:lang w:val="en-US"/>
+              </w:rPr>
+            </w:pPr>
+            <w:r>
+              <w:rPr>
+                <w:rFonts w:ascii="Roboto" w:eastAsia="Roboto" w:hAnsi="Roboto" w:cs="Roboto"/>
+                <w:i/>
+                <w:iCs/>
+                <w:color w:val="1D2125"/>
+                <w:sz w:val="24"/>
+                <w:szCs w:val="24"/>
+                <w:lang w:val="en-US"/>
+              </w:rPr>
+              <w:t>Contact information</w:t>
+            </w:r>
+          </w:p>
+          <w:p>
+            <w:pPr>
+              <w:rPr>
+                <w:rFonts w:ascii="Roboto" w:eastAsia="Roboto" w:hAnsi="Roboto" w:cs="Roboto"/>
+                <w:i/>
+                <w:iCs/>
+                <w:color w:val="1D2125"/>
+                <w:sz w:val="24"/>
+                <w:szCs w:val="24"/>
+                <w:lang w:val="en-US"/>
+              </w:rPr>
+            </w:pPr>
+            <w:r>
+              <w:rPr>
+                <w:rFonts w:ascii="Roboto" w:eastAsia="Roboto" w:hAnsi="Roboto" w:cs="Roboto"/>
+                <w:i/>
+                <w:iCs/>
+                <w:color w:val="1D2125"/>
+                <w:sz w:val="24"/>
+                <w:szCs w:val="24"/>
+                <w:lang w:val="en-US"/>
+              </w:rPr>
+              <w:t>Contact Us</w:t>
+            </w:r>
+          </w:p>
+          <w:p>
+            <w:pPr>
+              <w:pStyle w:val="ListParagraph"/>
+              <w:numPr>
+                <w:ilvl w:val="0"/>
+                <w:numId w:val="23"/>
+              </w:numPr>
+              <w:rPr>
+                <w:rFonts w:ascii="Roboto" w:eastAsia="Roboto" w:hAnsi="Roboto" w:cs="Roboto"/>
+                <w:i/>
+                <w:iCs/>
+                <w:color w:val="1D2125"/>
+                <w:sz w:val="24"/>
+                <w:szCs w:val="24"/>
+                <w:lang w:val="en-US"/>
+              </w:rPr>
+            </w:pPr>
+            <w:r>
+              <w:rPr>
+                <w:rFonts w:ascii="Roboto" w:eastAsia="Roboto" w:hAnsi="Roboto" w:cs="Roboto"/>
+                <w:i/>
+                <w:iCs/>
+                <w:color w:val="1D2125"/>
+                <w:sz w:val="24"/>
+                <w:szCs w:val="24"/>
+                <w:lang w:val="en-US"/>
+              </w:rPr>
+              <w:t>Email</w:t>
+            </w:r>
+          </w:p>
+          <w:p>
+            <w:pPr>
+              <w:pStyle w:val="ListParagraph"/>
+              <w:numPr>
+                <w:ilvl w:val="0"/>
+                <w:numId w:val="23"/>
+              </w:numPr>
+              <w:rPr>
+                <w:rFonts w:ascii="Roboto" w:eastAsia="Roboto" w:hAnsi="Roboto" w:cs="Roboto"/>
+                <w:i/>
+                <w:iCs/>
+                <w:color w:val="1D2125"/>
+                <w:sz w:val="24"/>
+                <w:szCs w:val="24"/>
+                <w:lang w:val="en-US"/>
+              </w:rPr>
+            </w:pPr>
+            <w:r>
+              <w:rPr>
+                <w:rFonts w:ascii="Roboto" w:eastAsia="Roboto" w:hAnsi="Roboto" w:cs="Roboto"/>
+                <w:i/>
+                <w:iCs/>
+                <w:color w:val="1D2125"/>
+                <w:sz w:val="24"/>
+                <w:szCs w:val="24"/>
+                <w:lang w:val="en-US"/>
+              </w:rPr>
+              <w:t>Review</w:t>
+            </w:r>
+          </w:p>
+          <w:p>
+            <w:pPr>
+              <w:rPr>
+                <w:rFonts w:ascii="Roboto" w:eastAsia="Roboto" w:hAnsi="Roboto" w:cs="Roboto"/>
+                <w:i/>
+                <w:iCs/>
+                <w:color w:val="1D2125"/>
+                <w:sz w:val="24"/>
+                <w:szCs w:val="24"/>
+                <w:lang w:val="en-US"/>
+              </w:rPr>
+            </w:pPr>
+            <w:r>
+              <w:rPr>
+                <w:rFonts w:ascii="Roboto" w:eastAsia="Roboto" w:hAnsi="Roboto" w:cs="Roboto"/>
+                <w:i/>
+                <w:iCs/>
+                <w:color w:val="1D2125"/>
+                <w:sz w:val="24"/>
+                <w:szCs w:val="24"/>
+                <w:lang w:val="en-US"/>
+              </w:rPr>
+              <w:t>User Login</w:t>
+            </w:r>
+          </w:p>
+          <w:p>
+            <w:pPr>
+              <w:pStyle w:val="ListParagraph"/>
+              <w:numPr>
+                <w:ilvl w:val="0"/>
+                <w:numId w:val="24"/>
+              </w:numPr>
+              <w:rPr>
+                <w:rFonts w:ascii="Roboto" w:eastAsia="Roboto" w:hAnsi="Roboto" w:cs="Roboto"/>
+                <w:i/>
+                <w:iCs/>
+                <w:color w:val="1D2125"/>
+                <w:sz w:val="24"/>
+                <w:szCs w:val="24"/>
+                <w:lang w:val="en-US"/>
+              </w:rPr>
+            </w:pPr>
+            <w:r>
+              <w:rPr>
+                <w:rFonts w:ascii="Roboto" w:eastAsia="Roboto" w:hAnsi="Roboto" w:cs="Roboto"/>
+                <w:i/>
+                <w:iCs/>
+                <w:color w:val="1D2125"/>
+                <w:sz w:val="24"/>
+                <w:szCs w:val="24"/>
+                <w:lang w:val="en-US"/>
+              </w:rPr>
+              <w:t xml:space="preserve">Sign in </w:t>
+            </w:r>
+          </w:p>
+          <w:p>
+            <w:pPr>
+              <w:pStyle w:val="ListParagraph"/>
+              <w:numPr>
+                <w:ilvl w:val="0"/>
+                <w:numId w:val="24"/>
+              </w:numPr>
+              <w:rPr>
+                <w:rFonts w:ascii="Roboto" w:eastAsia="Roboto" w:hAnsi="Roboto" w:cs="Roboto"/>
+                <w:i/>
+                <w:iCs/>
+                <w:color w:val="1D2125"/>
+                <w:sz w:val="24"/>
+                <w:szCs w:val="24"/>
+                <w:lang w:val="en-US"/>
+              </w:rPr>
+            </w:pPr>
+            <w:r>
+              <w:rPr>
+                <w:rFonts w:ascii="Roboto" w:eastAsia="Roboto" w:hAnsi="Roboto" w:cs="Roboto"/>
+                <w:i/>
+                <w:iCs/>
+                <w:color w:val="1D2125"/>
+                <w:sz w:val="24"/>
+                <w:szCs w:val="24"/>
+                <w:lang w:val="en-US"/>
+              </w:rPr>
+              <w:t>Sign out</w:t>
+            </w:r>
+          </w:p>
+          <w:p>
+            <w:pPr>
+              <w:pStyle w:val="ListParagraph"/>
+              <w:numPr>
+                <w:ilvl w:val="0"/>
+                <w:numId w:val="24"/>
+              </w:numPr>
+              <w:rPr>
+                <w:rFonts w:ascii="Roboto" w:eastAsia="Roboto" w:hAnsi="Roboto" w:cs="Roboto"/>
+                <w:i/>
+                <w:iCs/>
+                <w:color w:val="1D2125"/>
+                <w:sz w:val="24"/>
+                <w:szCs w:val="24"/>
+                <w:lang w:val="en-US"/>
+              </w:rPr>
+            </w:pPr>
+            <w:r>
+              <w:rPr>
+                <w:rFonts w:ascii="Roboto" w:eastAsia="Roboto" w:hAnsi="Roboto" w:cs="Roboto"/>
+                <w:i/>
+                <w:iCs/>
+                <w:color w:val="1D2125"/>
+                <w:sz w:val="24"/>
+                <w:szCs w:val="24"/>
+                <w:lang w:val="en-US"/>
+              </w:rPr>
+              <w:t>Sign up</w:t>
+            </w:r>
+          </w:p>
+          <w:p>
+            <w:pPr>
+              <w:pStyle w:val="ListParagraph"/>
+              <w:numPr>
+                <w:ilvl w:val="0"/>
+                <w:numId w:val="24"/>
+              </w:numPr>
+              <w:rPr>
+                <w:rFonts w:ascii="Roboto" w:eastAsia="Roboto" w:hAnsi="Roboto" w:cs="Roboto"/>
+                <w:i/>
+                <w:iCs/>
+                <w:color w:val="1D2125"/>
+                <w:sz w:val="24"/>
+                <w:szCs w:val="24"/>
+                <w:lang w:val="en-US"/>
+              </w:rPr>
+            </w:pPr>
+            <w:r>
+              <w:rPr>
+                <w:rFonts w:ascii="Roboto" w:eastAsia="Roboto" w:hAnsi="Roboto" w:cs="Roboto"/>
+                <w:i/>
+                <w:iCs/>
+                <w:color w:val="1D2125"/>
+                <w:sz w:val="24"/>
+                <w:szCs w:val="24"/>
+                <w:lang w:val="en-US"/>
+              </w:rPr>
+              <w:t>Profile page</w:t>
+            </w:r>
+          </w:p>
+          <w:p>
+            <w:pPr>
+              <w:pStyle w:val="ListParagraph"/>
+              <w:numPr>
+                <w:ilvl w:val="0"/>
+                <w:numId w:val="24"/>
+              </w:numPr>
+              <w:rPr>
+                <w:rFonts w:ascii="Roboto" w:eastAsia="Roboto" w:hAnsi="Roboto" w:cs="Roboto"/>
+                <w:i/>
+                <w:iCs/>
+                <w:color w:val="1D2125"/>
+                <w:sz w:val="24"/>
+                <w:szCs w:val="24"/>
+                <w:lang w:val="en-US"/>
+              </w:rPr>
+            </w:pPr>
+            <w:r>
+              <w:rPr>
+                <w:rFonts w:ascii="Roboto" w:eastAsia="Roboto" w:hAnsi="Roboto" w:cs="Roboto"/>
+                <w:i/>
+                <w:iCs/>
+                <w:color w:val="1D2125"/>
+                <w:sz w:val="24"/>
+                <w:szCs w:val="24"/>
+                <w:lang w:val="en-US"/>
+              </w:rPr>
+              <w:t>Profile status</w:t>
+            </w:r>
+          </w:p>
+          <w:p>
+            <w:pPr>
+              <w:pStyle w:val="ListParagraph"/>
+              <w:numPr>
+                <w:ilvl w:val="0"/>
+                <w:numId w:val="24"/>
+              </w:numPr>
+              <w:rPr>
+                <w:rFonts w:ascii="Roboto" w:eastAsia="Roboto" w:hAnsi="Roboto" w:cs="Roboto"/>
+                <w:i/>
+                <w:iCs/>
+                <w:color w:val="1D2125"/>
+                <w:sz w:val="24"/>
+                <w:szCs w:val="24"/>
+                <w:lang w:val="en-US"/>
+              </w:rPr>
+            </w:pPr>
+            <w:r>
+              <w:rPr>
+                <w:rFonts w:ascii="Roboto" w:eastAsia="Roboto" w:hAnsi="Roboto" w:cs="Roboto"/>
+                <w:i/>
+                <w:iCs/>
+                <w:color w:val="1D2125"/>
+                <w:sz w:val="24"/>
+                <w:szCs w:val="24"/>
+                <w:lang w:val="en-US"/>
+              </w:rPr>
+              <w:t>Saved articles</w:t>
+            </w:r>
+          </w:p>
+          <w:p>
+            <w:pPr>
+              <w:pStyle w:val="ListParagraph"/>
+              <w:numPr>
+                <w:ilvl w:val="0"/>
+                <w:numId w:val="24"/>
+              </w:numPr>
+              <w:rPr>
+                <w:rFonts w:ascii="Roboto" w:eastAsia="Roboto" w:hAnsi="Roboto" w:cs="Roboto"/>
+                <w:i/>
+                <w:iCs/>
+                <w:color w:val="1D2125"/>
+                <w:sz w:val="24"/>
+                <w:szCs w:val="24"/>
+                <w:lang w:val="en-US"/>
+              </w:rPr>
+            </w:pPr>
+            <w:r>
+              <w:rPr>
+                <w:rFonts w:ascii="Roboto" w:eastAsia="Roboto" w:hAnsi="Roboto" w:cs="Roboto"/>
+                <w:i/>
+                <w:iCs/>
+                <w:color w:val="1D2125"/>
+                <w:sz w:val="24"/>
+                <w:szCs w:val="24"/>
+                <w:lang w:val="en-US"/>
+              </w:rPr>
+              <w:t>Goal tracker</w:t>
+            </w:r>
           </w:p>
         </w:tc>
       </w:tr>
@@ -830,22 +1748,9 @@
                 <w:szCs w:val="24"/>
                 <w:lang w:val="en-US"/>
               </w:rPr>
-              <w:t xml:space="preserve">Patrick </w:t>
-            </w:r>
-            <w:proofErr w:type="spellStart"/>
-            <w:r>
-              <w:rPr>
-                <w:rFonts w:ascii="Roboto" w:eastAsia="Roboto" w:hAnsi="Roboto" w:cs="Roboto"/>
-                <w:b/>
-                <w:bCs/>
-                <w:color w:val="1D2125"/>
-                <w:sz w:val="24"/>
-                <w:szCs w:val="24"/>
-                <w:lang w:val="en-US"/>
-              </w:rPr>
-              <w:t>Muorah</w:t>
-            </w:r>
-            <w:proofErr w:type="spellEnd"/>
+              <w:lastRenderedPageBreak/>
+              <w:t>Patrick Muorah</w:t>
+            </w:r>
           </w:p>
         </w:tc>
       </w:tr>
@@ -1321,207 +2226,207 @@
                 <w:szCs w:val="24"/>
                 <w:lang w:val="en-US"/>
               </w:rPr>
+              <w:t>Search for a category of discussion</w:t>
+            </w:r>
+          </w:p>
+          <w:p>
+            <w:pPr>
+              <w:pStyle w:val="ListParagraph"/>
+              <w:numPr>
+                <w:ilvl w:val="0"/>
+                <w:numId w:val="14"/>
+              </w:numPr>
+              <w:rPr>
+                <w:rFonts w:ascii="Roboto" w:eastAsia="Roboto" w:hAnsi="Roboto" w:cs="Roboto"/>
+                <w:i/>
+                <w:iCs/>
+                <w:color w:val="1D2125"/>
+                <w:sz w:val="24"/>
+                <w:szCs w:val="24"/>
+                <w:lang w:val="en-US"/>
+              </w:rPr>
+            </w:pPr>
+            <w:r>
+              <w:rPr>
+                <w:rFonts w:ascii="Roboto" w:eastAsia="Roboto" w:hAnsi="Roboto" w:cs="Roboto"/>
+                <w:i/>
+                <w:iCs/>
+                <w:color w:val="1D2125"/>
+                <w:sz w:val="24"/>
+                <w:szCs w:val="24"/>
+                <w:lang w:val="en-US"/>
+              </w:rPr>
+              <w:t>Reply to a post</w:t>
+            </w:r>
+          </w:p>
+          <w:p>
+            <w:pPr>
+              <w:rPr>
+                <w:rFonts w:ascii="Roboto" w:eastAsia="Roboto" w:hAnsi="Roboto" w:cs="Roboto"/>
+                <w:i/>
+                <w:iCs/>
+                <w:color w:val="1D2125"/>
+                <w:sz w:val="24"/>
+                <w:szCs w:val="24"/>
+                <w:lang w:val="en-US"/>
+              </w:rPr>
+            </w:pPr>
+            <w:r>
+              <w:rPr>
+                <w:rFonts w:ascii="Roboto" w:eastAsia="Roboto" w:hAnsi="Roboto" w:cs="Roboto"/>
+                <w:i/>
+                <w:iCs/>
+                <w:color w:val="1D2125"/>
+                <w:sz w:val="24"/>
+                <w:szCs w:val="24"/>
+                <w:lang w:val="en-US"/>
+              </w:rPr>
+              <w:t>User Login</w:t>
+            </w:r>
+          </w:p>
+          <w:p>
+            <w:pPr>
+              <w:pStyle w:val="ListParagraph"/>
+              <w:numPr>
+                <w:ilvl w:val="0"/>
+                <w:numId w:val="15"/>
+              </w:numPr>
+              <w:rPr>
+                <w:rFonts w:ascii="Roboto" w:eastAsia="Roboto" w:hAnsi="Roboto" w:cs="Roboto"/>
+                <w:i/>
+                <w:iCs/>
+                <w:color w:val="1D2125"/>
+                <w:sz w:val="24"/>
+                <w:szCs w:val="24"/>
+                <w:lang w:val="en-US"/>
+              </w:rPr>
+            </w:pPr>
+            <w:r>
+              <w:rPr>
+                <w:rFonts w:ascii="Roboto" w:eastAsia="Roboto" w:hAnsi="Roboto" w:cs="Roboto"/>
+                <w:i/>
+                <w:iCs/>
+                <w:color w:val="1D2125"/>
+                <w:sz w:val="24"/>
+                <w:szCs w:val="24"/>
+                <w:lang w:val="en-US"/>
+              </w:rPr>
+              <w:t>Sign in</w:t>
+            </w:r>
+          </w:p>
+          <w:p>
+            <w:pPr>
+              <w:pStyle w:val="ListParagraph"/>
+              <w:numPr>
+                <w:ilvl w:val="0"/>
+                <w:numId w:val="15"/>
+              </w:numPr>
+              <w:rPr>
+                <w:rFonts w:ascii="Roboto" w:eastAsia="Roboto" w:hAnsi="Roboto" w:cs="Roboto"/>
+                <w:i/>
+                <w:iCs/>
+                <w:color w:val="1D2125"/>
+                <w:sz w:val="24"/>
+                <w:szCs w:val="24"/>
+                <w:lang w:val="en-US"/>
+              </w:rPr>
+            </w:pPr>
+            <w:r>
+              <w:rPr>
+                <w:rFonts w:ascii="Roboto" w:eastAsia="Roboto" w:hAnsi="Roboto" w:cs="Roboto"/>
+                <w:i/>
+                <w:iCs/>
+                <w:color w:val="1D2125"/>
+                <w:sz w:val="24"/>
+                <w:szCs w:val="24"/>
+                <w:lang w:val="en-US"/>
+              </w:rPr>
+              <w:t>Sign out</w:t>
+            </w:r>
+          </w:p>
+          <w:p>
+            <w:pPr>
+              <w:pStyle w:val="ListParagraph"/>
+              <w:numPr>
+                <w:ilvl w:val="0"/>
+                <w:numId w:val="15"/>
+              </w:numPr>
+              <w:rPr>
+                <w:rFonts w:ascii="Roboto" w:eastAsia="Roboto" w:hAnsi="Roboto" w:cs="Roboto"/>
+                <w:i/>
+                <w:iCs/>
+                <w:color w:val="1D2125"/>
+                <w:sz w:val="24"/>
+                <w:szCs w:val="24"/>
+                <w:lang w:val="en-US"/>
+              </w:rPr>
+            </w:pPr>
+            <w:r>
+              <w:rPr>
+                <w:rFonts w:ascii="Roboto" w:eastAsia="Roboto" w:hAnsi="Roboto" w:cs="Roboto"/>
+                <w:i/>
+                <w:iCs/>
+                <w:color w:val="1D2125"/>
+                <w:sz w:val="24"/>
+                <w:szCs w:val="24"/>
+                <w:lang w:val="en-US"/>
+              </w:rPr>
+              <w:t>Sign up</w:t>
+            </w:r>
+          </w:p>
+          <w:p>
+            <w:pPr>
+              <w:rPr>
+                <w:rFonts w:ascii="Roboto" w:eastAsia="Roboto" w:hAnsi="Roboto" w:cs="Roboto"/>
+                <w:i/>
+                <w:iCs/>
+                <w:color w:val="1D2125"/>
+                <w:sz w:val="24"/>
+                <w:szCs w:val="24"/>
+                <w:lang w:val="en-US"/>
+              </w:rPr>
+            </w:pPr>
+            <w:r>
+              <w:rPr>
+                <w:rFonts w:ascii="Roboto" w:eastAsia="Roboto" w:hAnsi="Roboto" w:cs="Roboto"/>
+                <w:i/>
+                <w:iCs/>
+                <w:color w:val="1D2125"/>
+                <w:sz w:val="24"/>
+                <w:szCs w:val="24"/>
+                <w:lang w:val="en-US"/>
+              </w:rPr>
+              <w:t>Contact us</w:t>
+            </w:r>
+          </w:p>
+          <w:p>
+            <w:pPr>
+              <w:pStyle w:val="ListParagraph"/>
+              <w:numPr>
+                <w:ilvl w:val="0"/>
+                <w:numId w:val="16"/>
+              </w:numPr>
+              <w:rPr>
+                <w:rFonts w:ascii="Roboto" w:eastAsia="Roboto" w:hAnsi="Roboto" w:cs="Roboto"/>
+                <w:i/>
+                <w:iCs/>
+                <w:color w:val="1D2125"/>
+                <w:sz w:val="24"/>
+                <w:szCs w:val="24"/>
+                <w:lang w:val="en-US"/>
+              </w:rPr>
+            </w:pPr>
+            <w:r>
+              <w:rPr>
+                <w:rFonts w:ascii="Roboto" w:eastAsia="Roboto" w:hAnsi="Roboto" w:cs="Roboto"/>
+                <w:i/>
+                <w:iCs/>
+                <w:color w:val="1D2125"/>
+                <w:sz w:val="24"/>
+                <w:szCs w:val="24"/>
+                <w:lang w:val="en-US"/>
+              </w:rPr>
               <w:lastRenderedPageBreak/>
-              <w:t>Search for a category of discussion</w:t>
-            </w:r>
-          </w:p>
-          <w:p>
-            <w:pPr>
-              <w:pStyle w:val="ListParagraph"/>
-              <w:numPr>
-                <w:ilvl w:val="0"/>
-                <w:numId w:val="14"/>
-              </w:numPr>
-              <w:rPr>
-                <w:rFonts w:ascii="Roboto" w:eastAsia="Roboto" w:hAnsi="Roboto" w:cs="Roboto"/>
-                <w:i/>
-                <w:iCs/>
-                <w:color w:val="1D2125"/>
-                <w:sz w:val="24"/>
-                <w:szCs w:val="24"/>
-                <w:lang w:val="en-US"/>
-              </w:rPr>
-            </w:pPr>
-            <w:r>
-              <w:rPr>
-                <w:rFonts w:ascii="Roboto" w:eastAsia="Roboto" w:hAnsi="Roboto" w:cs="Roboto"/>
-                <w:i/>
-                <w:iCs/>
-                <w:color w:val="1D2125"/>
-                <w:sz w:val="24"/>
-                <w:szCs w:val="24"/>
-                <w:lang w:val="en-US"/>
-              </w:rPr>
-              <w:t>Reply to a post</w:t>
-            </w:r>
-          </w:p>
-          <w:p>
-            <w:pPr>
-              <w:rPr>
-                <w:rFonts w:ascii="Roboto" w:eastAsia="Roboto" w:hAnsi="Roboto" w:cs="Roboto"/>
-                <w:i/>
-                <w:iCs/>
-                <w:color w:val="1D2125"/>
-                <w:sz w:val="24"/>
-                <w:szCs w:val="24"/>
-                <w:lang w:val="en-US"/>
-              </w:rPr>
-            </w:pPr>
-            <w:r>
-              <w:rPr>
-                <w:rFonts w:ascii="Roboto" w:eastAsia="Roboto" w:hAnsi="Roboto" w:cs="Roboto"/>
-                <w:i/>
-                <w:iCs/>
-                <w:color w:val="1D2125"/>
-                <w:sz w:val="24"/>
-                <w:szCs w:val="24"/>
-                <w:lang w:val="en-US"/>
-              </w:rPr>
-              <w:t>User Login</w:t>
-            </w:r>
-          </w:p>
-          <w:p>
-            <w:pPr>
-              <w:pStyle w:val="ListParagraph"/>
-              <w:numPr>
-                <w:ilvl w:val="0"/>
-                <w:numId w:val="15"/>
-              </w:numPr>
-              <w:rPr>
-                <w:rFonts w:ascii="Roboto" w:eastAsia="Roboto" w:hAnsi="Roboto" w:cs="Roboto"/>
-                <w:i/>
-                <w:iCs/>
-                <w:color w:val="1D2125"/>
-                <w:sz w:val="24"/>
-                <w:szCs w:val="24"/>
-                <w:lang w:val="en-US"/>
-              </w:rPr>
-            </w:pPr>
-            <w:r>
-              <w:rPr>
-                <w:rFonts w:ascii="Roboto" w:eastAsia="Roboto" w:hAnsi="Roboto" w:cs="Roboto"/>
-                <w:i/>
-                <w:iCs/>
-                <w:color w:val="1D2125"/>
-                <w:sz w:val="24"/>
-                <w:szCs w:val="24"/>
-                <w:lang w:val="en-US"/>
-              </w:rPr>
-              <w:t>Sign in</w:t>
-            </w:r>
-          </w:p>
-          <w:p>
-            <w:pPr>
-              <w:pStyle w:val="ListParagraph"/>
-              <w:numPr>
-                <w:ilvl w:val="0"/>
-                <w:numId w:val="15"/>
-              </w:numPr>
-              <w:rPr>
-                <w:rFonts w:ascii="Roboto" w:eastAsia="Roboto" w:hAnsi="Roboto" w:cs="Roboto"/>
-                <w:i/>
-                <w:iCs/>
-                <w:color w:val="1D2125"/>
-                <w:sz w:val="24"/>
-                <w:szCs w:val="24"/>
-                <w:lang w:val="en-US"/>
-              </w:rPr>
-            </w:pPr>
-            <w:r>
-              <w:rPr>
-                <w:rFonts w:ascii="Roboto" w:eastAsia="Roboto" w:hAnsi="Roboto" w:cs="Roboto"/>
-                <w:i/>
-                <w:iCs/>
-                <w:color w:val="1D2125"/>
-                <w:sz w:val="24"/>
-                <w:szCs w:val="24"/>
-                <w:lang w:val="en-US"/>
-              </w:rPr>
-              <w:t>Sign out</w:t>
-            </w:r>
-          </w:p>
-          <w:p>
-            <w:pPr>
-              <w:pStyle w:val="ListParagraph"/>
-              <w:numPr>
-                <w:ilvl w:val="0"/>
-                <w:numId w:val="15"/>
-              </w:numPr>
-              <w:rPr>
-                <w:rFonts w:ascii="Roboto" w:eastAsia="Roboto" w:hAnsi="Roboto" w:cs="Roboto"/>
-                <w:i/>
-                <w:iCs/>
-                <w:color w:val="1D2125"/>
-                <w:sz w:val="24"/>
-                <w:szCs w:val="24"/>
-                <w:lang w:val="en-US"/>
-              </w:rPr>
-            </w:pPr>
-            <w:r>
-              <w:rPr>
-                <w:rFonts w:ascii="Roboto" w:eastAsia="Roboto" w:hAnsi="Roboto" w:cs="Roboto"/>
-                <w:i/>
-                <w:iCs/>
-                <w:color w:val="1D2125"/>
-                <w:sz w:val="24"/>
-                <w:szCs w:val="24"/>
-                <w:lang w:val="en-US"/>
-              </w:rPr>
-              <w:t>Sign up</w:t>
-            </w:r>
-          </w:p>
-          <w:p>
-            <w:pPr>
-              <w:rPr>
-                <w:rFonts w:ascii="Roboto" w:eastAsia="Roboto" w:hAnsi="Roboto" w:cs="Roboto"/>
-                <w:i/>
-                <w:iCs/>
-                <w:color w:val="1D2125"/>
-                <w:sz w:val="24"/>
-                <w:szCs w:val="24"/>
-                <w:lang w:val="en-US"/>
-              </w:rPr>
-            </w:pPr>
-            <w:r>
-              <w:rPr>
-                <w:rFonts w:ascii="Roboto" w:eastAsia="Roboto" w:hAnsi="Roboto" w:cs="Roboto"/>
-                <w:i/>
-                <w:iCs/>
-                <w:color w:val="1D2125"/>
-                <w:sz w:val="24"/>
-                <w:szCs w:val="24"/>
-                <w:lang w:val="en-US"/>
-              </w:rPr>
-              <w:t>Contact us</w:t>
-            </w:r>
-          </w:p>
-          <w:p>
-            <w:pPr>
-              <w:pStyle w:val="ListParagraph"/>
-              <w:numPr>
-                <w:ilvl w:val="0"/>
-                <w:numId w:val="16"/>
-              </w:numPr>
-              <w:rPr>
-                <w:rFonts w:ascii="Roboto" w:eastAsia="Roboto" w:hAnsi="Roboto" w:cs="Roboto"/>
-                <w:i/>
-                <w:iCs/>
-                <w:color w:val="1D2125"/>
-                <w:sz w:val="24"/>
-                <w:szCs w:val="24"/>
-                <w:lang w:val="en-US"/>
-              </w:rPr>
-            </w:pPr>
-            <w:r>
-              <w:rPr>
-                <w:rFonts w:ascii="Roboto" w:eastAsia="Roboto" w:hAnsi="Roboto" w:cs="Roboto"/>
-                <w:i/>
-                <w:iCs/>
-                <w:color w:val="1D2125"/>
-                <w:sz w:val="24"/>
-                <w:szCs w:val="24"/>
-                <w:lang w:val="en-US"/>
-              </w:rPr>
               <w:t xml:space="preserve">Email us </w:t>
             </w:r>
           </w:p>
@@ -2035,7 +2940,6 @@
               <w:spacing w:after="160" w:line="259" w:lineRule="auto"/>
             </w:pPr>
             <w:r>
-              <w:lastRenderedPageBreak/>
               <w:t>email</w:t>
             </w:r>
           </w:p>
@@ -2101,27 +3005,9 @@
               </w:numPr>
               <w:spacing w:after="160" w:line="259" w:lineRule="auto"/>
             </w:pPr>
-            <w:proofErr w:type="gramStart"/>
-            <w:r>
-              <w:t>fist</w:t>
-            </w:r>
-            <w:proofErr w:type="gramEnd"/>
-            <w:r>
-              <w:t xml:space="preserve"> name, </w:t>
-            </w:r>
-            <w:proofErr w:type="spellStart"/>
-            <w:r>
-              <w:t>lastname</w:t>
-            </w:r>
-            <w:proofErr w:type="spellEnd"/>
-            <w:r>
-              <w:t xml:space="preserve">, username, email address, password, confirm password, terms and conditions </w:t>
-            </w:r>
-            <w:proofErr w:type="spellStart"/>
-            <w:r>
-              <w:t>aggrement</w:t>
-            </w:r>
-            <w:proofErr w:type="spellEnd"/>
+            <w:r>
+              <w:t>fist name, lastname, username, email address, password, confirm password, terms and conditions aggrement</w:t>
+            </w:r>
           </w:p>
           <w:p>
             <w:pPr>
@@ -2133,6 +3019,7 @@
               <w:spacing w:after="160" w:line="259" w:lineRule="auto"/>
             </w:pPr>
             <w:r>
+              <w:lastRenderedPageBreak/>
               <w:t>login</w:t>
             </w:r>
           </w:p>
@@ -2574,7 +3461,6 @@
               <w:spacing w:after="160" w:line="259" w:lineRule="auto"/>
             </w:pPr>
             <w:r>
-              <w:lastRenderedPageBreak/>
               <w:t>email</w:t>
             </w:r>
           </w:p>
@@ -2640,27 +3526,9 @@
               </w:numPr>
               <w:spacing w:after="160" w:line="259" w:lineRule="auto"/>
             </w:pPr>
-            <w:proofErr w:type="gramStart"/>
-            <w:r>
-              <w:t>fist</w:t>
-            </w:r>
-            <w:proofErr w:type="gramEnd"/>
-            <w:r>
-              <w:t xml:space="preserve"> name, </w:t>
-            </w:r>
-            <w:proofErr w:type="spellStart"/>
-            <w:r>
-              <w:t>lastname</w:t>
-            </w:r>
-            <w:proofErr w:type="spellEnd"/>
-            <w:r>
-              <w:t xml:space="preserve">, username, email address, password, confirm password, terms and conditions </w:t>
-            </w:r>
-            <w:proofErr w:type="spellStart"/>
-            <w:r>
-              <w:t>aggrement</w:t>
-            </w:r>
-            <w:proofErr w:type="spellEnd"/>
+            <w:r>
+              <w:t>fist name, lastname, username, email address, password, confirm password, terms and conditions aggrement</w:t>
+            </w:r>
           </w:p>
           <w:p>
             <w:pPr>
@@ -2672,6 +3540,7 @@
               <w:spacing w:after="160" w:line="259" w:lineRule="auto"/>
             </w:pPr>
             <w:r>
+              <w:lastRenderedPageBreak/>
               <w:t>login</w:t>
             </w:r>
           </w:p>
@@ -2894,7 +3763,6 @@
                 <w:lang w:val="en-US"/>
               </w:rPr>
             </w:pPr>
-            <w:proofErr w:type="gramStart"/>
             <w:r>
               <w:rPr>
                 <w:rFonts w:ascii="Roboto" w:eastAsia="Roboto" w:hAnsi="Roboto" w:cs="Roboto"/>
@@ -2905,20 +3773,7 @@
                 <w:szCs w:val="24"/>
                 <w:lang w:val="en-US"/>
               </w:rPr>
-              <w:t>Tree</w:t>
-            </w:r>
-            <w:proofErr w:type="gramEnd"/>
-            <w:r>
-              <w:rPr>
-                <w:rFonts w:ascii="Roboto" w:eastAsia="Roboto" w:hAnsi="Roboto" w:cs="Roboto"/>
-                <w:b/>
-                <w:bCs/>
-                <w:color w:val="1D2125"/>
-                <w:sz w:val="24"/>
-                <w:szCs w:val="24"/>
-                <w:lang w:val="en-US"/>
-              </w:rPr>
-              <w:t xml:space="preserve"> test tasks decided by the team</w:t>
+              <w:t>Tree test tasks decided by the team</w:t>
             </w:r>
           </w:p>
         </w:tc>
@@ -2955,33 +3810,7 @@
                 <w:szCs w:val="24"/>
                 <w:lang w:val="en-US"/>
               </w:rPr>
-              <w:t xml:space="preserve">List the 5 tasks you will have the users do here.  Make sure tasks are about finding a particular item from the sitemap you created.  Each member will run </w:t>
-            </w:r>
-            <w:proofErr w:type="gramStart"/>
-            <w:r>
-              <w:rPr>
-                <w:rFonts w:ascii="Roboto" w:eastAsia="Roboto" w:hAnsi="Roboto" w:cs="Roboto"/>
-                <w:i/>
-                <w:iCs/>
-                <w:color w:val="1D2125"/>
-                <w:sz w:val="24"/>
-                <w:szCs w:val="24"/>
-                <w:lang w:val="en-US"/>
-              </w:rPr>
-              <w:t>Tree</w:t>
-            </w:r>
-            <w:proofErr w:type="gramEnd"/>
-            <w:r>
-              <w:rPr>
-                <w:rFonts w:ascii="Roboto" w:eastAsia="Roboto" w:hAnsi="Roboto" w:cs="Roboto"/>
-                <w:i/>
-                <w:iCs/>
-                <w:color w:val="1D2125"/>
-                <w:sz w:val="24"/>
-                <w:szCs w:val="24"/>
-                <w:lang w:val="en-US"/>
-              </w:rPr>
-              <w:t xml:space="preserve"> Test using these tasks.  This list must be generated by the whole team.</w:t>
+              <w:t>List the 5 tasks you will have the users do here.  Make sure tasks are about finding a particular item from the sitemap you created.  Each member will run Tree Test using these tasks.  This list must be generated by the whole team.</w:t>
             </w:r>
             <w:r>
               <w:rPr>
@@ -3147,8 +3976,7 @@
                 <w:szCs w:val="24"/>
                 <w:lang w:val="en-US"/>
               </w:rPr>
-              <w:lastRenderedPageBreak/>
-              <w:t>Member 1 name</w:t>
+              <w:t>Harrison Benton</w:t>
             </w:r>
           </w:p>
         </w:tc>
@@ -3185,7 +4013,107 @@
                 <w:szCs w:val="24"/>
                 <w:lang w:val="en-US"/>
               </w:rPr>
-              <w:t>Insert the time taken for each of the 5 tasks here</w:t>
+              <w:t>Task 1: Less than 5 seconds</w:t>
+            </w:r>
+          </w:p>
+          <w:p>
+            <w:pPr>
+              <w:rPr>
+                <w:rFonts w:ascii="Roboto" w:eastAsia="Roboto" w:hAnsi="Roboto" w:cs="Roboto"/>
+                <w:i/>
+                <w:iCs/>
+                <w:color w:val="1D2125"/>
+                <w:sz w:val="24"/>
+                <w:szCs w:val="24"/>
+                <w:lang w:val="en-US"/>
+              </w:rPr>
+            </w:pPr>
+            <w:r>
+              <w:rPr>
+                <w:rFonts w:ascii="Roboto" w:eastAsia="Roboto" w:hAnsi="Roboto" w:cs="Roboto"/>
+                <w:i/>
+                <w:iCs/>
+                <w:color w:val="1D2125"/>
+                <w:sz w:val="24"/>
+                <w:szCs w:val="24"/>
+                <w:lang w:val="en-US"/>
+              </w:rPr>
+              <w:t>Task 2: Less than 5 seconds</w:t>
+            </w:r>
+          </w:p>
+          <w:p>
+            <w:pPr>
+              <w:rPr>
+                <w:rFonts w:ascii="Roboto" w:eastAsia="Roboto" w:hAnsi="Roboto" w:cs="Roboto"/>
+                <w:i/>
+                <w:iCs/>
+                <w:color w:val="1D2125"/>
+                <w:sz w:val="24"/>
+                <w:szCs w:val="24"/>
+                <w:lang w:val="en-US"/>
+              </w:rPr>
+            </w:pPr>
+            <w:r>
+              <w:rPr>
+                <w:rFonts w:ascii="Roboto" w:eastAsia="Roboto" w:hAnsi="Roboto" w:cs="Roboto"/>
+                <w:i/>
+                <w:iCs/>
+                <w:color w:val="1D2125"/>
+                <w:sz w:val="24"/>
+                <w:szCs w:val="24"/>
+                <w:lang w:val="en-US"/>
+              </w:rPr>
+              <w:t>Task 3: Couldn’t find it because they didn’t know what a forum was</w:t>
+            </w:r>
+          </w:p>
+          <w:p>
+            <w:pPr>
+              <w:rPr>
+                <w:rFonts w:ascii="Roboto" w:eastAsia="Roboto" w:hAnsi="Roboto" w:cs="Roboto"/>
+                <w:i/>
+                <w:iCs/>
+                <w:color w:val="1D2125"/>
+                <w:sz w:val="24"/>
+                <w:szCs w:val="24"/>
+                <w:lang w:val="en-US"/>
+              </w:rPr>
+            </w:pPr>
+            <w:r>
+              <w:rPr>
+                <w:rFonts w:ascii="Roboto" w:eastAsia="Roboto" w:hAnsi="Roboto" w:cs="Roboto"/>
+                <w:i/>
+                <w:iCs/>
+                <w:color w:val="1D2125"/>
+                <w:sz w:val="24"/>
+                <w:szCs w:val="24"/>
+                <w:lang w:val="en-US"/>
+              </w:rPr>
+              <w:t>Task 4: Less than 5 seconds</w:t>
+            </w:r>
+          </w:p>
+          <w:p>
+            <w:pPr>
+              <w:rPr>
+                <w:rFonts w:ascii="Roboto" w:eastAsia="Roboto" w:hAnsi="Roboto" w:cs="Roboto"/>
+                <w:i/>
+                <w:iCs/>
+                <w:color w:val="1D2125"/>
+                <w:sz w:val="24"/>
+                <w:szCs w:val="24"/>
+                <w:lang w:val="en-US"/>
+              </w:rPr>
+            </w:pPr>
+            <w:r>
+              <w:rPr>
+                <w:rFonts w:ascii="Roboto" w:eastAsia="Roboto" w:hAnsi="Roboto" w:cs="Roboto"/>
+                <w:i/>
+                <w:iCs/>
+                <w:color w:val="1D2125"/>
+                <w:sz w:val="24"/>
+                <w:szCs w:val="24"/>
+                <w:lang w:val="en-US"/>
+              </w:rPr>
+              <w:t>Task 5: Less than 5 seconds</w:t>
             </w:r>
           </w:p>
         </w:tc>
@@ -3260,6 +4188,7 @@
                 <w:szCs w:val="24"/>
                 <w:lang w:val="en-US"/>
               </w:rPr>
+              <w:lastRenderedPageBreak/>
               <w:t>Insert the time taken for each of the 5 tasks here</w:t>
             </w:r>
           </w:p>
@@ -3397,178 +4326,82 @@
                 <w:szCs w:val="24"/>
                 <w:lang w:val="en-US"/>
               </w:rPr>
-              <w:t xml:space="preserve">Task </w:t>
-            </w:r>
-            <w:r>
-              <w:rPr>
-                <w:rFonts w:ascii="Roboto" w:eastAsia="Roboto" w:hAnsi="Roboto" w:cs="Roboto"/>
-                <w:i/>
-                <w:iCs/>
-                <w:color w:val="1D2125"/>
-                <w:sz w:val="24"/>
-                <w:szCs w:val="24"/>
-                <w:lang w:val="en-US"/>
-              </w:rPr>
-              <w:t>2</w:t>
-            </w:r>
-            <w:r>
-              <w:rPr>
-                <w:rFonts w:ascii="Roboto" w:eastAsia="Roboto" w:hAnsi="Roboto" w:cs="Roboto"/>
-                <w:i/>
-                <w:iCs/>
-                <w:color w:val="1D2125"/>
-                <w:sz w:val="24"/>
-                <w:szCs w:val="24"/>
-                <w:lang w:val="en-US"/>
-              </w:rPr>
-              <w:t>: Less than 5 seconds</w:t>
-            </w:r>
-          </w:p>
-          <w:p>
-            <w:pPr>
-              <w:rPr>
-                <w:rFonts w:ascii="Roboto" w:eastAsia="Roboto" w:hAnsi="Roboto" w:cs="Roboto"/>
-                <w:i/>
-                <w:iCs/>
-                <w:color w:val="1D2125"/>
-                <w:sz w:val="24"/>
-                <w:szCs w:val="24"/>
-                <w:lang w:val="en-US"/>
-              </w:rPr>
-            </w:pPr>
-            <w:r>
-              <w:rPr>
-                <w:rFonts w:ascii="Roboto" w:eastAsia="Roboto" w:hAnsi="Roboto" w:cs="Roboto"/>
-                <w:i/>
-                <w:iCs/>
-                <w:color w:val="1D2125"/>
-                <w:sz w:val="24"/>
-                <w:szCs w:val="24"/>
-                <w:lang w:val="en-US"/>
-              </w:rPr>
-              <w:t xml:space="preserve">Task </w:t>
-            </w:r>
-            <w:r>
-              <w:rPr>
-                <w:rFonts w:ascii="Roboto" w:eastAsia="Roboto" w:hAnsi="Roboto" w:cs="Roboto"/>
-                <w:i/>
-                <w:iCs/>
-                <w:color w:val="1D2125"/>
-                <w:sz w:val="24"/>
-                <w:szCs w:val="24"/>
-                <w:lang w:val="en-US"/>
-              </w:rPr>
-              <w:t>3</w:t>
-            </w:r>
-            <w:r>
-              <w:rPr>
-                <w:rFonts w:ascii="Roboto" w:eastAsia="Roboto" w:hAnsi="Roboto" w:cs="Roboto"/>
-                <w:i/>
-                <w:iCs/>
-                <w:color w:val="1D2125"/>
-                <w:sz w:val="24"/>
-                <w:szCs w:val="24"/>
-                <w:lang w:val="en-US"/>
-              </w:rPr>
-              <w:t>: Less than 5 seconds</w:t>
-            </w:r>
-          </w:p>
-          <w:p>
-            <w:pPr>
-              <w:rPr>
-                <w:rFonts w:ascii="Roboto" w:eastAsia="Roboto" w:hAnsi="Roboto" w:cs="Roboto"/>
-                <w:i/>
-                <w:iCs/>
-                <w:color w:val="1D2125"/>
-                <w:sz w:val="24"/>
-                <w:szCs w:val="24"/>
-                <w:lang w:val="en-US"/>
-              </w:rPr>
-            </w:pPr>
-            <w:r>
-              <w:rPr>
-                <w:rFonts w:ascii="Roboto" w:eastAsia="Roboto" w:hAnsi="Roboto" w:cs="Roboto"/>
-                <w:i/>
-                <w:iCs/>
-                <w:color w:val="1D2125"/>
-                <w:sz w:val="24"/>
-                <w:szCs w:val="24"/>
-                <w:lang w:val="en-US"/>
-              </w:rPr>
-              <w:t xml:space="preserve">Task </w:t>
-            </w:r>
-            <w:r>
-              <w:rPr>
-                <w:rFonts w:ascii="Roboto" w:eastAsia="Roboto" w:hAnsi="Roboto" w:cs="Roboto"/>
-                <w:i/>
-                <w:iCs/>
-                <w:color w:val="1D2125"/>
-                <w:sz w:val="24"/>
-                <w:szCs w:val="24"/>
-                <w:lang w:val="en-US"/>
-              </w:rPr>
-              <w:t>4</w:t>
-            </w:r>
-            <w:r>
-              <w:rPr>
-                <w:rFonts w:ascii="Roboto" w:eastAsia="Roboto" w:hAnsi="Roboto" w:cs="Roboto"/>
-                <w:i/>
-                <w:iCs/>
-                <w:color w:val="1D2125"/>
-                <w:sz w:val="24"/>
-                <w:szCs w:val="24"/>
-                <w:lang w:val="en-US"/>
-              </w:rPr>
-              <w:t>: Less than 5 seconds</w:t>
-            </w:r>
-          </w:p>
-          <w:p>
-            <w:pPr>
-              <w:rPr>
-                <w:rFonts w:ascii="Roboto" w:eastAsia="Roboto" w:hAnsi="Roboto" w:cs="Roboto"/>
-                <w:i/>
-                <w:iCs/>
-                <w:color w:val="1D2125"/>
-                <w:sz w:val="24"/>
-                <w:szCs w:val="24"/>
-                <w:lang w:val="en-US"/>
-              </w:rPr>
-            </w:pPr>
-            <w:r>
-              <w:rPr>
-                <w:rFonts w:ascii="Roboto" w:eastAsia="Roboto" w:hAnsi="Roboto" w:cs="Roboto"/>
-                <w:i/>
-                <w:iCs/>
-                <w:color w:val="1D2125"/>
-                <w:sz w:val="24"/>
-                <w:szCs w:val="24"/>
-                <w:lang w:val="en-US"/>
-              </w:rPr>
-              <w:t xml:space="preserve">Task </w:t>
-            </w:r>
-            <w:r>
-              <w:rPr>
-                <w:rFonts w:ascii="Roboto" w:eastAsia="Roboto" w:hAnsi="Roboto" w:cs="Roboto"/>
-                <w:i/>
-                <w:iCs/>
-                <w:color w:val="1D2125"/>
-                <w:sz w:val="24"/>
-                <w:szCs w:val="24"/>
-                <w:lang w:val="en-US"/>
-              </w:rPr>
-              <w:t>5</w:t>
-            </w:r>
-            <w:r>
-              <w:rPr>
-                <w:rFonts w:ascii="Roboto" w:eastAsia="Roboto" w:hAnsi="Roboto" w:cs="Roboto"/>
-                <w:i/>
-                <w:iCs/>
-                <w:color w:val="1D2125"/>
-                <w:sz w:val="24"/>
-                <w:szCs w:val="24"/>
-                <w:lang w:val="en-US"/>
-              </w:rPr>
-              <w:t>: Less than 5 seconds</w:t>
+              <w:t>Task 2: Less than 5 seconds</w:t>
+            </w:r>
+          </w:p>
+          <w:p>
+            <w:pPr>
+              <w:rPr>
+                <w:rFonts w:ascii="Roboto" w:eastAsia="Roboto" w:hAnsi="Roboto" w:cs="Roboto"/>
+                <w:i/>
+                <w:iCs/>
+                <w:color w:val="1D2125"/>
+                <w:sz w:val="24"/>
+                <w:szCs w:val="24"/>
+                <w:lang w:val="en-US"/>
+              </w:rPr>
+            </w:pPr>
+            <w:r>
+              <w:rPr>
+                <w:rFonts w:ascii="Roboto" w:eastAsia="Roboto" w:hAnsi="Roboto" w:cs="Roboto"/>
+                <w:i/>
+                <w:iCs/>
+                <w:color w:val="1D2125"/>
+                <w:sz w:val="24"/>
+                <w:szCs w:val="24"/>
+                <w:lang w:val="en-US"/>
+              </w:rPr>
+              <w:t>Task 3: Less than 5 seconds</w:t>
+            </w:r>
+          </w:p>
+          <w:p>
+            <w:pPr>
+              <w:rPr>
+                <w:rFonts w:ascii="Roboto" w:eastAsia="Roboto" w:hAnsi="Roboto" w:cs="Roboto"/>
+                <w:i/>
+                <w:iCs/>
+                <w:color w:val="1D2125"/>
+                <w:sz w:val="24"/>
+                <w:szCs w:val="24"/>
+                <w:lang w:val="en-US"/>
+              </w:rPr>
+            </w:pPr>
+            <w:r>
+              <w:rPr>
+                <w:rFonts w:ascii="Roboto" w:eastAsia="Roboto" w:hAnsi="Roboto" w:cs="Roboto"/>
+                <w:i/>
+                <w:iCs/>
+                <w:color w:val="1D2125"/>
+                <w:sz w:val="24"/>
+                <w:szCs w:val="24"/>
+                <w:lang w:val="en-US"/>
+              </w:rPr>
+              <w:t>Task 4: Less than 5 seconds</w:t>
+            </w:r>
+          </w:p>
+          <w:p>
+            <w:pPr>
+              <w:rPr>
+                <w:rFonts w:ascii="Roboto" w:eastAsia="Roboto" w:hAnsi="Roboto" w:cs="Roboto"/>
+                <w:i/>
+                <w:iCs/>
+                <w:color w:val="1D2125"/>
+                <w:sz w:val="24"/>
+                <w:szCs w:val="24"/>
+                <w:lang w:val="en-US"/>
+              </w:rPr>
+            </w:pPr>
+            <w:r>
+              <w:rPr>
+                <w:rFonts w:ascii="Roboto" w:eastAsia="Roboto" w:hAnsi="Roboto" w:cs="Roboto"/>
+                <w:i/>
+                <w:iCs/>
+                <w:color w:val="1D2125"/>
+                <w:sz w:val="24"/>
+                <w:szCs w:val="24"/>
+                <w:lang w:val="en-US"/>
+              </w:rPr>
+              <w:t>Task 5: Less than 5 seconds</w:t>
             </w:r>
           </w:p>
         </w:tc>
@@ -3644,7 +4477,7 @@
                 <w:szCs w:val="24"/>
                 <w:lang w:val="en-US"/>
               </w:rPr>
-              <w:t>Member 1 name here</w:t>
+              <w:t>Harrison Benton</w:t>
             </w:r>
           </w:p>
         </w:tc>
@@ -3722,6 +4555,18 @@
               </w:rPr>
               <w:t>ANS:</w:t>
             </w:r>
+            <w:r>
+              <w:rPr>
+                <w:rFonts w:ascii="Roboto" w:eastAsia="Roboto" w:hAnsi="Roboto" w:cs="Roboto"/>
+                <w:b/>
+                <w:bCs/>
+                <w:color w:val="1D2125"/>
+                <w:sz w:val="24"/>
+                <w:szCs w:val="24"/>
+                <w:lang w:val="en-US"/>
+              </w:rPr>
+              <w:t xml:space="preserve"> Only the forum, but that was due to lack of knowledge of what a forum is.</w:t>
+            </w:r>
           </w:p>
           <w:p>
             <w:pPr>
@@ -3761,6 +4606,18 @@
               </w:rPr>
               <w:t xml:space="preserve"> ANS:</w:t>
             </w:r>
+            <w:r>
+              <w:rPr>
+                <w:rFonts w:ascii="Roboto" w:eastAsia="Roboto" w:hAnsi="Roboto" w:cs="Roboto"/>
+                <w:b/>
+                <w:bCs/>
+                <w:color w:val="1D2125"/>
+                <w:sz w:val="24"/>
+                <w:szCs w:val="24"/>
+                <w:lang w:val="en-US"/>
+              </w:rPr>
+              <w:t xml:space="preserve"> No</w:t>
+            </w:r>
           </w:p>
           <w:p>
             <w:pPr>
@@ -3786,29 +4643,7 @@
                 <w:szCs w:val="24"/>
                 <w:lang w:val="en-US"/>
               </w:rPr>
-              <w:t xml:space="preserve">Were </w:t>
-            </w:r>
-            <w:proofErr w:type="gramStart"/>
-            <w:r>
-              <w:rPr>
-                <w:rFonts w:ascii="Roboto" w:eastAsia="Roboto" w:hAnsi="Roboto" w:cs="Roboto"/>
-                <w:color w:val="1D2125"/>
-                <w:sz w:val="24"/>
-                <w:szCs w:val="24"/>
-                <w:lang w:val="en-US"/>
-              </w:rPr>
-              <w:t>menu</w:t>
-            </w:r>
-            <w:proofErr w:type="gramEnd"/>
-            <w:r>
-              <w:rPr>
-                <w:rFonts w:ascii="Roboto" w:eastAsia="Roboto" w:hAnsi="Roboto" w:cs="Roboto"/>
-                <w:color w:val="1D2125"/>
-                <w:sz w:val="24"/>
-                <w:szCs w:val="24"/>
-                <w:lang w:val="en-US"/>
-              </w:rPr>
-              <w:t xml:space="preserve"> items labeled properly to indicate relevant resources?  If not, what was mislabeled and how would you correct it?</w:t>
+              <w:t>Were menu items labeled properly to indicate relevant resources?  If not, what was mislabeled and how would you correct it?</w:t>
             </w:r>
             <w:r>
               <w:rPr>
@@ -3821,6 +4656,18 @@
                 <w:lang w:val="en-US"/>
               </w:rPr>
               <w:t xml:space="preserve"> ANS:</w:t>
+            </w:r>
+            <w:r>
+              <w:rPr>
+                <w:rFonts w:ascii="Roboto" w:eastAsia="Roboto" w:hAnsi="Roboto" w:cs="Roboto"/>
+                <w:b/>
+                <w:bCs/>
+                <w:color w:val="1D2125"/>
+                <w:sz w:val="24"/>
+                <w:szCs w:val="24"/>
+                <w:lang w:val="en-US"/>
+              </w:rPr>
+              <w:t xml:space="preserve"> Yes, it made sense where everything was located.</w:t>
             </w:r>
           </w:p>
           <w:p>
@@ -3860,6 +4707,18 @@
                 <w:lang w:val="en-US"/>
               </w:rPr>
               <w:t xml:space="preserve"> ANS:</w:t>
+            </w:r>
+            <w:r>
+              <w:rPr>
+                <w:rFonts w:ascii="Roboto" w:eastAsia="Roboto" w:hAnsi="Roboto" w:cs="Roboto"/>
+                <w:b/>
+                <w:bCs/>
+                <w:color w:val="1D2125"/>
+                <w:sz w:val="24"/>
+                <w:szCs w:val="24"/>
+                <w:lang w:val="en-US"/>
+              </w:rPr>
+              <w:t xml:space="preserve"> Find another synonym or a hover function for labels that gives more information.</w:t>
             </w:r>
           </w:p>
         </w:tc>
@@ -4039,29 +4898,7 @@
                 <w:szCs w:val="24"/>
                 <w:lang w:val="en-US"/>
               </w:rPr>
-              <w:t xml:space="preserve">Were </w:t>
-            </w:r>
-            <w:proofErr w:type="gramStart"/>
-            <w:r>
-              <w:rPr>
-                <w:rFonts w:ascii="Roboto" w:eastAsia="Roboto" w:hAnsi="Roboto" w:cs="Roboto"/>
-                <w:color w:val="1D2125"/>
-                <w:sz w:val="24"/>
-                <w:szCs w:val="24"/>
-                <w:lang w:val="en-US"/>
-              </w:rPr>
-              <w:t>menu</w:t>
-            </w:r>
-            <w:proofErr w:type="gramEnd"/>
-            <w:r>
-              <w:rPr>
-                <w:rFonts w:ascii="Roboto" w:eastAsia="Roboto" w:hAnsi="Roboto" w:cs="Roboto"/>
-                <w:color w:val="1D2125"/>
-                <w:sz w:val="24"/>
-                <w:szCs w:val="24"/>
-                <w:lang w:val="en-US"/>
-              </w:rPr>
-              <w:t xml:space="preserve"> items labeled properly to indicate relevant resources?  If not, what was mislabeled and how would you correct it?</w:t>
+              <w:t>Were menu items labeled properly to indicate relevant resources?  If not, what was mislabeled and how would you correct it?</w:t>
             </w:r>
             <w:r>
               <w:rPr>
@@ -4311,29 +5148,7 @@
                 <w:szCs w:val="24"/>
                 <w:lang w:val="en-US"/>
               </w:rPr>
-              <w:t xml:space="preserve">Were </w:t>
-            </w:r>
-            <w:proofErr w:type="gramStart"/>
-            <w:r>
-              <w:rPr>
-                <w:rFonts w:ascii="Roboto" w:eastAsia="Roboto" w:hAnsi="Roboto" w:cs="Roboto"/>
-                <w:color w:val="1D2125"/>
-                <w:sz w:val="24"/>
-                <w:szCs w:val="24"/>
-                <w:lang w:val="en-US"/>
-              </w:rPr>
-              <w:t>menu</w:t>
-            </w:r>
-            <w:proofErr w:type="gramEnd"/>
-            <w:r>
-              <w:rPr>
-                <w:rFonts w:ascii="Roboto" w:eastAsia="Roboto" w:hAnsi="Roboto" w:cs="Roboto"/>
-                <w:color w:val="1D2125"/>
-                <w:sz w:val="24"/>
-                <w:szCs w:val="24"/>
-                <w:lang w:val="en-US"/>
-              </w:rPr>
-              <w:t xml:space="preserve"> items labeled properly to indicate relevant resources?  If not, what was mislabeled and how would you correct it?</w:t>
+              <w:t>Were menu items labeled properly to indicate relevant resources?  If not, what was mislabeled and how would you correct it?</w:t>
             </w:r>
             <w:r>
               <w:rPr>
@@ -4591,6 +5406,232 @@
 <file path=word/numbering.xml><?xml version="1.0" encoding="utf-8"?>
 <w:numbering xmlns:wpc="http://schemas.microsoft.com/office/word/2010/wordprocessingCanvas" xmlns:cx="http://schemas.microsoft.com/office/drawing/2014/chartex" xmlns:cx1="http://schemas.microsoft.com/office/drawing/2015/9/8/chartex" xmlns:cx2="http://schemas.microsoft.com/office/drawing/2015/10/21/chartex" xmlns:cx3="http://schemas.microsoft.com/office/drawing/2016/5/9/chartex" xmlns:cx4="http://schemas.microsoft.com/office/drawing/2016/5/10/chartex" xmlns:cx5="http://schemas.microsoft.com/office/drawing/2016/5/11/chartex" xmlns:cx6="http://schemas.microsoft.com/office/drawing/2016/5/12/chartex" xmlns:cx7="http://schemas.microsoft.com/office/drawing/2016/5/13/chartex" xmlns:cx8="http://schemas.microsoft.com/office/drawing/2016/5/14/chartex" xmlns:mc="http://schemas.openxmlformats.org/markup-compatibility/2006" xmlns:aink="http://schemas.microsoft.com/office/drawing/2016/ink" xmlns:am3d="http://schemas.microsoft.com/office/drawing/2017/model3d" xmlns:o="urn:schemas-microsoft-com:office:office" xmlns:oel="http://schemas.microsoft.com/office/2019/extlst" xmlns:r="http://schemas.openxmlformats.org/officeDocument/2006/relationships" xmlns:m="http://schemas.openxmlformats.org/officeDocument/2006/math" xmlns:v="urn:schemas-microsoft-com:vml" xmlns:wp14="http://schemas.microsoft.com/office/word/2010/wordprocessingDrawing" xmlns:wp="http://schemas.openxmlformats.org/drawingml/2006/wordprocessingDrawing" xmlns:w10="urn:schemas-microsoft-com:office:word" xmlns:w="http://schemas.openxmlformats.org/wordprocessingml/2006/main" xmlns:w14="http://schemas.microsoft.com/office/word/2010/wordml" xmlns:w15="http://schemas.microsoft.com/office/word/2012/wordml" xmlns:w16cex="http://schemas.microsoft.com/office/word/2018/wordml/cex" xmlns:w16cid="http://schemas.microsoft.com/office/word/2016/wordml/cid" xmlns:w16="http://schemas.microsoft.com/office/word/2018/wordml" xmlns:w16du="http://schemas.microsoft.com/office/word/2023/wordml/word16du" xmlns:w16sdtdh="http://schemas.microsoft.com/office/word/2020/wordml/sdtdatahash" xmlns:w16sdtfl="http://schemas.microsoft.com/office/word/2024/wordml/sdtformatlock" xmlns:w16se="http://schemas.microsoft.com/office/word/2015/wordml/symex" xmlns:wpg="http://schemas.microsoft.com/office/word/2010/wordprocessingGroup" xmlns:wpi="http://schemas.microsoft.com/office/word/2010/wordprocessingInk" xmlns:wne="http://schemas.microsoft.com/office/word/2006/wordml" xmlns:wps="http://schemas.microsoft.com/office/word/2010/wordprocessingShape" mc:Ignorable="w14 w15 w16se w16cid w16 w16cex w16sdtdh w16sdtfl w16du wp14">
   <w:abstractNum w:abstractNumId="0" w15:restartNumberingAfterBreak="0">
+    <w:nsid w:val="07730611"/>
+    <w:multiLevelType w:val="hybridMultilevel"/>
+    <w:tmpl w:val="DFC2D04C"/>
+    <w:lvl w:ilvl="0" w:tplc="04090001">
+      <w:start w:val="1"/>
+      <w:numFmt w:val="bullet"/>
+      <w:lvlText w:val=""/>
+      <w:lvlJc w:val="left"/>
+      <w:pPr>
+        <w:ind w:left="720" w:hanging="360"/>
+      </w:pPr>
+      <w:rPr>
+        <w:rFonts w:ascii="Symbol" w:hAnsi="Symbol" w:hint="default"/>
+      </w:rPr>
+    </w:lvl>
+    <w:lvl w:ilvl="1" w:tplc="04090003" w:tentative="1">
+      <w:start w:val="1"/>
+      <w:numFmt w:val="bullet"/>
+      <w:lvlText w:val="o"/>
+      <w:lvlJc w:val="left"/>
+      <w:pPr>
+        <w:ind w:left="1440" w:hanging="360"/>
+      </w:pPr>
+      <w:rPr>
+        <w:rFonts w:ascii="Courier New" w:hAnsi="Courier New" w:cs="Courier New" w:hint="default"/>
+      </w:rPr>
+    </w:lvl>
+    <w:lvl w:ilvl="2" w:tplc="04090005" w:tentative="1">
+      <w:start w:val="1"/>
+      <w:numFmt w:val="bullet"/>
+      <w:lvlText w:val=""/>
+      <w:lvlJc w:val="left"/>
+      <w:pPr>
+        <w:ind w:left="2160" w:hanging="360"/>
+      </w:pPr>
+      <w:rPr>
+        <w:rFonts w:ascii="Wingdings" w:hAnsi="Wingdings" w:hint="default"/>
+      </w:rPr>
+    </w:lvl>
+    <w:lvl w:ilvl="3" w:tplc="04090001" w:tentative="1">
+      <w:start w:val="1"/>
+      <w:numFmt w:val="bullet"/>
+      <w:lvlText w:val=""/>
+      <w:lvlJc w:val="left"/>
+      <w:pPr>
+        <w:ind w:left="2880" w:hanging="360"/>
+      </w:pPr>
+      <w:rPr>
+        <w:rFonts w:ascii="Symbol" w:hAnsi="Symbol" w:hint="default"/>
+      </w:rPr>
+    </w:lvl>
+    <w:lvl w:ilvl="4" w:tplc="04090003" w:tentative="1">
+      <w:start w:val="1"/>
+      <w:numFmt w:val="bullet"/>
+      <w:lvlText w:val="o"/>
+      <w:lvlJc w:val="left"/>
+      <w:pPr>
+        <w:ind w:left="3600" w:hanging="360"/>
+      </w:pPr>
+      <w:rPr>
+        <w:rFonts w:ascii="Courier New" w:hAnsi="Courier New" w:cs="Courier New" w:hint="default"/>
+      </w:rPr>
+    </w:lvl>
+    <w:lvl w:ilvl="5" w:tplc="04090005" w:tentative="1">
+      <w:start w:val="1"/>
+      <w:numFmt w:val="bullet"/>
+      <w:lvlText w:val=""/>
+      <w:lvlJc w:val="left"/>
+      <w:pPr>
+        <w:ind w:left="4320" w:hanging="360"/>
+      </w:pPr>
+      <w:rPr>
+        <w:rFonts w:ascii="Wingdings" w:hAnsi="Wingdings" w:hint="default"/>
+      </w:rPr>
+    </w:lvl>
+    <w:lvl w:ilvl="6" w:tplc="04090001" w:tentative="1">
+      <w:start w:val="1"/>
+      <w:numFmt w:val="bullet"/>
+      <w:lvlText w:val=""/>
+      <w:lvlJc w:val="left"/>
+      <w:pPr>
+        <w:ind w:left="5040" w:hanging="360"/>
+      </w:pPr>
+      <w:rPr>
+        <w:rFonts w:ascii="Symbol" w:hAnsi="Symbol" w:hint="default"/>
+      </w:rPr>
+    </w:lvl>
+    <w:lvl w:ilvl="7" w:tplc="04090003" w:tentative="1">
+      <w:start w:val="1"/>
+      <w:numFmt w:val="bullet"/>
+      <w:lvlText w:val="o"/>
+      <w:lvlJc w:val="left"/>
+      <w:pPr>
+        <w:ind w:left="5760" w:hanging="360"/>
+      </w:pPr>
+      <w:rPr>
+        <w:rFonts w:ascii="Courier New" w:hAnsi="Courier New" w:cs="Courier New" w:hint="default"/>
+      </w:rPr>
+    </w:lvl>
+    <w:lvl w:ilvl="8" w:tplc="04090005" w:tentative="1">
+      <w:start w:val="1"/>
+      <w:numFmt w:val="bullet"/>
+      <w:lvlText w:val=""/>
+      <w:lvlJc w:val="left"/>
+      <w:pPr>
+        <w:ind w:left="6480" w:hanging="360"/>
+      </w:pPr>
+      <w:rPr>
+        <w:rFonts w:ascii="Wingdings" w:hAnsi="Wingdings" w:hint="default"/>
+      </w:rPr>
+    </w:lvl>
+  </w:abstractNum>
+  <w:abstractNum w:abstractNumId="1" w15:restartNumberingAfterBreak="0">
+    <w:nsid w:val="11577412"/>
+    <w:multiLevelType w:val="hybridMultilevel"/>
+    <w:tmpl w:val="5C021544"/>
+    <w:lvl w:ilvl="0" w:tplc="04090001">
+      <w:start w:val="1"/>
+      <w:numFmt w:val="bullet"/>
+      <w:lvlText w:val=""/>
+      <w:lvlJc w:val="left"/>
+      <w:pPr>
+        <w:ind w:left="720" w:hanging="360"/>
+      </w:pPr>
+      <w:rPr>
+        <w:rFonts w:ascii="Symbol" w:hAnsi="Symbol" w:hint="default"/>
+      </w:rPr>
+    </w:lvl>
+    <w:lvl w:ilvl="1" w:tplc="04090003" w:tentative="1">
+      <w:start w:val="1"/>
+      <w:numFmt w:val="bullet"/>
+      <w:lvlText w:val="o"/>
+      <w:lvlJc w:val="left"/>
+      <w:pPr>
+        <w:ind w:left="1440" w:hanging="360"/>
+      </w:pPr>
+      <w:rPr>
+        <w:rFonts w:ascii="Courier New" w:hAnsi="Courier New" w:cs="Courier New" w:hint="default"/>
+      </w:rPr>
+    </w:lvl>
+    <w:lvl w:ilvl="2" w:tplc="04090005" w:tentative="1">
+      <w:start w:val="1"/>
+      <w:numFmt w:val="bullet"/>
+      <w:lvlText w:val=""/>
+      <w:lvlJc w:val="left"/>
+      <w:pPr>
+        <w:ind w:left="2160" w:hanging="360"/>
+      </w:pPr>
+      <w:rPr>
+        <w:rFonts w:ascii="Wingdings" w:hAnsi="Wingdings" w:hint="default"/>
+      </w:rPr>
+    </w:lvl>
+    <w:lvl w:ilvl="3" w:tplc="04090001" w:tentative="1">
+      <w:start w:val="1"/>
+      <w:numFmt w:val="bullet"/>
+      <w:lvlText w:val=""/>
+      <w:lvlJc w:val="left"/>
+      <w:pPr>
+        <w:ind w:left="2880" w:hanging="360"/>
+      </w:pPr>
+      <w:rPr>
+        <w:rFonts w:ascii="Symbol" w:hAnsi="Symbol" w:hint="default"/>
+      </w:rPr>
+    </w:lvl>
+    <w:lvl w:ilvl="4" w:tplc="04090003" w:tentative="1">
+      <w:start w:val="1"/>
+      <w:numFmt w:val="bullet"/>
+      <w:lvlText w:val="o"/>
+      <w:lvlJc w:val="left"/>
+      <w:pPr>
+        <w:ind w:left="3600" w:hanging="360"/>
+      </w:pPr>
+      <w:rPr>
+        <w:rFonts w:ascii="Courier New" w:hAnsi="Courier New" w:cs="Courier New" w:hint="default"/>
+      </w:rPr>
+    </w:lvl>
+    <w:lvl w:ilvl="5" w:tplc="04090005" w:tentative="1">
+      <w:start w:val="1"/>
+      <w:numFmt w:val="bullet"/>
+      <w:lvlText w:val=""/>
+      <w:lvlJc w:val="left"/>
+      <w:pPr>
+        <w:ind w:left="4320" w:hanging="360"/>
+      </w:pPr>
+      <w:rPr>
+        <w:rFonts w:ascii="Wingdings" w:hAnsi="Wingdings" w:hint="default"/>
+      </w:rPr>
+    </w:lvl>
+    <w:lvl w:ilvl="6" w:tplc="04090001" w:tentative="1">
+      <w:start w:val="1"/>
+      <w:numFmt w:val="bullet"/>
+      <w:lvlText w:val=""/>
+      <w:lvlJc w:val="left"/>
+      <w:pPr>
+        <w:ind w:left="5040" w:hanging="360"/>
+      </w:pPr>
+      <w:rPr>
+        <w:rFonts w:ascii="Symbol" w:hAnsi="Symbol" w:hint="default"/>
+      </w:rPr>
+    </w:lvl>
+    <w:lvl w:ilvl="7" w:tplc="04090003" w:tentative="1">
+      <w:start w:val="1"/>
+      <w:numFmt w:val="bullet"/>
+      <w:lvlText w:val="o"/>
+      <w:lvlJc w:val="left"/>
+      <w:pPr>
+        <w:ind w:left="5760" w:hanging="360"/>
+      </w:pPr>
+      <w:rPr>
+        <w:rFonts w:ascii="Courier New" w:hAnsi="Courier New" w:cs="Courier New" w:hint="default"/>
+      </w:rPr>
+    </w:lvl>
+    <w:lvl w:ilvl="8" w:tplc="04090005" w:tentative="1">
+      <w:start w:val="1"/>
+      <w:numFmt w:val="bullet"/>
+      <w:lvlText w:val=""/>
+      <w:lvlJc w:val="left"/>
+      <w:pPr>
+        <w:ind w:left="6480" w:hanging="360"/>
+      </w:pPr>
+      <w:rPr>
+        <w:rFonts w:ascii="Wingdings" w:hAnsi="Wingdings" w:hint="default"/>
+      </w:rPr>
+    </w:lvl>
+  </w:abstractNum>
+  <w:abstractNum w:abstractNumId="2" w15:restartNumberingAfterBreak="0">
     <w:nsid w:val="15B744E1"/>
     <w:multiLevelType w:val="hybridMultilevel"/>
     <w:tmpl w:val="51709514"/>
@@ -4703,7 +5744,7 @@
       </w:rPr>
     </w:lvl>
   </w:abstractNum>
-  <w:abstractNum w:abstractNumId="1" w15:restartNumberingAfterBreak="0">
+  <w:abstractNum w:abstractNumId="3" w15:restartNumberingAfterBreak="0">
     <w:nsid w:val="16380BFB"/>
     <w:multiLevelType w:val="hybridMultilevel"/>
     <w:tmpl w:val="7AB8822E"/>
@@ -4816,7 +5857,7 @@
       </w:rPr>
     </w:lvl>
   </w:abstractNum>
-  <w:abstractNum w:abstractNumId="2" w15:restartNumberingAfterBreak="0">
+  <w:abstractNum w:abstractNumId="4" w15:restartNumberingAfterBreak="0">
     <w:nsid w:val="287B33D4"/>
     <w:multiLevelType w:val="hybridMultilevel"/>
     <w:tmpl w:val="05B443AA"/>
@@ -4929,7 +5970,7 @@
       </w:rPr>
     </w:lvl>
   </w:abstractNum>
-  <w:abstractNum w:abstractNumId="3" w15:restartNumberingAfterBreak="0">
+  <w:abstractNum w:abstractNumId="5" w15:restartNumberingAfterBreak="0">
     <w:nsid w:val="34B12773"/>
     <w:multiLevelType w:val="hybridMultilevel"/>
     <w:tmpl w:val="51BC30B2"/>
@@ -5042,7 +6083,120 @@
       </w:rPr>
     </w:lvl>
   </w:abstractNum>
-  <w:abstractNum w:abstractNumId="4" w15:restartNumberingAfterBreak="0">
+  <w:abstractNum w:abstractNumId="6" w15:restartNumberingAfterBreak="0">
+    <w:nsid w:val="37A60EA6"/>
+    <w:multiLevelType w:val="hybridMultilevel"/>
+    <w:tmpl w:val="4EBE5DEA"/>
+    <w:lvl w:ilvl="0" w:tplc="04090001">
+      <w:start w:val="1"/>
+      <w:numFmt w:val="bullet"/>
+      <w:lvlText w:val=""/>
+      <w:lvlJc w:val="left"/>
+      <w:pPr>
+        <w:ind w:left="720" w:hanging="360"/>
+      </w:pPr>
+      <w:rPr>
+        <w:rFonts w:ascii="Symbol" w:hAnsi="Symbol" w:hint="default"/>
+      </w:rPr>
+    </w:lvl>
+    <w:lvl w:ilvl="1" w:tplc="04090003" w:tentative="1">
+      <w:start w:val="1"/>
+      <w:numFmt w:val="bullet"/>
+      <w:lvlText w:val="o"/>
+      <w:lvlJc w:val="left"/>
+      <w:pPr>
+        <w:ind w:left="1440" w:hanging="360"/>
+      </w:pPr>
+      <w:rPr>
+        <w:rFonts w:ascii="Courier New" w:hAnsi="Courier New" w:cs="Courier New" w:hint="default"/>
+      </w:rPr>
+    </w:lvl>
+    <w:lvl w:ilvl="2" w:tplc="04090005" w:tentative="1">
+      <w:start w:val="1"/>
+      <w:numFmt w:val="bullet"/>
+      <w:lvlText w:val=""/>
+      <w:lvlJc w:val="left"/>
+      <w:pPr>
+        <w:ind w:left="2160" w:hanging="360"/>
+      </w:pPr>
+      <w:rPr>
+        <w:rFonts w:ascii="Wingdings" w:hAnsi="Wingdings" w:hint="default"/>
+      </w:rPr>
+    </w:lvl>
+    <w:lvl w:ilvl="3" w:tplc="04090001" w:tentative="1">
+      <w:start w:val="1"/>
+      <w:numFmt w:val="bullet"/>
+      <w:lvlText w:val=""/>
+      <w:lvlJc w:val="left"/>
+      <w:pPr>
+        <w:ind w:left="2880" w:hanging="360"/>
+      </w:pPr>
+      <w:rPr>
+        <w:rFonts w:ascii="Symbol" w:hAnsi="Symbol" w:hint="default"/>
+      </w:rPr>
+    </w:lvl>
+    <w:lvl w:ilvl="4" w:tplc="04090003" w:tentative="1">
+      <w:start w:val="1"/>
+      <w:numFmt w:val="bullet"/>
+      <w:lvlText w:val="o"/>
+      <w:lvlJc w:val="left"/>
+      <w:pPr>
+        <w:ind w:left="3600" w:hanging="360"/>
+      </w:pPr>
+      <w:rPr>
+        <w:rFonts w:ascii="Courier New" w:hAnsi="Courier New" w:cs="Courier New" w:hint="default"/>
+      </w:rPr>
+    </w:lvl>
+    <w:lvl w:ilvl="5" w:tplc="04090005" w:tentative="1">
+      <w:start w:val="1"/>
+      <w:numFmt w:val="bullet"/>
+      <w:lvlText w:val=""/>
+      <w:lvlJc w:val="left"/>
+      <w:pPr>
+        <w:ind w:left="4320" w:hanging="360"/>
+      </w:pPr>
+      <w:rPr>
+        <w:rFonts w:ascii="Wingdings" w:hAnsi="Wingdings" w:hint="default"/>
+      </w:rPr>
+    </w:lvl>
+    <w:lvl w:ilvl="6" w:tplc="04090001" w:tentative="1">
+      <w:start w:val="1"/>
+      <w:numFmt w:val="bullet"/>
+      <w:lvlText w:val=""/>
+      <w:lvlJc w:val="left"/>
+      <w:pPr>
+        <w:ind w:left="5040" w:hanging="360"/>
+      </w:pPr>
+      <w:rPr>
+        <w:rFonts w:ascii="Symbol" w:hAnsi="Symbol" w:hint="default"/>
+      </w:rPr>
+    </w:lvl>
+    <w:lvl w:ilvl="7" w:tplc="04090003" w:tentative="1">
+      <w:start w:val="1"/>
+      <w:numFmt w:val="bullet"/>
+      <w:lvlText w:val="o"/>
+      <w:lvlJc w:val="left"/>
+      <w:pPr>
+        <w:ind w:left="5760" w:hanging="360"/>
+      </w:pPr>
+      <w:rPr>
+        <w:rFonts w:ascii="Courier New" w:hAnsi="Courier New" w:cs="Courier New" w:hint="default"/>
+      </w:rPr>
+    </w:lvl>
+    <w:lvl w:ilvl="8" w:tplc="04090005" w:tentative="1">
+      <w:start w:val="1"/>
+      <w:numFmt w:val="bullet"/>
+      <w:lvlText w:val=""/>
+      <w:lvlJc w:val="left"/>
+      <w:pPr>
+        <w:ind w:left="6480" w:hanging="360"/>
+      </w:pPr>
+      <w:rPr>
+        <w:rFonts w:ascii="Wingdings" w:hAnsi="Wingdings" w:hint="default"/>
+      </w:rPr>
+    </w:lvl>
+  </w:abstractNum>
+  <w:abstractNum w:abstractNumId="7" w15:restartNumberingAfterBreak="0">
     <w:nsid w:val="42725330"/>
     <w:multiLevelType w:val="hybridMultilevel"/>
     <w:tmpl w:val="5F580810"/>
@@ -5155,7 +6309,7 @@
       </w:rPr>
     </w:lvl>
   </w:abstractNum>
-  <w:abstractNum w:abstractNumId="5" w15:restartNumberingAfterBreak="0">
+  <w:abstractNum w:abstractNumId="8" w15:restartNumberingAfterBreak="0">
     <w:nsid w:val="4559390E"/>
     <w:multiLevelType w:val="hybridMultilevel"/>
     <w:tmpl w:val="FF90DBC4"/>
@@ -5268,7 +6422,7 @@
       </w:rPr>
     </w:lvl>
   </w:abstractNum>
-  <w:abstractNum w:abstractNumId="6" w15:restartNumberingAfterBreak="0">
+  <w:abstractNum w:abstractNumId="9" w15:restartNumberingAfterBreak="0">
     <w:nsid w:val="46B88349"/>
     <w:multiLevelType w:val="hybridMultilevel"/>
     <w:tmpl w:val="FFFFFFFF"/>
@@ -5354,7 +6508,7 @@
       </w:pPr>
     </w:lvl>
   </w:abstractNum>
-  <w:abstractNum w:abstractNumId="7" w15:restartNumberingAfterBreak="0">
+  <w:abstractNum w:abstractNumId="10" w15:restartNumberingAfterBreak="0">
     <w:nsid w:val="49ED4154"/>
     <w:multiLevelType w:val="hybridMultilevel"/>
     <w:tmpl w:val="BDB8B8BC"/>
@@ -5443,7 +6597,7 @@
       </w:pPr>
     </w:lvl>
   </w:abstractNum>
-  <w:abstractNum w:abstractNumId="8" w15:restartNumberingAfterBreak="0">
+  <w:abstractNum w:abstractNumId="11" w15:restartNumberingAfterBreak="0">
     <w:nsid w:val="4F80350D"/>
     <w:multiLevelType w:val="hybridMultilevel"/>
     <w:tmpl w:val="DC822584"/>
@@ -5556,7 +6710,7 @@
       </w:rPr>
     </w:lvl>
   </w:abstractNum>
-  <w:abstractNum w:abstractNumId="9" w15:restartNumberingAfterBreak="0">
+  <w:abstractNum w:abstractNumId="12" w15:restartNumberingAfterBreak="0">
     <w:nsid w:val="54B6037E"/>
     <w:multiLevelType w:val="hybridMultilevel"/>
     <w:tmpl w:val="5BCADA20"/>
@@ -5669,7 +6823,7 @@
       </w:rPr>
     </w:lvl>
   </w:abstractNum>
-  <w:abstractNum w:abstractNumId="10" w15:restartNumberingAfterBreak="0">
+  <w:abstractNum w:abstractNumId="13" w15:restartNumberingAfterBreak="0">
     <w:nsid w:val="581B5414"/>
     <w:multiLevelType w:val="hybridMultilevel"/>
     <w:tmpl w:val="72440FCC"/>
@@ -5782,7 +6936,120 @@
       </w:rPr>
     </w:lvl>
   </w:abstractNum>
-  <w:abstractNum w:abstractNumId="11" w15:restartNumberingAfterBreak="0">
+  <w:abstractNum w:abstractNumId="14" w15:restartNumberingAfterBreak="0">
+    <w:nsid w:val="610708D7"/>
+    <w:multiLevelType w:val="hybridMultilevel"/>
+    <w:tmpl w:val="AC96669E"/>
+    <w:lvl w:ilvl="0" w:tplc="04090001">
+      <w:start w:val="1"/>
+      <w:numFmt w:val="bullet"/>
+      <w:lvlText w:val=""/>
+      <w:lvlJc w:val="left"/>
+      <w:pPr>
+        <w:ind w:left="720" w:hanging="360"/>
+      </w:pPr>
+      <w:rPr>
+        <w:rFonts w:ascii="Symbol" w:hAnsi="Symbol" w:hint="default"/>
+      </w:rPr>
+    </w:lvl>
+    <w:lvl w:ilvl="1" w:tplc="04090003" w:tentative="1">
+      <w:start w:val="1"/>
+      <w:numFmt w:val="bullet"/>
+      <w:lvlText w:val="o"/>
+      <w:lvlJc w:val="left"/>
+      <w:pPr>
+        <w:ind w:left="1440" w:hanging="360"/>
+      </w:pPr>
+      <w:rPr>
+        <w:rFonts w:ascii="Courier New" w:hAnsi="Courier New" w:cs="Courier New" w:hint="default"/>
+      </w:rPr>
+    </w:lvl>
+    <w:lvl w:ilvl="2" w:tplc="04090005" w:tentative="1">
+      <w:start w:val="1"/>
+      <w:numFmt w:val="bullet"/>
+      <w:lvlText w:val=""/>
+      <w:lvlJc w:val="left"/>
+      <w:pPr>
+        <w:ind w:left="2160" w:hanging="360"/>
+      </w:pPr>
+      <w:rPr>
+        <w:rFonts w:ascii="Wingdings" w:hAnsi="Wingdings" w:hint="default"/>
+      </w:rPr>
+    </w:lvl>
+    <w:lvl w:ilvl="3" w:tplc="04090001" w:tentative="1">
+      <w:start w:val="1"/>
+      <w:numFmt w:val="bullet"/>
+      <w:lvlText w:val=""/>
+      <w:lvlJc w:val="left"/>
+      <w:pPr>
+        <w:ind w:left="2880" w:hanging="360"/>
+      </w:pPr>
+      <w:rPr>
+        <w:rFonts w:ascii="Symbol" w:hAnsi="Symbol" w:hint="default"/>
+      </w:rPr>
+    </w:lvl>
+    <w:lvl w:ilvl="4" w:tplc="04090003" w:tentative="1">
+      <w:start w:val="1"/>
+      <w:numFmt w:val="bullet"/>
+      <w:lvlText w:val="o"/>
+      <w:lvlJc w:val="left"/>
+      <w:pPr>
+        <w:ind w:left="3600" w:hanging="360"/>
+      </w:pPr>
+      <w:rPr>
+        <w:rFonts w:ascii="Courier New" w:hAnsi="Courier New" w:cs="Courier New" w:hint="default"/>
+      </w:rPr>
+    </w:lvl>
+    <w:lvl w:ilvl="5" w:tplc="04090005" w:tentative="1">
+      <w:start w:val="1"/>
+      <w:numFmt w:val="bullet"/>
+      <w:lvlText w:val=""/>
+      <w:lvlJc w:val="left"/>
+      <w:pPr>
+        <w:ind w:left="4320" w:hanging="360"/>
+      </w:pPr>
+      <w:rPr>
+        <w:rFonts w:ascii="Wingdings" w:hAnsi="Wingdings" w:hint="default"/>
+      </w:rPr>
+    </w:lvl>
+    <w:lvl w:ilvl="6" w:tplc="04090001" w:tentative="1">
+      <w:start w:val="1"/>
+      <w:numFmt w:val="bullet"/>
+      <w:lvlText w:val=""/>
+      <w:lvlJc w:val="left"/>
+      <w:pPr>
+        <w:ind w:left="5040" w:hanging="360"/>
+      </w:pPr>
+      <w:rPr>
+        <w:rFonts w:ascii="Symbol" w:hAnsi="Symbol" w:hint="default"/>
+      </w:rPr>
+    </w:lvl>
+    <w:lvl w:ilvl="7" w:tplc="04090003" w:tentative="1">
+      <w:start w:val="1"/>
+      <w:numFmt w:val="bullet"/>
+      <w:lvlText w:val="o"/>
+      <w:lvlJc w:val="left"/>
+      <w:pPr>
+        <w:ind w:left="5760" w:hanging="360"/>
+      </w:pPr>
+      <w:rPr>
+        <w:rFonts w:ascii="Courier New" w:hAnsi="Courier New" w:cs="Courier New" w:hint="default"/>
+      </w:rPr>
+    </w:lvl>
+    <w:lvl w:ilvl="8" w:tplc="04090005" w:tentative="1">
+      <w:start w:val="1"/>
+      <w:numFmt w:val="bullet"/>
+      <w:lvlText w:val=""/>
+      <w:lvlJc w:val="left"/>
+      <w:pPr>
+        <w:ind w:left="6480" w:hanging="360"/>
+      </w:pPr>
+      <w:rPr>
+        <w:rFonts w:ascii="Wingdings" w:hAnsi="Wingdings" w:hint="default"/>
+      </w:rPr>
+    </w:lvl>
+  </w:abstractNum>
+  <w:abstractNum w:abstractNumId="15" w15:restartNumberingAfterBreak="0">
     <w:nsid w:val="62442577"/>
     <w:multiLevelType w:val="hybridMultilevel"/>
     <w:tmpl w:val="074C649C"/>
@@ -5895,7 +7162,7 @@
       </w:rPr>
     </w:lvl>
   </w:abstractNum>
-  <w:abstractNum w:abstractNumId="12" w15:restartNumberingAfterBreak="0">
+  <w:abstractNum w:abstractNumId="16" w15:restartNumberingAfterBreak="0">
     <w:nsid w:val="669E01D1"/>
     <w:multiLevelType w:val="hybridMultilevel"/>
     <w:tmpl w:val="B0E8275A"/>
@@ -6008,7 +7275,7 @@
       </w:rPr>
     </w:lvl>
   </w:abstractNum>
-  <w:abstractNum w:abstractNumId="13" w15:restartNumberingAfterBreak="0">
+  <w:abstractNum w:abstractNumId="17" w15:restartNumberingAfterBreak="0">
     <w:nsid w:val="6B63747D"/>
     <w:multiLevelType w:val="hybridMultilevel"/>
     <w:tmpl w:val="61406520"/>
@@ -6121,7 +7388,346 @@
       </w:rPr>
     </w:lvl>
   </w:abstractNum>
-  <w:abstractNum w:abstractNumId="14" w15:restartNumberingAfterBreak="0">
+  <w:abstractNum w:abstractNumId="18" w15:restartNumberingAfterBreak="0">
+    <w:nsid w:val="761C71AF"/>
+    <w:multiLevelType w:val="hybridMultilevel"/>
+    <w:tmpl w:val="9E04B122"/>
+    <w:lvl w:ilvl="0" w:tplc="04090001">
+      <w:start w:val="1"/>
+      <w:numFmt w:val="bullet"/>
+      <w:lvlText w:val=""/>
+      <w:lvlJc w:val="left"/>
+      <w:pPr>
+        <w:ind w:left="720" w:hanging="360"/>
+      </w:pPr>
+      <w:rPr>
+        <w:rFonts w:ascii="Symbol" w:hAnsi="Symbol" w:hint="default"/>
+      </w:rPr>
+    </w:lvl>
+    <w:lvl w:ilvl="1" w:tplc="04090003" w:tentative="1">
+      <w:start w:val="1"/>
+      <w:numFmt w:val="bullet"/>
+      <w:lvlText w:val="o"/>
+      <w:lvlJc w:val="left"/>
+      <w:pPr>
+        <w:ind w:left="1440" w:hanging="360"/>
+      </w:pPr>
+      <w:rPr>
+        <w:rFonts w:ascii="Courier New" w:hAnsi="Courier New" w:cs="Courier New" w:hint="default"/>
+      </w:rPr>
+    </w:lvl>
+    <w:lvl w:ilvl="2" w:tplc="04090005" w:tentative="1">
+      <w:start w:val="1"/>
+      <w:numFmt w:val="bullet"/>
+      <w:lvlText w:val=""/>
+      <w:lvlJc w:val="left"/>
+      <w:pPr>
+        <w:ind w:left="2160" w:hanging="360"/>
+      </w:pPr>
+      <w:rPr>
+        <w:rFonts w:ascii="Wingdings" w:hAnsi="Wingdings" w:hint="default"/>
+      </w:rPr>
+    </w:lvl>
+    <w:lvl w:ilvl="3" w:tplc="04090001" w:tentative="1">
+      <w:start w:val="1"/>
+      <w:numFmt w:val="bullet"/>
+      <w:lvlText w:val=""/>
+      <w:lvlJc w:val="left"/>
+      <w:pPr>
+        <w:ind w:left="2880" w:hanging="360"/>
+      </w:pPr>
+      <w:rPr>
+        <w:rFonts w:ascii="Symbol" w:hAnsi="Symbol" w:hint="default"/>
+      </w:rPr>
+    </w:lvl>
+    <w:lvl w:ilvl="4" w:tplc="04090003" w:tentative="1">
+      <w:start w:val="1"/>
+      <w:numFmt w:val="bullet"/>
+      <w:lvlText w:val="o"/>
+      <w:lvlJc w:val="left"/>
+      <w:pPr>
+        <w:ind w:left="3600" w:hanging="360"/>
+      </w:pPr>
+      <w:rPr>
+        <w:rFonts w:ascii="Courier New" w:hAnsi="Courier New" w:cs="Courier New" w:hint="default"/>
+      </w:rPr>
+    </w:lvl>
+    <w:lvl w:ilvl="5" w:tplc="04090005" w:tentative="1">
+      <w:start w:val="1"/>
+      <w:numFmt w:val="bullet"/>
+      <w:lvlText w:val=""/>
+      <w:lvlJc w:val="left"/>
+      <w:pPr>
+        <w:ind w:left="4320" w:hanging="360"/>
+      </w:pPr>
+      <w:rPr>
+        <w:rFonts w:ascii="Wingdings" w:hAnsi="Wingdings" w:hint="default"/>
+      </w:rPr>
+    </w:lvl>
+    <w:lvl w:ilvl="6" w:tplc="04090001" w:tentative="1">
+      <w:start w:val="1"/>
+      <w:numFmt w:val="bullet"/>
+      <w:lvlText w:val=""/>
+      <w:lvlJc w:val="left"/>
+      <w:pPr>
+        <w:ind w:left="5040" w:hanging="360"/>
+      </w:pPr>
+      <w:rPr>
+        <w:rFonts w:ascii="Symbol" w:hAnsi="Symbol" w:hint="default"/>
+      </w:rPr>
+    </w:lvl>
+    <w:lvl w:ilvl="7" w:tplc="04090003" w:tentative="1">
+      <w:start w:val="1"/>
+      <w:numFmt w:val="bullet"/>
+      <w:lvlText w:val="o"/>
+      <w:lvlJc w:val="left"/>
+      <w:pPr>
+        <w:ind w:left="5760" w:hanging="360"/>
+      </w:pPr>
+      <w:rPr>
+        <w:rFonts w:ascii="Courier New" w:hAnsi="Courier New" w:cs="Courier New" w:hint="default"/>
+      </w:rPr>
+    </w:lvl>
+    <w:lvl w:ilvl="8" w:tplc="04090005" w:tentative="1">
+      <w:start w:val="1"/>
+      <w:numFmt w:val="bullet"/>
+      <w:lvlText w:val=""/>
+      <w:lvlJc w:val="left"/>
+      <w:pPr>
+        <w:ind w:left="6480" w:hanging="360"/>
+      </w:pPr>
+      <w:rPr>
+        <w:rFonts w:ascii="Wingdings" w:hAnsi="Wingdings" w:hint="default"/>
+      </w:rPr>
+    </w:lvl>
+  </w:abstractNum>
+  <w:abstractNum w:abstractNumId="19" w15:restartNumberingAfterBreak="0">
+    <w:nsid w:val="77BB0FBB"/>
+    <w:multiLevelType w:val="hybridMultilevel"/>
+    <w:tmpl w:val="426A4CC8"/>
+    <w:lvl w:ilvl="0" w:tplc="04090001">
+      <w:start w:val="1"/>
+      <w:numFmt w:val="bullet"/>
+      <w:lvlText w:val=""/>
+      <w:lvlJc w:val="left"/>
+      <w:pPr>
+        <w:ind w:left="720" w:hanging="360"/>
+      </w:pPr>
+      <w:rPr>
+        <w:rFonts w:ascii="Symbol" w:hAnsi="Symbol" w:hint="default"/>
+      </w:rPr>
+    </w:lvl>
+    <w:lvl w:ilvl="1" w:tplc="04090003" w:tentative="1">
+      <w:start w:val="1"/>
+      <w:numFmt w:val="bullet"/>
+      <w:lvlText w:val="o"/>
+      <w:lvlJc w:val="left"/>
+      <w:pPr>
+        <w:ind w:left="1440" w:hanging="360"/>
+      </w:pPr>
+      <w:rPr>
+        <w:rFonts w:ascii="Courier New" w:hAnsi="Courier New" w:cs="Courier New" w:hint="default"/>
+      </w:rPr>
+    </w:lvl>
+    <w:lvl w:ilvl="2" w:tplc="04090005" w:tentative="1">
+      <w:start w:val="1"/>
+      <w:numFmt w:val="bullet"/>
+      <w:lvlText w:val=""/>
+      <w:lvlJc w:val="left"/>
+      <w:pPr>
+        <w:ind w:left="2160" w:hanging="360"/>
+      </w:pPr>
+      <w:rPr>
+        <w:rFonts w:ascii="Wingdings" w:hAnsi="Wingdings" w:hint="default"/>
+      </w:rPr>
+    </w:lvl>
+    <w:lvl w:ilvl="3" w:tplc="04090001" w:tentative="1">
+      <w:start w:val="1"/>
+      <w:numFmt w:val="bullet"/>
+      <w:lvlText w:val=""/>
+      <w:lvlJc w:val="left"/>
+      <w:pPr>
+        <w:ind w:left="2880" w:hanging="360"/>
+      </w:pPr>
+      <w:rPr>
+        <w:rFonts w:ascii="Symbol" w:hAnsi="Symbol" w:hint="default"/>
+      </w:rPr>
+    </w:lvl>
+    <w:lvl w:ilvl="4" w:tplc="04090003" w:tentative="1">
+      <w:start w:val="1"/>
+      <w:numFmt w:val="bullet"/>
+      <w:lvlText w:val="o"/>
+      <w:lvlJc w:val="left"/>
+      <w:pPr>
+        <w:ind w:left="3600" w:hanging="360"/>
+      </w:pPr>
+      <w:rPr>
+        <w:rFonts w:ascii="Courier New" w:hAnsi="Courier New" w:cs="Courier New" w:hint="default"/>
+      </w:rPr>
+    </w:lvl>
+    <w:lvl w:ilvl="5" w:tplc="04090005" w:tentative="1">
+      <w:start w:val="1"/>
+      <w:numFmt w:val="bullet"/>
+      <w:lvlText w:val=""/>
+      <w:lvlJc w:val="left"/>
+      <w:pPr>
+        <w:ind w:left="4320" w:hanging="360"/>
+      </w:pPr>
+      <w:rPr>
+        <w:rFonts w:ascii="Wingdings" w:hAnsi="Wingdings" w:hint="default"/>
+      </w:rPr>
+    </w:lvl>
+    <w:lvl w:ilvl="6" w:tplc="04090001" w:tentative="1">
+      <w:start w:val="1"/>
+      <w:numFmt w:val="bullet"/>
+      <w:lvlText w:val=""/>
+      <w:lvlJc w:val="left"/>
+      <w:pPr>
+        <w:ind w:left="5040" w:hanging="360"/>
+      </w:pPr>
+      <w:rPr>
+        <w:rFonts w:ascii="Symbol" w:hAnsi="Symbol" w:hint="default"/>
+      </w:rPr>
+    </w:lvl>
+    <w:lvl w:ilvl="7" w:tplc="04090003" w:tentative="1">
+      <w:start w:val="1"/>
+      <w:numFmt w:val="bullet"/>
+      <w:lvlText w:val="o"/>
+      <w:lvlJc w:val="left"/>
+      <w:pPr>
+        <w:ind w:left="5760" w:hanging="360"/>
+      </w:pPr>
+      <w:rPr>
+        <w:rFonts w:ascii="Courier New" w:hAnsi="Courier New" w:cs="Courier New" w:hint="default"/>
+      </w:rPr>
+    </w:lvl>
+    <w:lvl w:ilvl="8" w:tplc="04090005" w:tentative="1">
+      <w:start w:val="1"/>
+      <w:numFmt w:val="bullet"/>
+      <w:lvlText w:val=""/>
+      <w:lvlJc w:val="left"/>
+      <w:pPr>
+        <w:ind w:left="6480" w:hanging="360"/>
+      </w:pPr>
+      <w:rPr>
+        <w:rFonts w:ascii="Wingdings" w:hAnsi="Wingdings" w:hint="default"/>
+      </w:rPr>
+    </w:lvl>
+  </w:abstractNum>
+  <w:abstractNum w:abstractNumId="20" w15:restartNumberingAfterBreak="0">
+    <w:nsid w:val="7BA942BC"/>
+    <w:multiLevelType w:val="hybridMultilevel"/>
+    <w:tmpl w:val="C2AE3BF2"/>
+    <w:lvl w:ilvl="0" w:tplc="04090001">
+      <w:start w:val="1"/>
+      <w:numFmt w:val="bullet"/>
+      <w:lvlText w:val=""/>
+      <w:lvlJc w:val="left"/>
+      <w:pPr>
+        <w:ind w:left="720" w:hanging="360"/>
+      </w:pPr>
+      <w:rPr>
+        <w:rFonts w:ascii="Symbol" w:hAnsi="Symbol" w:hint="default"/>
+      </w:rPr>
+    </w:lvl>
+    <w:lvl w:ilvl="1" w:tplc="04090003" w:tentative="1">
+      <w:start w:val="1"/>
+      <w:numFmt w:val="bullet"/>
+      <w:lvlText w:val="o"/>
+      <w:lvlJc w:val="left"/>
+      <w:pPr>
+        <w:ind w:left="1440" w:hanging="360"/>
+      </w:pPr>
+      <w:rPr>
+        <w:rFonts w:ascii="Courier New" w:hAnsi="Courier New" w:cs="Courier New" w:hint="default"/>
+      </w:rPr>
+    </w:lvl>
+    <w:lvl w:ilvl="2" w:tplc="04090005" w:tentative="1">
+      <w:start w:val="1"/>
+      <w:numFmt w:val="bullet"/>
+      <w:lvlText w:val=""/>
+      <w:lvlJc w:val="left"/>
+      <w:pPr>
+        <w:ind w:left="2160" w:hanging="360"/>
+      </w:pPr>
+      <w:rPr>
+        <w:rFonts w:ascii="Wingdings" w:hAnsi="Wingdings" w:hint="default"/>
+      </w:rPr>
+    </w:lvl>
+    <w:lvl w:ilvl="3" w:tplc="04090001" w:tentative="1">
+      <w:start w:val="1"/>
+      <w:numFmt w:val="bullet"/>
+      <w:lvlText w:val=""/>
+      <w:lvlJc w:val="left"/>
+      <w:pPr>
+        <w:ind w:left="2880" w:hanging="360"/>
+      </w:pPr>
+      <w:rPr>
+        <w:rFonts w:ascii="Symbol" w:hAnsi="Symbol" w:hint="default"/>
+      </w:rPr>
+    </w:lvl>
+    <w:lvl w:ilvl="4" w:tplc="04090003" w:tentative="1">
+      <w:start w:val="1"/>
+      <w:numFmt w:val="bullet"/>
+      <w:lvlText w:val="o"/>
+      <w:lvlJc w:val="left"/>
+      <w:pPr>
+        <w:ind w:left="3600" w:hanging="360"/>
+      </w:pPr>
+      <w:rPr>
+        <w:rFonts w:ascii="Courier New" w:hAnsi="Courier New" w:cs="Courier New" w:hint="default"/>
+      </w:rPr>
+    </w:lvl>
+    <w:lvl w:ilvl="5" w:tplc="04090005" w:tentative="1">
+      <w:start w:val="1"/>
+      <w:numFmt w:val="bullet"/>
+      <w:lvlText w:val=""/>
+      <w:lvlJc w:val="left"/>
+      <w:pPr>
+        <w:ind w:left="4320" w:hanging="360"/>
+      </w:pPr>
+      <w:rPr>
+        <w:rFonts w:ascii="Wingdings" w:hAnsi="Wingdings" w:hint="default"/>
+      </w:rPr>
+    </w:lvl>
+    <w:lvl w:ilvl="6" w:tplc="04090001" w:tentative="1">
+      <w:start w:val="1"/>
+      <w:numFmt w:val="bullet"/>
+      <w:lvlText w:val=""/>
+      <w:lvlJc w:val="left"/>
+      <w:pPr>
+        <w:ind w:left="5040" w:hanging="360"/>
+      </w:pPr>
+      <w:rPr>
+        <w:rFonts w:ascii="Symbol" w:hAnsi="Symbol" w:hint="default"/>
+      </w:rPr>
+    </w:lvl>
+    <w:lvl w:ilvl="7" w:tplc="04090003" w:tentative="1">
+      <w:start w:val="1"/>
+      <w:numFmt w:val="bullet"/>
+      <w:lvlText w:val="o"/>
+      <w:lvlJc w:val="left"/>
+      <w:pPr>
+        <w:ind w:left="5760" w:hanging="360"/>
+      </w:pPr>
+      <w:rPr>
+        <w:rFonts w:ascii="Courier New" w:hAnsi="Courier New" w:cs="Courier New" w:hint="default"/>
+      </w:rPr>
+    </w:lvl>
+    <w:lvl w:ilvl="8" w:tplc="04090005" w:tentative="1">
+      <w:start w:val="1"/>
+      <w:numFmt w:val="bullet"/>
+      <w:lvlText w:val=""/>
+      <w:lvlJc w:val="left"/>
+      <w:pPr>
+        <w:ind w:left="6480" w:hanging="360"/>
+      </w:pPr>
+      <w:rPr>
+        <w:rFonts w:ascii="Wingdings" w:hAnsi="Wingdings" w:hint="default"/>
+      </w:rPr>
+    </w:lvl>
+  </w:abstractNum>
+  <w:abstractNum w:abstractNumId="21" w15:restartNumberingAfterBreak="0">
     <w:nsid w:val="7DD650F7"/>
     <w:multiLevelType w:val="hybridMultilevel"/>
     <w:tmpl w:val="FFFFFFFF"/>
@@ -6207,7 +7813,7 @@
       </w:pPr>
     </w:lvl>
   </w:abstractNum>
-  <w:abstractNum w:abstractNumId="15" w15:restartNumberingAfterBreak="0">
+  <w:abstractNum w:abstractNumId="22" w15:restartNumberingAfterBreak="0">
     <w:nsid w:val="7E281A34"/>
     <w:multiLevelType w:val="hybridMultilevel"/>
     <w:tmpl w:val="DD606BF4"/>
@@ -6320,7 +7926,7 @@
       </w:rPr>
     </w:lvl>
   </w:abstractNum>
-  <w:abstractNum w:abstractNumId="16" w15:restartNumberingAfterBreak="0">
+  <w:abstractNum w:abstractNumId="23" w15:restartNumberingAfterBreak="0">
     <w:nsid w:val="7ECE6B46"/>
     <w:multiLevelType w:val="hybridMultilevel"/>
     <w:tmpl w:val="31760750"/>
@@ -6434,55 +8040,76 @@
     </w:lvl>
   </w:abstractNum>
   <w:num w:numId="1" w16cid:durableId="2121561117">
+    <w:abstractNumId w:val="9"/>
+  </w:num>
+  <w:num w:numId="2" w16cid:durableId="1655526331">
+    <w:abstractNumId w:val="22"/>
+  </w:num>
+  <w:num w:numId="3" w16cid:durableId="956912400">
+    <w:abstractNumId w:val="8"/>
+  </w:num>
+  <w:num w:numId="4" w16cid:durableId="798953840">
+    <w:abstractNumId w:val="5"/>
+  </w:num>
+  <w:num w:numId="5" w16cid:durableId="1526406067">
+    <w:abstractNumId w:val="15"/>
+  </w:num>
+  <w:num w:numId="6" w16cid:durableId="418409331">
+    <w:abstractNumId w:val="16"/>
+  </w:num>
+  <w:num w:numId="7" w16cid:durableId="2023703162">
+    <w:abstractNumId w:val="23"/>
+  </w:num>
+  <w:num w:numId="8" w16cid:durableId="341510785">
+    <w:abstractNumId w:val="3"/>
+  </w:num>
+  <w:num w:numId="9" w16cid:durableId="18822873">
+    <w:abstractNumId w:val="10"/>
+  </w:num>
+  <w:num w:numId="10" w16cid:durableId="1799177519">
+    <w:abstractNumId w:val="21"/>
+  </w:num>
+  <w:num w:numId="11" w16cid:durableId="1008600195">
+    <w:abstractNumId w:val="7"/>
+  </w:num>
+  <w:num w:numId="12" w16cid:durableId="910042516">
+    <w:abstractNumId w:val="11"/>
+  </w:num>
+  <w:num w:numId="13" w16cid:durableId="833762909">
+    <w:abstractNumId w:val="13"/>
+  </w:num>
+  <w:num w:numId="14" w16cid:durableId="786312655">
+    <w:abstractNumId w:val="2"/>
+  </w:num>
+  <w:num w:numId="15" w16cid:durableId="832792778">
+    <w:abstractNumId w:val="17"/>
+  </w:num>
+  <w:num w:numId="16" w16cid:durableId="598099656">
+    <w:abstractNumId w:val="4"/>
+  </w:num>
+  <w:num w:numId="17" w16cid:durableId="1265921957">
+    <w:abstractNumId w:val="12"/>
+  </w:num>
+  <w:num w:numId="18" w16cid:durableId="167134702">
+    <w:abstractNumId w:val="1"/>
+  </w:num>
+  <w:num w:numId="19" w16cid:durableId="1506018224">
     <w:abstractNumId w:val="6"/>
   </w:num>
-  <w:num w:numId="2" w16cid:durableId="1655526331">
-    <w:abstractNumId w:val="15"/>
+  <w:num w:numId="20" w16cid:durableId="103354288">
+    <w:abstractNumId w:val="0"/>
   </w:num>
-  <w:num w:numId="3" w16cid:durableId="956912400">
-    <w:abstractNumId w:val="5"/>
+  <w:num w:numId="21" w16cid:durableId="887374641">
+    <w:abstractNumId w:val="19"/>
   </w:num>
-  <w:num w:numId="4" w16cid:durableId="798953840">
-    <w:abstractNumId w:val="3"/>
-  </w:num>
-  <w:num w:numId="5" w16cid:durableId="1526406067">
-    <w:abstractNumId w:val="11"/>
-  </w:num>
-  <w:num w:numId="6" w16cid:durableId="418409331">
-    <w:abstractNumId w:val="12"/>
-  </w:num>
-  <w:num w:numId="7" w16cid:durableId="2023703162">
-    <w:abstractNumId w:val="16"/>
-  </w:num>
-  <w:num w:numId="8" w16cid:durableId="341510785">
-    <w:abstractNumId w:val="1"/>
-  </w:num>
-  <w:num w:numId="9" w16cid:durableId="18822873">
-    <w:abstractNumId w:val="7"/>
-  </w:num>
-  <w:num w:numId="10" w16cid:durableId="1799177519">
+  <w:num w:numId="22" w16cid:durableId="1594362071">
     <w:abstractNumId w:val="14"/>
   </w:num>
-  <w:num w:numId="11" w16cid:durableId="1008600195">
-    <w:abstractNumId w:val="4"/>
+  <w:num w:numId="23" w16cid:durableId="139157289">
+    <w:abstractNumId w:val="20"/>
   </w:num>
-  <w:num w:numId="12" w16cid:durableId="910042516">
-    <w:abstractNumId w:val="8"/>
-  </w:num>
-  <w:num w:numId="13" w16cid:durableId="833762909">
-    <w:abstractNumId w:val="10"/>
-  </w:num>
-  <w:num w:numId="14" w16cid:durableId="786312655">
-    <w:abstractNumId w:val="0"/>
-  </w:num>
-  <w:num w:numId="15" w16cid:durableId="832792778">
-    <w:abstractNumId w:val="13"/>
-  </w:num>
-  <w:num w:numId="16" w16cid:durableId="598099656">
-    <w:abstractNumId w:val="2"/>
-  </w:num>
-  <w:num w:numId="17" w16cid:durableId="1265921957">
-    <w:abstractNumId w:val="9"/>
+  <w:num w:numId="24" w16cid:durableId="1350520769">
+    <w:abstractNumId w:val="18"/>
   </w:num>
 </w:numbering>
 </file>

</xml_diff>

<commit_message>
I added my tree testing information
</commit_message>
<xml_diff>
--- a/documents/IA_ID.docx
+++ b/documents/IA_ID.docx
@@ -4151,7 +4151,7 @@
                 <w:szCs w:val="24"/>
                 <w:lang w:val="en-US"/>
               </w:rPr>
-              <w:t>Member 2 name</w:t>
+              <w:t>Patrick Muorah</w:t>
             </w:r>
           </w:p>
         </w:tc>
@@ -4189,7 +4189,143 @@
                 <w:lang w:val="en-US"/>
               </w:rPr>
               <w:lastRenderedPageBreak/>
-              <w:t>Insert the time taken for each of the 5 tasks here</w:t>
+              <w:t>Task 1: Less than 5 seconds</w:t>
+            </w:r>
+          </w:p>
+          <w:p>
+            <w:pPr>
+              <w:rPr>
+                <w:rFonts w:ascii="Roboto" w:eastAsia="Roboto" w:hAnsi="Roboto" w:cs="Roboto"/>
+                <w:i/>
+                <w:iCs/>
+                <w:color w:val="1D2125"/>
+                <w:sz w:val="24"/>
+                <w:szCs w:val="24"/>
+                <w:lang w:val="en-US"/>
+              </w:rPr>
+            </w:pPr>
+            <w:r>
+              <w:rPr>
+                <w:rFonts w:ascii="Roboto" w:eastAsia="Roboto" w:hAnsi="Roboto" w:cs="Roboto"/>
+                <w:i/>
+                <w:iCs/>
+                <w:color w:val="1D2125"/>
+                <w:sz w:val="24"/>
+                <w:szCs w:val="24"/>
+                <w:lang w:val="en-US"/>
+              </w:rPr>
+              <w:t>Task 2: About 5 seconds</w:t>
+            </w:r>
+          </w:p>
+          <w:p>
+            <w:pPr>
+              <w:rPr>
+                <w:rFonts w:ascii="Roboto" w:eastAsia="Roboto" w:hAnsi="Roboto" w:cs="Roboto"/>
+                <w:i/>
+                <w:iCs/>
+                <w:color w:val="1D2125"/>
+                <w:sz w:val="24"/>
+                <w:szCs w:val="24"/>
+                <w:lang w:val="en-US"/>
+              </w:rPr>
+            </w:pPr>
+            <w:r>
+              <w:rPr>
+                <w:rFonts w:ascii="Roboto" w:eastAsia="Roboto" w:hAnsi="Roboto" w:cs="Roboto"/>
+                <w:i/>
+                <w:iCs/>
+                <w:color w:val="1D2125"/>
+                <w:sz w:val="24"/>
+                <w:szCs w:val="24"/>
+                <w:lang w:val="en-US"/>
+              </w:rPr>
+              <w:t>Task 3: About 10 seconds</w:t>
+            </w:r>
+          </w:p>
+          <w:p>
+            <w:pPr>
+              <w:rPr>
+                <w:rFonts w:ascii="Roboto" w:eastAsia="Roboto" w:hAnsi="Roboto" w:cs="Roboto"/>
+                <w:i/>
+                <w:iCs/>
+                <w:color w:val="1D2125"/>
+                <w:sz w:val="24"/>
+                <w:szCs w:val="24"/>
+                <w:lang w:val="en-US"/>
+              </w:rPr>
+            </w:pPr>
+            <w:r>
+              <w:rPr>
+                <w:rFonts w:ascii="Roboto" w:eastAsia="Roboto" w:hAnsi="Roboto" w:cs="Roboto"/>
+                <w:i/>
+                <w:iCs/>
+                <w:color w:val="1D2125"/>
+                <w:sz w:val="24"/>
+                <w:szCs w:val="24"/>
+                <w:lang w:val="en-US"/>
+              </w:rPr>
+              <w:t xml:space="preserve">Task 4: </w:t>
+            </w:r>
+            <w:r>
+              <w:rPr>
+                <w:rFonts w:ascii="Roboto" w:eastAsia="Roboto" w:hAnsi="Roboto" w:cs="Roboto"/>
+                <w:i/>
+                <w:iCs/>
+                <w:color w:val="1D2125"/>
+                <w:sz w:val="24"/>
+                <w:szCs w:val="24"/>
+                <w:lang w:val="en-US"/>
+              </w:rPr>
+              <w:t>About 1</w:t>
+            </w:r>
+            <w:r>
+              <w:rPr>
+                <w:rFonts w:ascii="Roboto" w:eastAsia="Roboto" w:hAnsi="Roboto" w:cs="Roboto"/>
+                <w:i/>
+                <w:iCs/>
+                <w:color w:val="1D2125"/>
+                <w:sz w:val="24"/>
+                <w:szCs w:val="24"/>
+                <w:lang w:val="en-US"/>
+              </w:rPr>
+              <w:t>0</w:t>
+            </w:r>
+            <w:r>
+              <w:rPr>
+                <w:rFonts w:ascii="Roboto" w:eastAsia="Roboto" w:hAnsi="Roboto" w:cs="Roboto"/>
+                <w:i/>
+                <w:iCs/>
+                <w:color w:val="1D2125"/>
+                <w:sz w:val="24"/>
+                <w:szCs w:val="24"/>
+                <w:lang w:val="en-US"/>
+              </w:rPr>
+              <w:t xml:space="preserve"> seconds</w:t>
+            </w:r>
+          </w:p>
+          <w:p>
+            <w:pPr>
+              <w:rPr>
+                <w:rFonts w:ascii="Roboto" w:eastAsia="Roboto" w:hAnsi="Roboto" w:cs="Roboto"/>
+                <w:i/>
+                <w:iCs/>
+                <w:color w:val="1D2125"/>
+                <w:sz w:val="24"/>
+                <w:szCs w:val="24"/>
+                <w:lang w:val="en-US"/>
+              </w:rPr>
+            </w:pPr>
+            <w:r>
+              <w:rPr>
+                <w:rFonts w:ascii="Roboto" w:eastAsia="Roboto" w:hAnsi="Roboto" w:cs="Roboto"/>
+                <w:i/>
+                <w:iCs/>
+                <w:color w:val="1D2125"/>
+                <w:sz w:val="24"/>
+                <w:szCs w:val="24"/>
+                <w:lang w:val="en-US"/>
+              </w:rPr>
+              <w:t>Task 5: Less than 5 seconds</w:t>
             </w:r>
           </w:p>
         </w:tc>
@@ -4721,6 +4857,162 @@
               <w:t xml:space="preserve"> Find another synonym or a hover function for labels that gives more information.</w:t>
             </w:r>
           </w:p>
+          <w:p>
+            <w:pPr>
+              <w:pStyle w:val="ListParagraph"/>
+              <w:numPr>
+                <w:ilvl w:val="0"/>
+                <w:numId w:val="1"/>
+              </w:numPr>
+              <w:shd w:val="clear" w:color="auto" w:fill="F8F9FA"/>
+              <w:spacing w:line="240" w:lineRule="auto"/>
+              <w:jc w:val="both"/>
+              <w:rPr>
+                <w:rFonts w:ascii="Roboto" w:eastAsia="Roboto" w:hAnsi="Roboto" w:cs="Roboto"/>
+                <w:color w:val="1D2125"/>
+                <w:lang w:val="en-US"/>
+              </w:rPr>
+            </w:pPr>
+            <w:r>
+              <w:rPr>
+                <w:rFonts w:ascii="Roboto" w:eastAsia="Roboto" w:hAnsi="Roboto" w:cs="Roboto"/>
+                <w:color w:val="1D2125"/>
+                <w:sz w:val="24"/>
+                <w:szCs w:val="24"/>
+                <w:lang w:val="en-US"/>
+              </w:rPr>
+              <w:t xml:space="preserve">Did you find the pages where you thought they should?  If not, which pages were not where you expected them to be in the menu hierarchy?  </w:t>
+            </w:r>
+            <w:r>
+              <w:rPr>
+                <w:rFonts w:ascii="Roboto" w:eastAsia="Roboto" w:hAnsi="Roboto" w:cs="Roboto"/>
+                <w:b/>
+                <w:bCs/>
+                <w:color w:val="1D2125"/>
+                <w:sz w:val="24"/>
+                <w:szCs w:val="24"/>
+                <w:lang w:val="en-US"/>
+              </w:rPr>
+              <w:t>ANS:</w:t>
+            </w:r>
+          </w:p>
+          <w:p>
+            <w:pPr>
+              <w:pStyle w:val="ListParagraph"/>
+              <w:numPr>
+                <w:ilvl w:val="0"/>
+                <w:numId w:val="1"/>
+              </w:numPr>
+              <w:shd w:val="clear" w:color="auto" w:fill="F8F9FA"/>
+              <w:spacing w:line="240" w:lineRule="auto"/>
+              <w:jc w:val="both"/>
+              <w:rPr>
+                <w:rFonts w:ascii="Roboto" w:eastAsia="Roboto" w:hAnsi="Roboto" w:cs="Roboto"/>
+                <w:color w:val="1D2125"/>
+                <w:lang w:val="en-US"/>
+              </w:rPr>
+            </w:pPr>
+            <w:r>
+              <w:rPr>
+                <w:rFonts w:ascii="Roboto" w:eastAsia="Roboto" w:hAnsi="Roboto" w:cs="Roboto"/>
+                <w:color w:val="1D2125"/>
+                <w:sz w:val="24"/>
+                <w:szCs w:val="24"/>
+                <w:lang w:val="en-US"/>
+              </w:rPr>
+              <w:t>Did it take more time than you thought it would take?  If so, why do you think it took longer?</w:t>
+            </w:r>
+            <w:r>
+              <w:rPr>
+                <w:rFonts w:ascii="Roboto" w:eastAsia="Roboto" w:hAnsi="Roboto" w:cs="Roboto"/>
+                <w:b/>
+                <w:bCs/>
+                <w:color w:val="1D2125"/>
+                <w:sz w:val="24"/>
+                <w:szCs w:val="24"/>
+                <w:lang w:val="en-US"/>
+              </w:rPr>
+              <w:t xml:space="preserve"> ANS:</w:t>
+            </w:r>
+          </w:p>
+          <w:p>
+            <w:pPr>
+              <w:pStyle w:val="ListParagraph"/>
+              <w:numPr>
+                <w:ilvl w:val="0"/>
+                <w:numId w:val="1"/>
+              </w:numPr>
+              <w:shd w:val="clear" w:color="auto" w:fill="F8F9FA"/>
+              <w:spacing w:line="240" w:lineRule="auto"/>
+              <w:jc w:val="both"/>
+              <w:rPr>
+                <w:rFonts w:ascii="Roboto" w:eastAsia="Roboto" w:hAnsi="Roboto" w:cs="Roboto"/>
+                <w:color w:val="1D2125"/>
+                <w:lang w:val="en-US"/>
+              </w:rPr>
+            </w:pPr>
+            <w:r>
+              <w:rPr>
+                <w:rFonts w:ascii="Roboto" w:eastAsia="Roboto" w:hAnsi="Roboto" w:cs="Roboto"/>
+                <w:color w:val="1D2125"/>
+                <w:sz w:val="24"/>
+                <w:szCs w:val="24"/>
+                <w:lang w:val="en-US"/>
+              </w:rPr>
+              <w:t>Were menu items labeled properly to indicate relevant resources?  If not, what was mislabeled and how would you correct it?</w:t>
+            </w:r>
+            <w:r>
+              <w:rPr>
+                <w:rFonts w:ascii="Roboto" w:eastAsia="Roboto" w:hAnsi="Roboto" w:cs="Roboto"/>
+                <w:b/>
+                <w:bCs/>
+                <w:color w:val="1D2125"/>
+                <w:sz w:val="24"/>
+                <w:szCs w:val="24"/>
+                <w:lang w:val="en-US"/>
+              </w:rPr>
+              <w:t xml:space="preserve"> ANS:</w:t>
+            </w:r>
+          </w:p>
+          <w:p>
+            <w:pPr>
+              <w:pStyle w:val="ListParagraph"/>
+              <w:numPr>
+                <w:ilvl w:val="0"/>
+                <w:numId w:val="1"/>
+              </w:numPr>
+              <w:shd w:val="clear" w:color="auto" w:fill="F8F9FA"/>
+              <w:spacing w:line="240" w:lineRule="auto"/>
+              <w:jc w:val="both"/>
+              <w:rPr>
+                <w:rFonts w:ascii="Roboto" w:eastAsia="Roboto" w:hAnsi="Roboto" w:cs="Roboto"/>
+                <w:color w:val="1D2125"/>
+                <w:lang w:val="en-US"/>
+              </w:rPr>
+            </w:pPr>
+            <w:r>
+              <w:rPr>
+                <w:rFonts w:ascii="Roboto" w:eastAsia="Roboto" w:hAnsi="Roboto" w:cs="Roboto"/>
+                <w:color w:val="1D2125"/>
+                <w:sz w:val="24"/>
+                <w:szCs w:val="24"/>
+                <w:lang w:val="en-US"/>
+              </w:rPr>
+              <w:t>Do you have any suggestions to make the site navigation easier?</w:t>
+            </w:r>
+            <w:r>
+              <w:rPr>
+                <w:rFonts w:ascii="Roboto" w:eastAsia="Roboto" w:hAnsi="Roboto" w:cs="Roboto"/>
+                <w:b/>
+                <w:bCs/>
+                <w:color w:val="1D2125"/>
+                <w:sz w:val="24"/>
+                <w:szCs w:val="24"/>
+                <w:lang w:val="en-US"/>
+              </w:rPr>
+              <w:t xml:space="preserve"> ANS:</w:t>
+            </w:r>
+          </w:p>
         </w:tc>
       </w:tr>
       <w:tr>
@@ -4756,7 +5048,7 @@
                 <w:szCs w:val="24"/>
                 <w:lang w:val="en-US"/>
               </w:rPr>
-              <w:t>Member 2 name here</w:t>
+              <w:t>Patrick Muorah</w:t>
             </w:r>
           </w:p>
         </w:tc>
@@ -4793,124 +5085,519 @@
                 <w:szCs w:val="24"/>
                 <w:lang w:val="en-US"/>
               </w:rPr>
-              <w:t xml:space="preserve">List the answers you received from the user after Tree test below - </w:t>
-            </w:r>
-          </w:p>
-          <w:p>
-            <w:pPr>
-              <w:pStyle w:val="ListParagraph"/>
-              <w:numPr>
-                <w:ilvl w:val="0"/>
-                <w:numId w:val="1"/>
-              </w:numPr>
-              <w:shd w:val="clear" w:color="auto" w:fill="F8F9FA"/>
-              <w:spacing w:line="240" w:lineRule="auto"/>
-              <w:jc w:val="both"/>
-              <w:rPr>
-                <w:rFonts w:ascii="Roboto" w:eastAsia="Roboto" w:hAnsi="Roboto" w:cs="Roboto"/>
-                <w:color w:val="1D2125"/>
-                <w:lang w:val="en-US"/>
-              </w:rPr>
-            </w:pPr>
-            <w:r>
-              <w:rPr>
-                <w:rFonts w:ascii="Roboto" w:eastAsia="Roboto" w:hAnsi="Roboto" w:cs="Roboto"/>
-                <w:color w:val="1D2125"/>
-                <w:sz w:val="24"/>
-                <w:szCs w:val="24"/>
-                <w:lang w:val="en-US"/>
-              </w:rPr>
-              <w:t xml:space="preserve">Did you find the pages where you thought they should?  If not, which pages were not where you expected them to be in the menu hierarchy?  </w:t>
+              <w:t xml:space="preserve">1. </w:t>
+            </w:r>
+            <w:r>
+              <w:rPr>
+                <w:rFonts w:ascii="Roboto" w:eastAsia="Roboto" w:hAnsi="Roboto" w:cs="Roboto"/>
+                <w:i/>
+                <w:iCs/>
+                <w:color w:val="1D2125"/>
+                <w:sz w:val="24"/>
+                <w:szCs w:val="24"/>
+                <w:lang w:val="en-US"/>
+              </w:rPr>
+              <w:t>Did you find the pages where you thought you would?</w:t>
+            </w:r>
+          </w:p>
+          <w:p>
+            <w:pPr>
+              <w:rPr>
+                <w:rFonts w:ascii="Roboto" w:eastAsia="Roboto" w:hAnsi="Roboto" w:cs="Roboto"/>
+                <w:i/>
+                <w:iCs/>
+                <w:color w:val="1D2125"/>
+                <w:sz w:val="24"/>
+                <w:szCs w:val="24"/>
+                <w:lang w:val="en-US"/>
+              </w:rPr>
+            </w:pPr>
+            <w:r>
+              <w:rPr>
+                <w:rFonts w:ascii="Roboto" w:eastAsia="Roboto" w:hAnsi="Roboto" w:cs="Roboto"/>
+                <w:i/>
+                <w:iCs/>
+                <w:color w:val="1D2125"/>
+                <w:sz w:val="24"/>
+                <w:szCs w:val="24"/>
+                <w:lang w:val="en-US"/>
+              </w:rPr>
+              <w:t xml:space="preserve">Answer: </w:t>
             </w:r>
             <w:r>
               <w:rPr>
                 <w:rFonts w:ascii="Roboto" w:eastAsia="Roboto" w:hAnsi="Roboto" w:cs="Roboto"/>
                 <w:b/>
                 <w:bCs/>
-                <w:color w:val="1D2125"/>
-                <w:sz w:val="24"/>
-                <w:szCs w:val="24"/>
-                <w:lang w:val="en-US"/>
-              </w:rPr>
-              <w:t>ANS:</w:t>
-            </w:r>
-          </w:p>
-          <w:p>
-            <w:pPr>
-              <w:pStyle w:val="ListParagraph"/>
-              <w:numPr>
-                <w:ilvl w:val="0"/>
-                <w:numId w:val="1"/>
-              </w:numPr>
-              <w:shd w:val="clear" w:color="auto" w:fill="F8F9FA"/>
-              <w:spacing w:line="240" w:lineRule="auto"/>
-              <w:jc w:val="both"/>
-              <w:rPr>
-                <w:rFonts w:ascii="Roboto" w:eastAsia="Roboto" w:hAnsi="Roboto" w:cs="Roboto"/>
-                <w:color w:val="1D2125"/>
-                <w:lang w:val="en-US"/>
-              </w:rPr>
-            </w:pPr>
-            <w:r>
-              <w:rPr>
-                <w:rFonts w:ascii="Roboto" w:eastAsia="Roboto" w:hAnsi="Roboto" w:cs="Roboto"/>
-                <w:color w:val="1D2125"/>
-                <w:sz w:val="24"/>
-                <w:szCs w:val="24"/>
-                <w:lang w:val="en-US"/>
-              </w:rPr>
-              <w:t>Did it take more time than you thought it would take?  If so, why do you think it took longer?</w:t>
-            </w:r>
-            <w:r>
+                <w:i/>
+                <w:iCs/>
+                <w:color w:val="1D2125"/>
+                <w:sz w:val="24"/>
+                <w:szCs w:val="24"/>
+                <w:lang w:val="en-US"/>
+              </w:rPr>
+              <w:t xml:space="preserve">Yes, I was able to find most of the pages where I expected them to be. </w:t>
+            </w:r>
+          </w:p>
+          <w:p>
+            <w:pPr>
+              <w:rPr>
+                <w:rFonts w:ascii="Roboto" w:eastAsia="Roboto" w:hAnsi="Roboto" w:cs="Roboto"/>
+                <w:i/>
+                <w:iCs/>
+                <w:color w:val="1D2125"/>
+                <w:sz w:val="24"/>
+                <w:szCs w:val="24"/>
+                <w:lang w:val="en-US"/>
+              </w:rPr>
+            </w:pPr>
+            <w:r>
+              <w:rPr>
+                <w:rFonts w:ascii="Roboto" w:eastAsia="Roboto" w:hAnsi="Roboto" w:cs="Roboto"/>
+                <w:i/>
+                <w:iCs/>
+                <w:color w:val="1D2125"/>
+                <w:sz w:val="24"/>
+                <w:szCs w:val="24"/>
+                <w:lang w:val="en-US"/>
+              </w:rPr>
+              <w:t xml:space="preserve">2. </w:t>
+            </w:r>
+            <w:r>
+              <w:rPr>
+                <w:rFonts w:ascii="Roboto" w:eastAsia="Roboto" w:hAnsi="Roboto" w:cs="Roboto"/>
+                <w:i/>
+                <w:iCs/>
+                <w:color w:val="1D2125"/>
+                <w:sz w:val="24"/>
+                <w:szCs w:val="24"/>
+                <w:lang w:val="en-US"/>
+              </w:rPr>
+              <w:t>Did it take more time than you thought it would take?</w:t>
+            </w:r>
+          </w:p>
+          <w:p>
+            <w:pPr>
               <w:rPr>
                 <w:rFonts w:ascii="Roboto" w:eastAsia="Roboto" w:hAnsi="Roboto" w:cs="Roboto"/>
                 <w:b/>
                 <w:bCs/>
-                <w:color w:val="1D2125"/>
-                <w:sz w:val="24"/>
-                <w:szCs w:val="24"/>
-                <w:lang w:val="en-US"/>
-              </w:rPr>
-              <w:t xml:space="preserve"> ANS:</w:t>
-            </w:r>
-          </w:p>
-          <w:p>
-            <w:pPr>
-              <w:pStyle w:val="ListParagraph"/>
-              <w:numPr>
-                <w:ilvl w:val="0"/>
-                <w:numId w:val="1"/>
-              </w:numPr>
-              <w:shd w:val="clear" w:color="auto" w:fill="F8F9FA"/>
-              <w:spacing w:line="240" w:lineRule="auto"/>
-              <w:jc w:val="both"/>
-              <w:rPr>
-                <w:rFonts w:ascii="Roboto" w:eastAsia="Roboto" w:hAnsi="Roboto" w:cs="Roboto"/>
-                <w:color w:val="1D2125"/>
-                <w:lang w:val="en-US"/>
-              </w:rPr>
-            </w:pPr>
-            <w:r>
-              <w:rPr>
-                <w:rFonts w:ascii="Roboto" w:eastAsia="Roboto" w:hAnsi="Roboto" w:cs="Roboto"/>
-                <w:color w:val="1D2125"/>
-                <w:sz w:val="24"/>
-                <w:szCs w:val="24"/>
-                <w:lang w:val="en-US"/>
-              </w:rPr>
-              <w:t>Were menu items labeled properly to indicate relevant resources?  If not, what was mislabeled and how would you correct it?</w:t>
-            </w:r>
+                <w:i/>
+                <w:iCs/>
+                <w:color w:val="1D2125"/>
+                <w:sz w:val="24"/>
+                <w:szCs w:val="24"/>
+                <w:lang w:val="en-US"/>
+              </w:rPr>
+            </w:pPr>
             <w:r>
               <w:rPr>
                 <w:rFonts w:ascii="Roboto" w:eastAsia="Roboto" w:hAnsi="Roboto" w:cs="Roboto"/>
                 <w:b/>
                 <w:bCs/>
-                <w:color w:val="1D2125"/>
-                <w:sz w:val="24"/>
-                <w:szCs w:val="24"/>
-                <w:lang w:val="en-US"/>
-              </w:rPr>
-              <w:t xml:space="preserve"> ANS:</w:t>
+                <w:i/>
+                <w:iCs/>
+                <w:color w:val="1D2125"/>
+                <w:sz w:val="24"/>
+                <w:szCs w:val="24"/>
+                <w:lang w:val="en-US"/>
+              </w:rPr>
+              <w:t xml:space="preserve">Answer: No, it was pretty straightforward </w:t>
+            </w:r>
+            <w:r>
+              <w:rPr>
+                <w:rFonts w:ascii="Roboto" w:eastAsia="Roboto" w:hAnsi="Roboto" w:cs="Roboto"/>
+                <w:b/>
+                <w:bCs/>
+                <w:i/>
+                <w:iCs/>
+                <w:color w:val="1D2125"/>
+                <w:sz w:val="24"/>
+                <w:szCs w:val="24"/>
+                <w:lang w:val="en-US"/>
+              </w:rPr>
+              <w:t xml:space="preserve">for </w:t>
+            </w:r>
+            <w:r>
+              <w:rPr>
+                <w:rFonts w:ascii="Roboto" w:eastAsia="Roboto" w:hAnsi="Roboto" w:cs="Roboto"/>
+                <w:b/>
+                <w:bCs/>
+                <w:i/>
+                <w:iCs/>
+                <w:color w:val="1D2125"/>
+                <w:sz w:val="24"/>
+                <w:szCs w:val="24"/>
+                <w:lang w:val="en-US"/>
+              </w:rPr>
+              <w:t>the most</w:t>
+            </w:r>
+            <w:r>
+              <w:rPr>
+                <w:rFonts w:ascii="Roboto" w:eastAsia="Roboto" w:hAnsi="Roboto" w:cs="Roboto"/>
+                <w:b/>
+                <w:bCs/>
+                <w:i/>
+                <w:iCs/>
+                <w:color w:val="1D2125"/>
+                <w:sz w:val="24"/>
+                <w:szCs w:val="24"/>
+                <w:lang w:val="en-US"/>
+              </w:rPr>
+              <w:t xml:space="preserve"> part.</w:t>
+            </w:r>
+          </w:p>
+          <w:p>
+            <w:pPr>
+              <w:rPr>
+                <w:rFonts w:ascii="Roboto" w:eastAsia="Roboto" w:hAnsi="Roboto" w:cs="Roboto"/>
+                <w:i/>
+                <w:iCs/>
+                <w:color w:val="1D2125"/>
+                <w:sz w:val="24"/>
+                <w:szCs w:val="24"/>
+                <w:lang w:val="en-US"/>
+              </w:rPr>
+            </w:pPr>
+            <w:r>
+              <w:rPr>
+                <w:rFonts w:ascii="Roboto" w:eastAsia="Roboto" w:hAnsi="Roboto" w:cs="Roboto"/>
+                <w:i/>
+                <w:iCs/>
+                <w:color w:val="1D2125"/>
+                <w:sz w:val="24"/>
+                <w:szCs w:val="24"/>
+                <w:lang w:val="en-US"/>
+              </w:rPr>
+              <w:t xml:space="preserve">3. </w:t>
+            </w:r>
+            <w:r>
+              <w:rPr>
+                <w:rFonts w:ascii="Roboto" w:eastAsia="Roboto" w:hAnsi="Roboto" w:cs="Roboto"/>
+                <w:i/>
+                <w:iCs/>
+                <w:color w:val="1D2125"/>
+                <w:sz w:val="24"/>
+                <w:szCs w:val="24"/>
+                <w:lang w:val="en-US"/>
+              </w:rPr>
+              <w:t xml:space="preserve">Were </w:t>
+            </w:r>
+            <w:r>
+              <w:rPr>
+                <w:rFonts w:ascii="Roboto" w:eastAsia="Roboto" w:hAnsi="Roboto" w:cs="Roboto"/>
+                <w:i/>
+                <w:iCs/>
+                <w:color w:val="1D2125"/>
+                <w:sz w:val="24"/>
+                <w:szCs w:val="24"/>
+                <w:lang w:val="en-US"/>
+              </w:rPr>
+              <w:t>the menu</w:t>
+            </w:r>
+            <w:r>
+              <w:rPr>
+                <w:rFonts w:ascii="Roboto" w:eastAsia="Roboto" w:hAnsi="Roboto" w:cs="Roboto"/>
+                <w:i/>
+                <w:iCs/>
+                <w:color w:val="1D2125"/>
+                <w:sz w:val="24"/>
+                <w:szCs w:val="24"/>
+                <w:lang w:val="en-US"/>
+              </w:rPr>
+              <w:t xml:space="preserve"> items labeled properly to indicate relevant resources?</w:t>
+            </w:r>
+          </w:p>
+          <w:p>
+            <w:pPr>
+              <w:rPr>
+                <w:rFonts w:ascii="Roboto" w:eastAsia="Roboto" w:hAnsi="Roboto" w:cs="Roboto"/>
+                <w:b/>
+                <w:bCs/>
+                <w:i/>
+                <w:iCs/>
+                <w:color w:val="1D2125"/>
+                <w:sz w:val="24"/>
+                <w:szCs w:val="24"/>
+                <w:lang w:val="en-US"/>
+              </w:rPr>
+            </w:pPr>
+            <w:r>
+              <w:rPr>
+                <w:rFonts w:ascii="Roboto" w:eastAsia="Roboto" w:hAnsi="Roboto" w:cs="Roboto"/>
+                <w:b/>
+                <w:bCs/>
+                <w:i/>
+                <w:iCs/>
+                <w:color w:val="1D2125"/>
+                <w:sz w:val="24"/>
+                <w:szCs w:val="24"/>
+                <w:lang w:val="en-US"/>
+              </w:rPr>
+              <w:t xml:space="preserve">Answer: For the most part, yes. However, the "Yoga Instruction" section was a bit confusing. It was listed under "Fitness," but I expected it to be under "Wellness." </w:t>
+            </w:r>
+            <w:r>
+              <w:rPr>
+                <w:rFonts w:ascii="Roboto" w:eastAsia="Roboto" w:hAnsi="Roboto" w:cs="Roboto"/>
+                <w:b/>
+                <w:bCs/>
+                <w:i/>
+                <w:iCs/>
+                <w:color w:val="1D2125"/>
+                <w:sz w:val="24"/>
+                <w:szCs w:val="24"/>
+                <w:lang w:val="en-US"/>
+              </w:rPr>
+              <w:lastRenderedPageBreak/>
+              <w:t>Renaming or providing subcategories might help with clarity</w:t>
+            </w:r>
+            <w:r>
+              <w:rPr>
+                <w:rFonts w:ascii="Roboto" w:eastAsia="Roboto" w:hAnsi="Roboto" w:cs="Roboto"/>
+                <w:b/>
+                <w:bCs/>
+                <w:i/>
+                <w:iCs/>
+                <w:color w:val="1D2125"/>
+                <w:sz w:val="24"/>
+                <w:szCs w:val="24"/>
+                <w:lang w:val="en-US"/>
+              </w:rPr>
+              <w:t xml:space="preserve"> as I was a bit confused</w:t>
+            </w:r>
+            <w:r>
+              <w:rPr>
+                <w:rFonts w:ascii="Roboto" w:eastAsia="Roboto" w:hAnsi="Roboto" w:cs="Roboto"/>
+                <w:b/>
+                <w:bCs/>
+                <w:i/>
+                <w:iCs/>
+                <w:color w:val="1D2125"/>
+                <w:sz w:val="24"/>
+                <w:szCs w:val="24"/>
+                <w:lang w:val="en-US"/>
+              </w:rPr>
+              <w:t>.</w:t>
+            </w:r>
+          </w:p>
+          <w:p>
+            <w:pPr>
+              <w:rPr>
+                <w:rFonts w:ascii="Roboto" w:eastAsia="Roboto" w:hAnsi="Roboto" w:cs="Roboto"/>
+                <w:i/>
+                <w:iCs/>
+                <w:color w:val="1D2125"/>
+                <w:sz w:val="24"/>
+                <w:szCs w:val="24"/>
+                <w:lang w:val="en-US"/>
+              </w:rPr>
+            </w:pPr>
+            <w:r>
+              <w:rPr>
+                <w:rFonts w:ascii="Roboto" w:eastAsia="Roboto" w:hAnsi="Roboto" w:cs="Roboto"/>
+                <w:i/>
+                <w:iCs/>
+                <w:color w:val="1D2125"/>
+                <w:sz w:val="24"/>
+                <w:szCs w:val="24"/>
+                <w:lang w:val="en-US"/>
+              </w:rPr>
+              <w:t xml:space="preserve">4. </w:t>
+            </w:r>
+            <w:r>
+              <w:rPr>
+                <w:rFonts w:ascii="Roboto" w:eastAsia="Roboto" w:hAnsi="Roboto" w:cs="Roboto"/>
+                <w:i/>
+                <w:iCs/>
+                <w:color w:val="1D2125"/>
+                <w:sz w:val="24"/>
+                <w:szCs w:val="24"/>
+                <w:lang w:val="en-US"/>
+              </w:rPr>
+              <w:t>Do you have any suggestions to make the site navigation easier?</w:t>
+            </w:r>
+          </w:p>
+          <w:p>
+            <w:pPr>
+              <w:rPr>
+                <w:rFonts w:ascii="Roboto" w:eastAsia="Roboto" w:hAnsi="Roboto" w:cs="Roboto"/>
+                <w:b/>
+                <w:bCs/>
+                <w:i/>
+                <w:iCs/>
+                <w:color w:val="1D2125"/>
+                <w:sz w:val="24"/>
+                <w:szCs w:val="24"/>
+                <w:lang w:val="en-US"/>
+              </w:rPr>
+            </w:pPr>
+            <w:r>
+              <w:rPr>
+                <w:rFonts w:ascii="Roboto" w:eastAsia="Roboto" w:hAnsi="Roboto" w:cs="Roboto"/>
+                <w:b/>
+                <w:bCs/>
+                <w:i/>
+                <w:iCs/>
+                <w:color w:val="1D2125"/>
+                <w:sz w:val="24"/>
+                <w:szCs w:val="24"/>
+                <w:lang w:val="en-US"/>
+              </w:rPr>
+              <w:t>Answer:</w:t>
+            </w:r>
+            <w:r>
+              <w:rPr>
+                <w:rFonts w:ascii="Roboto" w:eastAsia="Roboto" w:hAnsi="Roboto" w:cs="Roboto"/>
+                <w:b/>
+                <w:bCs/>
+                <w:i/>
+                <w:iCs/>
+                <w:color w:val="1D2125"/>
+                <w:sz w:val="24"/>
+                <w:szCs w:val="24"/>
+                <w:lang w:val="en-US"/>
+              </w:rPr>
+              <w:t xml:space="preserve"> I believe</w:t>
+            </w:r>
+            <w:r>
+              <w:rPr>
+                <w:rFonts w:ascii="Roboto" w:eastAsia="Roboto" w:hAnsi="Roboto" w:cs="Roboto"/>
+                <w:b/>
+                <w:bCs/>
+                <w:i/>
+                <w:iCs/>
+                <w:color w:val="1D2125"/>
+                <w:sz w:val="24"/>
+                <w:szCs w:val="24"/>
+                <w:lang w:val="en-US"/>
+              </w:rPr>
+              <w:t xml:space="preserve"> </w:t>
+            </w:r>
+            <w:r>
+              <w:rPr>
+                <w:rFonts w:ascii="Roboto" w:eastAsia="Roboto" w:hAnsi="Roboto" w:cs="Roboto"/>
+                <w:b/>
+                <w:bCs/>
+                <w:i/>
+                <w:iCs/>
+                <w:color w:val="1D2125"/>
+                <w:sz w:val="24"/>
+                <w:szCs w:val="24"/>
+                <w:lang w:val="en-US"/>
+              </w:rPr>
+              <w:t>a</w:t>
+            </w:r>
+            <w:r>
+              <w:rPr>
+                <w:rFonts w:ascii="Roboto" w:eastAsia="Roboto" w:hAnsi="Roboto" w:cs="Roboto"/>
+                <w:b/>
+                <w:bCs/>
+                <w:i/>
+                <w:iCs/>
+                <w:color w:val="1D2125"/>
+                <w:sz w:val="24"/>
+                <w:szCs w:val="24"/>
+                <w:lang w:val="en-US"/>
+              </w:rPr>
+              <w:t>dding more descriptive subcategories under sections</w:t>
+            </w:r>
+            <w:r>
+              <w:rPr>
+                <w:rFonts w:ascii="Roboto" w:eastAsia="Roboto" w:hAnsi="Roboto" w:cs="Roboto"/>
+                <w:b/>
+                <w:bCs/>
+                <w:i/>
+                <w:iCs/>
+                <w:color w:val="1D2125"/>
+                <w:sz w:val="24"/>
+                <w:szCs w:val="24"/>
+                <w:lang w:val="en-US"/>
+              </w:rPr>
+              <w:t xml:space="preserve"> that contain broader information</w:t>
+            </w:r>
+            <w:r>
+              <w:rPr>
+                <w:rFonts w:ascii="Roboto" w:eastAsia="Roboto" w:hAnsi="Roboto" w:cs="Roboto"/>
+                <w:b/>
+                <w:bCs/>
+                <w:i/>
+                <w:iCs/>
+                <w:color w:val="1D2125"/>
+                <w:sz w:val="24"/>
+                <w:szCs w:val="24"/>
+                <w:lang w:val="en-US"/>
+              </w:rPr>
+              <w:t xml:space="preserve"> might make navigation smoother</w:t>
+            </w:r>
+            <w:r>
+              <w:rPr>
+                <w:rFonts w:ascii="Roboto" w:eastAsia="Roboto" w:hAnsi="Roboto" w:cs="Roboto"/>
+                <w:b/>
+                <w:bCs/>
+                <w:i/>
+                <w:iCs/>
+                <w:color w:val="1D2125"/>
+                <w:sz w:val="24"/>
+                <w:szCs w:val="24"/>
+                <w:lang w:val="en-US"/>
+              </w:rPr>
+              <w:t xml:space="preserve"> and faster</w:t>
+            </w:r>
+            <w:r>
+              <w:rPr>
+                <w:rFonts w:ascii="Roboto" w:eastAsia="Roboto" w:hAnsi="Roboto" w:cs="Roboto"/>
+                <w:b/>
+                <w:bCs/>
+                <w:i/>
+                <w:iCs/>
+                <w:color w:val="1D2125"/>
+                <w:sz w:val="24"/>
+                <w:szCs w:val="24"/>
+                <w:lang w:val="en-US"/>
+              </w:rPr>
+              <w:t>. For example, "Health"</w:t>
+            </w:r>
+            <w:r>
+              <w:rPr>
+                <w:rFonts w:ascii="Roboto" w:eastAsia="Roboto" w:hAnsi="Roboto" w:cs="Roboto"/>
+                <w:b/>
+                <w:bCs/>
+                <w:i/>
+                <w:iCs/>
+                <w:color w:val="1D2125"/>
+                <w:sz w:val="24"/>
+                <w:szCs w:val="24"/>
+                <w:lang w:val="en-US"/>
+              </w:rPr>
+              <w:t xml:space="preserve"> is a very broad subject and</w:t>
+            </w:r>
+            <w:r>
+              <w:rPr>
+                <w:rFonts w:ascii="Roboto" w:eastAsia="Roboto" w:hAnsi="Roboto" w:cs="Roboto"/>
+                <w:b/>
+                <w:bCs/>
+                <w:i/>
+                <w:iCs/>
+                <w:color w:val="1D2125"/>
+                <w:sz w:val="24"/>
+                <w:szCs w:val="24"/>
+                <w:lang w:val="en-US"/>
+              </w:rPr>
+              <w:t xml:space="preserve"> could be broken down into more specific areas like "Supplements," "Conditions," and "General Wellness."</w:t>
+            </w:r>
+            <w:r>
+              <w:rPr>
+                <w:rFonts w:ascii="Roboto" w:eastAsia="Roboto" w:hAnsi="Roboto" w:cs="Roboto"/>
+                <w:b/>
+                <w:bCs/>
+                <w:i/>
+                <w:iCs/>
+                <w:color w:val="1D2125"/>
+                <w:sz w:val="24"/>
+                <w:szCs w:val="24"/>
+                <w:lang w:val="en-US"/>
+              </w:rPr>
+              <w:t xml:space="preserve"> This will make it easier to find specific information on the site.</w:t>
             </w:r>
           </w:p>
           <w:p>
@@ -4924,28 +5611,6 @@
                 <w:lang w:val="en-US"/>
               </w:rPr>
             </w:pPr>
-            <w:r>
-              <w:rPr>
-                <w:rFonts w:ascii="Roboto" w:eastAsia="Roboto" w:hAnsi="Roboto" w:cs="Roboto"/>
-                <w:color w:val="1D2125"/>
-                <w:sz w:val="24"/>
-                <w:szCs w:val="24"/>
-                <w:lang w:val="en-US"/>
-              </w:rPr>
-              <w:t>Do you have any suggestions to make the site navigation easier?</w:t>
-            </w:r>
-            <w:r>
-              <w:rPr>
-                <w:rFonts w:ascii="Roboto" w:eastAsia="Roboto" w:hAnsi="Roboto" w:cs="Roboto"/>
-                <w:b/>
-                <w:bCs/>
-                <w:color w:val="1D2125"/>
-                <w:sz w:val="24"/>
-                <w:szCs w:val="24"/>
-                <w:lang w:val="en-US"/>
-              </w:rPr>
-              <w:t xml:space="preserve"> ANS:</w:t>
-            </w:r>
           </w:p>
         </w:tc>
       </w:tr>
@@ -4982,6 +5647,7 @@
                 <w:szCs w:val="24"/>
                 <w:lang w:val="en-US"/>
               </w:rPr>
+              <w:lastRenderedPageBreak/>
               <w:t>Heather McConnell</w:t>
             </w:r>
           </w:p>
@@ -5196,7 +5862,6 @@
                 <w:szCs w:val="24"/>
                 <w:lang w:val="en-US"/>
               </w:rPr>
-              <w:lastRenderedPageBreak/>
               <w:t>Do you have any suggestions to make the site navigation easier?</w:t>
             </w:r>
             <w:r>
@@ -5406,6 +6071,95 @@
 <file path=word/numbering.xml><?xml version="1.0" encoding="utf-8"?>
 <w:numbering xmlns:wpc="http://schemas.microsoft.com/office/word/2010/wordprocessingCanvas" xmlns:cx="http://schemas.microsoft.com/office/drawing/2014/chartex" xmlns:cx1="http://schemas.microsoft.com/office/drawing/2015/9/8/chartex" xmlns:cx2="http://schemas.microsoft.com/office/drawing/2015/10/21/chartex" xmlns:cx3="http://schemas.microsoft.com/office/drawing/2016/5/9/chartex" xmlns:cx4="http://schemas.microsoft.com/office/drawing/2016/5/10/chartex" xmlns:cx5="http://schemas.microsoft.com/office/drawing/2016/5/11/chartex" xmlns:cx6="http://schemas.microsoft.com/office/drawing/2016/5/12/chartex" xmlns:cx7="http://schemas.microsoft.com/office/drawing/2016/5/13/chartex" xmlns:cx8="http://schemas.microsoft.com/office/drawing/2016/5/14/chartex" xmlns:mc="http://schemas.openxmlformats.org/markup-compatibility/2006" xmlns:aink="http://schemas.microsoft.com/office/drawing/2016/ink" xmlns:am3d="http://schemas.microsoft.com/office/drawing/2017/model3d" xmlns:o="urn:schemas-microsoft-com:office:office" xmlns:oel="http://schemas.microsoft.com/office/2019/extlst" xmlns:r="http://schemas.openxmlformats.org/officeDocument/2006/relationships" xmlns:m="http://schemas.openxmlformats.org/officeDocument/2006/math" xmlns:v="urn:schemas-microsoft-com:vml" xmlns:wp14="http://schemas.microsoft.com/office/word/2010/wordprocessingDrawing" xmlns:wp="http://schemas.openxmlformats.org/drawingml/2006/wordprocessingDrawing" xmlns:w10="urn:schemas-microsoft-com:office:word" xmlns:w="http://schemas.openxmlformats.org/wordprocessingml/2006/main" xmlns:w14="http://schemas.microsoft.com/office/word/2010/wordml" xmlns:w15="http://schemas.microsoft.com/office/word/2012/wordml" xmlns:w16cex="http://schemas.microsoft.com/office/word/2018/wordml/cex" xmlns:w16cid="http://schemas.microsoft.com/office/word/2016/wordml/cid" xmlns:w16="http://schemas.microsoft.com/office/word/2018/wordml" xmlns:w16du="http://schemas.microsoft.com/office/word/2023/wordml/word16du" xmlns:w16sdtdh="http://schemas.microsoft.com/office/word/2020/wordml/sdtdatahash" xmlns:w16sdtfl="http://schemas.microsoft.com/office/word/2024/wordml/sdtformatlock" xmlns:w16se="http://schemas.microsoft.com/office/word/2015/wordml/symex" xmlns:wpg="http://schemas.microsoft.com/office/word/2010/wordprocessingGroup" xmlns:wpi="http://schemas.microsoft.com/office/word/2010/wordprocessingInk" xmlns:wne="http://schemas.microsoft.com/office/word/2006/wordml" xmlns:wps="http://schemas.microsoft.com/office/word/2010/wordprocessingShape" mc:Ignorable="w14 w15 w16se w16cid w16 w16cex w16sdtdh w16sdtfl w16du wp14">
   <w:abstractNum w:abstractNumId="0" w15:restartNumberingAfterBreak="0">
+    <w:nsid w:val="06C27AF3"/>
+    <w:multiLevelType w:val="hybridMultilevel"/>
+    <w:tmpl w:val="69D811F4"/>
+    <w:lvl w:ilvl="0" w:tplc="0409000F">
+      <w:start w:val="1"/>
+      <w:numFmt w:val="decimal"/>
+      <w:lvlText w:val="%1."/>
+      <w:lvlJc w:val="left"/>
+      <w:pPr>
+        <w:ind w:left="720" w:hanging="360"/>
+      </w:pPr>
+      <w:rPr>
+        <w:rFonts w:hint="default"/>
+      </w:rPr>
+    </w:lvl>
+    <w:lvl w:ilvl="1" w:tplc="04090019" w:tentative="1">
+      <w:start w:val="1"/>
+      <w:numFmt w:val="lowerLetter"/>
+      <w:lvlText w:val="%2."/>
+      <w:lvlJc w:val="left"/>
+      <w:pPr>
+        <w:ind w:left="1440" w:hanging="360"/>
+      </w:pPr>
+    </w:lvl>
+    <w:lvl w:ilvl="2" w:tplc="0409001B" w:tentative="1">
+      <w:start w:val="1"/>
+      <w:numFmt w:val="lowerRoman"/>
+      <w:lvlText w:val="%3."/>
+      <w:lvlJc w:val="right"/>
+      <w:pPr>
+        <w:ind w:left="2160" w:hanging="180"/>
+      </w:pPr>
+    </w:lvl>
+    <w:lvl w:ilvl="3" w:tplc="0409000F" w:tentative="1">
+      <w:start w:val="1"/>
+      <w:numFmt w:val="decimal"/>
+      <w:lvlText w:val="%4."/>
+      <w:lvlJc w:val="left"/>
+      <w:pPr>
+        <w:ind w:left="2880" w:hanging="360"/>
+      </w:pPr>
+    </w:lvl>
+    <w:lvl w:ilvl="4" w:tplc="04090019" w:tentative="1">
+      <w:start w:val="1"/>
+      <w:numFmt w:val="lowerLetter"/>
+      <w:lvlText w:val="%5."/>
+      <w:lvlJc w:val="left"/>
+      <w:pPr>
+        <w:ind w:left="3600" w:hanging="360"/>
+      </w:pPr>
+    </w:lvl>
+    <w:lvl w:ilvl="5" w:tplc="0409001B" w:tentative="1">
+      <w:start w:val="1"/>
+      <w:numFmt w:val="lowerRoman"/>
+      <w:lvlText w:val="%6."/>
+      <w:lvlJc w:val="right"/>
+      <w:pPr>
+        <w:ind w:left="4320" w:hanging="180"/>
+      </w:pPr>
+    </w:lvl>
+    <w:lvl w:ilvl="6" w:tplc="0409000F" w:tentative="1">
+      <w:start w:val="1"/>
+      <w:numFmt w:val="decimal"/>
+      <w:lvlText w:val="%7."/>
+      <w:lvlJc w:val="left"/>
+      <w:pPr>
+        <w:ind w:left="5040" w:hanging="360"/>
+      </w:pPr>
+    </w:lvl>
+    <w:lvl w:ilvl="7" w:tplc="04090019" w:tentative="1">
+      <w:start w:val="1"/>
+      <w:numFmt w:val="lowerLetter"/>
+      <w:lvlText w:val="%8."/>
+      <w:lvlJc w:val="left"/>
+      <w:pPr>
+        <w:ind w:left="5760" w:hanging="360"/>
+      </w:pPr>
+    </w:lvl>
+    <w:lvl w:ilvl="8" w:tplc="0409001B" w:tentative="1">
+      <w:start w:val="1"/>
+      <w:numFmt w:val="lowerRoman"/>
+      <w:lvlText w:val="%9."/>
+      <w:lvlJc w:val="right"/>
+      <w:pPr>
+        <w:ind w:left="6480" w:hanging="180"/>
+      </w:pPr>
+    </w:lvl>
+  </w:abstractNum>
+  <w:abstractNum w:abstractNumId="1" w15:restartNumberingAfterBreak="0">
     <w:nsid w:val="07730611"/>
     <w:multiLevelType w:val="hybridMultilevel"/>
     <w:tmpl w:val="DFC2D04C"/>
@@ -5518,7 +6272,7 @@
       </w:rPr>
     </w:lvl>
   </w:abstractNum>
-  <w:abstractNum w:abstractNumId="1" w15:restartNumberingAfterBreak="0">
+  <w:abstractNum w:abstractNumId="2" w15:restartNumberingAfterBreak="0">
     <w:nsid w:val="11577412"/>
     <w:multiLevelType w:val="hybridMultilevel"/>
     <w:tmpl w:val="5C021544"/>
@@ -5631,7 +6385,7 @@
       </w:rPr>
     </w:lvl>
   </w:abstractNum>
-  <w:abstractNum w:abstractNumId="2" w15:restartNumberingAfterBreak="0">
+  <w:abstractNum w:abstractNumId="3" w15:restartNumberingAfterBreak="0">
     <w:nsid w:val="15B744E1"/>
     <w:multiLevelType w:val="hybridMultilevel"/>
     <w:tmpl w:val="51709514"/>
@@ -5744,7 +6498,7 @@
       </w:rPr>
     </w:lvl>
   </w:abstractNum>
-  <w:abstractNum w:abstractNumId="3" w15:restartNumberingAfterBreak="0">
+  <w:abstractNum w:abstractNumId="4" w15:restartNumberingAfterBreak="0">
     <w:nsid w:val="16380BFB"/>
     <w:multiLevelType w:val="hybridMultilevel"/>
     <w:tmpl w:val="7AB8822E"/>
@@ -5857,7 +6611,7 @@
       </w:rPr>
     </w:lvl>
   </w:abstractNum>
-  <w:abstractNum w:abstractNumId="4" w15:restartNumberingAfterBreak="0">
+  <w:abstractNum w:abstractNumId="5" w15:restartNumberingAfterBreak="0">
     <w:nsid w:val="287B33D4"/>
     <w:multiLevelType w:val="hybridMultilevel"/>
     <w:tmpl w:val="05B443AA"/>
@@ -5970,7 +6724,7 @@
       </w:rPr>
     </w:lvl>
   </w:abstractNum>
-  <w:abstractNum w:abstractNumId="5" w15:restartNumberingAfterBreak="0">
+  <w:abstractNum w:abstractNumId="6" w15:restartNumberingAfterBreak="0">
     <w:nsid w:val="34B12773"/>
     <w:multiLevelType w:val="hybridMultilevel"/>
     <w:tmpl w:val="51BC30B2"/>
@@ -6083,7 +6837,7 @@
       </w:rPr>
     </w:lvl>
   </w:abstractNum>
-  <w:abstractNum w:abstractNumId="6" w15:restartNumberingAfterBreak="0">
+  <w:abstractNum w:abstractNumId="7" w15:restartNumberingAfterBreak="0">
     <w:nsid w:val="37A60EA6"/>
     <w:multiLevelType w:val="hybridMultilevel"/>
     <w:tmpl w:val="4EBE5DEA"/>
@@ -6196,7 +6950,7 @@
       </w:rPr>
     </w:lvl>
   </w:abstractNum>
-  <w:abstractNum w:abstractNumId="7" w15:restartNumberingAfterBreak="0">
+  <w:abstractNum w:abstractNumId="8" w15:restartNumberingAfterBreak="0">
     <w:nsid w:val="42725330"/>
     <w:multiLevelType w:val="hybridMultilevel"/>
     <w:tmpl w:val="5F580810"/>
@@ -6309,7 +7063,7 @@
       </w:rPr>
     </w:lvl>
   </w:abstractNum>
-  <w:abstractNum w:abstractNumId="8" w15:restartNumberingAfterBreak="0">
+  <w:abstractNum w:abstractNumId="9" w15:restartNumberingAfterBreak="0">
     <w:nsid w:val="4559390E"/>
     <w:multiLevelType w:val="hybridMultilevel"/>
     <w:tmpl w:val="FF90DBC4"/>
@@ -6422,7 +7176,7 @@
       </w:rPr>
     </w:lvl>
   </w:abstractNum>
-  <w:abstractNum w:abstractNumId="9" w15:restartNumberingAfterBreak="0">
+  <w:abstractNum w:abstractNumId="10" w15:restartNumberingAfterBreak="0">
     <w:nsid w:val="46B88349"/>
     <w:multiLevelType w:val="hybridMultilevel"/>
     <w:tmpl w:val="FFFFFFFF"/>
@@ -6508,7 +7262,7 @@
       </w:pPr>
     </w:lvl>
   </w:abstractNum>
-  <w:abstractNum w:abstractNumId="10" w15:restartNumberingAfterBreak="0">
+  <w:abstractNum w:abstractNumId="11" w15:restartNumberingAfterBreak="0">
     <w:nsid w:val="49ED4154"/>
     <w:multiLevelType w:val="hybridMultilevel"/>
     <w:tmpl w:val="BDB8B8BC"/>
@@ -6597,7 +7351,7 @@
       </w:pPr>
     </w:lvl>
   </w:abstractNum>
-  <w:abstractNum w:abstractNumId="11" w15:restartNumberingAfterBreak="0">
+  <w:abstractNum w:abstractNumId="12" w15:restartNumberingAfterBreak="0">
     <w:nsid w:val="4F80350D"/>
     <w:multiLevelType w:val="hybridMultilevel"/>
     <w:tmpl w:val="DC822584"/>
@@ -6710,7 +7464,7 @@
       </w:rPr>
     </w:lvl>
   </w:abstractNum>
-  <w:abstractNum w:abstractNumId="12" w15:restartNumberingAfterBreak="0">
+  <w:abstractNum w:abstractNumId="13" w15:restartNumberingAfterBreak="0">
     <w:nsid w:val="54B6037E"/>
     <w:multiLevelType w:val="hybridMultilevel"/>
     <w:tmpl w:val="5BCADA20"/>
@@ -6823,7 +7577,7 @@
       </w:rPr>
     </w:lvl>
   </w:abstractNum>
-  <w:abstractNum w:abstractNumId="13" w15:restartNumberingAfterBreak="0">
+  <w:abstractNum w:abstractNumId="14" w15:restartNumberingAfterBreak="0">
     <w:nsid w:val="581B5414"/>
     <w:multiLevelType w:val="hybridMultilevel"/>
     <w:tmpl w:val="72440FCC"/>
@@ -6936,7 +7690,7 @@
       </w:rPr>
     </w:lvl>
   </w:abstractNum>
-  <w:abstractNum w:abstractNumId="14" w15:restartNumberingAfterBreak="0">
+  <w:abstractNum w:abstractNumId="15" w15:restartNumberingAfterBreak="0">
     <w:nsid w:val="610708D7"/>
     <w:multiLevelType w:val="hybridMultilevel"/>
     <w:tmpl w:val="AC96669E"/>
@@ -7049,7 +7803,7 @@
       </w:rPr>
     </w:lvl>
   </w:abstractNum>
-  <w:abstractNum w:abstractNumId="15" w15:restartNumberingAfterBreak="0">
+  <w:abstractNum w:abstractNumId="16" w15:restartNumberingAfterBreak="0">
     <w:nsid w:val="62442577"/>
     <w:multiLevelType w:val="hybridMultilevel"/>
     <w:tmpl w:val="074C649C"/>
@@ -7162,7 +7916,7 @@
       </w:rPr>
     </w:lvl>
   </w:abstractNum>
-  <w:abstractNum w:abstractNumId="16" w15:restartNumberingAfterBreak="0">
+  <w:abstractNum w:abstractNumId="17" w15:restartNumberingAfterBreak="0">
     <w:nsid w:val="669E01D1"/>
     <w:multiLevelType w:val="hybridMultilevel"/>
     <w:tmpl w:val="B0E8275A"/>
@@ -7275,7 +8029,7 @@
       </w:rPr>
     </w:lvl>
   </w:abstractNum>
-  <w:abstractNum w:abstractNumId="17" w15:restartNumberingAfterBreak="0">
+  <w:abstractNum w:abstractNumId="18" w15:restartNumberingAfterBreak="0">
     <w:nsid w:val="6B63747D"/>
     <w:multiLevelType w:val="hybridMultilevel"/>
     <w:tmpl w:val="61406520"/>
@@ -7388,7 +8142,7 @@
       </w:rPr>
     </w:lvl>
   </w:abstractNum>
-  <w:abstractNum w:abstractNumId="18" w15:restartNumberingAfterBreak="0">
+  <w:abstractNum w:abstractNumId="19" w15:restartNumberingAfterBreak="0">
     <w:nsid w:val="761C71AF"/>
     <w:multiLevelType w:val="hybridMultilevel"/>
     <w:tmpl w:val="9E04B122"/>
@@ -7501,7 +8255,7 @@
       </w:rPr>
     </w:lvl>
   </w:abstractNum>
-  <w:abstractNum w:abstractNumId="19" w15:restartNumberingAfterBreak="0">
+  <w:abstractNum w:abstractNumId="20" w15:restartNumberingAfterBreak="0">
     <w:nsid w:val="77BB0FBB"/>
     <w:multiLevelType w:val="hybridMultilevel"/>
     <w:tmpl w:val="426A4CC8"/>
@@ -7614,7 +8368,7 @@
       </w:rPr>
     </w:lvl>
   </w:abstractNum>
-  <w:abstractNum w:abstractNumId="20" w15:restartNumberingAfterBreak="0">
+  <w:abstractNum w:abstractNumId="21" w15:restartNumberingAfterBreak="0">
     <w:nsid w:val="7BA942BC"/>
     <w:multiLevelType w:val="hybridMultilevel"/>
     <w:tmpl w:val="C2AE3BF2"/>
@@ -7727,7 +8481,7 @@
       </w:rPr>
     </w:lvl>
   </w:abstractNum>
-  <w:abstractNum w:abstractNumId="21" w15:restartNumberingAfterBreak="0">
+  <w:abstractNum w:abstractNumId="22" w15:restartNumberingAfterBreak="0">
     <w:nsid w:val="7DD650F7"/>
     <w:multiLevelType w:val="hybridMultilevel"/>
     <w:tmpl w:val="FFFFFFFF"/>
@@ -7813,7 +8567,7 @@
       </w:pPr>
     </w:lvl>
   </w:abstractNum>
-  <w:abstractNum w:abstractNumId="22" w15:restartNumberingAfterBreak="0">
+  <w:abstractNum w:abstractNumId="23" w15:restartNumberingAfterBreak="0">
     <w:nsid w:val="7E281A34"/>
     <w:multiLevelType w:val="hybridMultilevel"/>
     <w:tmpl w:val="DD606BF4"/>
@@ -7926,7 +8680,7 @@
       </w:rPr>
     </w:lvl>
   </w:abstractNum>
-  <w:abstractNum w:abstractNumId="23" w15:restartNumberingAfterBreak="0">
+  <w:abstractNum w:abstractNumId="24" w15:restartNumberingAfterBreak="0">
     <w:nsid w:val="7ECE6B46"/>
     <w:multiLevelType w:val="hybridMultilevel"/>
     <w:tmpl w:val="31760750"/>
@@ -8040,76 +8794,79 @@
     </w:lvl>
   </w:abstractNum>
   <w:num w:numId="1" w16cid:durableId="2121561117">
+    <w:abstractNumId w:val="10"/>
+  </w:num>
+  <w:num w:numId="2" w16cid:durableId="1655526331">
+    <w:abstractNumId w:val="23"/>
+  </w:num>
+  <w:num w:numId="3" w16cid:durableId="956912400">
     <w:abstractNumId w:val="9"/>
   </w:num>
-  <w:num w:numId="2" w16cid:durableId="1655526331">
+  <w:num w:numId="4" w16cid:durableId="798953840">
+    <w:abstractNumId w:val="6"/>
+  </w:num>
+  <w:num w:numId="5" w16cid:durableId="1526406067">
+    <w:abstractNumId w:val="16"/>
+  </w:num>
+  <w:num w:numId="6" w16cid:durableId="418409331">
+    <w:abstractNumId w:val="17"/>
+  </w:num>
+  <w:num w:numId="7" w16cid:durableId="2023703162">
+    <w:abstractNumId w:val="24"/>
+  </w:num>
+  <w:num w:numId="8" w16cid:durableId="341510785">
+    <w:abstractNumId w:val="4"/>
+  </w:num>
+  <w:num w:numId="9" w16cid:durableId="18822873">
+    <w:abstractNumId w:val="11"/>
+  </w:num>
+  <w:num w:numId="10" w16cid:durableId="1799177519">
     <w:abstractNumId w:val="22"/>
   </w:num>
-  <w:num w:numId="3" w16cid:durableId="956912400">
+  <w:num w:numId="11" w16cid:durableId="1008600195">
     <w:abstractNumId w:val="8"/>
   </w:num>
-  <w:num w:numId="4" w16cid:durableId="798953840">
+  <w:num w:numId="12" w16cid:durableId="910042516">
+    <w:abstractNumId w:val="12"/>
+  </w:num>
+  <w:num w:numId="13" w16cid:durableId="833762909">
+    <w:abstractNumId w:val="14"/>
+  </w:num>
+  <w:num w:numId="14" w16cid:durableId="786312655">
+    <w:abstractNumId w:val="3"/>
+  </w:num>
+  <w:num w:numId="15" w16cid:durableId="832792778">
+    <w:abstractNumId w:val="18"/>
+  </w:num>
+  <w:num w:numId="16" w16cid:durableId="598099656">
     <w:abstractNumId w:val="5"/>
   </w:num>
-  <w:num w:numId="5" w16cid:durableId="1526406067">
+  <w:num w:numId="17" w16cid:durableId="1265921957">
+    <w:abstractNumId w:val="13"/>
+  </w:num>
+  <w:num w:numId="18" w16cid:durableId="167134702">
+    <w:abstractNumId w:val="2"/>
+  </w:num>
+  <w:num w:numId="19" w16cid:durableId="1506018224">
+    <w:abstractNumId w:val="7"/>
+  </w:num>
+  <w:num w:numId="20" w16cid:durableId="103354288">
+    <w:abstractNumId w:val="1"/>
+  </w:num>
+  <w:num w:numId="21" w16cid:durableId="887374641">
+    <w:abstractNumId w:val="20"/>
+  </w:num>
+  <w:num w:numId="22" w16cid:durableId="1594362071">
     <w:abstractNumId w:val="15"/>
   </w:num>
-  <w:num w:numId="6" w16cid:durableId="418409331">
-    <w:abstractNumId w:val="16"/>
-  </w:num>
-  <w:num w:numId="7" w16cid:durableId="2023703162">
-    <w:abstractNumId w:val="23"/>
-  </w:num>
-  <w:num w:numId="8" w16cid:durableId="341510785">
-    <w:abstractNumId w:val="3"/>
-  </w:num>
-  <w:num w:numId="9" w16cid:durableId="18822873">
-    <w:abstractNumId w:val="10"/>
-  </w:num>
-  <w:num w:numId="10" w16cid:durableId="1799177519">
+  <w:num w:numId="23" w16cid:durableId="139157289">
     <w:abstractNumId w:val="21"/>
   </w:num>
-  <w:num w:numId="11" w16cid:durableId="1008600195">
-    <w:abstractNumId w:val="7"/>
-  </w:num>
-  <w:num w:numId="12" w16cid:durableId="910042516">
-    <w:abstractNumId w:val="11"/>
-  </w:num>
-  <w:num w:numId="13" w16cid:durableId="833762909">
-    <w:abstractNumId w:val="13"/>
-  </w:num>
-  <w:num w:numId="14" w16cid:durableId="786312655">
-    <w:abstractNumId w:val="2"/>
-  </w:num>
-  <w:num w:numId="15" w16cid:durableId="832792778">
-    <w:abstractNumId w:val="17"/>
-  </w:num>
-  <w:num w:numId="16" w16cid:durableId="598099656">
-    <w:abstractNumId w:val="4"/>
-  </w:num>
-  <w:num w:numId="17" w16cid:durableId="1265921957">
-    <w:abstractNumId w:val="12"/>
-  </w:num>
-  <w:num w:numId="18" w16cid:durableId="167134702">
-    <w:abstractNumId w:val="1"/>
-  </w:num>
-  <w:num w:numId="19" w16cid:durableId="1506018224">
-    <w:abstractNumId w:val="6"/>
-  </w:num>
-  <w:num w:numId="20" w16cid:durableId="103354288">
-    <w:abstractNumId w:val="0"/>
-  </w:num>
-  <w:num w:numId="21" w16cid:durableId="887374641">
+  <w:num w:numId="24" w16cid:durableId="1350520769">
     <w:abstractNumId w:val="19"/>
   </w:num>
-  <w:num w:numId="22" w16cid:durableId="1594362071">
-    <w:abstractNumId w:val="14"/>
-  </w:num>
-  <w:num w:numId="23" w16cid:durableId="139157289">
-    <w:abstractNumId w:val="20"/>
-  </w:num>
-  <w:num w:numId="24" w16cid:durableId="1350520769">
-    <w:abstractNumId w:val="18"/>
+  <w:num w:numId="25" w16cid:durableId="1083530931">
+    <w:abstractNumId w:val="0"/>
   </w:num>
 </w:numbering>
 </file>

</xml_diff>

<commit_message>
added my prototype link
</commit_message>
<xml_diff>
--- a/documents/IA_ID.docx
+++ b/documents/IA_ID.docx
@@ -333,7 +333,6 @@
           <w:lang w:val="en-US"/>
         </w:rPr>
       </w:pPr>
-      <w:proofErr w:type="spellStart"/>
       <w:r>
         <w:rPr>
           <w:rFonts w:ascii="Roboto" w:eastAsia="Roboto" w:hAnsi="Roboto" w:cs="Roboto"/>
@@ -344,20 +343,7 @@
           <w:szCs w:val="24"/>
           <w:lang w:val="en-US"/>
         </w:rPr>
-        <w:t>Github</w:t>
-      </w:r>
-      <w:proofErr w:type="spellEnd"/>
-      <w:r>
-        <w:rPr>
-          <w:rFonts w:ascii="Roboto" w:eastAsia="Roboto" w:hAnsi="Roboto" w:cs="Roboto"/>
-          <w:b/>
-          <w:bCs/>
-          <w:color w:val="1D2125"/>
-          <w:sz w:val="24"/>
-          <w:szCs w:val="24"/>
-          <w:lang w:val="en-US"/>
-        </w:rPr>
-        <w:t xml:space="preserve"> repo URL: </w:t>
+        <w:t xml:space="preserve">Github repo URL: </w:t>
       </w:r>
       <w:r>
         <w:rPr>
@@ -607,33 +593,7 @@
           <w:szCs w:val="24"/>
           <w:lang w:val="en-US"/>
         </w:rPr>
-        <w:t xml:space="preserve">All the </w:t>
-      </w:r>
-      <w:proofErr w:type="gramStart"/>
-      <w:r>
-        <w:rPr>
-          <w:rFonts w:ascii="Roboto" w:eastAsia="Roboto" w:hAnsi="Roboto" w:cs="Roboto"/>
-          <w:b/>
-          <w:bCs/>
-          <w:color w:val="1D2125"/>
-          <w:sz w:val="24"/>
-          <w:szCs w:val="24"/>
-          <w:lang w:val="en-US"/>
-        </w:rPr>
-        <w:t>works</w:t>
-      </w:r>
-      <w:proofErr w:type="gramEnd"/>
-      <w:r>
-        <w:rPr>
-          <w:rFonts w:ascii="Roboto" w:eastAsia="Roboto" w:hAnsi="Roboto" w:cs="Roboto"/>
-          <w:b/>
-          <w:bCs/>
-          <w:color w:val="1D2125"/>
-          <w:sz w:val="24"/>
-          <w:szCs w:val="24"/>
-          <w:lang w:val="en-US"/>
-        </w:rPr>
-        <w:t xml:space="preserve"> of all the team members</w:t>
+        <w:t>All the works of all the team members</w:t>
       </w:r>
     </w:p>
     <w:tbl>
@@ -1194,6 +1154,7 @@
                 <w:szCs w:val="24"/>
                 <w:lang w:val="en-US"/>
               </w:rPr>
+              <w:lastRenderedPageBreak/>
               <w:t>Forum</w:t>
             </w:r>
           </w:p>
@@ -1309,7 +1270,6 @@
                 <w:szCs w:val="24"/>
                 <w:lang w:val="en-US"/>
               </w:rPr>
-              <w:lastRenderedPageBreak/>
               <w:t>Help</w:t>
             </w:r>
           </w:p>
@@ -1789,22 +1749,8 @@
                 <w:lang w:val="en-US"/>
               </w:rPr>
               <w:lastRenderedPageBreak/>
-              <w:t xml:space="preserve">Patrick </w:t>
-            </w:r>
-            <w:proofErr w:type="spellStart"/>
-            <w:r>
-              <w:rPr>
-                <w:rFonts w:ascii="Roboto" w:eastAsia="Roboto" w:hAnsi="Roboto" w:cs="Roboto"/>
-                <w:b/>
-                <w:bCs/>
-                <w:color w:val="1D2125"/>
-                <w:sz w:val="24"/>
-                <w:szCs w:val="24"/>
-                <w:lang w:val="en-US"/>
-              </w:rPr>
-              <w:t>Muorah</w:t>
-            </w:r>
-            <w:proofErr w:type="spellEnd"/>
+              <w:t>Patrick Muorah</w:t>
+            </w:r>
           </w:p>
         </w:tc>
       </w:tr>
@@ -2220,6 +2166,7 @@
                 <w:szCs w:val="24"/>
                 <w:lang w:val="en-US"/>
               </w:rPr>
+              <w:lastRenderedPageBreak/>
               <w:t>Forum</w:t>
             </w:r>
           </w:p>
@@ -2480,7 +2427,6 @@
                 <w:szCs w:val="24"/>
                 <w:lang w:val="en-US"/>
               </w:rPr>
-              <w:lastRenderedPageBreak/>
               <w:t xml:space="preserve">Email us </w:t>
             </w:r>
           </w:p>
@@ -2911,6 +2857,7 @@
           </w:p>
           <w:p>
             <w:r>
+              <w:lastRenderedPageBreak/>
               <w:t>Support</w:t>
             </w:r>
           </w:p>
@@ -3059,27 +3006,9 @@
               </w:numPr>
               <w:spacing w:after="160" w:line="259" w:lineRule="auto"/>
             </w:pPr>
-            <w:proofErr w:type="gramStart"/>
-            <w:r>
-              <w:t>fist</w:t>
-            </w:r>
-            <w:proofErr w:type="gramEnd"/>
-            <w:r>
-              <w:t xml:space="preserve"> name, </w:t>
-            </w:r>
-            <w:proofErr w:type="spellStart"/>
-            <w:r>
-              <w:t>lastname</w:t>
-            </w:r>
-            <w:proofErr w:type="spellEnd"/>
-            <w:r>
-              <w:t xml:space="preserve">, username, email address, password, confirm password, terms and conditions </w:t>
-            </w:r>
-            <w:proofErr w:type="spellStart"/>
-            <w:r>
-              <w:t>aggrement</w:t>
-            </w:r>
-            <w:proofErr w:type="spellEnd"/>
+            <w:r>
+              <w:t>fist name, lastname, username, email address, password, confirm password, terms and conditions aggrement</w:t>
+            </w:r>
           </w:p>
           <w:p>
             <w:pPr>
@@ -3091,7 +3020,6 @@
               <w:spacing w:after="160" w:line="259" w:lineRule="auto"/>
             </w:pPr>
             <w:r>
-              <w:lastRenderedPageBreak/>
               <w:t>login</w:t>
             </w:r>
           </w:p>
@@ -3388,6 +3316,7 @@
               <w:spacing w:after="160" w:line="259" w:lineRule="auto"/>
             </w:pPr>
             <w:r>
+              <w:lastRenderedPageBreak/>
               <w:t>Create new post</w:t>
             </w:r>
           </w:p>
@@ -3598,27 +3527,9 @@
               </w:numPr>
               <w:spacing w:after="160" w:line="259" w:lineRule="auto"/>
             </w:pPr>
-            <w:proofErr w:type="gramStart"/>
-            <w:r>
-              <w:t>fist</w:t>
-            </w:r>
-            <w:proofErr w:type="gramEnd"/>
-            <w:r>
-              <w:t xml:space="preserve"> name, </w:t>
-            </w:r>
-            <w:proofErr w:type="spellStart"/>
-            <w:r>
-              <w:t>lastname</w:t>
-            </w:r>
-            <w:proofErr w:type="spellEnd"/>
-            <w:r>
-              <w:t xml:space="preserve">, username, email address, password, confirm password, terms and conditions </w:t>
-            </w:r>
-            <w:proofErr w:type="spellStart"/>
-            <w:r>
-              <w:t>aggrement</w:t>
-            </w:r>
-            <w:proofErr w:type="spellEnd"/>
+            <w:r>
+              <w:t>fist name, lastname, username, email address, password, confirm password, terms and conditions aggrement</w:t>
+            </w:r>
           </w:p>
           <w:p>
             <w:pPr>
@@ -3630,7 +3541,6 @@
               <w:spacing w:after="160" w:line="259" w:lineRule="auto"/>
             </w:pPr>
             <w:r>
-              <w:lastRenderedPageBreak/>
               <w:t>login</w:t>
             </w:r>
           </w:p>
@@ -3791,6 +3701,7 @@
                 <w:szCs w:val="24"/>
                 <w:lang w:val="en-US"/>
               </w:rPr>
+              <w:lastRenderedPageBreak/>
               <w:drawing>
                 <wp:inline distT="0" distB="0" distL="0" distR="0" wp14:anchorId="4B8E86F9" wp14:editId="35DCD9F2">
                   <wp:extent cx="5581015" cy="2967990"/>
@@ -3807,7 +3718,7 @@
                           <pic:cNvPicPr/>
                         </pic:nvPicPr>
                         <pic:blipFill>
-                          <a:blip r:embed="rId5"/>
+                          <a:blip r:embed="rId7"/>
                           <a:stretch>
                             <a:fillRect/>
                           </a:stretch>
@@ -3853,7 +3764,6 @@
                 <w:lang w:val="en-US"/>
               </w:rPr>
             </w:pPr>
-            <w:proofErr w:type="gramStart"/>
             <w:r>
               <w:rPr>
                 <w:rFonts w:ascii="Roboto" w:eastAsia="Roboto" w:hAnsi="Roboto" w:cs="Roboto"/>
@@ -3864,20 +3774,8 @@
                 <w:szCs w:val="24"/>
                 <w:lang w:val="en-US"/>
               </w:rPr>
-              <w:t>Tree</w:t>
-            </w:r>
-            <w:proofErr w:type="gramEnd"/>
-            <w:r>
-              <w:rPr>
-                <w:rFonts w:ascii="Roboto" w:eastAsia="Roboto" w:hAnsi="Roboto" w:cs="Roboto"/>
-                <w:b/>
-                <w:bCs/>
-                <w:color w:val="1D2125"/>
-                <w:sz w:val="24"/>
-                <w:szCs w:val="24"/>
-                <w:lang w:val="en-US"/>
-              </w:rPr>
-              <w:t xml:space="preserve"> test tasks decided by the team</w:t>
+              <w:lastRenderedPageBreak/>
+              <w:t>Tree test tasks decided by the team</w:t>
             </w:r>
           </w:p>
         </w:tc>
@@ -3914,33 +3812,7 @@
                 <w:szCs w:val="24"/>
                 <w:lang w:val="en-US"/>
               </w:rPr>
-              <w:t xml:space="preserve">List the 5 tasks you will have the users do here.  Make sure tasks are about finding a particular item from the sitemap you created.  Each member will run </w:t>
-            </w:r>
-            <w:proofErr w:type="gramStart"/>
-            <w:r>
-              <w:rPr>
-                <w:rFonts w:ascii="Roboto" w:eastAsia="Roboto" w:hAnsi="Roboto" w:cs="Roboto"/>
-                <w:i/>
-                <w:iCs/>
-                <w:color w:val="1D2125"/>
-                <w:sz w:val="24"/>
-                <w:szCs w:val="24"/>
-                <w:lang w:val="en-US"/>
-              </w:rPr>
-              <w:t>Tree</w:t>
-            </w:r>
-            <w:proofErr w:type="gramEnd"/>
-            <w:r>
-              <w:rPr>
-                <w:rFonts w:ascii="Roboto" w:eastAsia="Roboto" w:hAnsi="Roboto" w:cs="Roboto"/>
-                <w:i/>
-                <w:iCs/>
-                <w:color w:val="1D2125"/>
-                <w:sz w:val="24"/>
-                <w:szCs w:val="24"/>
-                <w:lang w:val="en-US"/>
-              </w:rPr>
-              <w:t xml:space="preserve"> Test using these tasks.  This list must be generated by the whole team.</w:t>
+              <w:t>List the 5 tasks you will have the users do here.  Make sure tasks are about finding a particular item from the sitemap you created.  Each member will run Tree Test using these tasks.  This list must be generated by the whole team.</w:t>
             </w:r>
             <w:r>
               <w:rPr>
@@ -4281,22 +4153,8 @@
                 <w:szCs w:val="24"/>
                 <w:lang w:val="en-US"/>
               </w:rPr>
-              <w:t xml:space="preserve">Patrick </w:t>
-            </w:r>
-            <w:proofErr w:type="spellStart"/>
-            <w:r>
-              <w:rPr>
-                <w:rFonts w:ascii="Roboto" w:eastAsia="Roboto" w:hAnsi="Roboto" w:cs="Roboto"/>
-                <w:b/>
-                <w:bCs/>
-                <w:color w:val="1D2125"/>
-                <w:sz w:val="24"/>
-                <w:szCs w:val="24"/>
-                <w:lang w:val="en-US"/>
-              </w:rPr>
-              <w:t>Muorah</w:t>
-            </w:r>
-            <w:proofErr w:type="spellEnd"/>
+              <w:t>Patrick Muorah</w:t>
+            </w:r>
           </w:p>
         </w:tc>
       </w:tr>
@@ -4332,57 +4190,57 @@
                 <w:szCs w:val="24"/>
                 <w:lang w:val="en-US"/>
               </w:rPr>
+              <w:t>Task 1: Less than 5 seconds</w:t>
+            </w:r>
+          </w:p>
+          <w:p>
+            <w:pPr>
+              <w:rPr>
+                <w:rFonts w:ascii="Roboto" w:eastAsia="Roboto" w:hAnsi="Roboto" w:cs="Roboto"/>
+                <w:i/>
+                <w:iCs/>
+                <w:color w:val="1D2125"/>
+                <w:sz w:val="24"/>
+                <w:szCs w:val="24"/>
+                <w:lang w:val="en-US"/>
+              </w:rPr>
+            </w:pPr>
+            <w:r>
+              <w:rPr>
+                <w:rFonts w:ascii="Roboto" w:eastAsia="Roboto" w:hAnsi="Roboto" w:cs="Roboto"/>
+                <w:i/>
+                <w:iCs/>
+                <w:color w:val="1D2125"/>
+                <w:sz w:val="24"/>
+                <w:szCs w:val="24"/>
+                <w:lang w:val="en-US"/>
+              </w:rPr>
+              <w:t>Task 2: About 5 seconds</w:t>
+            </w:r>
+          </w:p>
+          <w:p>
+            <w:pPr>
+              <w:rPr>
+                <w:rFonts w:ascii="Roboto" w:eastAsia="Roboto" w:hAnsi="Roboto" w:cs="Roboto"/>
+                <w:i/>
+                <w:iCs/>
+                <w:color w:val="1D2125"/>
+                <w:sz w:val="24"/>
+                <w:szCs w:val="24"/>
+                <w:lang w:val="en-US"/>
+              </w:rPr>
+            </w:pPr>
+            <w:r>
+              <w:rPr>
+                <w:rFonts w:ascii="Roboto" w:eastAsia="Roboto" w:hAnsi="Roboto" w:cs="Roboto"/>
+                <w:i/>
+                <w:iCs/>
+                <w:color w:val="1D2125"/>
+                <w:sz w:val="24"/>
+                <w:szCs w:val="24"/>
+                <w:lang w:val="en-US"/>
+              </w:rPr>
               <w:lastRenderedPageBreak/>
-              <w:t>Task 1: Less than 5 seconds</w:t>
-            </w:r>
-          </w:p>
-          <w:p>
-            <w:pPr>
-              <w:rPr>
-                <w:rFonts w:ascii="Roboto" w:eastAsia="Roboto" w:hAnsi="Roboto" w:cs="Roboto"/>
-                <w:i/>
-                <w:iCs/>
-                <w:color w:val="1D2125"/>
-                <w:sz w:val="24"/>
-                <w:szCs w:val="24"/>
-                <w:lang w:val="en-US"/>
-              </w:rPr>
-            </w:pPr>
-            <w:r>
-              <w:rPr>
-                <w:rFonts w:ascii="Roboto" w:eastAsia="Roboto" w:hAnsi="Roboto" w:cs="Roboto"/>
-                <w:i/>
-                <w:iCs/>
-                <w:color w:val="1D2125"/>
-                <w:sz w:val="24"/>
-                <w:szCs w:val="24"/>
-                <w:lang w:val="en-US"/>
-              </w:rPr>
-              <w:t>Task 2: About 5 seconds</w:t>
-            </w:r>
-          </w:p>
-          <w:p>
-            <w:pPr>
-              <w:rPr>
-                <w:rFonts w:ascii="Roboto" w:eastAsia="Roboto" w:hAnsi="Roboto" w:cs="Roboto"/>
-                <w:i/>
-                <w:iCs/>
-                <w:color w:val="1D2125"/>
-                <w:sz w:val="24"/>
-                <w:szCs w:val="24"/>
-                <w:lang w:val="en-US"/>
-              </w:rPr>
-            </w:pPr>
-            <w:r>
-              <w:rPr>
-                <w:rFonts w:ascii="Roboto" w:eastAsia="Roboto" w:hAnsi="Roboto" w:cs="Roboto"/>
-                <w:i/>
-                <w:iCs/>
-                <w:color w:val="1D2125"/>
-                <w:sz w:val="24"/>
-                <w:szCs w:val="24"/>
-                <w:lang w:val="en-US"/>
-              </w:rPr>
               <w:t>Task 3: About 10 seconds</w:t>
             </w:r>
           </w:p>
@@ -4507,6 +4365,7 @@
                 <w:szCs w:val="24"/>
                 <w:lang w:val="en-US"/>
               </w:rPr>
+              <w:lastRenderedPageBreak/>
               <w:t>Heather McConnell</w:t>
             </w:r>
           </w:p>
@@ -4923,29 +4782,7 @@
                 <w:szCs w:val="24"/>
                 <w:lang w:val="en-US"/>
               </w:rPr>
-              <w:t xml:space="preserve">Were </w:t>
-            </w:r>
-            <w:proofErr w:type="gramStart"/>
-            <w:r>
-              <w:rPr>
-                <w:rFonts w:ascii="Roboto" w:eastAsia="Roboto" w:hAnsi="Roboto" w:cs="Roboto"/>
-                <w:color w:val="1D2125"/>
-                <w:sz w:val="24"/>
-                <w:szCs w:val="24"/>
-                <w:lang w:val="en-US"/>
-              </w:rPr>
-              <w:t>menu</w:t>
-            </w:r>
-            <w:proofErr w:type="gramEnd"/>
-            <w:r>
-              <w:rPr>
-                <w:rFonts w:ascii="Roboto" w:eastAsia="Roboto" w:hAnsi="Roboto" w:cs="Roboto"/>
-                <w:color w:val="1D2125"/>
-                <w:sz w:val="24"/>
-                <w:szCs w:val="24"/>
-                <w:lang w:val="en-US"/>
-              </w:rPr>
-              <w:t xml:space="preserve"> items labeled properly to indicate relevant resources?  If not, what was mislabeled and how would you correct it?</w:t>
+              <w:t>Were menu items labeled properly to indicate relevant resources?  If not, what was mislabeled and how would you correct it?</w:t>
             </w:r>
             <w:r>
               <w:rPr>
@@ -5125,29 +4962,7 @@
                 <w:szCs w:val="24"/>
                 <w:lang w:val="en-US"/>
               </w:rPr>
-              <w:t xml:space="preserve">Were </w:t>
-            </w:r>
-            <w:proofErr w:type="gramStart"/>
-            <w:r>
-              <w:rPr>
-                <w:rFonts w:ascii="Roboto" w:eastAsia="Roboto" w:hAnsi="Roboto" w:cs="Roboto"/>
-                <w:color w:val="1D2125"/>
-                <w:sz w:val="24"/>
-                <w:szCs w:val="24"/>
-                <w:lang w:val="en-US"/>
-              </w:rPr>
-              <w:t>menu</w:t>
-            </w:r>
-            <w:proofErr w:type="gramEnd"/>
-            <w:r>
-              <w:rPr>
-                <w:rFonts w:ascii="Roboto" w:eastAsia="Roboto" w:hAnsi="Roboto" w:cs="Roboto"/>
-                <w:color w:val="1D2125"/>
-                <w:sz w:val="24"/>
-                <w:szCs w:val="24"/>
-                <w:lang w:val="en-US"/>
-              </w:rPr>
-              <w:t xml:space="preserve"> items labeled properly to indicate relevant resources?  If not, what was mislabeled and how would you correct it?</w:t>
+              <w:t>Were menu items labeled properly to indicate relevant resources?  If not, what was mislabeled and how would you correct it?</w:t>
             </w:r>
             <w:r>
               <w:rPr>
@@ -5236,22 +5051,8 @@
                 <w:szCs w:val="24"/>
                 <w:lang w:val="en-US"/>
               </w:rPr>
-              <w:t xml:space="preserve">Patrick </w:t>
-            </w:r>
-            <w:proofErr w:type="spellStart"/>
-            <w:r>
-              <w:rPr>
-                <w:rFonts w:ascii="Roboto" w:eastAsia="Roboto" w:hAnsi="Roboto" w:cs="Roboto"/>
-                <w:b/>
-                <w:bCs/>
-                <w:color w:val="1D2125"/>
-                <w:sz w:val="24"/>
-                <w:szCs w:val="24"/>
-                <w:lang w:val="en-US"/>
-              </w:rPr>
-              <w:t>Muorah</w:t>
-            </w:r>
-            <w:proofErr w:type="spellEnd"/>
+              <w:t>Patrick Muorah</w:t>
+            </w:r>
           </w:p>
         </w:tc>
       </w:tr>
@@ -5404,9 +5205,8 @@
                 <w:szCs w:val="24"/>
                 <w:lang w:val="en-US"/>
               </w:rPr>
-              <w:t xml:space="preserve">Answer: No, it was </w:t>
-            </w:r>
-            <w:proofErr w:type="gramStart"/>
+              <w:t xml:space="preserve">Answer: No, it was pretty straightforward </w:t>
+            </w:r>
             <w:r>
               <w:rPr>
                 <w:rFonts w:ascii="Roboto" w:eastAsia="Roboto" w:hAnsi="Roboto" w:cs="Roboto"/>
@@ -5419,9 +5219,8 @@
                 <w:szCs w:val="24"/>
                 <w:lang w:val="en-US"/>
               </w:rPr>
-              <w:t>pretty straightforward</w:t>
-            </w:r>
-            <w:proofErr w:type="gramEnd"/>
+              <w:t xml:space="preserve">for </w:t>
+            </w:r>
             <w:r>
               <w:rPr>
                 <w:rFonts w:ascii="Roboto" w:eastAsia="Roboto" w:hAnsi="Roboto" w:cs="Roboto"/>
@@ -5434,7 +5233,7 @@
                 <w:szCs w:val="24"/>
                 <w:lang w:val="en-US"/>
               </w:rPr>
-              <w:t xml:space="preserve"> </w:t>
+              <w:t>the most</w:t>
             </w:r>
             <w:r>
               <w:rPr>
@@ -5448,9 +5247,72 @@
                 <w:szCs w:val="24"/>
                 <w:lang w:val="en-US"/>
               </w:rPr>
-              <w:t xml:space="preserve">for </w:t>
-            </w:r>
-            <w:r>
+              <w:t xml:space="preserve"> part.</w:t>
+            </w:r>
+          </w:p>
+          <w:p>
+            <w:pPr>
+              <w:rPr>
+                <w:rFonts w:ascii="Roboto" w:eastAsia="Roboto" w:hAnsi="Roboto" w:cs="Roboto"/>
+                <w:i/>
+                <w:iCs/>
+                <w:color w:val="1D2125"/>
+                <w:sz w:val="24"/>
+                <w:szCs w:val="24"/>
+                <w:lang w:val="en-US"/>
+              </w:rPr>
+            </w:pPr>
+            <w:r>
+              <w:rPr>
+                <w:rFonts w:ascii="Roboto" w:eastAsia="Roboto" w:hAnsi="Roboto" w:cs="Roboto"/>
+                <w:i/>
+                <w:iCs/>
+                <w:color w:val="1D2125"/>
+                <w:sz w:val="24"/>
+                <w:szCs w:val="24"/>
+                <w:lang w:val="en-US"/>
+              </w:rPr>
+              <w:t xml:space="preserve">3. </w:t>
+            </w:r>
+            <w:r>
+              <w:rPr>
+                <w:rFonts w:ascii="Roboto" w:eastAsia="Roboto" w:hAnsi="Roboto" w:cs="Roboto"/>
+                <w:i/>
+                <w:iCs/>
+                <w:color w:val="1D2125"/>
+                <w:sz w:val="24"/>
+                <w:szCs w:val="24"/>
+                <w:lang w:val="en-US"/>
+              </w:rPr>
+              <w:t xml:space="preserve">Were </w:t>
+            </w:r>
+            <w:r>
+              <w:rPr>
+                <w:rFonts w:ascii="Roboto" w:eastAsia="Roboto" w:hAnsi="Roboto" w:cs="Roboto"/>
+                <w:i/>
+                <w:iCs/>
+                <w:color w:val="1D2125"/>
+                <w:sz w:val="24"/>
+                <w:szCs w:val="24"/>
+                <w:lang w:val="en-US"/>
+              </w:rPr>
+              <w:t>the menu</w:t>
+            </w:r>
+            <w:r>
+              <w:rPr>
+                <w:rFonts w:ascii="Roboto" w:eastAsia="Roboto" w:hAnsi="Roboto" w:cs="Roboto"/>
+                <w:i/>
+                <w:iCs/>
+                <w:color w:val="1D2125"/>
+                <w:sz w:val="24"/>
+                <w:szCs w:val="24"/>
+                <w:lang w:val="en-US"/>
+              </w:rPr>
+              <w:t xml:space="preserve"> items labeled properly to indicate relevant resources?</w:t>
+            </w:r>
+          </w:p>
+          <w:p>
+            <w:pPr>
               <w:rPr>
                 <w:rFonts w:ascii="Roboto" w:eastAsia="Roboto" w:hAnsi="Roboto" w:cs="Roboto"/>
                 <w:b/>
@@ -5462,8 +5324,7 @@
                 <w:szCs w:val="24"/>
                 <w:lang w:val="en-US"/>
               </w:rPr>
-              <w:t>the most</w:t>
-            </w:r>
+            </w:pPr>
             <w:r>
               <w:rPr>
                 <w:rFonts w:ascii="Roboto" w:eastAsia="Roboto" w:hAnsi="Roboto" w:cs="Roboto"/>
@@ -5476,112 +5337,8 @@
                 <w:szCs w:val="24"/>
                 <w:lang w:val="en-US"/>
               </w:rPr>
-              <w:t xml:space="preserve"> part.</w:t>
-            </w:r>
-          </w:p>
-          <w:p>
-            <w:pPr>
-              <w:rPr>
-                <w:rFonts w:ascii="Roboto" w:eastAsia="Roboto" w:hAnsi="Roboto" w:cs="Roboto"/>
-                <w:i/>
-                <w:iCs/>
-                <w:color w:val="1D2125"/>
-                <w:sz w:val="24"/>
-                <w:szCs w:val="24"/>
-                <w:lang w:val="en-US"/>
-              </w:rPr>
-            </w:pPr>
-            <w:r>
-              <w:rPr>
-                <w:rFonts w:ascii="Roboto" w:eastAsia="Roboto" w:hAnsi="Roboto" w:cs="Roboto"/>
-                <w:i/>
-                <w:iCs/>
-                <w:color w:val="1D2125"/>
-                <w:sz w:val="24"/>
-                <w:szCs w:val="24"/>
-                <w:lang w:val="en-US"/>
-              </w:rPr>
-              <w:t xml:space="preserve">3. </w:t>
-            </w:r>
-            <w:r>
-              <w:rPr>
-                <w:rFonts w:ascii="Roboto" w:eastAsia="Roboto" w:hAnsi="Roboto" w:cs="Roboto"/>
-                <w:i/>
-                <w:iCs/>
-                <w:color w:val="1D2125"/>
-                <w:sz w:val="24"/>
-                <w:szCs w:val="24"/>
-                <w:lang w:val="en-US"/>
-              </w:rPr>
-              <w:t xml:space="preserve">Were </w:t>
-            </w:r>
-            <w:r>
-              <w:rPr>
-                <w:rFonts w:ascii="Roboto" w:eastAsia="Roboto" w:hAnsi="Roboto" w:cs="Roboto"/>
-                <w:i/>
-                <w:iCs/>
-                <w:color w:val="1D2125"/>
-                <w:sz w:val="24"/>
-                <w:szCs w:val="24"/>
-                <w:lang w:val="en-US"/>
-              </w:rPr>
-              <w:t>the menu</w:t>
-            </w:r>
-            <w:r>
-              <w:rPr>
-                <w:rFonts w:ascii="Roboto" w:eastAsia="Roboto" w:hAnsi="Roboto" w:cs="Roboto"/>
-                <w:i/>
-                <w:iCs/>
-                <w:color w:val="1D2125"/>
-                <w:sz w:val="24"/>
-                <w:szCs w:val="24"/>
-                <w:lang w:val="en-US"/>
-              </w:rPr>
-              <w:t xml:space="preserve"> items labeled properly to indicate relevant resources?</w:t>
-            </w:r>
-          </w:p>
-          <w:p>
-            <w:pPr>
-              <w:rPr>
-                <w:rFonts w:ascii="Roboto" w:eastAsia="Roboto" w:hAnsi="Roboto" w:cs="Roboto"/>
-                <w:b/>
-                <w:bCs/>
-                <w:i/>
-                <w:iCs/>
-                <w:color w:val="1D2125"/>
-                <w:sz w:val="24"/>
-                <w:szCs w:val="24"/>
-                <w:lang w:val="en-US"/>
-              </w:rPr>
-            </w:pPr>
-            <w:r>
-              <w:rPr>
-                <w:rFonts w:ascii="Roboto" w:eastAsia="Roboto" w:hAnsi="Roboto" w:cs="Roboto"/>
-                <w:b/>
-                <w:bCs/>
-                <w:i/>
-                <w:iCs/>
-                <w:color w:val="1D2125"/>
-                <w:sz w:val="24"/>
-                <w:szCs w:val="24"/>
-                <w:lang w:val="en-US"/>
-              </w:rPr>
-              <w:t xml:space="preserve">Answer: For the most part, yes. However, the "Yoga Instruction" section was a bit confusing. It was listed under "Fitness," but I expected it to be under "Wellness." </w:t>
-            </w:r>
-            <w:r>
-              <w:rPr>
-                <w:rFonts w:ascii="Roboto" w:eastAsia="Roboto" w:hAnsi="Roboto" w:cs="Roboto"/>
-                <w:b/>
-                <w:bCs/>
-                <w:i/>
-                <w:iCs/>
-                <w:color w:val="1D2125"/>
-                <w:sz w:val="24"/>
-                <w:szCs w:val="24"/>
-                <w:lang w:val="en-US"/>
-              </w:rPr>
               <w:lastRenderedPageBreak/>
-              <w:t>Renaming or providing subcategories might help with clarity</w:t>
+              <w:t>Answer: For the most part, yes. However, the "Yoga Instruction" section was a bit confusing. It was listed under "Fitness," but I expected it to be under "Wellness." Renaming or providing subcategories might help with clarity</w:t>
             </w:r>
             <w:r>
               <w:rPr>
@@ -6046,29 +5803,7 @@
                 <w:szCs w:val="24"/>
                 <w:lang w:val="en-US"/>
               </w:rPr>
-              <w:t xml:space="preserve">Were </w:t>
-            </w:r>
-            <w:proofErr w:type="gramStart"/>
-            <w:r>
-              <w:rPr>
-                <w:rFonts w:ascii="Roboto" w:eastAsia="Roboto" w:hAnsi="Roboto" w:cs="Roboto"/>
-                <w:color w:val="1D2125"/>
-                <w:sz w:val="24"/>
-                <w:szCs w:val="24"/>
-                <w:lang w:val="en-US"/>
-              </w:rPr>
-              <w:t>menu</w:t>
-            </w:r>
-            <w:proofErr w:type="gramEnd"/>
-            <w:r>
-              <w:rPr>
-                <w:rFonts w:ascii="Roboto" w:eastAsia="Roboto" w:hAnsi="Roboto" w:cs="Roboto"/>
-                <w:color w:val="1D2125"/>
-                <w:sz w:val="24"/>
-                <w:szCs w:val="24"/>
-                <w:lang w:val="en-US"/>
-              </w:rPr>
-              <w:t xml:space="preserve"> items labeled properly to indicate relevant resources?  If not, what was mislabeled and how would you correct it?</w:t>
+              <w:t>Were menu items labeled properly to indicate relevant resources?  If not, what was mislabeled and how would you correct it?</w:t>
             </w:r>
             <w:r>
               <w:rPr>
@@ -6284,29 +6019,7 @@
                 <w:szCs w:val="24"/>
                 <w:lang w:val="en-US"/>
               </w:rPr>
-              <w:t>Divide the Heading into subheadings/</w:t>
-            </w:r>
-            <w:proofErr w:type="gramStart"/>
-            <w:r>
-              <w:rPr>
-                <w:rFonts w:ascii="Roboto" w:eastAsia="Roboto" w:hAnsi="Roboto" w:cs="Roboto"/>
-                <w:color w:val="1D2125"/>
-                <w:sz w:val="24"/>
-                <w:szCs w:val="24"/>
-                <w:lang w:val="en-US"/>
-              </w:rPr>
-              <w:t>link</w:t>
-            </w:r>
-            <w:proofErr w:type="gramEnd"/>
-            <w:r>
-              <w:rPr>
-                <w:rFonts w:ascii="Roboto" w:eastAsia="Roboto" w:hAnsi="Roboto" w:cs="Roboto"/>
-                <w:color w:val="1D2125"/>
-                <w:sz w:val="24"/>
-                <w:szCs w:val="24"/>
-                <w:lang w:val="en-US"/>
-              </w:rPr>
-              <w:t xml:space="preserve"> to. </w:t>
+              <w:t xml:space="preserve">Divide the Heading into subheadings/link to. </w:t>
             </w:r>
           </w:p>
           <w:p>
@@ -6457,51 +6170,8 @@
                 <w:szCs w:val="24"/>
                 <w:lang w:val="en-US"/>
               </w:rPr>
-              <w:t xml:space="preserve">When user </w:t>
-            </w:r>
-            <w:proofErr w:type="gramStart"/>
-            <w:r>
-              <w:rPr>
-                <w:rFonts w:ascii="Roboto" w:eastAsia="Roboto" w:hAnsi="Roboto" w:cs="Roboto"/>
-                <w:color w:val="1D2125"/>
-                <w:sz w:val="24"/>
-                <w:szCs w:val="24"/>
-                <w:lang w:val="en-US"/>
-              </w:rPr>
-              <w:t>mouses</w:t>
-            </w:r>
-            <w:proofErr w:type="gramEnd"/>
-            <w:r>
-              <w:rPr>
-                <w:rFonts w:ascii="Roboto" w:eastAsia="Roboto" w:hAnsi="Roboto" w:cs="Roboto"/>
-                <w:color w:val="1D2125"/>
-                <w:sz w:val="24"/>
-                <w:szCs w:val="24"/>
-                <w:lang w:val="en-US"/>
-              </w:rPr>
-              <w:t xml:space="preserve"> over navigation a </w:t>
-            </w:r>
-            <w:proofErr w:type="gramStart"/>
-            <w:r>
-              <w:rPr>
-                <w:rFonts w:ascii="Roboto" w:eastAsia="Roboto" w:hAnsi="Roboto" w:cs="Roboto"/>
-                <w:color w:val="1D2125"/>
-                <w:sz w:val="24"/>
-                <w:szCs w:val="24"/>
-                <w:lang w:val="en-US"/>
-              </w:rPr>
-              <w:t>drop down</w:t>
-            </w:r>
-            <w:proofErr w:type="gramEnd"/>
-            <w:r>
-              <w:rPr>
-                <w:rFonts w:ascii="Roboto" w:eastAsia="Roboto" w:hAnsi="Roboto" w:cs="Roboto"/>
-                <w:color w:val="1D2125"/>
-                <w:sz w:val="24"/>
-                <w:szCs w:val="24"/>
-                <w:lang w:val="en-US"/>
-              </w:rPr>
-              <w:t xml:space="preserve"> menu appears with subheading options and links.</w:t>
+              <w:lastRenderedPageBreak/>
+              <w:t>When user mouses over navigation a drop down menu appears with subheading options and links.</w:t>
             </w:r>
           </w:p>
           <w:p>
@@ -6579,6 +6249,7 @@
                 <w:szCs w:val="24"/>
                 <w:lang w:val="en-US"/>
               </w:rPr>
+              <w:lastRenderedPageBreak/>
               <w:t xml:space="preserve">Labels/titles </w:t>
             </w:r>
           </w:p>
@@ -6614,7 +6285,6 @@
                 <w:szCs w:val="24"/>
                 <w:lang w:val="en-US"/>
               </w:rPr>
-              <w:lastRenderedPageBreak/>
               <w:t xml:space="preserve">List the labels/titles the final list content/services/menu items here. </w:t>
             </w:r>
           </w:p>
@@ -6960,6 +6630,7 @@
           </w:p>
           <w:p>
             <w:r>
+              <w:lastRenderedPageBreak/>
               <w:t>User login</w:t>
             </w:r>
           </w:p>
@@ -6994,21 +6665,8 @@
               </w:numPr>
               <w:spacing w:after="160" w:line="259" w:lineRule="auto"/>
             </w:pPr>
-            <w:proofErr w:type="gramStart"/>
-            <w:r>
-              <w:t>fist</w:t>
-            </w:r>
-            <w:proofErr w:type="gramEnd"/>
-            <w:r>
-              <w:t xml:space="preserve"> name, </w:t>
-            </w:r>
-            <w:proofErr w:type="spellStart"/>
-            <w:r>
-              <w:t>lastname</w:t>
-            </w:r>
-            <w:proofErr w:type="spellEnd"/>
-            <w:r>
-              <w:t xml:space="preserve">, username, email address, password, confirm password, terms and conditions </w:t>
+            <w:r>
+              <w:t xml:space="preserve">fist name, lastname, username, email address, password, confirm password, terms and conditions </w:t>
             </w:r>
             <w:r>
               <w:t>agreement</w:t>
@@ -7091,6 +6749,12 @@
     </w:p>
     <w:p/>
     <w:sectPr>
+      <w:headerReference w:type="even" r:id="rId8"/>
+      <w:headerReference w:type="default" r:id="rId9"/>
+      <w:footerReference w:type="even" r:id="rId10"/>
+      <w:footerReference w:type="default" r:id="rId11"/>
+      <w:headerReference w:type="first" r:id="rId12"/>
+      <w:footerReference w:type="first" r:id="rId13"/>
       <w:pgSz w:w="12240" w:h="15840"/>
       <w:pgMar w:top="1152" w:right="1440" w:bottom="1152" w:left="1440" w:header="720" w:footer="720" w:gutter="0"/>
       <w:pgNumType w:start="1"/>
@@ -7098,6 +6762,178 @@
     </w:sectPr>
   </w:body>
 </w:document>
+</file>
+
+<file path=word/endnotes.xml><?xml version="1.0" encoding="utf-8"?>
+<w:endnotes xmlns:wpc="http://schemas.microsoft.com/office/word/2010/wordprocessingCanvas" xmlns:cx="http://schemas.microsoft.com/office/drawing/2014/chartex" xmlns:cx1="http://schemas.microsoft.com/office/drawing/2015/9/8/chartex" xmlns:cx2="http://schemas.microsoft.com/office/drawing/2015/10/21/chartex" xmlns:cx3="http://schemas.microsoft.com/office/drawing/2016/5/9/chartex" xmlns:cx4="http://schemas.microsoft.com/office/drawing/2016/5/10/chartex" xmlns:cx5="http://schemas.microsoft.com/office/drawing/2016/5/11/chartex" xmlns:cx6="http://schemas.microsoft.com/office/drawing/2016/5/12/chartex" xmlns:cx7="http://schemas.microsoft.com/office/drawing/2016/5/13/chartex" xmlns:cx8="http://schemas.microsoft.com/office/drawing/2016/5/14/chartex" xmlns:mc="http://schemas.openxmlformats.org/markup-compatibility/2006" xmlns:aink="http://schemas.microsoft.com/office/drawing/2016/ink" xmlns:am3d="http://schemas.microsoft.com/office/drawing/2017/model3d" xmlns:o="urn:schemas-microsoft-com:office:office" xmlns:oel="http://schemas.microsoft.com/office/2019/extlst" xmlns:r="http://schemas.openxmlformats.org/officeDocument/2006/relationships" xmlns:m="http://schemas.openxmlformats.org/officeDocument/2006/math" xmlns:v="urn:schemas-microsoft-com:vml" xmlns:wp14="http://schemas.microsoft.com/office/word/2010/wordprocessingDrawing" xmlns:wp="http://schemas.openxmlformats.org/drawingml/2006/wordprocessingDrawing" xmlns:w10="urn:schemas-microsoft-com:office:word" xmlns:w="http://schemas.openxmlformats.org/wordprocessingml/2006/main" xmlns:w14="http://schemas.microsoft.com/office/word/2010/wordml" xmlns:w15="http://schemas.microsoft.com/office/word/2012/wordml" xmlns:w16cex="http://schemas.microsoft.com/office/word/2018/wordml/cex" xmlns:w16cid="http://schemas.microsoft.com/office/word/2016/wordml/cid" xmlns:w16="http://schemas.microsoft.com/office/word/2018/wordml" xmlns:w16du="http://schemas.microsoft.com/office/word/2023/wordml/word16du" xmlns:w16sdtdh="http://schemas.microsoft.com/office/word/2020/wordml/sdtdatahash" xmlns:w16sdtfl="http://schemas.microsoft.com/office/word/2024/wordml/sdtformatlock" xmlns:w16se="http://schemas.microsoft.com/office/word/2015/wordml/symex" xmlns:wpg="http://schemas.microsoft.com/office/word/2010/wordprocessingGroup" xmlns:wpi="http://schemas.microsoft.com/office/word/2010/wordprocessingInk" xmlns:wne="http://schemas.microsoft.com/office/word/2006/wordml" xmlns:wps="http://schemas.microsoft.com/office/word/2010/wordprocessingShape" mc:Ignorable="w14 w15 w16se w16cid w16 w16cex w16sdtdh w16sdtfl w16du wp14">
+  <w:endnote w:type="separator" w:id="-1">
+    <w:p>
+      <w:pPr>
+        <w:spacing w:line="240" w:lineRule="auto"/>
+      </w:pPr>
+      <w:r>
+        <w:separator/>
+      </w:r>
+    </w:p>
+  </w:endnote>
+  <w:endnote w:type="continuationSeparator" w:id="0">
+    <w:p>
+      <w:pPr>
+        <w:spacing w:line="240" w:lineRule="auto"/>
+      </w:pPr>
+      <w:r>
+        <w:continuationSeparator/>
+      </w:r>
+    </w:p>
+  </w:endnote>
+</w:endnotes>
+</file>
+
+<file path=word/footer1.xml><?xml version="1.0" encoding="utf-8"?>
+<w:ftr xmlns:wpc="http://schemas.microsoft.com/office/word/2010/wordprocessingCanvas" xmlns:cx="http://schemas.microsoft.com/office/drawing/2014/chartex" xmlns:cx1="http://schemas.microsoft.com/office/drawing/2015/9/8/chartex" xmlns:cx2="http://schemas.microsoft.com/office/drawing/2015/10/21/chartex" xmlns:cx3="http://schemas.microsoft.com/office/drawing/2016/5/9/chartex" xmlns:cx4="http://schemas.microsoft.com/office/drawing/2016/5/10/chartex" xmlns:cx5="http://schemas.microsoft.com/office/drawing/2016/5/11/chartex" xmlns:cx6="http://schemas.microsoft.com/office/drawing/2016/5/12/chartex" xmlns:cx7="http://schemas.microsoft.com/office/drawing/2016/5/13/chartex" xmlns:cx8="http://schemas.microsoft.com/office/drawing/2016/5/14/chartex" xmlns:mc="http://schemas.openxmlformats.org/markup-compatibility/2006" xmlns:aink="http://schemas.microsoft.com/office/drawing/2016/ink" xmlns:am3d="http://schemas.microsoft.com/office/drawing/2017/model3d" xmlns:o="urn:schemas-microsoft-com:office:office" xmlns:oel="http://schemas.microsoft.com/office/2019/extlst" xmlns:r="http://schemas.openxmlformats.org/officeDocument/2006/relationships" xmlns:m="http://schemas.openxmlformats.org/officeDocument/2006/math" xmlns:v="urn:schemas-microsoft-com:vml" xmlns:wp14="http://schemas.microsoft.com/office/word/2010/wordprocessingDrawing" xmlns:wp="http://schemas.openxmlformats.org/drawingml/2006/wordprocessingDrawing" xmlns:w10="urn:schemas-microsoft-com:office:word" xmlns:w="http://schemas.openxmlformats.org/wordprocessingml/2006/main" xmlns:w14="http://schemas.microsoft.com/office/word/2010/wordml" xmlns:w15="http://schemas.microsoft.com/office/word/2012/wordml" xmlns:w16cex="http://schemas.microsoft.com/office/word/2018/wordml/cex" xmlns:w16cid="http://schemas.microsoft.com/office/word/2016/wordml/cid" xmlns:w16="http://schemas.microsoft.com/office/word/2018/wordml" xmlns:w16du="http://schemas.microsoft.com/office/word/2023/wordml/word16du" xmlns:w16sdtdh="http://schemas.microsoft.com/office/word/2020/wordml/sdtdatahash" xmlns:w16sdtfl="http://schemas.microsoft.com/office/word/2024/wordml/sdtformatlock" xmlns:w16se="http://schemas.microsoft.com/office/word/2015/wordml/symex" xmlns:wpg="http://schemas.microsoft.com/office/word/2010/wordprocessingGroup" xmlns:wpi="http://schemas.microsoft.com/office/word/2010/wordprocessingInk" xmlns:wne="http://schemas.microsoft.com/office/word/2006/wordml" xmlns:wps="http://schemas.microsoft.com/office/word/2010/wordprocessingShape" mc:Ignorable="w14 w15 w16se w16cid w16 w16cex w16sdtdh w16sdtfl w16du wp14">
+  <w:p>
+    <w:pPr>
+      <w:pStyle w:val="Footer"/>
+    </w:pPr>
+  </w:p>
+</w:ftr>
+</file>
+
+<file path=word/footer2.xml><?xml version="1.0" encoding="utf-8"?>
+<w:ftr xmlns:wpc="http://schemas.microsoft.com/office/word/2010/wordprocessingCanvas" xmlns:cx="http://schemas.microsoft.com/office/drawing/2014/chartex" xmlns:cx1="http://schemas.microsoft.com/office/drawing/2015/9/8/chartex" xmlns:cx2="http://schemas.microsoft.com/office/drawing/2015/10/21/chartex" xmlns:cx3="http://schemas.microsoft.com/office/drawing/2016/5/9/chartex" xmlns:cx4="http://schemas.microsoft.com/office/drawing/2016/5/10/chartex" xmlns:cx5="http://schemas.microsoft.com/office/drawing/2016/5/11/chartex" xmlns:cx6="http://schemas.microsoft.com/office/drawing/2016/5/12/chartex" xmlns:cx7="http://schemas.microsoft.com/office/drawing/2016/5/13/chartex" xmlns:cx8="http://schemas.microsoft.com/office/drawing/2016/5/14/chartex" xmlns:mc="http://schemas.openxmlformats.org/markup-compatibility/2006" xmlns:aink="http://schemas.microsoft.com/office/drawing/2016/ink" xmlns:am3d="http://schemas.microsoft.com/office/drawing/2017/model3d" xmlns:o="urn:schemas-microsoft-com:office:office" xmlns:oel="http://schemas.microsoft.com/office/2019/extlst" xmlns:r="http://schemas.openxmlformats.org/officeDocument/2006/relationships" xmlns:m="http://schemas.openxmlformats.org/officeDocument/2006/math" xmlns:v="urn:schemas-microsoft-com:vml" xmlns:wp14="http://schemas.microsoft.com/office/word/2010/wordprocessingDrawing" xmlns:wp="http://schemas.openxmlformats.org/drawingml/2006/wordprocessingDrawing" xmlns:w10="urn:schemas-microsoft-com:office:word" xmlns:w="http://schemas.openxmlformats.org/wordprocessingml/2006/main" xmlns:w14="http://schemas.microsoft.com/office/word/2010/wordml" xmlns:w15="http://schemas.microsoft.com/office/word/2012/wordml" xmlns:w16cex="http://schemas.microsoft.com/office/word/2018/wordml/cex" xmlns:w16cid="http://schemas.microsoft.com/office/word/2016/wordml/cid" xmlns:w16="http://schemas.microsoft.com/office/word/2018/wordml" xmlns:w16du="http://schemas.microsoft.com/office/word/2023/wordml/word16du" xmlns:w16sdtdh="http://schemas.microsoft.com/office/word/2020/wordml/sdtdatahash" xmlns:w16sdtfl="http://schemas.microsoft.com/office/word/2024/wordml/sdtformatlock" xmlns:w16se="http://schemas.microsoft.com/office/word/2015/wordml/symex" xmlns:wpg="http://schemas.microsoft.com/office/word/2010/wordprocessingGroup" xmlns:wpi="http://schemas.microsoft.com/office/word/2010/wordprocessingInk" xmlns:wne="http://schemas.microsoft.com/office/word/2006/wordml" xmlns:wps="http://schemas.microsoft.com/office/word/2010/wordprocessingShape" mc:Ignorable="w14 w15 w16se w16cid w16 w16cex w16sdtdh w16sdtfl w16du wp14">
+  <w:p>
+    <w:pPr>
+      <w:pStyle w:val="Footer"/>
+    </w:pPr>
+  </w:p>
+</w:ftr>
+</file>
+
+<file path=word/footer3.xml><?xml version="1.0" encoding="utf-8"?>
+<w:ftr xmlns:wpc="http://schemas.microsoft.com/office/word/2010/wordprocessingCanvas" xmlns:cx="http://schemas.microsoft.com/office/drawing/2014/chartex" xmlns:cx1="http://schemas.microsoft.com/office/drawing/2015/9/8/chartex" xmlns:cx2="http://schemas.microsoft.com/office/drawing/2015/10/21/chartex" xmlns:cx3="http://schemas.microsoft.com/office/drawing/2016/5/9/chartex" xmlns:cx4="http://schemas.microsoft.com/office/drawing/2016/5/10/chartex" xmlns:cx5="http://schemas.microsoft.com/office/drawing/2016/5/11/chartex" xmlns:cx6="http://schemas.microsoft.com/office/drawing/2016/5/12/chartex" xmlns:cx7="http://schemas.microsoft.com/office/drawing/2016/5/13/chartex" xmlns:cx8="http://schemas.microsoft.com/office/drawing/2016/5/14/chartex" xmlns:mc="http://schemas.openxmlformats.org/markup-compatibility/2006" xmlns:aink="http://schemas.microsoft.com/office/drawing/2016/ink" xmlns:am3d="http://schemas.microsoft.com/office/drawing/2017/model3d" xmlns:o="urn:schemas-microsoft-com:office:office" xmlns:oel="http://schemas.microsoft.com/office/2019/extlst" xmlns:r="http://schemas.openxmlformats.org/officeDocument/2006/relationships" xmlns:m="http://schemas.openxmlformats.org/officeDocument/2006/math" xmlns:v="urn:schemas-microsoft-com:vml" xmlns:wp14="http://schemas.microsoft.com/office/word/2010/wordprocessingDrawing" xmlns:wp="http://schemas.openxmlformats.org/drawingml/2006/wordprocessingDrawing" xmlns:w10="urn:schemas-microsoft-com:office:word" xmlns:w="http://schemas.openxmlformats.org/wordprocessingml/2006/main" xmlns:w14="http://schemas.microsoft.com/office/word/2010/wordml" xmlns:w15="http://schemas.microsoft.com/office/word/2012/wordml" xmlns:w16cex="http://schemas.microsoft.com/office/word/2018/wordml/cex" xmlns:w16cid="http://schemas.microsoft.com/office/word/2016/wordml/cid" xmlns:w16="http://schemas.microsoft.com/office/word/2018/wordml" xmlns:w16du="http://schemas.microsoft.com/office/word/2023/wordml/word16du" xmlns:w16sdtdh="http://schemas.microsoft.com/office/word/2020/wordml/sdtdatahash" xmlns:w16sdtfl="http://schemas.microsoft.com/office/word/2024/wordml/sdtformatlock" xmlns:w16se="http://schemas.microsoft.com/office/word/2015/wordml/symex" xmlns:wpg="http://schemas.microsoft.com/office/word/2010/wordprocessingGroup" xmlns:wpi="http://schemas.microsoft.com/office/word/2010/wordprocessingInk" xmlns:wne="http://schemas.microsoft.com/office/word/2006/wordml" xmlns:wps="http://schemas.microsoft.com/office/word/2010/wordprocessingShape" mc:Ignorable="w14 w15 w16se w16cid w16 w16cex w16sdtdh w16sdtfl w16du wp14">
+  <w:p>
+    <w:pPr>
+      <w:pStyle w:val="Footer"/>
+    </w:pPr>
+  </w:p>
+</w:ftr>
+</file>
+
+<file path=word/footnotes.xml><?xml version="1.0" encoding="utf-8"?>
+<w:footnotes xmlns:wpc="http://schemas.microsoft.com/office/word/2010/wordprocessingCanvas" xmlns:cx="http://schemas.microsoft.com/office/drawing/2014/chartex" xmlns:cx1="http://schemas.microsoft.com/office/drawing/2015/9/8/chartex" xmlns:cx2="http://schemas.microsoft.com/office/drawing/2015/10/21/chartex" xmlns:cx3="http://schemas.microsoft.com/office/drawing/2016/5/9/chartex" xmlns:cx4="http://schemas.microsoft.com/office/drawing/2016/5/10/chartex" xmlns:cx5="http://schemas.microsoft.com/office/drawing/2016/5/11/chartex" xmlns:cx6="http://schemas.microsoft.com/office/drawing/2016/5/12/chartex" xmlns:cx7="http://schemas.microsoft.com/office/drawing/2016/5/13/chartex" xmlns:cx8="http://schemas.microsoft.com/office/drawing/2016/5/14/chartex" xmlns:mc="http://schemas.openxmlformats.org/markup-compatibility/2006" xmlns:aink="http://schemas.microsoft.com/office/drawing/2016/ink" xmlns:am3d="http://schemas.microsoft.com/office/drawing/2017/model3d" xmlns:o="urn:schemas-microsoft-com:office:office" xmlns:oel="http://schemas.microsoft.com/office/2019/extlst" xmlns:r="http://schemas.openxmlformats.org/officeDocument/2006/relationships" xmlns:m="http://schemas.openxmlformats.org/officeDocument/2006/math" xmlns:v="urn:schemas-microsoft-com:vml" xmlns:wp14="http://schemas.microsoft.com/office/word/2010/wordprocessingDrawing" xmlns:wp="http://schemas.openxmlformats.org/drawingml/2006/wordprocessingDrawing" xmlns:w10="urn:schemas-microsoft-com:office:word" xmlns:w="http://schemas.openxmlformats.org/wordprocessingml/2006/main" xmlns:w14="http://schemas.microsoft.com/office/word/2010/wordml" xmlns:w15="http://schemas.microsoft.com/office/word/2012/wordml" xmlns:w16cex="http://schemas.microsoft.com/office/word/2018/wordml/cex" xmlns:w16cid="http://schemas.microsoft.com/office/word/2016/wordml/cid" xmlns:w16="http://schemas.microsoft.com/office/word/2018/wordml" xmlns:w16du="http://schemas.microsoft.com/office/word/2023/wordml/word16du" xmlns:w16sdtdh="http://schemas.microsoft.com/office/word/2020/wordml/sdtdatahash" xmlns:w16sdtfl="http://schemas.microsoft.com/office/word/2024/wordml/sdtformatlock" xmlns:w16se="http://schemas.microsoft.com/office/word/2015/wordml/symex" xmlns:wpg="http://schemas.microsoft.com/office/word/2010/wordprocessingGroup" xmlns:wpi="http://schemas.microsoft.com/office/word/2010/wordprocessingInk" xmlns:wne="http://schemas.microsoft.com/office/word/2006/wordml" xmlns:wps="http://schemas.microsoft.com/office/word/2010/wordprocessingShape" mc:Ignorable="w14 w15 w16se w16cid w16 w16cex w16sdtdh w16sdtfl w16du wp14">
+  <w:footnote w:type="separator" w:id="-1">
+    <w:p>
+      <w:pPr>
+        <w:spacing w:line="240" w:lineRule="auto"/>
+      </w:pPr>
+      <w:r>
+        <w:separator/>
+      </w:r>
+    </w:p>
+  </w:footnote>
+  <w:footnote w:type="continuationSeparator" w:id="0">
+    <w:p>
+      <w:pPr>
+        <w:spacing w:line="240" w:lineRule="auto"/>
+      </w:pPr>
+      <w:r>
+        <w:continuationSeparator/>
+      </w:r>
+    </w:p>
+  </w:footnote>
+</w:footnotes>
+</file>
+
+<file path=word/header1.xml><?xml version="1.0" encoding="utf-8"?>
+<w:hdr xmlns:wpc="http://schemas.microsoft.com/office/word/2010/wordprocessingCanvas" xmlns:cx="http://schemas.microsoft.com/office/drawing/2014/chartex" xmlns:cx1="http://schemas.microsoft.com/office/drawing/2015/9/8/chartex" xmlns:cx2="http://schemas.microsoft.com/office/drawing/2015/10/21/chartex" xmlns:cx3="http://schemas.microsoft.com/office/drawing/2016/5/9/chartex" xmlns:cx4="http://schemas.microsoft.com/office/drawing/2016/5/10/chartex" xmlns:cx5="http://schemas.microsoft.com/office/drawing/2016/5/11/chartex" xmlns:cx6="http://schemas.microsoft.com/office/drawing/2016/5/12/chartex" xmlns:cx7="http://schemas.microsoft.com/office/drawing/2016/5/13/chartex" xmlns:cx8="http://schemas.microsoft.com/office/drawing/2016/5/14/chartex" xmlns:mc="http://schemas.openxmlformats.org/markup-compatibility/2006" xmlns:aink="http://schemas.microsoft.com/office/drawing/2016/ink" xmlns:am3d="http://schemas.microsoft.com/office/drawing/2017/model3d" xmlns:o="urn:schemas-microsoft-com:office:office" xmlns:oel="http://schemas.microsoft.com/office/2019/extlst" xmlns:r="http://schemas.openxmlformats.org/officeDocument/2006/relationships" xmlns:m="http://schemas.openxmlformats.org/officeDocument/2006/math" xmlns:v="urn:schemas-microsoft-com:vml" xmlns:wp14="http://schemas.microsoft.com/office/word/2010/wordprocessingDrawing" xmlns:wp="http://schemas.openxmlformats.org/drawingml/2006/wordprocessingDrawing" xmlns:w10="urn:schemas-microsoft-com:office:word" xmlns:w="http://schemas.openxmlformats.org/wordprocessingml/2006/main" xmlns:w14="http://schemas.microsoft.com/office/word/2010/wordml" xmlns:w15="http://schemas.microsoft.com/office/word/2012/wordml" xmlns:w16cex="http://schemas.microsoft.com/office/word/2018/wordml/cex" xmlns:w16cid="http://schemas.microsoft.com/office/word/2016/wordml/cid" xmlns:w16="http://schemas.microsoft.com/office/word/2018/wordml" xmlns:w16du="http://schemas.microsoft.com/office/word/2023/wordml/word16du" xmlns:w16sdtdh="http://schemas.microsoft.com/office/word/2020/wordml/sdtdatahash" xmlns:w16sdtfl="http://schemas.microsoft.com/office/word/2024/wordml/sdtformatlock" xmlns:w16se="http://schemas.microsoft.com/office/word/2015/wordml/symex" xmlns:wpg="http://schemas.microsoft.com/office/word/2010/wordprocessingGroup" xmlns:wpi="http://schemas.microsoft.com/office/word/2010/wordprocessingInk" xmlns:wne="http://schemas.microsoft.com/office/word/2006/wordml" xmlns:wps="http://schemas.microsoft.com/office/word/2010/wordprocessingShape" mc:Ignorable="w14 w15 w16se w16cid w16 w16cex w16sdtdh w16sdtfl w16du wp14">
+  <w:p>
+    <w:pPr>
+      <w:pStyle w:val="Header"/>
+    </w:pPr>
+  </w:p>
+</w:hdr>
+</file>
+
+<file path=word/header2.xml><?xml version="1.0" encoding="utf-8"?>
+<w:hdr xmlns:wpc="http://schemas.microsoft.com/office/word/2010/wordprocessingCanvas" xmlns:cx="http://schemas.microsoft.com/office/drawing/2014/chartex" xmlns:cx1="http://schemas.microsoft.com/office/drawing/2015/9/8/chartex" xmlns:cx2="http://schemas.microsoft.com/office/drawing/2015/10/21/chartex" xmlns:cx3="http://schemas.microsoft.com/office/drawing/2016/5/9/chartex" xmlns:cx4="http://schemas.microsoft.com/office/drawing/2016/5/10/chartex" xmlns:cx5="http://schemas.microsoft.com/office/drawing/2016/5/11/chartex" xmlns:cx6="http://schemas.microsoft.com/office/drawing/2016/5/12/chartex" xmlns:cx7="http://schemas.microsoft.com/office/drawing/2016/5/13/chartex" xmlns:cx8="http://schemas.microsoft.com/office/drawing/2016/5/14/chartex" xmlns:mc="http://schemas.openxmlformats.org/markup-compatibility/2006" xmlns:aink="http://schemas.microsoft.com/office/drawing/2016/ink" xmlns:am3d="http://schemas.microsoft.com/office/drawing/2017/model3d" xmlns:o="urn:schemas-microsoft-com:office:office" xmlns:oel="http://schemas.microsoft.com/office/2019/extlst" xmlns:r="http://schemas.openxmlformats.org/officeDocument/2006/relationships" xmlns:m="http://schemas.openxmlformats.org/officeDocument/2006/math" xmlns:v="urn:schemas-microsoft-com:vml" xmlns:wp14="http://schemas.microsoft.com/office/word/2010/wordprocessingDrawing" xmlns:wp="http://schemas.openxmlformats.org/drawingml/2006/wordprocessingDrawing" xmlns:w10="urn:schemas-microsoft-com:office:word" xmlns:w="http://schemas.openxmlformats.org/wordprocessingml/2006/main" xmlns:w14="http://schemas.microsoft.com/office/word/2010/wordml" xmlns:w15="http://schemas.microsoft.com/office/word/2012/wordml" xmlns:w16cex="http://schemas.microsoft.com/office/word/2018/wordml/cex" xmlns:w16cid="http://schemas.microsoft.com/office/word/2016/wordml/cid" xmlns:w16="http://schemas.microsoft.com/office/word/2018/wordml" xmlns:w16du="http://schemas.microsoft.com/office/word/2023/wordml/word16du" xmlns:w16sdtdh="http://schemas.microsoft.com/office/word/2020/wordml/sdtdatahash" xmlns:w16sdtfl="http://schemas.microsoft.com/office/word/2024/wordml/sdtformatlock" xmlns:w16se="http://schemas.microsoft.com/office/word/2015/wordml/symex" xmlns:wpg="http://schemas.microsoft.com/office/word/2010/wordprocessingGroup" xmlns:wpi="http://schemas.microsoft.com/office/word/2010/wordprocessingInk" xmlns:wne="http://schemas.microsoft.com/office/word/2006/wordml" xmlns:wps="http://schemas.microsoft.com/office/word/2010/wordprocessingShape" mc:Ignorable="w14 w15 w16se w16cid w16 w16cex w16sdtdh w16sdtfl w16du wp14">
+  <w:p>
+    <w:pPr>
+      <w:pStyle w:val="Header"/>
+    </w:pPr>
+    <w:r>
+      <w:t xml:space="preserve">NAME: Patrick Muorah  </w:t>
+    </w:r>
+  </w:p>
+  <w:p>
+    <w:pPr>
+      <w:pStyle w:val="Header"/>
+    </w:pPr>
+    <w:r>
+      <w:t xml:space="preserve">ID: 917618940  </w:t>
+    </w:r>
+  </w:p>
+  <w:p>
+    <w:pPr>
+      <w:pStyle w:val="Header"/>
+    </w:pPr>
+    <w:r>
+      <w:t xml:space="preserve">COURSE NAME: User-Centric Computing II (COMP 4600)  </w:t>
+    </w:r>
+  </w:p>
+  <w:p>
+    <w:pPr>
+      <w:pStyle w:val="Header"/>
+    </w:pPr>
+    <w:r>
+      <w:t xml:space="preserve">TEAM NAME: Computing Tigers </w:t>
+    </w:r>
+  </w:p>
+  <w:p>
+    <w:pPr>
+      <w:pStyle w:val="Header"/>
+    </w:pPr>
+    <w:r>
+      <w:t xml:space="preserve">PROJECT NAME: Health Benefits and Resources  </w:t>
+    </w:r>
+  </w:p>
+  <w:p>
+    <w:pPr>
+      <w:pStyle w:val="Header"/>
+    </w:pPr>
+    <w:r>
+      <w:t xml:space="preserve">SEMESTER: SPRING 2025  </w:t>
+    </w:r>
+  </w:p>
+  <w:p>
+    <w:pPr>
+      <w:pStyle w:val="Header"/>
+    </w:pPr>
+    <w:r>
+      <w:t xml:space="preserve">PROJECT ITERATION 1 </w:t>
+    </w:r>
+  </w:p>
+  <w:p>
+    <w:pPr>
+      <w:pStyle w:val="Header"/>
+    </w:pPr>
+    <w:r>
+      <w:t xml:space="preserve">ACTIVITY </w:t>
+    </w:r>
+    <w:r>
+      <w:t>4</w:t>
+    </w:r>
+  </w:p>
+</w:hdr>
+</file>
+
+<file path=word/header3.xml><?xml version="1.0" encoding="utf-8"?>
+<w:hdr xmlns:wpc="http://schemas.microsoft.com/office/word/2010/wordprocessingCanvas" xmlns:cx="http://schemas.microsoft.com/office/drawing/2014/chartex" xmlns:cx1="http://schemas.microsoft.com/office/drawing/2015/9/8/chartex" xmlns:cx2="http://schemas.microsoft.com/office/drawing/2015/10/21/chartex" xmlns:cx3="http://schemas.microsoft.com/office/drawing/2016/5/9/chartex" xmlns:cx4="http://schemas.microsoft.com/office/drawing/2016/5/10/chartex" xmlns:cx5="http://schemas.microsoft.com/office/drawing/2016/5/11/chartex" xmlns:cx6="http://schemas.microsoft.com/office/drawing/2016/5/12/chartex" xmlns:cx7="http://schemas.microsoft.com/office/drawing/2016/5/13/chartex" xmlns:cx8="http://schemas.microsoft.com/office/drawing/2016/5/14/chartex" xmlns:mc="http://schemas.openxmlformats.org/markup-compatibility/2006" xmlns:aink="http://schemas.microsoft.com/office/drawing/2016/ink" xmlns:am3d="http://schemas.microsoft.com/office/drawing/2017/model3d" xmlns:o="urn:schemas-microsoft-com:office:office" xmlns:oel="http://schemas.microsoft.com/office/2019/extlst" xmlns:r="http://schemas.openxmlformats.org/officeDocument/2006/relationships" xmlns:m="http://schemas.openxmlformats.org/officeDocument/2006/math" xmlns:v="urn:schemas-microsoft-com:vml" xmlns:wp14="http://schemas.microsoft.com/office/word/2010/wordprocessingDrawing" xmlns:wp="http://schemas.openxmlformats.org/drawingml/2006/wordprocessingDrawing" xmlns:w10="urn:schemas-microsoft-com:office:word" xmlns:w="http://schemas.openxmlformats.org/wordprocessingml/2006/main" xmlns:w14="http://schemas.microsoft.com/office/word/2010/wordml" xmlns:w15="http://schemas.microsoft.com/office/word/2012/wordml" xmlns:w16cex="http://schemas.microsoft.com/office/word/2018/wordml/cex" xmlns:w16cid="http://schemas.microsoft.com/office/word/2016/wordml/cid" xmlns:w16="http://schemas.microsoft.com/office/word/2018/wordml" xmlns:w16du="http://schemas.microsoft.com/office/word/2023/wordml/word16du" xmlns:w16sdtdh="http://schemas.microsoft.com/office/word/2020/wordml/sdtdatahash" xmlns:w16sdtfl="http://schemas.microsoft.com/office/word/2024/wordml/sdtformatlock" xmlns:w16se="http://schemas.microsoft.com/office/word/2015/wordml/symex" xmlns:wpg="http://schemas.microsoft.com/office/word/2010/wordprocessingGroup" xmlns:wpi="http://schemas.microsoft.com/office/word/2010/wordprocessingInk" xmlns:wne="http://schemas.microsoft.com/office/word/2006/wordml" xmlns:wps="http://schemas.microsoft.com/office/word/2010/wordprocessingShape" mc:Ignorable="w14 w15 w16se w16cid w16 w16cex w16sdtdh w16sdtfl w16du wp14">
+  <w:p>
+    <w:pPr>
+      <w:pStyle w:val="Header"/>
+    </w:pPr>
+  </w:p>
+</w:hdr>
 </file>
 
 <file path=word/numbering.xml><?xml version="1.0" encoding="utf-8"?>
@@ -10748,7 +10584,6 @@
   <w:style w:type="character" w:default="1" w:styleId="DefaultParagraphFont">
     <w:name w:val="Default Paragraph Font"/>
     <w:uiPriority w:val="1"/>
-    <w:semiHidden/>
     <w:unhideWhenUsed/>
   </w:style>
   <w:style w:type="table" w:default="1" w:styleId="TableNormal">
@@ -11089,6 +10924,66 @@
       </w:tblBorders>
     </w:tblPr>
   </w:style>
+  <w:style w:type="paragraph" w:styleId="Header">
+    <w:name w:val="header"/>
+    <w:basedOn w:val="Normal"/>
+    <w:link w:val="HeaderChar"/>
+    <w:uiPriority w:val="99"/>
+    <w:unhideWhenUsed/>
+    <w:rsid w:val="003403EB"/>
+    <w:pPr>
+      <w:tabs>
+        <w:tab w:val="center" w:pos="4680"/>
+        <w:tab w:val="right" w:pos="9360"/>
+      </w:tabs>
+      <w:spacing w:line="240" w:lineRule="auto"/>
+    </w:pPr>
+  </w:style>
+  <w:style w:type="character" w:customStyle="1" w:styleId="HeaderChar">
+    <w:name w:val="Header Char"/>
+    <w:basedOn w:val="DefaultParagraphFont"/>
+    <w:link w:val="Header"/>
+    <w:uiPriority w:val="99"/>
+    <w:rsid w:val="003403EB"/>
+    <w:rPr>
+      <w:rFonts w:ascii="Arial" w:eastAsia="Arial" w:hAnsi="Arial" w:cs="Arial"/>
+      <w:kern w:val="0"/>
+      <w:sz w:val="22"/>
+      <w:szCs w:val="22"/>
+      <w:lang w:val="en" w:eastAsia="ja-JP"/>
+      <w14:ligatures w14:val="none"/>
+    </w:rPr>
+  </w:style>
+  <w:style w:type="paragraph" w:styleId="Footer">
+    <w:name w:val="footer"/>
+    <w:basedOn w:val="Normal"/>
+    <w:link w:val="FooterChar"/>
+    <w:uiPriority w:val="99"/>
+    <w:unhideWhenUsed/>
+    <w:rsid w:val="003403EB"/>
+    <w:pPr>
+      <w:tabs>
+        <w:tab w:val="center" w:pos="4680"/>
+        <w:tab w:val="right" w:pos="9360"/>
+      </w:tabs>
+      <w:spacing w:line="240" w:lineRule="auto"/>
+    </w:pPr>
+  </w:style>
+  <w:style w:type="character" w:customStyle="1" w:styleId="FooterChar">
+    <w:name w:val="Footer Char"/>
+    <w:basedOn w:val="DefaultParagraphFont"/>
+    <w:link w:val="Footer"/>
+    <w:uiPriority w:val="99"/>
+    <w:rsid w:val="003403EB"/>
+    <w:rPr>
+      <w:rFonts w:ascii="Arial" w:eastAsia="Arial" w:hAnsi="Arial" w:cs="Arial"/>
+      <w:kern w:val="0"/>
+      <w:sz w:val="22"/>
+      <w:szCs w:val="22"/>
+      <w:lang w:val="en" w:eastAsia="ja-JP"/>
+      <w14:ligatures w14:val="none"/>
+    </w:rPr>
+  </w:style>
 </w:styles>
 </file>
 

</xml_diff>